<commit_message>
Added documentation for the GUI module.
Also added MS Office backup files to .gitignore
</commit_message>
<xml_diff>
--- a/doc/Documentation.docx
+++ b/doc/Documentation.docx
@@ -1,6 +1,6 @@
 
 <file path=word/document.xml><?xml version="1.0" encoding="utf-8"?>
-<w:document xmlns:wpc="http://schemas.microsoft.com/office/word/2010/wordprocessingCanvas" xmlns:mo="http://schemas.microsoft.com/office/mac/office/2008/main" xmlns:mc="http://schemas.openxmlformats.org/markup-compatibility/2006" xmlns:mv="urn:schemas-microsoft-com:mac:vml" xmlns:o="urn:schemas-microsoft-com:office:office" xmlns:r="http://schemas.openxmlformats.org/officeDocument/2006/relationships" xmlns:m="http://schemas.openxmlformats.org/officeDocument/2006/math" xmlns:v="urn:schemas-microsoft-com:vml" xmlns:wp14="http://schemas.microsoft.com/office/word/2010/wordprocessingDrawing" xmlns:wp="http://schemas.openxmlformats.org/drawingml/2006/wordprocessingDrawing" xmlns:w10="urn:schemas-microsoft-com:office:word" xmlns:w="http://schemas.openxmlformats.org/wordprocessingml/2006/main" xmlns:w14="http://schemas.microsoft.com/office/word/2010/wordml" xmlns:wpg="http://schemas.microsoft.com/office/word/2010/wordprocessingGroup" xmlns:wpi="http://schemas.microsoft.com/office/word/2010/wordprocessingInk" xmlns:wne="http://schemas.microsoft.com/office/word/2006/wordml" xmlns:wps="http://schemas.microsoft.com/office/word/2010/wordprocessingShape" mc:Ignorable="w14 wp14">
+<w:document xmlns:wpc="http://schemas.microsoft.com/office/word/2010/wordprocessingCanvas" xmlns:mc="http://schemas.openxmlformats.org/markup-compatibility/2006" xmlns:o="urn:schemas-microsoft-com:office:office" xmlns:r="http://schemas.openxmlformats.org/officeDocument/2006/relationships" xmlns:m="http://schemas.openxmlformats.org/officeDocument/2006/math" xmlns:v="urn:schemas-microsoft-com:vml" xmlns:wp14="http://schemas.microsoft.com/office/word/2010/wordprocessingDrawing" xmlns:wp="http://schemas.openxmlformats.org/drawingml/2006/wordprocessingDrawing" xmlns:w10="urn:schemas-microsoft-com:office:word" xmlns:w="http://schemas.openxmlformats.org/wordprocessingml/2006/main" xmlns:w14="http://schemas.microsoft.com/office/word/2010/wordml" xmlns:wpg="http://schemas.microsoft.com/office/word/2010/wordprocessingGroup" xmlns:wpi="http://schemas.microsoft.com/office/word/2010/wordprocessingInk" xmlns:wne="http://schemas.microsoft.com/office/word/2006/wordml" xmlns:wps="http://schemas.microsoft.com/office/word/2010/wordprocessingShape" mc:Ignorable="w14 wp14">
   <w:body>
     <w:sdt>
       <w:sdtPr>
@@ -104,7 +104,7 @@
             <w:rPr>
               <w:rFonts w:ascii="Calibri" w:hAnsi="Calibri"/>
               <w:b/>
-              <w:lang w:val="en-US"/>
+              <w:lang w:val="nl-NL" w:eastAsia="ja-JP"/>
             </w:rPr>
             <w:drawing>
               <wp:inline distT="0" distB="0" distL="0" distR="0" wp14:anchorId="6F1ED9F3" wp14:editId="28A287AB">
@@ -219,13 +219,19 @@
           <w:docPartUnique/>
         </w:docPartObj>
       </w:sdtPr>
+      <w:sdtEndPr/>
       <w:sdtContent>
         <w:p>
           <w:pPr>
             <w:pStyle w:val="TOCHeading"/>
           </w:pPr>
           <w:r>
-            <w:t>Table of Contents</w:t>
+            <w:t>Table of Cont</w:t>
+          </w:r>
+          <w:bookmarkStart w:id="0" w:name="_GoBack"/>
+          <w:bookmarkEnd w:id="0"/>
+          <w:r>
+            <w:t>ents</w:t>
           </w:r>
         </w:p>
         <w:p>
@@ -238,7 +244,9 @@
               <w:rFonts w:asciiTheme="minorHAnsi" w:hAnsiTheme="minorHAnsi"/>
               <w:b w:val="0"/>
               <w:color w:val="auto"/>
-              <w:lang w:val="en-US" w:eastAsia="ja-JP"/>
+              <w:sz w:val="22"/>
+              <w:szCs w:val="22"/>
+              <w:lang w:val="nl-NL" w:eastAsia="ja-JP"/>
             </w:rPr>
           </w:pPr>
           <w:r>
@@ -258,27 +266,55 @@
             </w:rPr>
             <w:fldChar w:fldCharType="separate"/>
           </w:r>
-          <w:r>
-            <w:t>Chapter 1 – Introduction</w:t>
-          </w:r>
-          <w:r>
-            <w:tab/>
-          </w:r>
-          <w:r>
-            <w:fldChar w:fldCharType="begin"/>
-          </w:r>
-          <w:r>
-            <w:instrText xml:space="preserve"> PAGEREF _Toc230944729 \h </w:instrText>
-          </w:r>
-          <w:r>
-            <w:fldChar w:fldCharType="separate"/>
-          </w:r>
-          <w:r>
-            <w:t>3</w:t>
-          </w:r>
-          <w:r>
-            <w:fldChar w:fldCharType="end"/>
-          </w:r>
+          <w:hyperlink w:anchor="_Toc357190395" w:history="1">
+            <w:r>
+              <w:rPr>
+                <w:rStyle w:val="Hyperlink"/>
+              </w:rPr>
+              <w:t>Chapter 1 – Introduction</w:t>
+            </w:r>
+            <w:r>
+              <w:rPr>
+                <w:webHidden/>
+              </w:rPr>
+              <w:tab/>
+            </w:r>
+            <w:r>
+              <w:rPr>
+                <w:webHidden/>
+              </w:rPr>
+              <w:fldChar w:fldCharType="begin"/>
+            </w:r>
+            <w:r>
+              <w:rPr>
+                <w:webHidden/>
+              </w:rPr>
+              <w:instrText xml:space="preserve"> PAGEREF _Toc357190395 \h </w:instrText>
+            </w:r>
+            <w:r>
+              <w:rPr>
+                <w:webHidden/>
+              </w:rPr>
+            </w:r>
+            <w:r>
+              <w:rPr>
+                <w:webHidden/>
+              </w:rPr>
+              <w:fldChar w:fldCharType="separate"/>
+            </w:r>
+            <w:r>
+              <w:rPr>
+                <w:webHidden/>
+              </w:rPr>
+              <w:t>3</w:t>
+            </w:r>
+            <w:r>
+              <w:rPr>
+                <w:webHidden/>
+              </w:rPr>
+              <w:fldChar w:fldCharType="end"/>
+            </w:r>
+          </w:hyperlink>
         </w:p>
         <w:p>
           <w:pPr>
@@ -290,30 +326,60 @@
               <w:rFonts w:asciiTheme="minorHAnsi" w:hAnsiTheme="minorHAnsi"/>
               <w:b w:val="0"/>
               <w:color w:val="auto"/>
-              <w:lang w:val="en-US" w:eastAsia="ja-JP"/>
+              <w:sz w:val="22"/>
+              <w:szCs w:val="22"/>
+              <w:lang w:val="nl-NL" w:eastAsia="ja-JP"/>
             </w:rPr>
           </w:pPr>
-          <w:r>
-            <w:t>Chapter 2 – Overview of PowerGrid</w:t>
-          </w:r>
-          <w:r>
-            <w:tab/>
-          </w:r>
-          <w:r>
-            <w:fldChar w:fldCharType="begin"/>
-          </w:r>
-          <w:r>
-            <w:instrText xml:space="preserve"> PAGEREF _Toc230944730 \h </w:instrText>
-          </w:r>
-          <w:r>
-            <w:fldChar w:fldCharType="separate"/>
-          </w:r>
-          <w:r>
-            <w:t>4</w:t>
-          </w:r>
-          <w:r>
-            <w:fldChar w:fldCharType="end"/>
-          </w:r>
+          <w:hyperlink w:anchor="_Toc357190396" w:history="1">
+            <w:r>
+              <w:rPr>
+                <w:rStyle w:val="Hyperlink"/>
+              </w:rPr>
+              <w:t>Chapter 2 – Overview of PowerGrid</w:t>
+            </w:r>
+            <w:r>
+              <w:rPr>
+                <w:webHidden/>
+              </w:rPr>
+              <w:tab/>
+            </w:r>
+            <w:r>
+              <w:rPr>
+                <w:webHidden/>
+              </w:rPr>
+              <w:fldChar w:fldCharType="begin"/>
+            </w:r>
+            <w:r>
+              <w:rPr>
+                <w:webHidden/>
+              </w:rPr>
+              <w:instrText xml:space="preserve"> PAGEREF _Toc357190396 \h </w:instrText>
+            </w:r>
+            <w:r>
+              <w:rPr>
+                <w:webHidden/>
+              </w:rPr>
+            </w:r>
+            <w:r>
+              <w:rPr>
+                <w:webHidden/>
+              </w:rPr>
+              <w:fldChar w:fldCharType="separate"/>
+            </w:r>
+            <w:r>
+              <w:rPr>
+                <w:webHidden/>
+              </w:rPr>
+              <w:t>4</w:t>
+            </w:r>
+            <w:r>
+              <w:rPr>
+                <w:webHidden/>
+              </w:rPr>
+              <w:fldChar w:fldCharType="end"/>
+            </w:r>
+          </w:hyperlink>
         </w:p>
         <w:p>
           <w:pPr>
@@ -322,32 +388,58 @@
               <w:tab w:val="right" w:leader="dot" w:pos="8290"/>
             </w:tabs>
             <w:rPr>
-              <w:sz w:val="24"/>
-              <w:szCs w:val="24"/>
-              <w:lang w:val="en-US" w:eastAsia="ja-JP"/>
+              <w:lang w:val="nl-NL" w:eastAsia="ja-JP"/>
             </w:rPr>
           </w:pPr>
-          <w:r>
-            <w:t>2.1 – Artificial Intelligence as a way of playing Runescape automatically</w:t>
-          </w:r>
-          <w:r>
-            <w:tab/>
-          </w:r>
-          <w:r>
-            <w:fldChar w:fldCharType="begin"/>
-          </w:r>
-          <w:r>
-            <w:instrText xml:space="preserve"> PAGEREF _Toc230944731 \h </w:instrText>
-          </w:r>
-          <w:r>
-            <w:fldChar w:fldCharType="separate"/>
-          </w:r>
-          <w:r>
-            <w:t>4</w:t>
-          </w:r>
-          <w:r>
-            <w:fldChar w:fldCharType="end"/>
-          </w:r>
+          <w:hyperlink w:anchor="_Toc357190397" w:history="1">
+            <w:r>
+              <w:rPr>
+                <w:rStyle w:val="Hyperlink"/>
+              </w:rPr>
+              <w:t>2.1 – Artificial Intelligence as a way of playing Runescape automatically</w:t>
+            </w:r>
+            <w:r>
+              <w:rPr>
+                <w:webHidden/>
+              </w:rPr>
+              <w:tab/>
+            </w:r>
+            <w:r>
+              <w:rPr>
+                <w:webHidden/>
+              </w:rPr>
+              <w:fldChar w:fldCharType="begin"/>
+            </w:r>
+            <w:r>
+              <w:rPr>
+                <w:webHidden/>
+              </w:rPr>
+              <w:instrText xml:space="preserve"> PAGEREF _Toc357190397 \h </w:instrText>
+            </w:r>
+            <w:r>
+              <w:rPr>
+                <w:webHidden/>
+              </w:rPr>
+            </w:r>
+            <w:r>
+              <w:rPr>
+                <w:webHidden/>
+              </w:rPr>
+              <w:fldChar w:fldCharType="separate"/>
+            </w:r>
+            <w:r>
+              <w:rPr>
+                <w:webHidden/>
+              </w:rPr>
+              <w:t>4</w:t>
+            </w:r>
+            <w:r>
+              <w:rPr>
+                <w:webHidden/>
+              </w:rPr>
+              <w:fldChar w:fldCharType="end"/>
+            </w:r>
+          </w:hyperlink>
         </w:p>
         <w:p>
           <w:pPr>
@@ -356,32 +448,58 @@
               <w:tab w:val="right" w:leader="dot" w:pos="8290"/>
             </w:tabs>
             <w:rPr>
-              <w:sz w:val="24"/>
-              <w:szCs w:val="24"/>
-              <w:lang w:val="en-US" w:eastAsia="ja-JP"/>
+              <w:lang w:val="nl-NL" w:eastAsia="ja-JP"/>
             </w:rPr>
           </w:pPr>
-          <w:r>
-            <w:t>2.2 – Communication with the Runescape client</w:t>
-          </w:r>
-          <w:r>
-            <w:tab/>
-          </w:r>
-          <w:r>
-            <w:fldChar w:fldCharType="begin"/>
-          </w:r>
-          <w:r>
-            <w:instrText xml:space="preserve"> PAGEREF _Toc230944732 \h </w:instrText>
-          </w:r>
-          <w:r>
-            <w:fldChar w:fldCharType="separate"/>
-          </w:r>
-          <w:r>
-            <w:t>4</w:t>
-          </w:r>
-          <w:r>
-            <w:fldChar w:fldCharType="end"/>
-          </w:r>
+          <w:hyperlink w:anchor="_Toc357190398" w:history="1">
+            <w:r>
+              <w:rPr>
+                <w:rStyle w:val="Hyperlink"/>
+              </w:rPr>
+              <w:t>2.2 – Communication with the Runescape client</w:t>
+            </w:r>
+            <w:r>
+              <w:rPr>
+                <w:webHidden/>
+              </w:rPr>
+              <w:tab/>
+            </w:r>
+            <w:r>
+              <w:rPr>
+                <w:webHidden/>
+              </w:rPr>
+              <w:fldChar w:fldCharType="begin"/>
+            </w:r>
+            <w:r>
+              <w:rPr>
+                <w:webHidden/>
+              </w:rPr>
+              <w:instrText xml:space="preserve"> PAGEREF _Toc357190398 \h </w:instrText>
+            </w:r>
+            <w:r>
+              <w:rPr>
+                <w:webHidden/>
+              </w:rPr>
+            </w:r>
+            <w:r>
+              <w:rPr>
+                <w:webHidden/>
+              </w:rPr>
+              <w:fldChar w:fldCharType="separate"/>
+            </w:r>
+            <w:r>
+              <w:rPr>
+                <w:webHidden/>
+              </w:rPr>
+              <w:t>4</w:t>
+            </w:r>
+            <w:r>
+              <w:rPr>
+                <w:webHidden/>
+              </w:rPr>
+              <w:fldChar w:fldCharType="end"/>
+            </w:r>
+          </w:hyperlink>
         </w:p>
         <w:p>
           <w:pPr>
@@ -393,30 +511,60 @@
               <w:rFonts w:asciiTheme="minorHAnsi" w:hAnsiTheme="minorHAnsi"/>
               <w:b w:val="0"/>
               <w:color w:val="auto"/>
-              <w:lang w:val="en-US" w:eastAsia="ja-JP"/>
+              <w:sz w:val="22"/>
+              <w:szCs w:val="22"/>
+              <w:lang w:val="nl-NL" w:eastAsia="ja-JP"/>
             </w:rPr>
           </w:pPr>
-          <w:r>
-            <w:t>Chapter 3 – Structural overview</w:t>
-          </w:r>
-          <w:r>
-            <w:tab/>
-          </w:r>
-          <w:r>
-            <w:fldChar w:fldCharType="begin"/>
-          </w:r>
-          <w:r>
-            <w:instrText xml:space="preserve"> PAGEREF _Toc230944733 \h </w:instrText>
-          </w:r>
-          <w:r>
-            <w:fldChar w:fldCharType="separate"/>
-          </w:r>
-          <w:r>
-            <w:t>5</w:t>
-          </w:r>
-          <w:r>
-            <w:fldChar w:fldCharType="end"/>
-          </w:r>
+          <w:hyperlink w:anchor="_Toc357190399" w:history="1">
+            <w:r>
+              <w:rPr>
+                <w:rStyle w:val="Hyperlink"/>
+              </w:rPr>
+              <w:t>Chapter 3 – Structural overview</w:t>
+            </w:r>
+            <w:r>
+              <w:rPr>
+                <w:webHidden/>
+              </w:rPr>
+              <w:tab/>
+            </w:r>
+            <w:r>
+              <w:rPr>
+                <w:webHidden/>
+              </w:rPr>
+              <w:fldChar w:fldCharType="begin"/>
+            </w:r>
+            <w:r>
+              <w:rPr>
+                <w:webHidden/>
+              </w:rPr>
+              <w:instrText xml:space="preserve"> PAGEREF _Toc357190399 \h </w:instrText>
+            </w:r>
+            <w:r>
+              <w:rPr>
+                <w:webHidden/>
+              </w:rPr>
+            </w:r>
+            <w:r>
+              <w:rPr>
+                <w:webHidden/>
+              </w:rPr>
+              <w:fldChar w:fldCharType="separate"/>
+            </w:r>
+            <w:r>
+              <w:rPr>
+                <w:webHidden/>
+              </w:rPr>
+              <w:t>5</w:t>
+            </w:r>
+            <w:r>
+              <w:rPr>
+                <w:webHidden/>
+              </w:rPr>
+              <w:fldChar w:fldCharType="end"/>
+            </w:r>
+          </w:hyperlink>
         </w:p>
         <w:p>
           <w:pPr>
@@ -425,32 +573,58 @@
               <w:tab w:val="right" w:leader="dot" w:pos="8290"/>
             </w:tabs>
             <w:rPr>
-              <w:sz w:val="24"/>
-              <w:szCs w:val="24"/>
-              <w:lang w:val="en-US" w:eastAsia="ja-JP"/>
+              <w:lang w:val="nl-NL" w:eastAsia="ja-JP"/>
             </w:rPr>
           </w:pPr>
-          <w:r>
-            <w:t>3.1 – Structural diagram of PowerGrid</w:t>
-          </w:r>
-          <w:r>
-            <w:tab/>
-          </w:r>
-          <w:r>
-            <w:fldChar w:fldCharType="begin"/>
-          </w:r>
-          <w:r>
-            <w:instrText xml:space="preserve"> PAGEREF _Toc230944734 \h </w:instrText>
-          </w:r>
-          <w:r>
-            <w:fldChar w:fldCharType="separate"/>
-          </w:r>
-          <w:r>
-            <w:t>5</w:t>
-          </w:r>
-          <w:r>
-            <w:fldChar w:fldCharType="end"/>
-          </w:r>
+          <w:hyperlink w:anchor="_Toc357190400" w:history="1">
+            <w:r>
+              <w:rPr>
+                <w:rStyle w:val="Hyperlink"/>
+              </w:rPr>
+              <w:t>3.1 – Structural diagram of PowerGrid</w:t>
+            </w:r>
+            <w:r>
+              <w:rPr>
+                <w:webHidden/>
+              </w:rPr>
+              <w:tab/>
+            </w:r>
+            <w:r>
+              <w:rPr>
+                <w:webHidden/>
+              </w:rPr>
+              <w:fldChar w:fldCharType="begin"/>
+            </w:r>
+            <w:r>
+              <w:rPr>
+                <w:webHidden/>
+              </w:rPr>
+              <w:instrText xml:space="preserve"> PAGEREF _Toc357190400 \h </w:instrText>
+            </w:r>
+            <w:r>
+              <w:rPr>
+                <w:webHidden/>
+              </w:rPr>
+            </w:r>
+            <w:r>
+              <w:rPr>
+                <w:webHidden/>
+              </w:rPr>
+              <w:fldChar w:fldCharType="separate"/>
+            </w:r>
+            <w:r>
+              <w:rPr>
+                <w:webHidden/>
+              </w:rPr>
+              <w:t>5</w:t>
+            </w:r>
+            <w:r>
+              <w:rPr>
+                <w:webHidden/>
+              </w:rPr>
+              <w:fldChar w:fldCharType="end"/>
+            </w:r>
+          </w:hyperlink>
         </w:p>
         <w:p>
           <w:pPr>
@@ -459,32 +633,58 @@
               <w:tab w:val="right" w:leader="dot" w:pos="8290"/>
             </w:tabs>
             <w:rPr>
-              <w:sz w:val="24"/>
-              <w:szCs w:val="24"/>
-              <w:lang w:val="en-US" w:eastAsia="ja-JP"/>
+              <w:lang w:val="nl-NL" w:eastAsia="ja-JP"/>
             </w:rPr>
           </w:pPr>
-          <w:r>
-            <w:t>3.2 – Summary of each of the modules in PowerGrid</w:t>
-          </w:r>
-          <w:r>
-            <w:tab/>
-          </w:r>
-          <w:r>
-            <w:fldChar w:fldCharType="begin"/>
-          </w:r>
-          <w:r>
-            <w:instrText xml:space="preserve"> PAGEREF _Toc230944735 \h </w:instrText>
-          </w:r>
-          <w:r>
-            <w:fldChar w:fldCharType="separate"/>
-          </w:r>
-          <w:r>
-            <w:t>6</w:t>
-          </w:r>
-          <w:r>
-            <w:fldChar w:fldCharType="end"/>
-          </w:r>
+          <w:hyperlink w:anchor="_Toc357190401" w:history="1">
+            <w:r>
+              <w:rPr>
+                <w:rStyle w:val="Hyperlink"/>
+              </w:rPr>
+              <w:t>3.2 – Summary of each of the modules in PowerGrid</w:t>
+            </w:r>
+            <w:r>
+              <w:rPr>
+                <w:webHidden/>
+              </w:rPr>
+              <w:tab/>
+            </w:r>
+            <w:r>
+              <w:rPr>
+                <w:webHidden/>
+              </w:rPr>
+              <w:fldChar w:fldCharType="begin"/>
+            </w:r>
+            <w:r>
+              <w:rPr>
+                <w:webHidden/>
+              </w:rPr>
+              <w:instrText xml:space="preserve"> PAGEREF _Toc357190401 \h </w:instrText>
+            </w:r>
+            <w:r>
+              <w:rPr>
+                <w:webHidden/>
+              </w:rPr>
+            </w:r>
+            <w:r>
+              <w:rPr>
+                <w:webHidden/>
+              </w:rPr>
+              <w:fldChar w:fldCharType="separate"/>
+            </w:r>
+            <w:r>
+              <w:rPr>
+                <w:webHidden/>
+              </w:rPr>
+              <w:t>6</w:t>
+            </w:r>
+            <w:r>
+              <w:rPr>
+                <w:webHidden/>
+              </w:rPr>
+              <w:fldChar w:fldCharType="end"/>
+            </w:r>
+          </w:hyperlink>
         </w:p>
         <w:p>
           <w:pPr>
@@ -493,32 +693,58 @@
               <w:tab w:val="right" w:leader="dot" w:pos="8290"/>
             </w:tabs>
             <w:rPr>
-              <w:sz w:val="24"/>
-              <w:szCs w:val="24"/>
-              <w:lang w:val="en-US" w:eastAsia="ja-JP"/>
+              <w:lang w:val="nl-NL" w:eastAsia="ja-JP"/>
             </w:rPr>
           </w:pPr>
-          <w:r>
-            <w:t>3.3 – The PowerGrid execution cycle</w:t>
-          </w:r>
-          <w:r>
-            <w:tab/>
-          </w:r>
-          <w:r>
-            <w:fldChar w:fldCharType="begin"/>
-          </w:r>
-          <w:r>
-            <w:instrText xml:space="preserve"> PAGEREF _Toc230944736 \h </w:instrText>
-          </w:r>
-          <w:r>
-            <w:fldChar w:fldCharType="separate"/>
-          </w:r>
-          <w:r>
-            <w:t>7</w:t>
-          </w:r>
-          <w:r>
-            <w:fldChar w:fldCharType="end"/>
-          </w:r>
+          <w:hyperlink w:anchor="_Toc357190402" w:history="1">
+            <w:r>
+              <w:rPr>
+                <w:rStyle w:val="Hyperlink"/>
+              </w:rPr>
+              <w:t>3.3 – The PowerGrid execution cycle</w:t>
+            </w:r>
+            <w:r>
+              <w:rPr>
+                <w:webHidden/>
+              </w:rPr>
+              <w:tab/>
+            </w:r>
+            <w:r>
+              <w:rPr>
+                <w:webHidden/>
+              </w:rPr>
+              <w:fldChar w:fldCharType="begin"/>
+            </w:r>
+            <w:r>
+              <w:rPr>
+                <w:webHidden/>
+              </w:rPr>
+              <w:instrText xml:space="preserve"> PAGEREF _Toc357190402 \h </w:instrText>
+            </w:r>
+            <w:r>
+              <w:rPr>
+                <w:webHidden/>
+              </w:rPr>
+            </w:r>
+            <w:r>
+              <w:rPr>
+                <w:webHidden/>
+              </w:rPr>
+              <w:fldChar w:fldCharType="separate"/>
+            </w:r>
+            <w:r>
+              <w:rPr>
+                <w:webHidden/>
+              </w:rPr>
+              <w:t>7</w:t>
+            </w:r>
+            <w:r>
+              <w:rPr>
+                <w:webHidden/>
+              </w:rPr>
+              <w:fldChar w:fldCharType="end"/>
+            </w:r>
+          </w:hyperlink>
         </w:p>
         <w:p>
           <w:pPr>
@@ -530,30 +756,60 @@
               <w:rFonts w:asciiTheme="minorHAnsi" w:hAnsiTheme="minorHAnsi"/>
               <w:b w:val="0"/>
               <w:color w:val="auto"/>
-              <w:lang w:val="en-US" w:eastAsia="ja-JP"/>
+              <w:sz w:val="22"/>
+              <w:szCs w:val="22"/>
+              <w:lang w:val="nl-NL" w:eastAsia="ja-JP"/>
             </w:rPr>
           </w:pPr>
-          <w:r>
-            <w:t>Chapter 4 – Implementation</w:t>
-          </w:r>
-          <w:r>
-            <w:tab/>
-          </w:r>
-          <w:r>
-            <w:fldChar w:fldCharType="begin"/>
-          </w:r>
-          <w:r>
-            <w:instrText xml:space="preserve"> PAGEREF _Toc230944737 \h </w:instrText>
-          </w:r>
-          <w:r>
-            <w:fldChar w:fldCharType="separate"/>
-          </w:r>
-          <w:r>
-            <w:t>8</w:t>
-          </w:r>
-          <w:r>
-            <w:fldChar w:fldCharType="end"/>
-          </w:r>
+          <w:hyperlink w:anchor="_Toc357190403" w:history="1">
+            <w:r>
+              <w:rPr>
+                <w:rStyle w:val="Hyperlink"/>
+              </w:rPr>
+              <w:t>Chapter 4 – Implementation</w:t>
+            </w:r>
+            <w:r>
+              <w:rPr>
+                <w:webHidden/>
+              </w:rPr>
+              <w:tab/>
+            </w:r>
+            <w:r>
+              <w:rPr>
+                <w:webHidden/>
+              </w:rPr>
+              <w:fldChar w:fldCharType="begin"/>
+            </w:r>
+            <w:r>
+              <w:rPr>
+                <w:webHidden/>
+              </w:rPr>
+              <w:instrText xml:space="preserve"> PAGEREF _Toc357190403 \h </w:instrText>
+            </w:r>
+            <w:r>
+              <w:rPr>
+                <w:webHidden/>
+              </w:rPr>
+            </w:r>
+            <w:r>
+              <w:rPr>
+                <w:webHidden/>
+              </w:rPr>
+              <w:fldChar w:fldCharType="separate"/>
+            </w:r>
+            <w:r>
+              <w:rPr>
+                <w:webHidden/>
+              </w:rPr>
+              <w:t>8</w:t>
+            </w:r>
+            <w:r>
+              <w:rPr>
+                <w:webHidden/>
+              </w:rPr>
+              <w:fldChar w:fldCharType="end"/>
+            </w:r>
+          </w:hyperlink>
         </w:p>
         <w:p>
           <w:pPr>
@@ -562,32 +818,58 @@
               <w:tab w:val="right" w:leader="dot" w:pos="8290"/>
             </w:tabs>
             <w:rPr>
-              <w:sz w:val="24"/>
-              <w:szCs w:val="24"/>
-              <w:lang w:val="en-US" w:eastAsia="ja-JP"/>
+              <w:lang w:val="nl-NL" w:eastAsia="ja-JP"/>
             </w:rPr>
           </w:pPr>
-          <w:r>
-            <w:t>4.1 – The JNI module</w:t>
-          </w:r>
-          <w:r>
-            <w:tab/>
-          </w:r>
-          <w:r>
-            <w:fldChar w:fldCharType="begin"/>
-          </w:r>
-          <w:r>
-            <w:instrText xml:space="preserve"> PAGEREF _Toc230944738 \h </w:instrText>
-          </w:r>
-          <w:r>
-            <w:fldChar w:fldCharType="separate"/>
-          </w:r>
-          <w:r>
-            <w:t>8</w:t>
-          </w:r>
-          <w:r>
-            <w:fldChar w:fldCharType="end"/>
-          </w:r>
+          <w:hyperlink w:anchor="_Toc357190404" w:history="1">
+            <w:r>
+              <w:rPr>
+                <w:rStyle w:val="Hyperlink"/>
+              </w:rPr>
+              <w:t>4.1 – The JNI module</w:t>
+            </w:r>
+            <w:r>
+              <w:rPr>
+                <w:webHidden/>
+              </w:rPr>
+              <w:tab/>
+            </w:r>
+            <w:r>
+              <w:rPr>
+                <w:webHidden/>
+              </w:rPr>
+              <w:fldChar w:fldCharType="begin"/>
+            </w:r>
+            <w:r>
+              <w:rPr>
+                <w:webHidden/>
+              </w:rPr>
+              <w:instrText xml:space="preserve"> PAGEREF _Toc357190404 \h </w:instrText>
+            </w:r>
+            <w:r>
+              <w:rPr>
+                <w:webHidden/>
+              </w:rPr>
+            </w:r>
+            <w:r>
+              <w:rPr>
+                <w:webHidden/>
+              </w:rPr>
+              <w:fldChar w:fldCharType="separate"/>
+            </w:r>
+            <w:r>
+              <w:rPr>
+                <w:webHidden/>
+              </w:rPr>
+              <w:t>8</w:t>
+            </w:r>
+            <w:r>
+              <w:rPr>
+                <w:webHidden/>
+              </w:rPr>
+              <w:fldChar w:fldCharType="end"/>
+            </w:r>
+          </w:hyperlink>
         </w:p>
         <w:p>
           <w:pPr>
@@ -597,32 +879,58 @@
             </w:tabs>
             <w:rPr>
               <w:i w:val="0"/>
-              <w:sz w:val="24"/>
-              <w:szCs w:val="24"/>
-              <w:lang w:val="en-US" w:eastAsia="ja-JP"/>
+              <w:lang w:val="nl-NL" w:eastAsia="ja-JP"/>
             </w:rPr>
           </w:pPr>
-          <w:r>
-            <w:t>4.1.1 – Problems with Java’s JNI</w:t>
-          </w:r>
-          <w:r>
-            <w:tab/>
-          </w:r>
-          <w:r>
-            <w:fldChar w:fldCharType="begin"/>
-          </w:r>
-          <w:r>
-            <w:instrText xml:space="preserve"> PAGEREF _Toc230944739 \h </w:instrText>
-          </w:r>
-          <w:r>
-            <w:fldChar w:fldCharType="separate"/>
-          </w:r>
-          <w:r>
-            <w:t>8</w:t>
-          </w:r>
-          <w:r>
-            <w:fldChar w:fldCharType="end"/>
-          </w:r>
+          <w:hyperlink w:anchor="_Toc357190405" w:history="1">
+            <w:r>
+              <w:rPr>
+                <w:rStyle w:val="Hyperlink"/>
+              </w:rPr>
+              <w:t>4.1.1 – Problems with Java’s JNI</w:t>
+            </w:r>
+            <w:r>
+              <w:rPr>
+                <w:webHidden/>
+              </w:rPr>
+              <w:tab/>
+            </w:r>
+            <w:r>
+              <w:rPr>
+                <w:webHidden/>
+              </w:rPr>
+              <w:fldChar w:fldCharType="begin"/>
+            </w:r>
+            <w:r>
+              <w:rPr>
+                <w:webHidden/>
+              </w:rPr>
+              <w:instrText xml:space="preserve"> PAGEREF _Toc357190405 \h </w:instrText>
+            </w:r>
+            <w:r>
+              <w:rPr>
+                <w:webHidden/>
+              </w:rPr>
+            </w:r>
+            <w:r>
+              <w:rPr>
+                <w:webHidden/>
+              </w:rPr>
+              <w:fldChar w:fldCharType="separate"/>
+            </w:r>
+            <w:r>
+              <w:rPr>
+                <w:webHidden/>
+              </w:rPr>
+              <w:t>8</w:t>
+            </w:r>
+            <w:r>
+              <w:rPr>
+                <w:webHidden/>
+              </w:rPr>
+              <w:fldChar w:fldCharType="end"/>
+            </w:r>
+          </w:hyperlink>
         </w:p>
         <w:p>
           <w:pPr>
@@ -632,32 +940,119 @@
             </w:tabs>
             <w:rPr>
               <w:i w:val="0"/>
-              <w:sz w:val="24"/>
-              <w:szCs w:val="24"/>
-              <w:lang w:val="en-US" w:eastAsia="ja-JP"/>
+              <w:lang w:val="nl-NL" w:eastAsia="ja-JP"/>
             </w:rPr>
           </w:pPr>
-          <w:r>
-            <w:t>4.1.2 – Mimicking Java’s reflection engine in C++</w:t>
-          </w:r>
-          <w:r>
-            <w:tab/>
-          </w:r>
-          <w:r>
-            <w:fldChar w:fldCharType="begin"/>
-          </w:r>
-          <w:r>
-            <w:instrText xml:space="preserve"> PAGEREF _Toc230944740 \h </w:instrText>
-          </w:r>
-          <w:r>
-            <w:fldChar w:fldCharType="separate"/>
-          </w:r>
-          <w:r>
-            <w:t>8</w:t>
-          </w:r>
-          <w:r>
-            <w:fldChar w:fldCharType="end"/>
-          </w:r>
+          <w:hyperlink w:anchor="_Toc357190406" w:history="1">
+            <w:r>
+              <w:rPr>
+                <w:rStyle w:val="Hyperlink"/>
+              </w:rPr>
+              <w:t>4.1.2 – Mimicking Java’s reflection engine in C++</w:t>
+            </w:r>
+            <w:r>
+              <w:rPr>
+                <w:webHidden/>
+              </w:rPr>
+              <w:tab/>
+            </w:r>
+            <w:r>
+              <w:rPr>
+                <w:webHidden/>
+              </w:rPr>
+              <w:fldChar w:fldCharType="begin"/>
+            </w:r>
+            <w:r>
+              <w:rPr>
+                <w:webHidden/>
+              </w:rPr>
+              <w:instrText xml:space="preserve"> PAGEREF _Toc357190406 \h </w:instrText>
+            </w:r>
+            <w:r>
+              <w:rPr>
+                <w:webHidden/>
+              </w:rPr>
+            </w:r>
+            <w:r>
+              <w:rPr>
+                <w:webHidden/>
+              </w:rPr>
+              <w:fldChar w:fldCharType="separate"/>
+            </w:r>
+            <w:r>
+              <w:rPr>
+                <w:webHidden/>
+              </w:rPr>
+              <w:t>8</w:t>
+            </w:r>
+            <w:r>
+              <w:rPr>
+                <w:webHidden/>
+              </w:rPr>
+              <w:fldChar w:fldCharType="end"/>
+            </w:r>
+          </w:hyperlink>
+        </w:p>
+        <w:p>
+          <w:pPr>
+            <w:pStyle w:val="TOC3"/>
+            <w:tabs>
+              <w:tab w:val="right" w:leader="dot" w:pos="8290"/>
+            </w:tabs>
+            <w:rPr>
+              <w:i w:val="0"/>
+              <w:lang w:val="nl-NL" w:eastAsia="ja-JP"/>
+            </w:rPr>
+          </w:pPr>
+          <w:hyperlink w:anchor="_Toc357190407" w:history="1">
+            <w:r>
+              <w:rPr>
+                <w:rStyle w:val="Hyperlink"/>
+              </w:rPr>
+              <w:t>4.1.3 – Summary of JNI classes in PowerGrid</w:t>
+            </w:r>
+            <w:r>
+              <w:rPr>
+                <w:webHidden/>
+              </w:rPr>
+              <w:tab/>
+            </w:r>
+            <w:r>
+              <w:rPr>
+                <w:webHidden/>
+              </w:rPr>
+              <w:fldChar w:fldCharType="begin"/>
+            </w:r>
+            <w:r>
+              <w:rPr>
+                <w:webHidden/>
+              </w:rPr>
+              <w:instrText xml:space="preserve"> PAGEREF _Toc357190407 \h </w:instrText>
+            </w:r>
+            <w:r>
+              <w:rPr>
+                <w:webHidden/>
+              </w:rPr>
+            </w:r>
+            <w:r>
+              <w:rPr>
+                <w:webHidden/>
+              </w:rPr>
+              <w:fldChar w:fldCharType="separate"/>
+            </w:r>
+            <w:r>
+              <w:rPr>
+                <w:webHidden/>
+              </w:rPr>
+              <w:t>8</w:t>
+            </w:r>
+            <w:r>
+              <w:rPr>
+                <w:webHidden/>
+              </w:rPr>
+              <w:fldChar w:fldCharType="end"/>
+            </w:r>
+          </w:hyperlink>
         </w:p>
         <w:p>
           <w:pPr>
@@ -666,32 +1061,58 @@
               <w:tab w:val="right" w:leader="dot" w:pos="8290"/>
             </w:tabs>
             <w:rPr>
-              <w:sz w:val="24"/>
-              <w:szCs w:val="24"/>
-              <w:lang w:val="en-US" w:eastAsia="ja-JP"/>
+              <w:lang w:val="nl-NL" w:eastAsia="ja-JP"/>
             </w:rPr>
           </w:pPr>
-          <w:r>
-            <w:t>4.2 – The Monitor module</w:t>
-          </w:r>
-          <w:r>
-            <w:tab/>
-          </w:r>
-          <w:r>
-            <w:fldChar w:fldCharType="begin"/>
-          </w:r>
-          <w:r>
-            <w:instrText xml:space="preserve"> PAGEREF _Toc230944741 \h </w:instrText>
-          </w:r>
-          <w:r>
-            <w:fldChar w:fldCharType="separate"/>
-          </w:r>
-          <w:r>
-            <w:t>9</w:t>
-          </w:r>
-          <w:r>
-            <w:fldChar w:fldCharType="end"/>
-          </w:r>
+          <w:hyperlink w:anchor="_Toc357190408" w:history="1">
+            <w:r>
+              <w:rPr>
+                <w:rStyle w:val="Hyperlink"/>
+              </w:rPr>
+              <w:t>4.2 – The Monitor module</w:t>
+            </w:r>
+            <w:r>
+              <w:rPr>
+                <w:webHidden/>
+              </w:rPr>
+              <w:tab/>
+            </w:r>
+            <w:r>
+              <w:rPr>
+                <w:webHidden/>
+              </w:rPr>
+              <w:fldChar w:fldCharType="begin"/>
+            </w:r>
+            <w:r>
+              <w:rPr>
+                <w:webHidden/>
+              </w:rPr>
+              <w:instrText xml:space="preserve"> PAGEREF _Toc357190408 \h </w:instrText>
+            </w:r>
+            <w:r>
+              <w:rPr>
+                <w:webHidden/>
+              </w:rPr>
+            </w:r>
+            <w:r>
+              <w:rPr>
+                <w:webHidden/>
+              </w:rPr>
+              <w:fldChar w:fldCharType="separate"/>
+            </w:r>
+            <w:r>
+              <w:rPr>
+                <w:webHidden/>
+              </w:rPr>
+              <w:t>9</w:t>
+            </w:r>
+            <w:r>
+              <w:rPr>
+                <w:webHidden/>
+              </w:rPr>
+              <w:fldChar w:fldCharType="end"/>
+            </w:r>
+          </w:hyperlink>
         </w:p>
         <w:p>
           <w:pPr>
@@ -700,32 +1121,58 @@
               <w:tab w:val="right" w:leader="dot" w:pos="8290"/>
             </w:tabs>
             <w:rPr>
-              <w:sz w:val="24"/>
-              <w:szCs w:val="24"/>
-              <w:lang w:val="en-US" w:eastAsia="ja-JP"/>
+              <w:lang w:val="nl-NL" w:eastAsia="ja-JP"/>
             </w:rPr>
           </w:pPr>
-          <w:r>
-            <w:t>4.3 – The Caching module</w:t>
-          </w:r>
-          <w:r>
-            <w:tab/>
-          </w:r>
-          <w:r>
-            <w:fldChar w:fldCharType="begin"/>
-          </w:r>
-          <w:r>
-            <w:instrText xml:space="preserve"> PAGEREF _Toc230944742 \h </w:instrText>
-          </w:r>
-          <w:r>
-            <w:fldChar w:fldCharType="separate"/>
-          </w:r>
-          <w:r>
-            <w:t>9</w:t>
-          </w:r>
-          <w:r>
-            <w:fldChar w:fldCharType="end"/>
-          </w:r>
+          <w:hyperlink w:anchor="_Toc357190409" w:history="1">
+            <w:r>
+              <w:rPr>
+                <w:rStyle w:val="Hyperlink"/>
+              </w:rPr>
+              <w:t>4.3 – The Caching module</w:t>
+            </w:r>
+            <w:r>
+              <w:rPr>
+                <w:webHidden/>
+              </w:rPr>
+              <w:tab/>
+            </w:r>
+            <w:r>
+              <w:rPr>
+                <w:webHidden/>
+              </w:rPr>
+              <w:fldChar w:fldCharType="begin"/>
+            </w:r>
+            <w:r>
+              <w:rPr>
+                <w:webHidden/>
+              </w:rPr>
+              <w:instrText xml:space="preserve"> PAGEREF _Toc357190409 \h </w:instrText>
+            </w:r>
+            <w:r>
+              <w:rPr>
+                <w:webHidden/>
+              </w:rPr>
+            </w:r>
+            <w:r>
+              <w:rPr>
+                <w:webHidden/>
+              </w:rPr>
+              <w:fldChar w:fldCharType="separate"/>
+            </w:r>
+            <w:r>
+              <w:rPr>
+                <w:webHidden/>
+              </w:rPr>
+              <w:t>10</w:t>
+            </w:r>
+            <w:r>
+              <w:rPr>
+                <w:webHidden/>
+              </w:rPr>
+              <w:fldChar w:fldCharType="end"/>
+            </w:r>
+          </w:hyperlink>
         </w:p>
         <w:p>
           <w:pPr>
@@ -734,32 +1181,241 @@
               <w:tab w:val="right" w:leader="dot" w:pos="8290"/>
             </w:tabs>
             <w:rPr>
-              <w:sz w:val="24"/>
-              <w:szCs w:val="24"/>
-              <w:lang w:val="en-US" w:eastAsia="ja-JP"/>
+              <w:lang w:val="nl-NL" w:eastAsia="ja-JP"/>
             </w:rPr>
           </w:pPr>
-          <w:r>
-            <w:t>4.4 – The GUI module</w:t>
-          </w:r>
-          <w:r>
-            <w:tab/>
-          </w:r>
-          <w:r>
-            <w:fldChar w:fldCharType="begin"/>
-          </w:r>
-          <w:r>
-            <w:instrText xml:space="preserve"> PAGEREF _Toc230944743 \h </w:instrText>
-          </w:r>
-          <w:r>
-            <w:fldChar w:fldCharType="separate"/>
-          </w:r>
-          <w:r>
-            <w:t>9</w:t>
-          </w:r>
-          <w:r>
-            <w:fldChar w:fldCharType="end"/>
-          </w:r>
+          <w:hyperlink w:anchor="_Toc357190410" w:history="1">
+            <w:r>
+              <w:rPr>
+                <w:rStyle w:val="Hyperlink"/>
+              </w:rPr>
+              <w:t>4.4 – The GUI module</w:t>
+            </w:r>
+            <w:r>
+              <w:rPr>
+                <w:webHidden/>
+              </w:rPr>
+              <w:tab/>
+            </w:r>
+            <w:r>
+              <w:rPr>
+                <w:webHidden/>
+              </w:rPr>
+              <w:fldChar w:fldCharType="begin"/>
+            </w:r>
+            <w:r>
+              <w:rPr>
+                <w:webHidden/>
+              </w:rPr>
+              <w:instrText xml:space="preserve"> PAGEREF _Toc357190410 \h </w:instrText>
+            </w:r>
+            <w:r>
+              <w:rPr>
+                <w:webHidden/>
+              </w:rPr>
+            </w:r>
+            <w:r>
+              <w:rPr>
+                <w:webHidden/>
+              </w:rPr>
+              <w:fldChar w:fldCharType="separate"/>
+            </w:r>
+            <w:r>
+              <w:rPr>
+                <w:webHidden/>
+              </w:rPr>
+              <w:t>10</w:t>
+            </w:r>
+            <w:r>
+              <w:rPr>
+                <w:webHidden/>
+              </w:rPr>
+              <w:fldChar w:fldCharType="end"/>
+            </w:r>
+          </w:hyperlink>
+        </w:p>
+        <w:p>
+          <w:pPr>
+            <w:pStyle w:val="TOC3"/>
+            <w:tabs>
+              <w:tab w:val="right" w:leader="dot" w:pos="8290"/>
+            </w:tabs>
+            <w:rPr>
+              <w:i w:val="0"/>
+              <w:lang w:val="nl-NL" w:eastAsia="ja-JP"/>
+            </w:rPr>
+          </w:pPr>
+          <w:hyperlink w:anchor="_Toc357190411" w:history="1">
+            <w:r>
+              <w:rPr>
+                <w:rStyle w:val="Hyperlink"/>
+              </w:rPr>
+              <w:t>4.4.1 – Requirements for the PowerGrid user interface</w:t>
+            </w:r>
+            <w:r>
+              <w:rPr>
+                <w:webHidden/>
+              </w:rPr>
+              <w:tab/>
+            </w:r>
+            <w:r>
+              <w:rPr>
+                <w:webHidden/>
+              </w:rPr>
+              <w:fldChar w:fldCharType="begin"/>
+            </w:r>
+            <w:r>
+              <w:rPr>
+                <w:webHidden/>
+              </w:rPr>
+              <w:instrText xml:space="preserve"> PAGEREF _Toc357190411 \h </w:instrText>
+            </w:r>
+            <w:r>
+              <w:rPr>
+                <w:webHidden/>
+              </w:rPr>
+            </w:r>
+            <w:r>
+              <w:rPr>
+                <w:webHidden/>
+              </w:rPr>
+              <w:fldChar w:fldCharType="separate"/>
+            </w:r>
+            <w:r>
+              <w:rPr>
+                <w:webHidden/>
+              </w:rPr>
+              <w:t>10</w:t>
+            </w:r>
+            <w:r>
+              <w:rPr>
+                <w:webHidden/>
+              </w:rPr>
+              <w:fldChar w:fldCharType="end"/>
+            </w:r>
+          </w:hyperlink>
+        </w:p>
+        <w:p>
+          <w:pPr>
+            <w:pStyle w:val="TOC3"/>
+            <w:tabs>
+              <w:tab w:val="right" w:leader="dot" w:pos="8290"/>
+            </w:tabs>
+            <w:rPr>
+              <w:i w:val="0"/>
+              <w:lang w:val="nl-NL" w:eastAsia="ja-JP"/>
+            </w:rPr>
+          </w:pPr>
+          <w:hyperlink w:anchor="_Toc357190412" w:history="1">
+            <w:r>
+              <w:rPr>
+                <w:rStyle w:val="Hyperlink"/>
+              </w:rPr>
+              <w:t>4.4.2 – Implementation of the GUI requirements</w:t>
+            </w:r>
+            <w:r>
+              <w:rPr>
+                <w:webHidden/>
+              </w:rPr>
+              <w:tab/>
+            </w:r>
+            <w:r>
+              <w:rPr>
+                <w:webHidden/>
+              </w:rPr>
+              <w:fldChar w:fldCharType="begin"/>
+            </w:r>
+            <w:r>
+              <w:rPr>
+                <w:webHidden/>
+              </w:rPr>
+              <w:instrText xml:space="preserve"> PAGEREF _Toc357190412 \h </w:instrText>
+            </w:r>
+            <w:r>
+              <w:rPr>
+                <w:webHidden/>
+              </w:rPr>
+            </w:r>
+            <w:r>
+              <w:rPr>
+                <w:webHidden/>
+              </w:rPr>
+              <w:fldChar w:fldCharType="separate"/>
+            </w:r>
+            <w:r>
+              <w:rPr>
+                <w:webHidden/>
+              </w:rPr>
+              <w:t>10</w:t>
+            </w:r>
+            <w:r>
+              <w:rPr>
+                <w:webHidden/>
+              </w:rPr>
+              <w:fldChar w:fldCharType="end"/>
+            </w:r>
+          </w:hyperlink>
+        </w:p>
+        <w:p>
+          <w:pPr>
+            <w:pStyle w:val="TOC3"/>
+            <w:tabs>
+              <w:tab w:val="right" w:leader="dot" w:pos="8290"/>
+            </w:tabs>
+            <w:rPr>
+              <w:i w:val="0"/>
+              <w:lang w:val="nl-NL" w:eastAsia="ja-JP"/>
+            </w:rPr>
+          </w:pPr>
+          <w:hyperlink w:anchor="_Toc357190413" w:history="1">
+            <w:r>
+              <w:rPr>
+                <w:rStyle w:val="Hyperlink"/>
+              </w:rPr>
+              <w:t>4.4.3 – Summary of GUI components in PowerGrid</w:t>
+            </w:r>
+            <w:r>
+              <w:rPr>
+                <w:webHidden/>
+              </w:rPr>
+              <w:tab/>
+            </w:r>
+            <w:r>
+              <w:rPr>
+                <w:webHidden/>
+              </w:rPr>
+              <w:fldChar w:fldCharType="begin"/>
+            </w:r>
+            <w:r>
+              <w:rPr>
+                <w:webHidden/>
+              </w:rPr>
+              <w:instrText xml:space="preserve"> PAGEREF _Toc357190413 \h </w:instrText>
+            </w:r>
+            <w:r>
+              <w:rPr>
+                <w:webHidden/>
+              </w:rPr>
+            </w:r>
+            <w:r>
+              <w:rPr>
+                <w:webHidden/>
+              </w:rPr>
+              <w:fldChar w:fldCharType="separate"/>
+            </w:r>
+            <w:r>
+              <w:rPr>
+                <w:webHidden/>
+              </w:rPr>
+              <w:t>10</w:t>
+            </w:r>
+            <w:r>
+              <w:rPr>
+                <w:webHidden/>
+              </w:rPr>
+              <w:fldChar w:fldCharType="end"/>
+            </w:r>
+          </w:hyperlink>
         </w:p>
         <w:p>
           <w:pPr>
@@ -768,32 +1424,58 @@
               <w:tab w:val="right" w:leader="dot" w:pos="8290"/>
             </w:tabs>
             <w:rPr>
-              <w:sz w:val="24"/>
-              <w:szCs w:val="24"/>
-              <w:lang w:val="en-US" w:eastAsia="ja-JP"/>
+              <w:lang w:val="nl-NL" w:eastAsia="ja-JP"/>
             </w:rPr>
           </w:pPr>
-          <w:r>
-            <w:t>4.5 – The AI module</w:t>
-          </w:r>
-          <w:r>
-            <w:tab/>
-          </w:r>
-          <w:r>
-            <w:fldChar w:fldCharType="begin"/>
-          </w:r>
-          <w:r>
-            <w:instrText xml:space="preserve"> PAGEREF _Toc230944744 \h </w:instrText>
-          </w:r>
-          <w:r>
-            <w:fldChar w:fldCharType="separate"/>
-          </w:r>
-          <w:r>
-            <w:t>9</w:t>
-          </w:r>
-          <w:r>
-            <w:fldChar w:fldCharType="end"/>
-          </w:r>
+          <w:hyperlink w:anchor="_Toc357190414" w:history="1">
+            <w:r>
+              <w:rPr>
+                <w:rStyle w:val="Hyperlink"/>
+              </w:rPr>
+              <w:t>4.5 – The AI module</w:t>
+            </w:r>
+            <w:r>
+              <w:rPr>
+                <w:webHidden/>
+              </w:rPr>
+              <w:tab/>
+            </w:r>
+            <w:r>
+              <w:rPr>
+                <w:webHidden/>
+              </w:rPr>
+              <w:fldChar w:fldCharType="begin"/>
+            </w:r>
+            <w:r>
+              <w:rPr>
+                <w:webHidden/>
+              </w:rPr>
+              <w:instrText xml:space="preserve"> PAGEREF _Toc357190414 \h </w:instrText>
+            </w:r>
+            <w:r>
+              <w:rPr>
+                <w:webHidden/>
+              </w:rPr>
+            </w:r>
+            <w:r>
+              <w:rPr>
+                <w:webHidden/>
+              </w:rPr>
+              <w:fldChar w:fldCharType="separate"/>
+            </w:r>
+            <w:r>
+              <w:rPr>
+                <w:webHidden/>
+              </w:rPr>
+              <w:t>10</w:t>
+            </w:r>
+            <w:r>
+              <w:rPr>
+                <w:webHidden/>
+              </w:rPr>
+              <w:fldChar w:fldCharType="end"/>
+            </w:r>
+          </w:hyperlink>
         </w:p>
         <w:p>
           <w:pPr>
@@ -802,32 +1484,58 @@
               <w:tab w:val="right" w:leader="dot" w:pos="8290"/>
             </w:tabs>
             <w:rPr>
-              <w:sz w:val="24"/>
-              <w:szCs w:val="24"/>
-              <w:lang w:val="en-US" w:eastAsia="ja-JP"/>
+              <w:lang w:val="nl-NL" w:eastAsia="ja-JP"/>
             </w:rPr>
           </w:pPr>
-          <w:r>
-            <w:t>4.6 – The Injection module</w:t>
-          </w:r>
-          <w:r>
-            <w:tab/>
-          </w:r>
-          <w:r>
-            <w:fldChar w:fldCharType="begin"/>
-          </w:r>
-          <w:r>
-            <w:instrText xml:space="preserve"> PAGEREF _Toc230944745 \h </w:instrText>
-          </w:r>
-          <w:r>
-            <w:fldChar w:fldCharType="separate"/>
-          </w:r>
-          <w:r>
-            <w:t>10</w:t>
-          </w:r>
-          <w:r>
-            <w:fldChar w:fldCharType="end"/>
-          </w:r>
+          <w:hyperlink w:anchor="_Toc357190415" w:history="1">
+            <w:r>
+              <w:rPr>
+                <w:rStyle w:val="Hyperlink"/>
+              </w:rPr>
+              <w:t>4.6 – The Injection module</w:t>
+            </w:r>
+            <w:r>
+              <w:rPr>
+                <w:webHidden/>
+              </w:rPr>
+              <w:tab/>
+            </w:r>
+            <w:r>
+              <w:rPr>
+                <w:webHidden/>
+              </w:rPr>
+              <w:fldChar w:fldCharType="begin"/>
+            </w:r>
+            <w:r>
+              <w:rPr>
+                <w:webHidden/>
+              </w:rPr>
+              <w:instrText xml:space="preserve"> PAGEREF _Toc357190415 \h </w:instrText>
+            </w:r>
+            <w:r>
+              <w:rPr>
+                <w:webHidden/>
+              </w:rPr>
+            </w:r>
+            <w:r>
+              <w:rPr>
+                <w:webHidden/>
+              </w:rPr>
+              <w:fldChar w:fldCharType="separate"/>
+            </w:r>
+            <w:r>
+              <w:rPr>
+                <w:webHidden/>
+              </w:rPr>
+              <w:t>10</w:t>
+            </w:r>
+            <w:r>
+              <w:rPr>
+                <w:webHidden/>
+              </w:rPr>
+              <w:fldChar w:fldCharType="end"/>
+            </w:r>
+          </w:hyperlink>
         </w:p>
         <w:p>
           <w:pPr>
@@ -836,32 +1544,58 @@
               <w:tab w:val="right" w:leader="dot" w:pos="8290"/>
             </w:tabs>
             <w:rPr>
-              <w:sz w:val="24"/>
-              <w:szCs w:val="24"/>
-              <w:lang w:val="en-US" w:eastAsia="ja-JP"/>
+              <w:lang w:val="nl-NL" w:eastAsia="ja-JP"/>
             </w:rPr>
           </w:pPr>
-          <w:r>
-            <w:t>4.7 – Summary of modules and their relations</w:t>
-          </w:r>
-          <w:r>
-            <w:tab/>
-          </w:r>
-          <w:r>
-            <w:fldChar w:fldCharType="begin"/>
-          </w:r>
-          <w:r>
-            <w:instrText xml:space="preserve"> PAGEREF _Toc230944746 \h </w:instrText>
-          </w:r>
-          <w:r>
-            <w:fldChar w:fldCharType="separate"/>
-          </w:r>
-          <w:r>
-            <w:t>10</w:t>
-          </w:r>
-          <w:r>
-            <w:fldChar w:fldCharType="end"/>
-          </w:r>
+          <w:hyperlink w:anchor="_Toc357190416" w:history="1">
+            <w:r>
+              <w:rPr>
+                <w:rStyle w:val="Hyperlink"/>
+              </w:rPr>
+              <w:t>4.7 – Summary of modules and their relations</w:t>
+            </w:r>
+            <w:r>
+              <w:rPr>
+                <w:webHidden/>
+              </w:rPr>
+              <w:tab/>
+            </w:r>
+            <w:r>
+              <w:rPr>
+                <w:webHidden/>
+              </w:rPr>
+              <w:fldChar w:fldCharType="begin"/>
+            </w:r>
+            <w:r>
+              <w:rPr>
+                <w:webHidden/>
+              </w:rPr>
+              <w:instrText xml:space="preserve"> PAGEREF _Toc357190416 \h </w:instrText>
+            </w:r>
+            <w:r>
+              <w:rPr>
+                <w:webHidden/>
+              </w:rPr>
+            </w:r>
+            <w:r>
+              <w:rPr>
+                <w:webHidden/>
+              </w:rPr>
+              <w:fldChar w:fldCharType="separate"/>
+            </w:r>
+            <w:r>
+              <w:rPr>
+                <w:webHidden/>
+              </w:rPr>
+              <w:t>10</w:t>
+            </w:r>
+            <w:r>
+              <w:rPr>
+                <w:webHidden/>
+              </w:rPr>
+              <w:fldChar w:fldCharType="end"/>
+            </w:r>
+          </w:hyperlink>
         </w:p>
         <w:p>
           <w:r>
@@ -886,7 +1620,7 @@
       <w:pPr>
         <w:pStyle w:val="Heading1"/>
       </w:pPr>
-      <w:bookmarkStart w:id="0" w:name="_Toc230944729"/>
+      <w:bookmarkStart w:id="1" w:name="_Toc357190395"/>
       <w:r>
         <w:lastRenderedPageBreak/>
         <w:t xml:space="preserve">Chapter 1 – </w:t>
@@ -894,7 +1628,7 @@
       <w:r>
         <w:t>Introduction</w:t>
       </w:r>
-      <w:bookmarkEnd w:id="0"/>
+      <w:bookmarkEnd w:id="1"/>
     </w:p>
     <w:p>
       <w:r>
@@ -983,12 +1717,12 @@
       <w:pPr>
         <w:pStyle w:val="Heading1"/>
       </w:pPr>
-      <w:bookmarkStart w:id="1" w:name="_Toc230944730"/>
+      <w:bookmarkStart w:id="2" w:name="_Toc357190396"/>
       <w:r>
         <w:lastRenderedPageBreak/>
         <w:t>Chapter 2 – Overview of PowerGrid</w:t>
       </w:r>
-      <w:bookmarkEnd w:id="1"/>
+      <w:bookmarkEnd w:id="2"/>
     </w:p>
     <w:p>
       <w:r>
@@ -1015,11 +1749,11 @@
       <w:pPr>
         <w:pStyle w:val="Heading2"/>
       </w:pPr>
-      <w:bookmarkStart w:id="2" w:name="_Toc230944731"/>
+      <w:bookmarkStart w:id="3" w:name="_Toc357190397"/>
       <w:r>
         <w:t>2.1 – Artificial Intelligence as a way of playing Runescape automatically</w:t>
       </w:r>
-      <w:bookmarkEnd w:id="2"/>
+      <w:bookmarkEnd w:id="3"/>
     </w:p>
     <w:p>
       <w:r>
@@ -1055,11 +1789,11 @@
       <w:pPr>
         <w:pStyle w:val="Heading2"/>
       </w:pPr>
-      <w:bookmarkStart w:id="3" w:name="_Toc230944732"/>
+      <w:bookmarkStart w:id="4" w:name="_Toc357190398"/>
       <w:r>
         <w:t>2.2 – Communication with the Runescape client</w:t>
       </w:r>
-      <w:bookmarkEnd w:id="3"/>
+      <w:bookmarkEnd w:id="4"/>
     </w:p>
     <w:p>
       <w:r>
@@ -1076,7 +1810,7 @@
       <w:pPr>
         <w:pStyle w:val="Heading1"/>
       </w:pPr>
-      <w:bookmarkStart w:id="4" w:name="_Toc230944733"/>
+      <w:bookmarkStart w:id="5" w:name="_Toc357190399"/>
       <w:r>
         <w:lastRenderedPageBreak/>
         <w:t>Chapter 3</w:t>
@@ -1087,7 +1821,7 @@
       <w:r>
         <w:t>overview</w:t>
       </w:r>
-      <w:bookmarkEnd w:id="4"/>
+      <w:bookmarkEnd w:id="5"/>
     </w:p>
     <w:p>
       <w:r>
@@ -1125,14 +1859,14 @@
       <w:pPr>
         <w:pStyle w:val="Heading2"/>
       </w:pPr>
-      <w:bookmarkStart w:id="5" w:name="_Toc230944734"/>
+      <w:bookmarkStart w:id="6" w:name="_Toc357190400"/>
       <w:r>
         <w:t>3</w:t>
       </w:r>
       <w:r>
         <w:t>.1 – Structural diagram of PowerGrid</w:t>
       </w:r>
-      <w:bookmarkEnd w:id="5"/>
+      <w:bookmarkEnd w:id="6"/>
     </w:p>
     <w:p>
       <w:r>
@@ -1174,10 +1908,10 @@
             <v:path o:extrusionok="f" gradientshapeok="t" o:connecttype="rect"/>
             <o:lock v:ext="edit" aspectratio="t"/>
           </v:shapetype>
-          <v:shape id="_x0000_i1025" type="#_x0000_t75" style="width:369.7pt;height:338.15pt" o:ole="">
+          <v:shape id="_x0000_i1025" type="#_x0000_t75" style="width:369.7pt;height:338.2pt" o:ole="">
             <v:imagedata r:id="rId10" o:title=""/>
           </v:shape>
-          <o:OLEObject Type="Embed" ProgID="Visio.Drawing.11" ShapeID="_x0000_i1025" DrawAspect="Content" ObjectID="_1304686876" r:id="rId11"/>
+          <o:OLEObject Type="Embed" ProgID="Visio.Drawing.11" ShapeID="_x0000_i1025" DrawAspect="Content" ObjectID="_1430932229" r:id="rId11"/>
         </w:object>
       </w:r>
     </w:p>
@@ -1190,7 +1924,7 @@
       <w:pPr>
         <w:pStyle w:val="Heading2"/>
       </w:pPr>
-      <w:bookmarkStart w:id="6" w:name="_Toc230944735"/>
+      <w:bookmarkStart w:id="7" w:name="_Toc357190401"/>
       <w:r>
         <w:lastRenderedPageBreak/>
         <w:t>3</w:t>
@@ -1198,7 +1932,7 @@
       <w:r>
         <w:t>.2 – Summary of each of the modules in PowerGrid</w:t>
       </w:r>
-      <w:bookmarkEnd w:id="6"/>
+      <w:bookmarkEnd w:id="7"/>
     </w:p>
     <w:p>
       <w:pPr>
@@ -1595,14 +2329,14 @@
       <w:pPr>
         <w:pStyle w:val="Heading2"/>
       </w:pPr>
-      <w:bookmarkStart w:id="7" w:name="_Toc230944736"/>
+      <w:bookmarkStart w:id="8" w:name="_Toc357190402"/>
       <w:r>
         <w:t>3</w:t>
       </w:r>
       <w:r>
         <w:t>.3 – The PowerGrid execution cycle</w:t>
       </w:r>
-      <w:bookmarkEnd w:id="7"/>
+      <w:bookmarkEnd w:id="8"/>
     </w:p>
     <w:p>
       <w:r>
@@ -1655,12 +2389,12 @@
       <w:r>
         <w:br w:type="column"/>
       </w:r>
-      <w:bookmarkStart w:id="8" w:name="_Toc230944737"/>
+      <w:bookmarkStart w:id="9" w:name="_Toc357190403"/>
       <w:r>
         <w:lastRenderedPageBreak/>
         <w:t>Chapter 4 – Implementation</w:t>
       </w:r>
-      <w:bookmarkEnd w:id="8"/>
+      <w:bookmarkEnd w:id="9"/>
     </w:p>
     <w:p>
       <w:r>
@@ -1680,26 +2414,29 @@
       <w:pPr>
         <w:pStyle w:val="Heading2"/>
       </w:pPr>
-      <w:bookmarkStart w:id="9" w:name="_Toc230944738"/>
+      <w:bookmarkStart w:id="10" w:name="_Toc357190404"/>
       <w:r>
         <w:t>4.1 – The JNI module</w:t>
       </w:r>
-      <w:bookmarkEnd w:id="9"/>
+      <w:bookmarkEnd w:id="10"/>
     </w:p>
     <w:p>
       <w:r>
         <w:t xml:space="preserve">The JNI module provides functions that allow communication with the JNI in a safer way than JNI provides by itself, and the JNI module in PowerGrid also provides functions for commonly used operations that are not provided by the JNI itself. </w:t>
       </w:r>
+      <w:r>
+        <w:t>The problems of Java’s own JNI is described in paragraph 4.1.1, while the solution PowerGrid implements to counter these problems is depicted in paragraph 4.1.2. At last a summary of the revelant classes is given to give an impression of the design of the implementation of the JNI module in paragraph 4.1.3.</w:t>
+      </w:r>
     </w:p>
     <w:p>
       <w:pPr>
         <w:pStyle w:val="Heading3"/>
       </w:pPr>
-      <w:bookmarkStart w:id="10" w:name="_Toc230944739"/>
+      <w:bookmarkStart w:id="11" w:name="_Toc357190405"/>
       <w:r>
         <w:t>4.1.1 – Problems with Java’s JNI</w:t>
       </w:r>
-      <w:bookmarkEnd w:id="10"/>
+      <w:bookmarkEnd w:id="11"/>
     </w:p>
     <w:p>
       <w:r>
@@ -1725,19 +2462,38 @@
       <w:pPr>
         <w:pStyle w:val="Heading3"/>
       </w:pPr>
-      <w:bookmarkStart w:id="11" w:name="_Toc230944740"/>
+      <w:bookmarkStart w:id="12" w:name="_Toc357190406"/>
       <w:r>
         <w:t>4.1.2 – Mimicking Java’s reflection engine in C++</w:t>
       </w:r>
-      <w:bookmarkEnd w:id="11"/>
-    </w:p>
-    <w:p>
-      <w:r>
-        <w:t xml:space="preserve">The design of the JNI module mimicks the design of the Java reflection engine provided in the JVM itself. This is because </w:t>
+      <w:bookmarkEnd w:id="12"/>
+    </w:p>
+    <w:p>
+      <w:r>
+        <w:t xml:space="preserve">The design of the JNI module mimicks the design of the Java reflection engine provided in the JVM itself. This is </w:t>
+      </w:r>
+      <w:r>
+        <w:t xml:space="preserve">done </w:t>
+      </w:r>
+      <w:r>
+        <w:t xml:space="preserve">because </w:t>
       </w:r>
       <w:r>
         <w:t>the Java reflection engine works as expected, and using a similar approach in C++ makes it easier for other developers to start using the JNI module’s functionality in C++.</w:t>
       </w:r>
+      <w:r>
+        <w:t xml:space="preserve"> Also, Java’s reflection engine is fully object-oriented, just like Java itself, and that is what makes the reflection engine perform well enough in most situations. By mimicking the classes in the Java reflect package in C++, it becomes possible to gain access to JNI functionality in a more native way than when using Java’s own (functional) JNI.</w:t>
+      </w:r>
+    </w:p>
+    <w:p>
+      <w:pPr>
+        <w:pStyle w:val="Heading3"/>
+      </w:pPr>
+      <w:bookmarkStart w:id="13" w:name="_Toc357190407"/>
+      <w:r>
+        <w:t>4.1.3 – Summary of JNI classes in PowerGrid</w:t>
+      </w:r>
+      <w:bookmarkEnd w:id="13"/>
     </w:p>
     <w:p>
       <w:r>
@@ -1754,6 +2510,7 @@
         </w:numPr>
       </w:pPr>
       <w:r>
+        <w:lastRenderedPageBreak/>
         <w:t>JNIClass</w:t>
       </w:r>
     </w:p>
@@ -1853,7 +2610,6 @@
         </w:numPr>
       </w:pPr>
       <w:r>
-        <w:lastRenderedPageBreak/>
         <w:t>Different from JNI’s own jvalue type, JNIValues know what type they are.</w:t>
       </w:r>
     </w:p>
@@ -1950,11 +2706,11 @@
       <w:pPr>
         <w:pStyle w:val="Heading2"/>
       </w:pPr>
-      <w:bookmarkStart w:id="12" w:name="_Toc230944741"/>
+      <w:bookmarkStart w:id="14" w:name="_Toc357190408"/>
       <w:r>
         <w:t>4.2 – The Monitor module</w:t>
       </w:r>
-      <w:bookmarkEnd w:id="12"/>
+      <w:bookmarkEnd w:id="14"/>
     </w:p>
     <w:p>
       <w:r>
@@ -1978,6 +2734,7 @@
     <w:p/>
     <w:p>
       <w:r>
+        <w:lastRenderedPageBreak/>
         <w:t>The monitor module can also take directives on what to cache and what not. This is to optimize the monitor by only loading what is needed and discarding information that is no longer needed. In this way it is possible to optimize the memory usage.</w:t>
       </w:r>
     </w:p>
@@ -1985,11 +2742,11 @@
       <w:pPr>
         <w:pStyle w:val="Heading2"/>
       </w:pPr>
-      <w:bookmarkStart w:id="13" w:name="_Toc230944742"/>
+      <w:bookmarkStart w:id="15" w:name="_Toc357190409"/>
       <w:r>
         <w:t>4.3 – The Caching module</w:t>
       </w:r>
-      <w:bookmarkEnd w:id="13"/>
+      <w:bookmarkEnd w:id="15"/>
       <w:r>
         <w:t xml:space="preserve"> </w:t>
       </w:r>
@@ -2003,11 +2760,26 @@
       <w:pPr>
         <w:pStyle w:val="Heading2"/>
       </w:pPr>
-      <w:bookmarkStart w:id="14" w:name="_Toc230944743"/>
+      <w:bookmarkStart w:id="16" w:name="_Toc357190410"/>
       <w:r>
         <w:t>4.4 – The GUI module</w:t>
       </w:r>
-      <w:bookmarkEnd w:id="14"/>
+      <w:bookmarkEnd w:id="16"/>
+    </w:p>
+    <w:p>
+      <w:r>
+        <w:t xml:space="preserve">GUI stands for Graphical User Interface. Basically this refers to the windows that will be visible to the end user. The GUI module provides access to most of the functions of PowerGrid through such a window. The design of the GUI should meet certain parameters in order for the end users to find their way through the GUI. These parameters are identified in paragraph 4.4.1. In the next paragraph (4.4.2), an overview is given as to how the parameters discussed in paragraph 4.4.1 are reflected in the design of the GUI. Next, the different parts of the GUI are explained and shown in paragraph 4.4.3. </w:t>
+      </w:r>
+    </w:p>
+    <w:p>
+      <w:pPr>
+        <w:pStyle w:val="Heading3"/>
+      </w:pPr>
+      <w:bookmarkStart w:id="17" w:name="_Toc357190411"/>
+      <w:r>
+        <w:t>4.4.1 – Requirements for the PowerGrid user interface</w:t>
+      </w:r>
+      <w:bookmarkEnd w:id="17"/>
     </w:p>
     <w:p>
       <w:r>
@@ -2016,13 +2788,43 @@
     </w:p>
     <w:p>
       <w:pPr>
+        <w:pStyle w:val="Heading3"/>
+      </w:pPr>
+      <w:bookmarkStart w:id="18" w:name="_Toc357190412"/>
+      <w:r>
+        <w:t>4.4.2 – Implementation of the GUI requirements</w:t>
+      </w:r>
+      <w:bookmarkEnd w:id="18"/>
+    </w:p>
+    <w:p>
+      <w:r>
+        <w:t>…</w:t>
+      </w:r>
+    </w:p>
+    <w:p>
+      <w:pPr>
+        <w:pStyle w:val="Heading3"/>
+      </w:pPr>
+      <w:bookmarkStart w:id="19" w:name="_Toc357190413"/>
+      <w:r>
+        <w:t>4.4.3 – Summary of GUI components in PowerGrid</w:t>
+      </w:r>
+      <w:bookmarkEnd w:id="19"/>
+    </w:p>
+    <w:p>
+      <w:r>
+        <w:t>…</w:t>
+      </w:r>
+    </w:p>
+    <w:p>
+      <w:pPr>
         <w:pStyle w:val="Heading2"/>
       </w:pPr>
-      <w:bookmarkStart w:id="15" w:name="_Toc230944744"/>
+      <w:bookmarkStart w:id="20" w:name="_Toc357190414"/>
       <w:r>
         <w:t>4.5 – The AI module</w:t>
       </w:r>
-      <w:bookmarkEnd w:id="15"/>
+      <w:bookmarkEnd w:id="20"/>
     </w:p>
     <w:p>
       <w:r>
@@ -2033,29 +2835,26 @@
       <w:pPr>
         <w:pStyle w:val="Heading2"/>
       </w:pPr>
-      <w:bookmarkStart w:id="16" w:name="_Toc230944745"/>
-      <w:r>
-        <w:lastRenderedPageBreak/>
+      <w:bookmarkStart w:id="21" w:name="_Toc357190415"/>
+      <w:r>
         <w:t>4.6 – The Injection module</w:t>
       </w:r>
-      <w:bookmarkEnd w:id="16"/>
+      <w:bookmarkEnd w:id="21"/>
     </w:p>
     <w:p>
       <w:r>
         <w:t>…</w:t>
       </w:r>
-      <w:bookmarkStart w:id="17" w:name="_GoBack"/>
-      <w:bookmarkEnd w:id="17"/>
     </w:p>
     <w:p>
       <w:pPr>
         <w:pStyle w:val="Heading2"/>
       </w:pPr>
-      <w:bookmarkStart w:id="18" w:name="_Toc230944746"/>
+      <w:bookmarkStart w:id="22" w:name="_Toc357190416"/>
       <w:r>
         <w:t>4.7 – Summary of modules and their relations</w:t>
       </w:r>
-      <w:bookmarkEnd w:id="18"/>
+      <w:bookmarkEnd w:id="22"/>
     </w:p>
     <w:p>
       <w:r>
@@ -2076,7 +2875,7 @@
 </file>
 
 <file path=word/endnotes.xml><?xml version="1.0" encoding="utf-8"?>
-<w:endnotes xmlns:wpc="http://schemas.microsoft.com/office/word/2010/wordprocessingCanvas" xmlns:mo="http://schemas.microsoft.com/office/mac/office/2008/main" xmlns:mc="http://schemas.openxmlformats.org/markup-compatibility/2006" xmlns:mv="urn:schemas-microsoft-com:mac:vml" xmlns:o="urn:schemas-microsoft-com:office:office" xmlns:r="http://schemas.openxmlformats.org/officeDocument/2006/relationships" xmlns:m="http://schemas.openxmlformats.org/officeDocument/2006/math" xmlns:v="urn:schemas-microsoft-com:vml" xmlns:wp14="http://schemas.microsoft.com/office/word/2010/wordprocessingDrawing" xmlns:wp="http://schemas.openxmlformats.org/drawingml/2006/wordprocessingDrawing" xmlns:w10="urn:schemas-microsoft-com:office:word" xmlns:w="http://schemas.openxmlformats.org/wordprocessingml/2006/main" xmlns:w14="http://schemas.microsoft.com/office/word/2010/wordml" xmlns:wpg="http://schemas.microsoft.com/office/word/2010/wordprocessingGroup" xmlns:wpi="http://schemas.microsoft.com/office/word/2010/wordprocessingInk" xmlns:wne="http://schemas.microsoft.com/office/word/2006/wordml" xmlns:wps="http://schemas.microsoft.com/office/word/2010/wordprocessingShape" mc:Ignorable="w14 wp14">
+<w:endnotes xmlns:wpc="http://schemas.microsoft.com/office/word/2010/wordprocessingCanvas" xmlns:mc="http://schemas.openxmlformats.org/markup-compatibility/2006" xmlns:o="urn:schemas-microsoft-com:office:office" xmlns:r="http://schemas.openxmlformats.org/officeDocument/2006/relationships" xmlns:m="http://schemas.openxmlformats.org/officeDocument/2006/math" xmlns:v="urn:schemas-microsoft-com:vml" xmlns:wp14="http://schemas.microsoft.com/office/word/2010/wordprocessingDrawing" xmlns:wp="http://schemas.openxmlformats.org/drawingml/2006/wordprocessingDrawing" xmlns:w10="urn:schemas-microsoft-com:office:word" xmlns:w="http://schemas.openxmlformats.org/wordprocessingml/2006/main" xmlns:w14="http://schemas.microsoft.com/office/word/2010/wordml" xmlns:wpg="http://schemas.microsoft.com/office/word/2010/wordprocessingGroup" xmlns:wpi="http://schemas.microsoft.com/office/word/2010/wordprocessingInk" xmlns:wne="http://schemas.microsoft.com/office/word/2006/wordml" xmlns:wps="http://schemas.microsoft.com/office/word/2010/wordprocessingShape" mc:Ignorable="w14 wp14">
   <w:endnote w:type="separator" w:id="-1">
     <w:p>
       <w:r>
@@ -2095,7 +2894,7 @@
 </file>
 
 <file path=word/footer1.xml><?xml version="1.0" encoding="utf-8"?>
-<w:ftr xmlns:wpc="http://schemas.microsoft.com/office/word/2010/wordprocessingCanvas" xmlns:mo="http://schemas.microsoft.com/office/mac/office/2008/main" xmlns:mc="http://schemas.openxmlformats.org/markup-compatibility/2006" xmlns:mv="urn:schemas-microsoft-com:mac:vml" xmlns:o="urn:schemas-microsoft-com:office:office" xmlns:r="http://schemas.openxmlformats.org/officeDocument/2006/relationships" xmlns:m="http://schemas.openxmlformats.org/officeDocument/2006/math" xmlns:v="urn:schemas-microsoft-com:vml" xmlns:wp14="http://schemas.microsoft.com/office/word/2010/wordprocessingDrawing" xmlns:wp="http://schemas.openxmlformats.org/drawingml/2006/wordprocessingDrawing" xmlns:w10="urn:schemas-microsoft-com:office:word" xmlns:w="http://schemas.openxmlformats.org/wordprocessingml/2006/main" xmlns:w14="http://schemas.microsoft.com/office/word/2010/wordml" xmlns:wpg="http://schemas.microsoft.com/office/word/2010/wordprocessingGroup" xmlns:wpi="http://schemas.microsoft.com/office/word/2010/wordprocessingInk" xmlns:wne="http://schemas.microsoft.com/office/word/2006/wordml" xmlns:wps="http://schemas.microsoft.com/office/word/2010/wordprocessingShape" mc:Ignorable="w14 wp14">
+<w:ftr xmlns:wpc="http://schemas.microsoft.com/office/word/2010/wordprocessingCanvas" xmlns:mc="http://schemas.openxmlformats.org/markup-compatibility/2006" xmlns:o="urn:schemas-microsoft-com:office:office" xmlns:r="http://schemas.openxmlformats.org/officeDocument/2006/relationships" xmlns:m="http://schemas.openxmlformats.org/officeDocument/2006/math" xmlns:v="urn:schemas-microsoft-com:vml" xmlns:wp14="http://schemas.microsoft.com/office/word/2010/wordprocessingDrawing" xmlns:wp="http://schemas.openxmlformats.org/drawingml/2006/wordprocessingDrawing" xmlns:w10="urn:schemas-microsoft-com:office:word" xmlns:w="http://schemas.openxmlformats.org/wordprocessingml/2006/main" xmlns:w14="http://schemas.microsoft.com/office/word/2010/wordml" xmlns:wpg="http://schemas.microsoft.com/office/word/2010/wordprocessingGroup" xmlns:wpi="http://schemas.microsoft.com/office/word/2010/wordprocessingInk" xmlns:wne="http://schemas.microsoft.com/office/word/2006/wordml" xmlns:wps="http://schemas.microsoft.com/office/word/2010/wordprocessingShape" mc:Ignorable="w14 wp14">
   <w:p>
     <w:pPr>
       <w:pStyle w:val="Footer"/>
@@ -2133,7 +2932,7 @@
 </file>
 
 <file path=word/footer2.xml><?xml version="1.0" encoding="utf-8"?>
-<w:ftr xmlns:wpc="http://schemas.microsoft.com/office/word/2010/wordprocessingCanvas" xmlns:mo="http://schemas.microsoft.com/office/mac/office/2008/main" xmlns:mc="http://schemas.openxmlformats.org/markup-compatibility/2006" xmlns:mv="urn:schemas-microsoft-com:mac:vml" xmlns:o="urn:schemas-microsoft-com:office:office" xmlns:r="http://schemas.openxmlformats.org/officeDocument/2006/relationships" xmlns:m="http://schemas.openxmlformats.org/officeDocument/2006/math" xmlns:v="urn:schemas-microsoft-com:vml" xmlns:wp14="http://schemas.microsoft.com/office/word/2010/wordprocessingDrawing" xmlns:wp="http://schemas.openxmlformats.org/drawingml/2006/wordprocessingDrawing" xmlns:w10="urn:schemas-microsoft-com:office:word" xmlns:w="http://schemas.openxmlformats.org/wordprocessingml/2006/main" xmlns:w14="http://schemas.microsoft.com/office/word/2010/wordml" xmlns:wpg="http://schemas.microsoft.com/office/word/2010/wordprocessingGroup" xmlns:wpi="http://schemas.microsoft.com/office/word/2010/wordprocessingInk" xmlns:wne="http://schemas.microsoft.com/office/word/2006/wordml" xmlns:wps="http://schemas.microsoft.com/office/word/2010/wordprocessingShape" mc:Ignorable="w14 wp14">
+<w:ftr xmlns:wpc="http://schemas.microsoft.com/office/word/2010/wordprocessingCanvas" xmlns:mc="http://schemas.openxmlformats.org/markup-compatibility/2006" xmlns:o="urn:schemas-microsoft-com:office:office" xmlns:r="http://schemas.openxmlformats.org/officeDocument/2006/relationships" xmlns:m="http://schemas.openxmlformats.org/officeDocument/2006/math" xmlns:v="urn:schemas-microsoft-com:vml" xmlns:wp14="http://schemas.microsoft.com/office/word/2010/wordprocessingDrawing" xmlns:wp="http://schemas.openxmlformats.org/drawingml/2006/wordprocessingDrawing" xmlns:w10="urn:schemas-microsoft-com:office:word" xmlns:w="http://schemas.openxmlformats.org/wordprocessingml/2006/main" xmlns:w14="http://schemas.microsoft.com/office/word/2010/wordml" xmlns:wpg="http://schemas.microsoft.com/office/word/2010/wordprocessingGroup" xmlns:wpi="http://schemas.microsoft.com/office/word/2010/wordprocessingInk" xmlns:wne="http://schemas.microsoft.com/office/word/2006/wordml" xmlns:wps="http://schemas.microsoft.com/office/word/2010/wordprocessingShape" mc:Ignorable="w14 wp14">
   <w:p>
     <w:pPr>
       <w:pStyle w:val="Footer"/>
@@ -2164,7 +2963,7 @@
       <w:rPr>
         <w:rStyle w:val="PageNumber"/>
       </w:rPr>
-      <w:t>9</w:t>
+      <w:t>2</w:t>
     </w:r>
     <w:r>
       <w:rPr>
@@ -2183,7 +2982,7 @@
 </file>
 
 <file path=word/footnotes.xml><?xml version="1.0" encoding="utf-8"?>
-<w:footnotes xmlns:wpc="http://schemas.microsoft.com/office/word/2010/wordprocessingCanvas" xmlns:mo="http://schemas.microsoft.com/office/mac/office/2008/main" xmlns:mc="http://schemas.openxmlformats.org/markup-compatibility/2006" xmlns:mv="urn:schemas-microsoft-com:mac:vml" xmlns:o="urn:schemas-microsoft-com:office:office" xmlns:r="http://schemas.openxmlformats.org/officeDocument/2006/relationships" xmlns:m="http://schemas.openxmlformats.org/officeDocument/2006/math" xmlns:v="urn:schemas-microsoft-com:vml" xmlns:wp14="http://schemas.microsoft.com/office/word/2010/wordprocessingDrawing" xmlns:wp="http://schemas.openxmlformats.org/drawingml/2006/wordprocessingDrawing" xmlns:w10="urn:schemas-microsoft-com:office:word" xmlns:w="http://schemas.openxmlformats.org/wordprocessingml/2006/main" xmlns:w14="http://schemas.microsoft.com/office/word/2010/wordml" xmlns:wpg="http://schemas.microsoft.com/office/word/2010/wordprocessingGroup" xmlns:wpi="http://schemas.microsoft.com/office/word/2010/wordprocessingInk" xmlns:wne="http://schemas.microsoft.com/office/word/2006/wordml" xmlns:wps="http://schemas.microsoft.com/office/word/2010/wordprocessingShape" mc:Ignorable="w14 wp14">
+<w:footnotes xmlns:wpc="http://schemas.microsoft.com/office/word/2010/wordprocessingCanvas" xmlns:mc="http://schemas.openxmlformats.org/markup-compatibility/2006" xmlns:o="urn:schemas-microsoft-com:office:office" xmlns:r="http://schemas.openxmlformats.org/officeDocument/2006/relationships" xmlns:m="http://schemas.openxmlformats.org/officeDocument/2006/math" xmlns:v="urn:schemas-microsoft-com:vml" xmlns:wp14="http://schemas.microsoft.com/office/word/2010/wordprocessingDrawing" xmlns:wp="http://schemas.openxmlformats.org/drawingml/2006/wordprocessingDrawing" xmlns:w10="urn:schemas-microsoft-com:office:word" xmlns:w="http://schemas.openxmlformats.org/wordprocessingml/2006/main" xmlns:w14="http://schemas.microsoft.com/office/word/2010/wordml" xmlns:wpg="http://schemas.microsoft.com/office/word/2010/wordprocessingGroup" xmlns:wpi="http://schemas.microsoft.com/office/word/2010/wordprocessingInk" xmlns:wne="http://schemas.microsoft.com/office/word/2006/wordml" xmlns:wps="http://schemas.microsoft.com/office/word/2010/wordprocessingShape" mc:Ignorable="w14 wp14">
   <w:footnote w:type="separator" w:id="-1">
     <w:p>
       <w:r>
@@ -2202,7 +3001,7 @@
 </file>
 
 <file path=word/numbering.xml><?xml version="1.0" encoding="utf-8"?>
-<w:numbering xmlns:wpc="http://schemas.microsoft.com/office/word/2010/wordprocessingCanvas" xmlns:mo="http://schemas.microsoft.com/office/mac/office/2008/main" xmlns:mc="http://schemas.openxmlformats.org/markup-compatibility/2006" xmlns:mv="urn:schemas-microsoft-com:mac:vml" xmlns:o="urn:schemas-microsoft-com:office:office" xmlns:r="http://schemas.openxmlformats.org/officeDocument/2006/relationships" xmlns:m="http://schemas.openxmlformats.org/officeDocument/2006/math" xmlns:v="urn:schemas-microsoft-com:vml" xmlns:wp14="http://schemas.microsoft.com/office/word/2010/wordprocessingDrawing" xmlns:wp="http://schemas.openxmlformats.org/drawingml/2006/wordprocessingDrawing" xmlns:w10="urn:schemas-microsoft-com:office:word" xmlns:w="http://schemas.openxmlformats.org/wordprocessingml/2006/main" xmlns:w14="http://schemas.microsoft.com/office/word/2010/wordml" xmlns:wpg="http://schemas.microsoft.com/office/word/2010/wordprocessingGroup" xmlns:wpi="http://schemas.microsoft.com/office/word/2010/wordprocessingInk" xmlns:wne="http://schemas.microsoft.com/office/word/2006/wordml" xmlns:wps="http://schemas.microsoft.com/office/word/2010/wordprocessingShape" mc:Ignorable="w14 wp14">
+<w:numbering xmlns:wpc="http://schemas.microsoft.com/office/word/2010/wordprocessingCanvas" xmlns:mc="http://schemas.openxmlformats.org/markup-compatibility/2006" xmlns:o="urn:schemas-microsoft-com:office:office" xmlns:r="http://schemas.openxmlformats.org/officeDocument/2006/relationships" xmlns:m="http://schemas.openxmlformats.org/officeDocument/2006/math" xmlns:v="urn:schemas-microsoft-com:vml" xmlns:wp14="http://schemas.microsoft.com/office/word/2010/wordprocessingDrawing" xmlns:wp="http://schemas.openxmlformats.org/drawingml/2006/wordprocessingDrawing" xmlns:w10="urn:schemas-microsoft-com:office:word" xmlns:w="http://schemas.openxmlformats.org/wordprocessingml/2006/main" xmlns:w14="http://schemas.microsoft.com/office/word/2010/wordml" xmlns:wpg="http://schemas.microsoft.com/office/word/2010/wordprocessingGroup" xmlns:wpi="http://schemas.microsoft.com/office/word/2010/wordprocessingInk" xmlns:wne="http://schemas.microsoft.com/office/word/2006/wordml" xmlns:wps="http://schemas.microsoft.com/office/word/2010/wordprocessingShape" mc:Ignorable="w14 wp14">
   <w:abstractNum w:abstractNumId="0">
     <w:nsid w:val="27785956"/>
     <w:multiLevelType w:val="hybridMultilevel"/>
@@ -2424,7 +3223,7 @@
     </w:rPrDefault>
     <w:pPrDefault/>
   </w:docDefaults>
-  <w:latentStyles w:defLockedState="0" w:defUIPriority="99" w:defSemiHidden="1" w:defUnhideWhenUsed="1" w:defQFormat="0" w:count="276">
+  <w:latentStyles w:defLockedState="0" w:defUIPriority="99" w:defSemiHidden="1" w:defUnhideWhenUsed="1" w:defQFormat="0" w:count="267">
     <w:lsdException w:name="Normal" w:semiHidden="0" w:uiPriority="0" w:unhideWhenUsed="0" w:qFormat="1"/>
     <w:lsdException w:name="heading 1" w:semiHidden="0" w:uiPriority="9" w:unhideWhenUsed="0" w:qFormat="1"/>
     <w:lsdException w:name="heading 2" w:uiPriority="9" w:qFormat="1"/>
@@ -2451,15 +3250,6 @@
     <w:lsdException w:name="Strong" w:semiHidden="0" w:uiPriority="22" w:unhideWhenUsed="0" w:qFormat="1"/>
     <w:lsdException w:name="Emphasis" w:semiHidden="0" w:uiPriority="20" w:unhideWhenUsed="0" w:qFormat="1"/>
     <w:lsdException w:name="Table Grid" w:semiHidden="0" w:uiPriority="59" w:unhideWhenUsed="0"/>
-    <w:lsdException w:name="Note Level 1" w:semiHidden="0" w:unhideWhenUsed="0"/>
-    <w:lsdException w:name="Note Level 2" w:semiHidden="0" w:unhideWhenUsed="0"/>
-    <w:lsdException w:name="Note Level 3" w:semiHidden="0" w:unhideWhenUsed="0"/>
-    <w:lsdException w:name="Note Level 4" w:semiHidden="0" w:unhideWhenUsed="0"/>
-    <w:lsdException w:name="Note Level 5" w:semiHidden="0" w:unhideWhenUsed="0"/>
-    <w:lsdException w:name="Note Level 6" w:semiHidden="0" w:unhideWhenUsed="0"/>
-    <w:lsdException w:name="Note Level 7" w:semiHidden="0" w:unhideWhenUsed="0"/>
-    <w:lsdException w:name="Note Level 8" w:semiHidden="0" w:unhideWhenUsed="0"/>
-    <w:lsdException w:name="Note Level 9" w:semiHidden="0" w:unhideWhenUsed="0"/>
     <w:lsdException w:name="Placeholder Text" w:unhideWhenUsed="0"/>
     <w:lsdException w:name="No Spacing" w:semiHidden="0" w:uiPriority="1" w:unhideWhenUsed="0" w:qFormat="1"/>
     <w:lsdException w:name="Light Shading" w:semiHidden="0" w:uiPriority="60" w:unhideWhenUsed="0"/>
@@ -3122,7 +3912,7 @@
 </file>
 
 <file path=word/stylesWithEffects.xml><?xml version="1.0" encoding="utf-8"?>
-<w:styles xmlns:wpc="http://schemas.microsoft.com/office/word/2010/wordprocessingCanvas" xmlns:mo="http://schemas.microsoft.com/office/mac/office/2008/main" xmlns:mc="http://schemas.openxmlformats.org/markup-compatibility/2006" xmlns:mv="urn:schemas-microsoft-com:mac:vml" xmlns:o="urn:schemas-microsoft-com:office:office" xmlns:r="http://schemas.openxmlformats.org/officeDocument/2006/relationships" xmlns:m="http://schemas.openxmlformats.org/officeDocument/2006/math" xmlns:v="urn:schemas-microsoft-com:vml" xmlns:wp14="http://schemas.microsoft.com/office/word/2010/wordprocessingDrawing" xmlns:wp="http://schemas.openxmlformats.org/drawingml/2006/wordprocessingDrawing" xmlns:w10="urn:schemas-microsoft-com:office:word" xmlns:w="http://schemas.openxmlformats.org/wordprocessingml/2006/main" xmlns:w14="http://schemas.microsoft.com/office/word/2010/wordml" xmlns:wpg="http://schemas.microsoft.com/office/word/2010/wordprocessingGroup" xmlns:wpi="http://schemas.microsoft.com/office/word/2010/wordprocessingInk" xmlns:wne="http://schemas.microsoft.com/office/word/2006/wordml" xmlns:wps="http://schemas.microsoft.com/office/word/2010/wordprocessingShape" mc:Ignorable="w14 wp14">
+<w:styles xmlns:wpc="http://schemas.microsoft.com/office/word/2010/wordprocessingCanvas" xmlns:mc="http://schemas.openxmlformats.org/markup-compatibility/2006" xmlns:o="urn:schemas-microsoft-com:office:office" xmlns:r="http://schemas.openxmlformats.org/officeDocument/2006/relationships" xmlns:m="http://schemas.openxmlformats.org/officeDocument/2006/math" xmlns:v="urn:schemas-microsoft-com:vml" xmlns:wp14="http://schemas.microsoft.com/office/word/2010/wordprocessingDrawing" xmlns:wp="http://schemas.openxmlformats.org/drawingml/2006/wordprocessingDrawing" xmlns:w10="urn:schemas-microsoft-com:office:word" xmlns:w="http://schemas.openxmlformats.org/wordprocessingml/2006/main" xmlns:w14="http://schemas.microsoft.com/office/word/2010/wordml" xmlns:wpg="http://schemas.microsoft.com/office/word/2010/wordprocessingGroup" xmlns:wpi="http://schemas.microsoft.com/office/word/2010/wordprocessingInk" xmlns:wne="http://schemas.microsoft.com/office/word/2006/wordml" xmlns:wps="http://schemas.microsoft.com/office/word/2010/wordprocessingShape" mc:Ignorable="w14 wp14">
   <w:docDefaults>
     <w:rPrDefault>
       <w:rPr>
@@ -3134,7 +3924,7 @@
     </w:rPrDefault>
     <w:pPrDefault/>
   </w:docDefaults>
-  <w:latentStyles w:defLockedState="0" w:defUIPriority="99" w:defSemiHidden="1" w:defUnhideWhenUsed="1" w:defQFormat="0" w:count="276">
+  <w:latentStyles w:defLockedState="0" w:defUIPriority="99" w:defSemiHidden="1" w:defUnhideWhenUsed="1" w:defQFormat="0" w:count="267">
     <w:lsdException w:name="Normal" w:semiHidden="0" w:uiPriority="0" w:unhideWhenUsed="0" w:qFormat="1"/>
     <w:lsdException w:name="heading 1" w:semiHidden="0" w:uiPriority="9" w:unhideWhenUsed="0" w:qFormat="1"/>
     <w:lsdException w:name="heading 2" w:uiPriority="9" w:qFormat="1"/>
@@ -3161,15 +3951,6 @@
     <w:lsdException w:name="Strong" w:semiHidden="0" w:uiPriority="22" w:unhideWhenUsed="0" w:qFormat="1"/>
     <w:lsdException w:name="Emphasis" w:semiHidden="0" w:uiPriority="20" w:unhideWhenUsed="0" w:qFormat="1"/>
     <w:lsdException w:name="Table Grid" w:semiHidden="0" w:uiPriority="59" w:unhideWhenUsed="0"/>
-    <w:lsdException w:name="Note Level 1" w:semiHidden="0" w:unhideWhenUsed="0"/>
-    <w:lsdException w:name="Note Level 2" w:semiHidden="0" w:unhideWhenUsed="0"/>
-    <w:lsdException w:name="Note Level 3" w:semiHidden="0" w:unhideWhenUsed="0"/>
-    <w:lsdException w:name="Note Level 4" w:semiHidden="0" w:unhideWhenUsed="0"/>
-    <w:lsdException w:name="Note Level 5" w:semiHidden="0" w:unhideWhenUsed="0"/>
-    <w:lsdException w:name="Note Level 6" w:semiHidden="0" w:unhideWhenUsed="0"/>
-    <w:lsdException w:name="Note Level 7" w:semiHidden="0" w:unhideWhenUsed="0"/>
-    <w:lsdException w:name="Note Level 8" w:semiHidden="0" w:unhideWhenUsed="0"/>
-    <w:lsdException w:name="Note Level 9" w:semiHidden="0" w:unhideWhenUsed="0"/>
     <w:lsdException w:name="Placeholder Text" w:unhideWhenUsed="0"/>
     <w:lsdException w:name="No Spacing" w:semiHidden="0" w:uiPriority="1" w:unhideWhenUsed="0" w:qFormat="1"/>
     <w:lsdException w:name="Light Shading" w:semiHidden="0" w:uiPriority="60" w:unhideWhenUsed="0"/>
@@ -4156,7 +4937,7 @@
 </file>
 
 <file path=customXml/itemProps1.xml><?xml version="1.0" encoding="utf-8"?>
-<ds:datastoreItem xmlns:ds="http://schemas.openxmlformats.org/officeDocument/2006/customXml" ds:itemID="{1715A9AE-E95A-BF40-907C-B33777B5B548}">
+<ds:datastoreItem xmlns:ds="http://schemas.openxmlformats.org/officeDocument/2006/customXml" ds:itemID="{B4F16BBF-0A05-4368-BA78-38D32E6E8E25}">
   <ds:schemaRefs>
     <ds:schemaRef ds:uri="http://schemas.openxmlformats.org/officeDocument/2006/bibliography"/>
   </ds:schemaRefs>

</xml_diff>

<commit_message>
Updated documentation headings to matching PowerGrid-colors
</commit_message>
<xml_diff>
--- a/doc/Documentation.docx
+++ b/doc/Documentation.docx
@@ -7,6 +7,7 @@
         <w:rPr>
           <w:rFonts w:cstheme="minorHAnsi"/>
           <w:b/>
+          <w:color w:val="820000"/>
           <w:spacing w:val="60"/>
           <w:sz w:val="36"/>
         </w:rPr>
@@ -20,6 +21,7 @@
         <w:rPr>
           <w:rFonts w:cstheme="minorBidi"/>
           <w:b w:val="0"/>
+          <w:color w:val="auto"/>
           <w:spacing w:val="0"/>
           <w:sz w:val="24"/>
         </w:rPr>
@@ -36,6 +38,7 @@
             <w:rPr>
               <w:rFonts w:cstheme="minorHAnsi"/>
               <w:b/>
+              <w:color w:val="820000"/>
               <w:spacing w:val="60"/>
               <w:sz w:val="36"/>
             </w:rPr>
@@ -44,6 +47,7 @@
             <w:rPr>
               <w:rFonts w:cstheme="minorHAnsi"/>
               <w:b/>
+              <w:color w:val="820000"/>
               <w:spacing w:val="60"/>
               <w:sz w:val="36"/>
             </w:rPr>
@@ -190,7 +194,7 @@
               <w:rFonts w:asciiTheme="majorHAnsi" w:eastAsiaTheme="majorEastAsia" w:hAnsiTheme="majorHAnsi" w:cstheme="majorBidi"/>
               <w:b/>
               <w:bCs/>
-              <w:color w:val="345A8A" w:themeColor="accent1" w:themeShade="B5"/>
+              <w:color w:val="3170A8" w:themeColor="accent1" w:themeShade="B5"/>
               <w:sz w:val="32"/>
               <w:szCs w:val="32"/>
             </w:rPr>
@@ -205,10 +209,8 @@
       <w:sdtPr>
         <w:rPr>
           <w:rFonts w:asciiTheme="minorHAnsi" w:eastAsiaTheme="minorEastAsia" w:hAnsiTheme="minorHAnsi" w:cstheme="minorBidi"/>
-          <w:b w:val="0"/>
-          <w:bCs w:val="0"/>
           <w:noProof/>
-          <w:color w:val="auto"/>
+          <w:color w:val="C00000"/>
           <w:sz w:val="24"/>
           <w:szCs w:val="24"/>
           <w:lang w:val="en-GB"/>
@@ -219,25 +221,33 @@
           <w:docPartUnique/>
         </w:docPartObj>
       </w:sdtPr>
-      <w:sdtEndPr/>
+      <w:sdtEndPr>
+        <w:rPr>
+          <w:b w:val="0"/>
+          <w:bCs w:val="0"/>
+          <w:color w:val="auto"/>
+        </w:rPr>
+      </w:sdtEndPr>
       <w:sdtContent>
         <w:p>
           <w:pPr>
             <w:pStyle w:val="TOCHeading"/>
+            <w:rPr>
+              <w:color w:val="C00000"/>
+            </w:rPr>
           </w:pPr>
           <w:r>
+            <w:rPr>
+              <w:color w:val="C00000"/>
+            </w:rPr>
             <w:t>Table of Contents</w:t>
           </w:r>
         </w:p>
         <w:p>
           <w:pPr>
             <w:pStyle w:val="TOC1"/>
-            <w:tabs>
-              <w:tab w:val="right" w:leader="dot" w:pos="8290"/>
-            </w:tabs>
             <w:rPr>
               <w:rFonts w:asciiTheme="minorHAnsi" w:hAnsiTheme="minorHAnsi"/>
-              <w:b w:val="0"/>
               <w:color w:val="auto"/>
               <w:sz w:val="22"/>
               <w:szCs w:val="22"/>
@@ -246,8 +256,8 @@
           </w:pPr>
           <w:r>
             <w:rPr>
-              <w:b w:val="0"/>
               <w:noProof w:val="0"/>
+              <w:color w:val="548DD4"/>
             </w:rPr>
             <w:fldChar w:fldCharType="begin"/>
           </w:r>
@@ -256,8 +266,8 @@
           </w:r>
           <w:r>
             <w:rPr>
-              <w:b w:val="0"/>
               <w:noProof w:val="0"/>
+              <w:color w:val="548DD4"/>
             </w:rPr>
             <w:fldChar w:fldCharType="separate"/>
           </w:r>
@@ -314,13 +324,8 @@
         <w:p>
           <w:pPr>
             <w:pStyle w:val="TOC1"/>
-            <w:tabs>
-              <w:tab w:val="right" w:leader="dot" w:pos="8290"/>
-            </w:tabs>
             <w:rPr>
               <w:rFonts w:asciiTheme="minorHAnsi" w:hAnsiTheme="minorHAnsi"/>
-              <w:b w:val="0"/>
-              <w:color w:val="auto"/>
               <w:sz w:val="22"/>
               <w:szCs w:val="22"/>
               <w:lang w:val="nl-NL" w:eastAsia="ja-JP"/>
@@ -330,6 +335,7 @@
             <w:r>
               <w:rPr>
                 <w:rStyle w:val="Hyperlink"/>
+                <w:color w:val="297FD5" w:themeColor="accent2"/>
               </w:rPr>
               <w:t>Chapter 2 – Overview of PowerGrid</w:t>
             </w:r>
@@ -499,12 +505,8 @@
         <w:p>
           <w:pPr>
             <w:pStyle w:val="TOC1"/>
-            <w:tabs>
-              <w:tab w:val="right" w:leader="dot" w:pos="8290"/>
-            </w:tabs>
             <w:rPr>
               <w:rFonts w:asciiTheme="minorHAnsi" w:hAnsiTheme="minorHAnsi"/>
-              <w:b w:val="0"/>
               <w:color w:val="auto"/>
               <w:sz w:val="22"/>
               <w:szCs w:val="22"/>
@@ -744,13 +746,8 @@
         <w:p>
           <w:pPr>
             <w:pStyle w:val="TOC1"/>
-            <w:tabs>
-              <w:tab w:val="right" w:leader="dot" w:pos="8290"/>
-            </w:tabs>
             <w:rPr>
               <w:rFonts w:asciiTheme="minorHAnsi" w:hAnsiTheme="minorHAnsi"/>
-              <w:b w:val="0"/>
-              <w:color w:val="auto"/>
               <w:sz w:val="22"/>
               <w:szCs w:val="22"/>
               <w:lang w:val="nl-NL" w:eastAsia="ja-JP"/>
@@ -760,6 +757,7 @@
             <w:r>
               <w:rPr>
                 <w:rStyle w:val="Hyperlink"/>
+                <w:color w:val="297FD5" w:themeColor="accent2"/>
               </w:rPr>
               <w:t>Chapter 4 – Implementation</w:t>
             </w:r>
@@ -1743,9 +1741,15 @@
     <w:p>
       <w:pPr>
         <w:pStyle w:val="Heading2"/>
+        <w:rPr>
+          <w:color w:val="498CF1" w:themeColor="background2" w:themeShade="BF"/>
+        </w:rPr>
       </w:pPr>
       <w:bookmarkStart w:id="2" w:name="_Toc357190397"/>
       <w:r>
+        <w:rPr>
+          <w:color w:val="498CF1" w:themeColor="background2" w:themeShade="BF"/>
+        </w:rPr>
         <w:t>2.1 – Artificial Intelligence as a way of playing Runescape automatically</w:t>
       </w:r>
       <w:bookmarkEnd w:id="2"/>
@@ -1783,9 +1787,15 @@
     <w:p>
       <w:pPr>
         <w:pStyle w:val="Heading2"/>
+        <w:rPr>
+          <w:color w:val="498CF1" w:themeColor="background2" w:themeShade="BF"/>
+        </w:rPr>
       </w:pPr>
       <w:bookmarkStart w:id="3" w:name="_Toc357190398"/>
       <w:r>
+        <w:rPr>
+          <w:color w:val="498CF1" w:themeColor="background2" w:themeShade="BF"/>
+        </w:rPr>
         <w:t>2.2 – Communication with the Runescape client</w:t>
       </w:r>
       <w:bookmarkEnd w:id="3"/>
@@ -1853,12 +1863,21 @@
     <w:p>
       <w:pPr>
         <w:pStyle w:val="Heading2"/>
+        <w:rPr>
+          <w:color w:val="498CF1" w:themeColor="background2" w:themeShade="BF"/>
+        </w:rPr>
       </w:pPr>
       <w:bookmarkStart w:id="5" w:name="_Toc357190400"/>
       <w:r>
+        <w:rPr>
+          <w:color w:val="498CF1" w:themeColor="background2" w:themeShade="BF"/>
+        </w:rPr>
         <w:t>3</w:t>
       </w:r>
       <w:r>
+        <w:rPr>
+          <w:color w:val="498CF1" w:themeColor="background2" w:themeShade="BF"/>
+        </w:rPr>
         <w:t>.1 – Structural diagram of PowerGrid</w:t>
       </w:r>
       <w:bookmarkEnd w:id="5"/>
@@ -1882,6 +1901,15 @@
     </w:p>
     <w:p/>
     <w:p>
+      <w:pPr>
+        <w:keepNext/>
+        <w:pBdr>
+          <w:top w:val="single" w:sz="4" w:space="1" w:color="auto"/>
+          <w:left w:val="single" w:sz="4" w:space="4" w:color="auto"/>
+          <w:bottom w:val="single" w:sz="4" w:space="1" w:color="auto"/>
+          <w:right w:val="single" w:sz="4" w:space="4" w:color="auto"/>
+        </w:pBdr>
+      </w:pPr>
       <w:r>
         <w:object w:dxaOrig="8693" w:dyaOrig="7951" w14:anchorId="658AC5CF">
           <v:shapetype id="_x0000_t75" coordsize="21600,21600" o:spt="75" o:preferrelative="t" path="m@4@5l@4@11@9@11@9@5xe" filled="f" stroked="f">
@@ -1903,14 +1931,51 @@
             <v:path o:extrusionok="f" gradientshapeok="t" o:connecttype="rect"/>
             <o:lock v:ext="edit" aspectratio="t"/>
           </v:shapetype>
-          <v:shape id="_x0000_i1025" type="#_x0000_t75" style="width:369.65pt;height:338.5pt" o:ole="">
+          <v:shape id="_x0000_i1025" type="#_x0000_t75" style="width:369.7pt;height:338.2pt" o:ole="">
             <v:imagedata r:id="rId10" o:title=""/>
           </v:shape>
-          <o:OLEObject Type="Embed" ProgID="Visio.Drawing.11" ShapeID="_x0000_i1025" DrawAspect="Content" ObjectID="_1430941694" r:id="rId11"/>
+          <o:OLEObject Type="Embed" ProgID="Visio.Drawing.11" ShapeID="_x0000_i1025" DrawAspect="Content" ObjectID="_1431271810" r:id="rId11"/>
         </w:object>
       </w:r>
     </w:p>
     <w:p>
+      <w:pPr>
+        <w:keepNext/>
+        <w:pBdr>
+          <w:top w:val="single" w:sz="4" w:space="1" w:color="auto"/>
+          <w:left w:val="single" w:sz="4" w:space="4" w:color="auto"/>
+          <w:bottom w:val="single" w:sz="4" w:space="1" w:color="auto"/>
+          <w:right w:val="single" w:sz="4" w:space="4" w:color="auto"/>
+        </w:pBdr>
+        <w:rPr>
+          <w:sz w:val="14"/>
+        </w:rPr>
+      </w:pPr>
+    </w:p>
+    <w:p>
+      <w:pPr>
+        <w:pStyle w:val="Caption"/>
+      </w:pPr>
+      <w:r>
+        <w:t>Figure 3.</w:t>
+      </w:r>
+      <w:r>
+        <w:fldChar w:fldCharType="begin"/>
+      </w:r>
+      <w:r>
+        <w:instrText xml:space="preserve"> SEQ Figure \* ARABIC </w:instrText>
+      </w:r>
+      <w:r>
+        <w:fldChar w:fldCharType="separate"/>
+      </w:r>
+      <w:r>
+        <w:t>1</w:t>
+      </w:r>
+      <w:r>
+        <w:fldChar w:fldCharType="end"/>
+      </w:r>
+    </w:p>
+    <w:p>
       <w:r>
         <w:br w:type="page"/>
       </w:r>
@@ -1918,16 +1983,34 @@
     <w:p>
       <w:pPr>
         <w:pStyle w:val="Heading2"/>
+        <w:rPr>
+          <w:color w:val="498CF1" w:themeColor="background2" w:themeShade="BF"/>
+        </w:rPr>
       </w:pPr>
       <w:bookmarkStart w:id="6" w:name="_Toc357190401"/>
       <w:r>
+        <w:rPr>
+          <w:color w:val="498CF1" w:themeColor="background2" w:themeShade="BF"/>
+        </w:rPr>
         <w:lastRenderedPageBreak/>
         <w:t>3</w:t>
       </w:r>
       <w:r>
+        <w:rPr>
+          <w:color w:val="498CF1" w:themeColor="background2" w:themeShade="BF"/>
+        </w:rPr>
         <w:t>.2 – Summary of each of the modules in PowerGrid</w:t>
       </w:r>
       <w:bookmarkEnd w:id="6"/>
+    </w:p>
+    <w:p>
+      <w:r>
+        <w:t>Below a summary is provided of each of the modules in PowerGrid. For a diagram of how these modules fit together, please refer to figure 3.1.</w:t>
+      </w:r>
+    </w:p>
+    <w:p>
+      <w:bookmarkStart w:id="7" w:name="_GoBack"/>
+      <w:bookmarkEnd w:id="7"/>
     </w:p>
     <w:p>
       <w:pPr>
@@ -2245,6 +2328,7 @@
     </w:p>
     <w:p>
       <w:r>
+        <w:lastRenderedPageBreak/>
         <w:t>The JNI core is t</w:t>
       </w:r>
       <w:r>
@@ -2272,11 +2356,7 @@
         <w:t xml:space="preserve">provides </w:t>
       </w:r>
       <w:r>
-        <w:t xml:space="preserve">functions to the </w:t>
-      </w:r>
-      <w:r>
-        <w:lastRenderedPageBreak/>
-        <w:t>JNI module for accessing the running Runescape environment. Since this is a part of the JVM itself, PowerGrid has no control over its behavior.</w:t>
+        <w:t>functions to the JNI module for accessing the running Runescape environment. Since this is a part of the JVM itself, PowerGrid has no control over its behavior.</w:t>
       </w:r>
     </w:p>
     <w:p/>
@@ -2323,15 +2403,24 @@
     <w:p>
       <w:pPr>
         <w:pStyle w:val="Heading2"/>
-      </w:pPr>
-      <w:bookmarkStart w:id="7" w:name="_Toc357190402"/>
-      <w:r>
+        <w:rPr>
+          <w:color w:val="498CF1" w:themeColor="background2" w:themeShade="BF"/>
+        </w:rPr>
+      </w:pPr>
+      <w:bookmarkStart w:id="8" w:name="_Toc357190402"/>
+      <w:r>
+        <w:rPr>
+          <w:color w:val="498CF1" w:themeColor="background2" w:themeShade="BF"/>
+        </w:rPr>
         <w:t>3</w:t>
       </w:r>
       <w:r>
+        <w:rPr>
+          <w:color w:val="498CF1" w:themeColor="background2" w:themeShade="BF"/>
+        </w:rPr>
         <w:t>.3 – The PowerGrid execution cycle</w:t>
       </w:r>
-      <w:bookmarkEnd w:id="7"/>
+      <w:bookmarkEnd w:id="8"/>
     </w:p>
     <w:p>
       <w:r>
@@ -2384,12 +2473,12 @@
       <w:r>
         <w:br w:type="column"/>
       </w:r>
-      <w:bookmarkStart w:id="8" w:name="_Toc357190403"/>
+      <w:bookmarkStart w:id="9" w:name="_Toc357190403"/>
       <w:r>
         <w:lastRenderedPageBreak/>
         <w:t>Chapter 4 – Implementation</w:t>
       </w:r>
-      <w:bookmarkEnd w:id="8"/>
+      <w:bookmarkEnd w:id="9"/>
     </w:p>
     <w:p>
       <w:r>
@@ -2408,12 +2497,18 @@
     <w:p>
       <w:pPr>
         <w:pStyle w:val="Heading2"/>
-      </w:pPr>
-      <w:bookmarkStart w:id="9" w:name="_Toc357190404"/>
-      <w:r>
+        <w:rPr>
+          <w:color w:val="498CF1" w:themeColor="background2" w:themeShade="BF"/>
+        </w:rPr>
+      </w:pPr>
+      <w:bookmarkStart w:id="10" w:name="_Toc357190404"/>
+      <w:r>
+        <w:rPr>
+          <w:color w:val="498CF1" w:themeColor="background2" w:themeShade="BF"/>
+        </w:rPr>
         <w:t>4.1 – The JNI module</w:t>
       </w:r>
-      <w:bookmarkEnd w:id="9"/>
+      <w:bookmarkEnd w:id="10"/>
     </w:p>
     <w:p>
       <w:r>
@@ -2427,11 +2522,11 @@
       <w:pPr>
         <w:pStyle w:val="Heading3"/>
       </w:pPr>
-      <w:bookmarkStart w:id="10" w:name="_Toc357190405"/>
+      <w:bookmarkStart w:id="11" w:name="_Toc357190405"/>
       <w:r>
         <w:t>4.1.1 – Problems with Java’s JNI</w:t>
       </w:r>
-      <w:bookmarkEnd w:id="10"/>
+      <w:bookmarkEnd w:id="11"/>
     </w:p>
     <w:p>
       <w:r>
@@ -2457,11 +2552,11 @@
       <w:pPr>
         <w:pStyle w:val="Heading3"/>
       </w:pPr>
-      <w:bookmarkStart w:id="11" w:name="_Toc357190406"/>
+      <w:bookmarkStart w:id="12" w:name="_Toc357190406"/>
       <w:r>
         <w:t>4.1.2 – Mimicking Java’s reflection engine in C++</w:t>
       </w:r>
-      <w:bookmarkEnd w:id="11"/>
+      <w:bookmarkEnd w:id="12"/>
     </w:p>
     <w:p>
       <w:r>
@@ -2484,11 +2579,11 @@
       <w:pPr>
         <w:pStyle w:val="Heading3"/>
       </w:pPr>
-      <w:bookmarkStart w:id="12" w:name="_Toc357190407"/>
+      <w:bookmarkStart w:id="13" w:name="_Toc357190407"/>
       <w:r>
         <w:t>4.1.3 – Summary of JNI classes in PowerGrid</w:t>
       </w:r>
-      <w:bookmarkEnd w:id="12"/>
+      <w:bookmarkEnd w:id="13"/>
     </w:p>
     <w:p>
       <w:r>
@@ -2700,12 +2795,18 @@
     <w:p>
       <w:pPr>
         <w:pStyle w:val="Heading2"/>
-      </w:pPr>
-      <w:bookmarkStart w:id="13" w:name="_Toc357190408"/>
-      <w:r>
+        <w:rPr>
+          <w:color w:val="498CF1" w:themeColor="background2" w:themeShade="BF"/>
+        </w:rPr>
+      </w:pPr>
+      <w:bookmarkStart w:id="14" w:name="_Toc357190408"/>
+      <w:r>
+        <w:rPr>
+          <w:color w:val="498CF1" w:themeColor="background2" w:themeShade="BF"/>
+        </w:rPr>
         <w:t>4.2 – The Monitor module</w:t>
       </w:r>
-      <w:bookmarkEnd w:id="13"/>
+      <w:bookmarkEnd w:id="14"/>
     </w:p>
     <w:p>
       <w:r>
@@ -2736,13 +2837,22 @@
     <w:p>
       <w:pPr>
         <w:pStyle w:val="Heading2"/>
-      </w:pPr>
-      <w:bookmarkStart w:id="14" w:name="_Toc357190409"/>
-      <w:r>
+        <w:rPr>
+          <w:color w:val="498CF1" w:themeColor="background2" w:themeShade="BF"/>
+        </w:rPr>
+      </w:pPr>
+      <w:bookmarkStart w:id="15" w:name="_Toc357190409"/>
+      <w:r>
+        <w:rPr>
+          <w:color w:val="498CF1" w:themeColor="background2" w:themeShade="BF"/>
+        </w:rPr>
         <w:t>4.3 – The Caching module</w:t>
       </w:r>
-      <w:bookmarkEnd w:id="14"/>
-      <w:r>
+      <w:bookmarkEnd w:id="15"/>
+      <w:r>
+        <w:rPr>
+          <w:color w:val="498CF1" w:themeColor="background2" w:themeShade="BF"/>
+        </w:rPr>
         <w:t xml:space="preserve"> </w:t>
       </w:r>
     </w:p>
@@ -2854,8 +2964,6 @@
       <w:r>
         <w:t>Caching this type of information allows PowerGrid to quickly look up information about objects in the neighbourhood of the player, and as such can compute the nearest object of a certain type, or identify certain situations based on the objects there are.</w:t>
       </w:r>
-      <w:bookmarkStart w:id="15" w:name="_GoBack"/>
-      <w:bookmarkEnd w:id="15"/>
     </w:p>
     <w:p>
       <w:pPr>
@@ -2892,9 +3000,15 @@
     <w:p>
       <w:pPr>
         <w:pStyle w:val="Heading2"/>
+        <w:rPr>
+          <w:color w:val="498CF1" w:themeColor="background2" w:themeShade="BF"/>
+        </w:rPr>
       </w:pPr>
       <w:bookmarkStart w:id="16" w:name="_Toc357190410"/>
       <w:r>
+        <w:rPr>
+          <w:color w:val="498CF1" w:themeColor="background2" w:themeShade="BF"/>
+        </w:rPr>
         <w:t>4.4 – The GUI module</w:t>
       </w:r>
       <w:bookmarkEnd w:id="16"/>
@@ -2952,9 +3066,15 @@
     <w:p>
       <w:pPr>
         <w:pStyle w:val="Heading2"/>
+        <w:rPr>
+          <w:color w:val="498CF1" w:themeColor="background2" w:themeShade="BF"/>
+        </w:rPr>
       </w:pPr>
       <w:bookmarkStart w:id="20" w:name="_Toc357190414"/>
       <w:r>
+        <w:rPr>
+          <w:color w:val="498CF1" w:themeColor="background2" w:themeShade="BF"/>
+        </w:rPr>
         <w:t>4.5 – The AI module</w:t>
       </w:r>
       <w:bookmarkEnd w:id="20"/>
@@ -2967,9 +3087,15 @@
     <w:p>
       <w:pPr>
         <w:pStyle w:val="Heading2"/>
+        <w:rPr>
+          <w:color w:val="498CF1" w:themeColor="background2" w:themeShade="BF"/>
+        </w:rPr>
       </w:pPr>
       <w:bookmarkStart w:id="21" w:name="_Toc357190415"/>
       <w:r>
+        <w:rPr>
+          <w:color w:val="498CF1" w:themeColor="background2" w:themeShade="BF"/>
+        </w:rPr>
         <w:t>4.6 – The Injection module</w:t>
       </w:r>
       <w:bookmarkEnd w:id="21"/>
@@ -2982,9 +3108,15 @@
     <w:p>
       <w:pPr>
         <w:pStyle w:val="Heading2"/>
+        <w:rPr>
+          <w:color w:val="498CF1" w:themeColor="background2" w:themeShade="BF"/>
+        </w:rPr>
       </w:pPr>
       <w:bookmarkStart w:id="22" w:name="_Toc357190416"/>
       <w:r>
+        <w:rPr>
+          <w:color w:val="498CF1" w:themeColor="background2" w:themeShade="BF"/>
+        </w:rPr>
         <w:t>4.7 – Summary of modules and their relations</w:t>
       </w:r>
       <w:bookmarkEnd w:id="22"/>
@@ -3103,7 +3235,7 @@
       <w:rPr>
         <w:rStyle w:val="PageNumber"/>
       </w:rPr>
-      <w:t>10</w:t>
+      <w:t>6</w:t>
     </w:r>
     <w:r>
       <w:rPr>
@@ -3698,7 +3830,7 @@
     <w:link w:val="Heading1Char"/>
     <w:uiPriority w:val="9"/>
     <w:qFormat/>
-    <w:rsid w:val="00616A77"/>
+    <w:rsid w:val="002726EF"/>
     <w:pPr>
       <w:keepNext/>
       <w:keepLines/>
@@ -3709,7 +3841,7 @@
       <w:rFonts w:asciiTheme="majorHAnsi" w:eastAsiaTheme="majorEastAsia" w:hAnsiTheme="majorHAnsi" w:cstheme="majorBidi"/>
       <w:b/>
       <w:bCs/>
-      <w:color w:val="345A8A" w:themeColor="accent1" w:themeShade="B5"/>
+      <w:color w:val="820000"/>
       <w:sz w:val="32"/>
       <w:szCs w:val="32"/>
     </w:rPr>
@@ -3722,7 +3854,7 @@
     <w:uiPriority w:val="9"/>
     <w:unhideWhenUsed/>
     <w:qFormat/>
-    <w:rsid w:val="00D103A6"/>
+    <w:rsid w:val="002726EF"/>
     <w:pPr>
       <w:keepNext/>
       <w:keepLines/>
@@ -3733,7 +3865,7 @@
       <w:rFonts w:asciiTheme="majorHAnsi" w:eastAsiaTheme="majorEastAsia" w:hAnsiTheme="majorHAnsi" w:cstheme="majorBidi"/>
       <w:b/>
       <w:bCs/>
-      <w:color w:val="4F81BD" w:themeColor="accent1"/>
+      <w:color w:val="498CF1" w:themeColor="background2" w:themeShade="BF"/>
       <w:sz w:val="26"/>
       <w:szCs w:val="26"/>
     </w:rPr>
@@ -3746,7 +3878,7 @@
     <w:uiPriority w:val="9"/>
     <w:unhideWhenUsed/>
     <w:qFormat/>
-    <w:rsid w:val="00941217"/>
+    <w:rsid w:val="002726EF"/>
     <w:pPr>
       <w:keepNext/>
       <w:keepLines/>
@@ -3757,13 +3889,12 @@
       <w:rFonts w:asciiTheme="majorHAnsi" w:eastAsiaTheme="majorEastAsia" w:hAnsiTheme="majorHAnsi" w:cstheme="majorBidi"/>
       <w:b/>
       <w:bCs/>
-      <w:color w:val="4F81BD" w:themeColor="accent1"/>
+      <w:color w:val="992B2B"/>
     </w:rPr>
   </w:style>
   <w:style w:type="character" w:default="1" w:styleId="DefaultParagraphFont">
     <w:name w:val="Default Paragraph Font"/>
     <w:uiPriority w:val="1"/>
-    <w:semiHidden/>
     <w:unhideWhenUsed/>
   </w:style>
   <w:style w:type="table" w:default="1" w:styleId="TableNormal">
@@ -3836,14 +3967,14 @@
     <w:rsid w:val="00023DD6"/>
     <w:pPr>
       <w:pBdr>
-        <w:bottom w:val="single" w:sz="8" w:space="4" w:color="4F81BD" w:themeColor="accent1"/>
+        <w:bottom w:val="single" w:sz="8" w:space="4" w:color="629DD1" w:themeColor="accent1"/>
       </w:pBdr>
       <w:spacing w:after="300"/>
       <w:contextualSpacing/>
     </w:pPr>
     <w:rPr>
       <w:rFonts w:asciiTheme="majorHAnsi" w:eastAsiaTheme="majorEastAsia" w:hAnsiTheme="majorHAnsi" w:cstheme="majorBidi"/>
-      <w:color w:val="17365D" w:themeColor="text2" w:themeShade="BF"/>
+      <w:color w:val="1B1D3D" w:themeColor="text2" w:themeShade="BF"/>
       <w:spacing w:val="5"/>
       <w:kern w:val="28"/>
       <w:sz w:val="52"/>
@@ -3859,7 +3990,7 @@
     <w:rPr>
       <w:rFonts w:asciiTheme="majorHAnsi" w:eastAsiaTheme="majorEastAsia" w:hAnsiTheme="majorHAnsi" w:cstheme="majorBidi"/>
       <w:noProof/>
-      <w:color w:val="17365D" w:themeColor="text2" w:themeShade="BF"/>
+      <w:color w:val="1B1D3D" w:themeColor="text2" w:themeShade="BF"/>
       <w:spacing w:val="5"/>
       <w:kern w:val="28"/>
       <w:sz w:val="52"/>
@@ -3871,13 +4002,13 @@
     <w:basedOn w:val="DefaultParagraphFont"/>
     <w:link w:val="Heading1"/>
     <w:uiPriority w:val="9"/>
-    <w:rsid w:val="00616A77"/>
+    <w:rsid w:val="002726EF"/>
     <w:rPr>
       <w:rFonts w:asciiTheme="majorHAnsi" w:eastAsiaTheme="majorEastAsia" w:hAnsiTheme="majorHAnsi" w:cstheme="majorBidi"/>
       <w:b/>
       <w:bCs/>
       <w:noProof/>
-      <w:color w:val="345A8A" w:themeColor="accent1" w:themeShade="B5"/>
+      <w:color w:val="820000"/>
       <w:sz w:val="32"/>
       <w:szCs w:val="32"/>
     </w:rPr>
@@ -3935,7 +4066,7 @@
     </w:pPr>
     <w:rPr>
       <w:noProof w:val="0"/>
-      <w:color w:val="365F91" w:themeColor="accent1" w:themeShade="BF"/>
+      <w:color w:val="3476B1" w:themeColor="accent1" w:themeShade="BF"/>
       <w:sz w:val="28"/>
       <w:szCs w:val="28"/>
       <w:lang w:val="en-US"/>
@@ -3948,14 +4079,17 @@
     <w:autoRedefine/>
     <w:uiPriority w:val="39"/>
     <w:unhideWhenUsed/>
-    <w:rsid w:val="003A4B28"/>
+    <w:rsid w:val="002726EF"/>
     <w:pPr>
+      <w:tabs>
+        <w:tab w:val="right" w:leader="dot" w:pos="8290"/>
+      </w:tabs>
       <w:spacing w:before="120"/>
     </w:pPr>
     <w:rPr>
       <w:rFonts w:asciiTheme="majorHAnsi" w:hAnsiTheme="majorHAnsi"/>
       <w:b/>
-      <w:color w:val="548DD4"/>
+      <w:color w:val="297FD5" w:themeColor="accent2"/>
     </w:rPr>
   </w:style>
   <w:style w:type="paragraph" w:styleId="TOC2">
@@ -4169,13 +4303,13 @@
     <w:basedOn w:val="DefaultParagraphFont"/>
     <w:link w:val="Heading2"/>
     <w:uiPriority w:val="9"/>
-    <w:rsid w:val="00D103A6"/>
+    <w:rsid w:val="002726EF"/>
     <w:rPr>
       <w:rFonts w:asciiTheme="majorHAnsi" w:eastAsiaTheme="majorEastAsia" w:hAnsiTheme="majorHAnsi" w:cstheme="majorBidi"/>
       <w:b/>
       <w:bCs/>
       <w:noProof/>
-      <w:color w:val="4F81BD" w:themeColor="accent1"/>
+      <w:color w:val="498CF1" w:themeColor="background2" w:themeShade="BF"/>
       <w:sz w:val="26"/>
       <w:szCs w:val="26"/>
     </w:rPr>
@@ -4211,7 +4345,7 @@
     <w:unhideWhenUsed/>
     <w:rsid w:val="005A38A0"/>
     <w:rPr>
-      <w:color w:val="0000FF" w:themeColor="hyperlink"/>
+      <w:color w:val="9454C3" w:themeColor="hyperlink"/>
       <w:u w:val="single"/>
     </w:rPr>
   </w:style>
@@ -4220,13 +4354,32 @@
     <w:basedOn w:val="DefaultParagraphFont"/>
     <w:link w:val="Heading3"/>
     <w:uiPriority w:val="9"/>
-    <w:rsid w:val="00941217"/>
+    <w:rsid w:val="002726EF"/>
     <w:rPr>
       <w:rFonts w:asciiTheme="majorHAnsi" w:eastAsiaTheme="majorEastAsia" w:hAnsiTheme="majorHAnsi" w:cstheme="majorBidi"/>
       <w:b/>
       <w:bCs/>
       <w:noProof/>
-      <w:color w:val="4F81BD" w:themeColor="accent1"/>
+      <w:color w:val="992B2B"/>
+    </w:rPr>
+  </w:style>
+  <w:style w:type="paragraph" w:styleId="Caption">
+    <w:name w:val="caption"/>
+    <w:basedOn w:val="Normal"/>
+    <w:next w:val="Normal"/>
+    <w:uiPriority w:val="35"/>
+    <w:unhideWhenUsed/>
+    <w:qFormat/>
+    <w:rsid w:val="002726EF"/>
+    <w:pPr>
+      <w:spacing w:after="200"/>
+    </w:pPr>
+    <w:rPr>
+      <w:b/>
+      <w:bCs/>
+      <w:color w:val="629DD1" w:themeColor="accent1"/>
+      <w:sz w:val="18"/>
+      <w:szCs w:val="18"/>
     </w:rPr>
   </w:style>
 </w:styles>
@@ -4399,7 +4552,7 @@
     <w:link w:val="Heading1Char"/>
     <w:uiPriority w:val="9"/>
     <w:qFormat/>
-    <w:rsid w:val="00616A77"/>
+    <w:rsid w:val="002726EF"/>
     <w:pPr>
       <w:keepNext/>
       <w:keepLines/>
@@ -4410,7 +4563,7 @@
       <w:rFonts w:asciiTheme="majorHAnsi" w:eastAsiaTheme="majorEastAsia" w:hAnsiTheme="majorHAnsi" w:cstheme="majorBidi"/>
       <w:b/>
       <w:bCs/>
-      <w:color w:val="345A8A" w:themeColor="accent1" w:themeShade="B5"/>
+      <w:color w:val="820000"/>
       <w:sz w:val="32"/>
       <w:szCs w:val="32"/>
     </w:rPr>
@@ -4423,7 +4576,7 @@
     <w:uiPriority w:val="9"/>
     <w:unhideWhenUsed/>
     <w:qFormat/>
-    <w:rsid w:val="00D103A6"/>
+    <w:rsid w:val="002726EF"/>
     <w:pPr>
       <w:keepNext/>
       <w:keepLines/>
@@ -4434,7 +4587,7 @@
       <w:rFonts w:asciiTheme="majorHAnsi" w:eastAsiaTheme="majorEastAsia" w:hAnsiTheme="majorHAnsi" w:cstheme="majorBidi"/>
       <w:b/>
       <w:bCs/>
-      <w:color w:val="4F81BD" w:themeColor="accent1"/>
+      <w:color w:val="498CF1" w:themeColor="background2" w:themeShade="BF"/>
       <w:sz w:val="26"/>
       <w:szCs w:val="26"/>
     </w:rPr>
@@ -4447,7 +4600,7 @@
     <w:uiPriority w:val="9"/>
     <w:unhideWhenUsed/>
     <w:qFormat/>
-    <w:rsid w:val="00941217"/>
+    <w:rsid w:val="002726EF"/>
     <w:pPr>
       <w:keepNext/>
       <w:keepLines/>
@@ -4458,13 +4611,12 @@
       <w:rFonts w:asciiTheme="majorHAnsi" w:eastAsiaTheme="majorEastAsia" w:hAnsiTheme="majorHAnsi" w:cstheme="majorBidi"/>
       <w:b/>
       <w:bCs/>
-      <w:color w:val="4F81BD" w:themeColor="accent1"/>
+      <w:color w:val="992B2B"/>
     </w:rPr>
   </w:style>
   <w:style w:type="character" w:default="1" w:styleId="DefaultParagraphFont">
     <w:name w:val="Default Paragraph Font"/>
     <w:uiPriority w:val="1"/>
-    <w:semiHidden/>
     <w:unhideWhenUsed/>
   </w:style>
   <w:style w:type="table" w:default="1" w:styleId="TableNormal">
@@ -4537,14 +4689,14 @@
     <w:rsid w:val="00023DD6"/>
     <w:pPr>
       <w:pBdr>
-        <w:bottom w:val="single" w:sz="8" w:space="4" w:color="4F81BD" w:themeColor="accent1"/>
+        <w:bottom w:val="single" w:sz="8" w:space="4" w:color="629DD1" w:themeColor="accent1"/>
       </w:pBdr>
       <w:spacing w:after="300"/>
       <w:contextualSpacing/>
     </w:pPr>
     <w:rPr>
       <w:rFonts w:asciiTheme="majorHAnsi" w:eastAsiaTheme="majorEastAsia" w:hAnsiTheme="majorHAnsi" w:cstheme="majorBidi"/>
-      <w:color w:val="17365D" w:themeColor="text2" w:themeShade="BF"/>
+      <w:color w:val="1B1D3D" w:themeColor="text2" w:themeShade="BF"/>
       <w:spacing w:val="5"/>
       <w:kern w:val="28"/>
       <w:sz w:val="52"/>
@@ -4560,7 +4712,7 @@
     <w:rPr>
       <w:rFonts w:asciiTheme="majorHAnsi" w:eastAsiaTheme="majorEastAsia" w:hAnsiTheme="majorHAnsi" w:cstheme="majorBidi"/>
       <w:noProof/>
-      <w:color w:val="17365D" w:themeColor="text2" w:themeShade="BF"/>
+      <w:color w:val="1B1D3D" w:themeColor="text2" w:themeShade="BF"/>
       <w:spacing w:val="5"/>
       <w:kern w:val="28"/>
       <w:sz w:val="52"/>
@@ -4572,13 +4724,13 @@
     <w:basedOn w:val="DefaultParagraphFont"/>
     <w:link w:val="Heading1"/>
     <w:uiPriority w:val="9"/>
-    <w:rsid w:val="00616A77"/>
+    <w:rsid w:val="002726EF"/>
     <w:rPr>
       <w:rFonts w:asciiTheme="majorHAnsi" w:eastAsiaTheme="majorEastAsia" w:hAnsiTheme="majorHAnsi" w:cstheme="majorBidi"/>
       <w:b/>
       <w:bCs/>
       <w:noProof/>
-      <w:color w:val="345A8A" w:themeColor="accent1" w:themeShade="B5"/>
+      <w:color w:val="820000"/>
       <w:sz w:val="32"/>
       <w:szCs w:val="32"/>
     </w:rPr>
@@ -4636,7 +4788,7 @@
     </w:pPr>
     <w:rPr>
       <w:noProof w:val="0"/>
-      <w:color w:val="365F91" w:themeColor="accent1" w:themeShade="BF"/>
+      <w:color w:val="3476B1" w:themeColor="accent1" w:themeShade="BF"/>
       <w:sz w:val="28"/>
       <w:szCs w:val="28"/>
       <w:lang w:val="en-US"/>
@@ -4649,14 +4801,17 @@
     <w:autoRedefine/>
     <w:uiPriority w:val="39"/>
     <w:unhideWhenUsed/>
-    <w:rsid w:val="003A4B28"/>
+    <w:rsid w:val="002726EF"/>
     <w:pPr>
+      <w:tabs>
+        <w:tab w:val="right" w:leader="dot" w:pos="8290"/>
+      </w:tabs>
       <w:spacing w:before="120"/>
     </w:pPr>
     <w:rPr>
       <w:rFonts w:asciiTheme="majorHAnsi" w:hAnsiTheme="majorHAnsi"/>
       <w:b/>
-      <w:color w:val="548DD4"/>
+      <w:color w:val="297FD5" w:themeColor="accent2"/>
     </w:rPr>
   </w:style>
   <w:style w:type="paragraph" w:styleId="TOC2">
@@ -4870,13 +5025,13 @@
     <w:basedOn w:val="DefaultParagraphFont"/>
     <w:link w:val="Heading2"/>
     <w:uiPriority w:val="9"/>
-    <w:rsid w:val="00D103A6"/>
+    <w:rsid w:val="002726EF"/>
     <w:rPr>
       <w:rFonts w:asciiTheme="majorHAnsi" w:eastAsiaTheme="majorEastAsia" w:hAnsiTheme="majorHAnsi" w:cstheme="majorBidi"/>
       <w:b/>
       <w:bCs/>
       <w:noProof/>
-      <w:color w:val="4F81BD" w:themeColor="accent1"/>
+      <w:color w:val="498CF1" w:themeColor="background2" w:themeShade="BF"/>
       <w:sz w:val="26"/>
       <w:szCs w:val="26"/>
     </w:rPr>
@@ -4912,7 +5067,7 @@
     <w:unhideWhenUsed/>
     <w:rsid w:val="005A38A0"/>
     <w:rPr>
-      <w:color w:val="0000FF" w:themeColor="hyperlink"/>
+      <w:color w:val="9454C3" w:themeColor="hyperlink"/>
       <w:u w:val="single"/>
     </w:rPr>
   </w:style>
@@ -4921,13 +5076,32 @@
     <w:basedOn w:val="DefaultParagraphFont"/>
     <w:link w:val="Heading3"/>
     <w:uiPriority w:val="9"/>
-    <w:rsid w:val="00941217"/>
+    <w:rsid w:val="002726EF"/>
     <w:rPr>
       <w:rFonts w:asciiTheme="majorHAnsi" w:eastAsiaTheme="majorEastAsia" w:hAnsiTheme="majorHAnsi" w:cstheme="majorBidi"/>
       <w:b/>
       <w:bCs/>
       <w:noProof/>
-      <w:color w:val="4F81BD" w:themeColor="accent1"/>
+      <w:color w:val="992B2B"/>
+    </w:rPr>
+  </w:style>
+  <w:style w:type="paragraph" w:styleId="Caption">
+    <w:name w:val="caption"/>
+    <w:basedOn w:val="Normal"/>
+    <w:next w:val="Normal"/>
+    <w:uiPriority w:val="35"/>
+    <w:unhideWhenUsed/>
+    <w:qFormat/>
+    <w:rsid w:val="002726EF"/>
+    <w:pPr>
+      <w:spacing w:after="200"/>
+    </w:pPr>
+    <w:rPr>
+      <w:b/>
+      <w:bCs/>
+      <w:color w:val="629DD1" w:themeColor="accent1"/>
+      <w:sz w:val="18"/>
+      <w:szCs w:val="18"/>
     </w:rPr>
   </w:style>
 </w:styles>
@@ -4936,7 +5110,7 @@
 <file path=word/theme/theme1.xml><?xml version="1.0" encoding="utf-8"?>
 <a:theme xmlns:a="http://schemas.openxmlformats.org/drawingml/2006/main" name="Office Theme">
   <a:themeElements>
-    <a:clrScheme name="Office">
+    <a:clrScheme name="Elemental">
       <a:dk1>
         <a:sysClr val="windowText" lastClr="000000"/>
       </a:dk1>
@@ -4944,34 +5118,34 @@
         <a:sysClr val="window" lastClr="FFFFFF"/>
       </a:lt1>
       <a:dk2>
-        <a:srgbClr val="1F497D"/>
+        <a:srgbClr val="242852"/>
       </a:dk2>
       <a:lt2>
-        <a:srgbClr val="EEECE1"/>
+        <a:srgbClr val="ACCBF9"/>
       </a:lt2>
       <a:accent1>
-        <a:srgbClr val="4F81BD"/>
+        <a:srgbClr val="629DD1"/>
       </a:accent1>
       <a:accent2>
-        <a:srgbClr val="C0504D"/>
+        <a:srgbClr val="297FD5"/>
       </a:accent2>
       <a:accent3>
-        <a:srgbClr val="9BBB59"/>
+        <a:srgbClr val="7F8FA9"/>
       </a:accent3>
       <a:accent4>
-        <a:srgbClr val="8064A2"/>
+        <a:srgbClr val="4A66AC"/>
       </a:accent4>
       <a:accent5>
-        <a:srgbClr val="4BACC6"/>
+        <a:srgbClr val="5AA2AE"/>
       </a:accent5>
       <a:accent6>
-        <a:srgbClr val="F79646"/>
+        <a:srgbClr val="9D90A0"/>
       </a:accent6>
       <a:hlink>
-        <a:srgbClr val="0000FF"/>
+        <a:srgbClr val="9454C3"/>
       </a:hlink>
       <a:folHlink>
-        <a:srgbClr val="800080"/>
+        <a:srgbClr val="3EBBF0"/>
       </a:folHlink>
     </a:clrScheme>
     <a:fontScheme name="Office">
@@ -5258,7 +5432,7 @@
 </file>
 
 <file path=customXml/itemProps1.xml><?xml version="1.0" encoding="utf-8"?>
-<ds:datastoreItem xmlns:ds="http://schemas.openxmlformats.org/officeDocument/2006/customXml" ds:itemID="{8E98C377-4521-462D-A213-1301BDA67644}">
+<ds:datastoreItem xmlns:ds="http://schemas.openxmlformats.org/officeDocument/2006/customXml" ds:itemID="{247154B3-50B8-447F-8C8C-E81144B7C6DF}">
   <ds:schemaRefs>
     <ds:schemaRef ds:uri="http://schemas.openxmlformats.org/officeDocument/2006/bibliography"/>
   </ds:schemaRefs>

</xml_diff>

<commit_message>
Fixed and updated MS Word Quickstyles in documentation.
</commit_message>
<xml_diff>
--- a/doc/Documentation.docx
+++ b/doc/Documentation.docx
@@ -4,13 +4,6 @@
   <w:body>
     <w:sdt>
       <w:sdtPr>
-        <w:rPr>
-          <w:rFonts w:cstheme="minorHAnsi"/>
-          <w:b/>
-          <w:color w:val="820000"/>
-          <w:spacing w:val="60"/>
-          <w:sz w:val="36"/>
-        </w:rPr>
         <w:id w:val="1791316518"/>
         <w:docPartObj>
           <w:docPartGallery w:val="Cover Pages"/>
@@ -19,95 +12,47 @@
       </w:sdtPr>
       <w:sdtEndPr>
         <w:rPr>
-          <w:rFonts w:cstheme="minorBidi"/>
+          <w:rFonts w:asciiTheme="minorHAnsi" w:eastAsiaTheme="minorEastAsia" w:hAnsiTheme="minorHAnsi" w:cstheme="minorBidi"/>
           <w:b w:val="0"/>
+          <w:bCs w:val="0"/>
+          <w:smallCaps w:val="0"/>
           <w:color w:val="auto"/>
           <w:spacing w:val="0"/>
           <w:sz w:val="24"/>
+          <w:szCs w:val="24"/>
         </w:rPr>
       </w:sdtEndPr>
       <w:sdtContent>
         <w:p>
           <w:pPr>
-            <w:pBdr>
-              <w:top w:val="single" w:sz="18" w:space="1" w:color="5585BF"/>
-              <w:bottom w:val="dotted" w:sz="4" w:space="1" w:color="5585BF"/>
-            </w:pBdr>
-            <w:spacing w:before="120" w:after="120"/>
-            <w:jc w:val="center"/>
-            <w:rPr>
-              <w:rFonts w:cstheme="minorHAnsi"/>
-              <w:b/>
-              <w:color w:val="820000"/>
-              <w:spacing w:val="60"/>
-              <w:sz w:val="36"/>
-            </w:rPr>
+            <w:pStyle w:val="Title"/>
           </w:pPr>
           <w:r>
-            <w:rPr>
-              <w:rFonts w:cstheme="minorHAnsi"/>
-              <w:b/>
-              <w:color w:val="820000"/>
-              <w:spacing w:val="60"/>
-              <w:sz w:val="36"/>
-            </w:rPr>
             <w:t>PowerGrid documentation</w:t>
           </w:r>
         </w:p>
         <w:p>
           <w:pPr>
-            <w:tabs>
-              <w:tab w:val="left" w:pos="0"/>
-            </w:tabs>
-            <w:contextualSpacing/>
-            <w:jc w:val="center"/>
+            <w:pStyle w:val="Subtitle"/>
             <w:rPr>
-              <w:rFonts w:cstheme="minorHAnsi"/>
-              <w:b/>
+              <w:color w:val="0E57C4" w:themeColor="background2" w:themeShade="80"/>
             </w:rPr>
           </w:pPr>
           <w:r>
             <w:rPr>
-              <w:rFonts w:cstheme="minorHAnsi"/>
-              <w:b/>
+              <w:color w:val="0E57C4" w:themeColor="background2" w:themeShade="80"/>
             </w:rPr>
             <w:t>An overview of the PowerGrid project, how it works, and what the differences are with other Runescape bot clients.</w:t>
           </w:r>
         </w:p>
         <w:p>
-          <w:pPr>
-            <w:pBdr>
-              <w:bottom w:val="single" w:sz="18" w:space="1" w:color="5790D5"/>
-            </w:pBdr>
-            <w:tabs>
-              <w:tab w:val="left" w:pos="1440"/>
-            </w:tabs>
-            <w:contextualSpacing/>
-            <w:rPr>
-              <w:rFonts w:cstheme="minorHAnsi"/>
-              <w:b/>
-            </w:rPr>
-          </w:pPr>
           <w:r>
-            <w:rPr>
-              <w:rFonts w:cstheme="minorHAnsi"/>
-              <w:b/>
-            </w:rPr>
             <w:tab/>
           </w:r>
         </w:p>
         <w:p>
-          <w:pPr>
-            <w:spacing w:before="1200"/>
-            <w:jc w:val="center"/>
-            <w:rPr>
-              <w:rFonts w:ascii="Calibri" w:hAnsi="Calibri"/>
-            </w:rPr>
-          </w:pPr>
           <w:r>
             <w:rPr>
-              <w:rFonts w:ascii="Calibri" w:hAnsi="Calibri"/>
-              <w:b/>
               <w:lang w:val="nl-NL" w:eastAsia="ja-JP"/>
             </w:rPr>
             <w:drawing>
@@ -210,7 +155,6 @@
         <w:rPr>
           <w:rFonts w:asciiTheme="minorHAnsi" w:eastAsiaTheme="minorEastAsia" w:hAnsiTheme="minorHAnsi" w:cstheme="minorBidi"/>
           <w:noProof/>
-          <w:color w:val="C00000"/>
           <w:sz w:val="24"/>
           <w:szCs w:val="24"/>
           <w:lang w:val="en-GB"/>
@@ -233,12 +177,12 @@
           <w:pPr>
             <w:pStyle w:val="TOCHeading"/>
             <w:rPr>
-              <w:color w:val="C00000"/>
+              <w:rStyle w:val="Heading1Char"/>
             </w:rPr>
           </w:pPr>
           <w:r>
             <w:rPr>
-              <w:color w:val="C00000"/>
+              <w:rStyle w:val="Heading1Char"/>
             </w:rPr>
             <w:t>Table of Contents</w:t>
           </w:r>
@@ -246,6 +190,7 @@
         <w:p>
           <w:pPr>
             <w:pStyle w:val="TOC1"/>
+            <w:spacing w:after="0"/>
             <w:rPr>
               <w:rFonts w:asciiTheme="minorHAnsi" w:hAnsiTheme="minorHAnsi"/>
               <w:color w:val="auto"/>
@@ -324,6 +269,7 @@
         <w:p>
           <w:pPr>
             <w:pStyle w:val="TOC1"/>
+            <w:spacing w:after="0"/>
             <w:rPr>
               <w:rFonts w:asciiTheme="minorHAnsi" w:hAnsiTheme="minorHAnsi"/>
               <w:sz w:val="22"/>
@@ -385,9 +331,7 @@
         <w:p>
           <w:pPr>
             <w:pStyle w:val="TOC2"/>
-            <w:tabs>
-              <w:tab w:val="right" w:leader="dot" w:pos="8290"/>
-            </w:tabs>
+            <w:spacing w:after="0"/>
             <w:rPr>
               <w:lang w:val="nl-NL" w:eastAsia="ja-JP"/>
             </w:rPr>
@@ -445,9 +389,7 @@
         <w:p>
           <w:pPr>
             <w:pStyle w:val="TOC2"/>
-            <w:tabs>
-              <w:tab w:val="right" w:leader="dot" w:pos="8290"/>
-            </w:tabs>
+            <w:spacing w:after="0"/>
             <w:rPr>
               <w:lang w:val="nl-NL" w:eastAsia="ja-JP"/>
             </w:rPr>
@@ -505,6 +447,7 @@
         <w:p>
           <w:pPr>
             <w:pStyle w:val="TOC1"/>
+            <w:spacing w:after="0"/>
             <w:rPr>
               <w:rFonts w:asciiTheme="minorHAnsi" w:hAnsiTheme="minorHAnsi"/>
               <w:color w:val="auto"/>
@@ -566,9 +509,7 @@
         <w:p>
           <w:pPr>
             <w:pStyle w:val="TOC2"/>
-            <w:tabs>
-              <w:tab w:val="right" w:leader="dot" w:pos="8290"/>
-            </w:tabs>
+            <w:spacing w:after="0"/>
             <w:rPr>
               <w:lang w:val="nl-NL" w:eastAsia="ja-JP"/>
             </w:rPr>
@@ -626,9 +567,7 @@
         <w:p>
           <w:pPr>
             <w:pStyle w:val="TOC2"/>
-            <w:tabs>
-              <w:tab w:val="right" w:leader="dot" w:pos="8290"/>
-            </w:tabs>
+            <w:spacing w:after="0"/>
             <w:rPr>
               <w:lang w:val="nl-NL" w:eastAsia="ja-JP"/>
             </w:rPr>
@@ -686,9 +625,7 @@
         <w:p>
           <w:pPr>
             <w:pStyle w:val="TOC2"/>
-            <w:tabs>
-              <w:tab w:val="right" w:leader="dot" w:pos="8290"/>
-            </w:tabs>
+            <w:spacing w:after="0"/>
             <w:rPr>
               <w:lang w:val="nl-NL" w:eastAsia="ja-JP"/>
             </w:rPr>
@@ -746,6 +683,7 @@
         <w:p>
           <w:pPr>
             <w:pStyle w:val="TOC1"/>
+            <w:spacing w:after="0"/>
             <w:rPr>
               <w:rFonts w:asciiTheme="minorHAnsi" w:hAnsiTheme="minorHAnsi"/>
               <w:sz w:val="22"/>
@@ -807,9 +745,7 @@
         <w:p>
           <w:pPr>
             <w:pStyle w:val="TOC2"/>
-            <w:tabs>
-              <w:tab w:val="right" w:leader="dot" w:pos="8290"/>
-            </w:tabs>
+            <w:spacing w:after="0"/>
             <w:rPr>
               <w:lang w:val="nl-NL" w:eastAsia="ja-JP"/>
             </w:rPr>
@@ -867,11 +803,8 @@
         <w:p>
           <w:pPr>
             <w:pStyle w:val="TOC3"/>
-            <w:tabs>
-              <w:tab w:val="right" w:leader="dot" w:pos="8290"/>
-            </w:tabs>
+            <w:spacing w:after="0"/>
             <w:rPr>
-              <w:i w:val="0"/>
               <w:lang w:val="nl-NL" w:eastAsia="ja-JP"/>
             </w:rPr>
           </w:pPr>
@@ -928,11 +861,8 @@
         <w:p>
           <w:pPr>
             <w:pStyle w:val="TOC3"/>
-            <w:tabs>
-              <w:tab w:val="right" w:leader="dot" w:pos="8290"/>
-            </w:tabs>
+            <w:spacing w:after="0"/>
             <w:rPr>
-              <w:i w:val="0"/>
               <w:lang w:val="nl-NL" w:eastAsia="ja-JP"/>
             </w:rPr>
           </w:pPr>
@@ -989,11 +919,8 @@
         <w:p>
           <w:pPr>
             <w:pStyle w:val="TOC3"/>
-            <w:tabs>
-              <w:tab w:val="right" w:leader="dot" w:pos="8290"/>
-            </w:tabs>
+            <w:spacing w:after="0"/>
             <w:rPr>
-              <w:i w:val="0"/>
               <w:lang w:val="nl-NL" w:eastAsia="ja-JP"/>
             </w:rPr>
           </w:pPr>
@@ -1050,9 +977,7 @@
         <w:p>
           <w:pPr>
             <w:pStyle w:val="TOC2"/>
-            <w:tabs>
-              <w:tab w:val="right" w:leader="dot" w:pos="8290"/>
-            </w:tabs>
+            <w:spacing w:after="0"/>
             <w:rPr>
               <w:lang w:val="nl-NL" w:eastAsia="ja-JP"/>
             </w:rPr>
@@ -1110,9 +1035,7 @@
         <w:p>
           <w:pPr>
             <w:pStyle w:val="TOC2"/>
-            <w:tabs>
-              <w:tab w:val="right" w:leader="dot" w:pos="8290"/>
-            </w:tabs>
+            <w:spacing w:after="0"/>
             <w:rPr>
               <w:lang w:val="nl-NL" w:eastAsia="ja-JP"/>
             </w:rPr>
@@ -1170,9 +1093,7 @@
         <w:p>
           <w:pPr>
             <w:pStyle w:val="TOC2"/>
-            <w:tabs>
-              <w:tab w:val="right" w:leader="dot" w:pos="8290"/>
-            </w:tabs>
+            <w:spacing w:after="0"/>
             <w:rPr>
               <w:lang w:val="nl-NL" w:eastAsia="ja-JP"/>
             </w:rPr>
@@ -1230,11 +1151,8 @@
         <w:p>
           <w:pPr>
             <w:pStyle w:val="TOC3"/>
-            <w:tabs>
-              <w:tab w:val="right" w:leader="dot" w:pos="8290"/>
-            </w:tabs>
+            <w:spacing w:after="0"/>
             <w:rPr>
-              <w:i w:val="0"/>
               <w:lang w:val="nl-NL" w:eastAsia="ja-JP"/>
             </w:rPr>
           </w:pPr>
@@ -1291,11 +1209,8 @@
         <w:p>
           <w:pPr>
             <w:pStyle w:val="TOC3"/>
-            <w:tabs>
-              <w:tab w:val="right" w:leader="dot" w:pos="8290"/>
-            </w:tabs>
+            <w:spacing w:after="0"/>
             <w:rPr>
-              <w:i w:val="0"/>
               <w:lang w:val="nl-NL" w:eastAsia="ja-JP"/>
             </w:rPr>
           </w:pPr>
@@ -1352,11 +1267,8 @@
         <w:p>
           <w:pPr>
             <w:pStyle w:val="TOC3"/>
-            <w:tabs>
-              <w:tab w:val="right" w:leader="dot" w:pos="8290"/>
-            </w:tabs>
+            <w:spacing w:after="0"/>
             <w:rPr>
-              <w:i w:val="0"/>
               <w:lang w:val="nl-NL" w:eastAsia="ja-JP"/>
             </w:rPr>
           </w:pPr>
@@ -1413,9 +1325,7 @@
         <w:p>
           <w:pPr>
             <w:pStyle w:val="TOC2"/>
-            <w:tabs>
-              <w:tab w:val="right" w:leader="dot" w:pos="8290"/>
-            </w:tabs>
+            <w:spacing w:after="0"/>
             <w:rPr>
               <w:lang w:val="nl-NL" w:eastAsia="ja-JP"/>
             </w:rPr>
@@ -1473,9 +1383,7 @@
         <w:p>
           <w:pPr>
             <w:pStyle w:val="TOC2"/>
-            <w:tabs>
-              <w:tab w:val="right" w:leader="dot" w:pos="8290"/>
-            </w:tabs>
+            <w:spacing w:after="0"/>
             <w:rPr>
               <w:lang w:val="nl-NL" w:eastAsia="ja-JP"/>
             </w:rPr>
@@ -1533,9 +1441,7 @@
         <w:p>
           <w:pPr>
             <w:pStyle w:val="TOC2"/>
-            <w:tabs>
-              <w:tab w:val="right" w:leader="dot" w:pos="8290"/>
-            </w:tabs>
+            <w:spacing w:after="0"/>
             <w:rPr>
               <w:lang w:val="nl-NL" w:eastAsia="ja-JP"/>
             </w:rPr>
@@ -1591,6 +1497,9 @@
           </w:hyperlink>
         </w:p>
         <w:p>
+          <w:pPr>
+            <w:spacing w:after="0"/>
+          </w:pPr>
           <w:r>
             <w:rPr>
               <w:b/>
@@ -1637,7 +1546,6 @@
         <w:t xml:space="preserve"> id values over and over again.</w:t>
       </w:r>
     </w:p>
-    <w:p/>
     <w:p>
       <w:r>
         <w:t xml:space="preserve">A solution to the abovementioned problem would be, to provide the missing tools as an extension </w:t>
@@ -1652,7 +1560,6 @@
         <w:t xml:space="preserve"> data often requires an impractical detour through a variety of method calls.</w:t>
       </w:r>
     </w:p>
-    <w:p/>
     <w:p>
       <w:r>
         <w:t xml:space="preserve">So the best solution would be to create a bot client from scratch, focussed on solving the above problems and to optimize user experience in this way. However, there is another problem a large number of bot client cope with: It is only possible to play the game in fixed resolutions, because of the way the widget system </w:t>
@@ -1667,7 +1574,6 @@
         <w:t>d the same problems and issues.</w:t>
       </w:r>
     </w:p>
-    <w:p/>
     <w:p>
       <w:r>
         <w:t xml:space="preserve">In order to optimize speed and to make it easier to remain undetected as a botting client, it would be a good design choice to </w:t>
@@ -1679,7 +1585,6 @@
         <w:t>n programming language was C++.</w:t>
       </w:r>
     </w:p>
-    <w:p/>
     <w:p>
       <w:r>
         <w:t>Putting all the above together, we present</w:t>
@@ -1691,13 +1596,11 @@
         <w:t xml:space="preserve">bot client that intends to make life easier for everyone by providing functionality that automatically classifies and stores the data from the runescape world in native (C++) objects. Because of this caching behavior, it suddenly becomes possible to plan routes across the entire world, or find the nearest object matching certain criteria even if such an object is far away. </w:t>
       </w:r>
     </w:p>
-    <w:p/>
     <w:p>
       <w:r>
         <w:t xml:space="preserve">The final goal of PowerGrid is to provide users with a tool that can play Runescape completely by itself, automatically deciding on the tasks to perform based on changes in the environment. PowerGrid will even be able to perform abstract tasks like leveling a certain skill to a certain level, or making a certain amount of money. PowerGrid should then automatically decide on the concrete tasks (what methods of money-making to use, or what method to use to train the requested skill) by effiency. </w:t>
       </w:r>
     </w:p>
-    <w:p/>
     <w:p>
       <w:r>
         <w:t xml:space="preserve">Please do note, however, that the abovementioned behavior is merely an indication, and exact </w:t>
@@ -1737,18 +1640,17 @@
         <w:t>the communitication with the Runescape client is described in paragraph 2.2.</w:t>
       </w:r>
     </w:p>
-    <w:p/>
     <w:p>
       <w:pPr>
         <w:pStyle w:val="Heading2"/>
         <w:rPr>
-          <w:color w:val="498CF1" w:themeColor="background2" w:themeShade="BF"/>
+          <w:color w:val="0E57C4" w:themeColor="background2" w:themeShade="80"/>
         </w:rPr>
       </w:pPr>
       <w:bookmarkStart w:id="2" w:name="_Toc357190397"/>
       <w:r>
         <w:rPr>
-          <w:color w:val="498CF1" w:themeColor="background2" w:themeShade="BF"/>
+          <w:color w:val="0E57C4" w:themeColor="background2" w:themeShade="80"/>
         </w:rPr>
         <w:t>2.1 – Artificial Intelligence as a way of playing Runescape automatically</w:t>
       </w:r>
@@ -1762,7 +1664,6 @@
         <w:t xml:space="preserve"> Because PowerGrid uses such an AI module, it is possible for PowerGrid to operate even in unknown environments and behave dynamically based on the state of the environment and the goals set by the user.</w:t>
       </w:r>
     </w:p>
-    <w:p/>
     <w:p>
       <w:r>
         <w:t xml:space="preserve">The goals the user can provide to the AI are high-level descriptions of tasks, such as to reach a certain location, or to acquire a certain amount of experience for a skill. The AI combines this information with the </w:t>
@@ -1771,30 +1672,27 @@
         <w:t xml:space="preserve">environment to decide on an action to perform. </w:t>
       </w:r>
     </w:p>
-    <w:p/>
     <w:p>
       <w:r>
         <w:t>For example, reaching a certain location requires the AI to execute a pathfinding algorithm and then follow the path this algorithm produced. As the AI navigates this path, it should still monitor the environment because some things are prone to change. Imagine that the path leads through a door but that door is closed. The AI should then automatically know that the door should be opened before continuing its path.</w:t>
       </w:r>
     </w:p>
-    <w:p/>
     <w:p>
       <w:r>
         <w:t>For gaining experience in various skills the amount of elements to monitor is even bigger, and the approach varies greatly between different skills. Training a skill such as crafting, for example, requires a completely different approach then training a skill such as woodcutting. Therefore an AI is required that can somehow decide on the action based on its goals.</w:t>
       </w:r>
     </w:p>
-    <w:p/>
     <w:p>
       <w:pPr>
         <w:pStyle w:val="Heading2"/>
         <w:rPr>
-          <w:color w:val="498CF1" w:themeColor="background2" w:themeShade="BF"/>
+          <w:color w:val="0E57C4" w:themeColor="background2" w:themeShade="80"/>
         </w:rPr>
       </w:pPr>
       <w:bookmarkStart w:id="3" w:name="_Toc357190398"/>
       <w:r>
         <w:rPr>
-          <w:color w:val="498CF1" w:themeColor="background2" w:themeShade="BF"/>
+          <w:color w:val="0E57C4" w:themeColor="background2" w:themeShade="80"/>
         </w:rPr>
         <w:t>2.2 – Communication with the Runescape client</w:t>
       </w:r>
@@ -1864,19 +1762,19 @@
       <w:pPr>
         <w:pStyle w:val="Heading2"/>
         <w:rPr>
-          <w:color w:val="498CF1" w:themeColor="background2" w:themeShade="BF"/>
+          <w:color w:val="0E57C4" w:themeColor="background2" w:themeShade="80"/>
         </w:rPr>
       </w:pPr>
       <w:bookmarkStart w:id="5" w:name="_Toc357190400"/>
       <w:r>
         <w:rPr>
-          <w:color w:val="498CF1" w:themeColor="background2" w:themeShade="BF"/>
+          <w:color w:val="0E57C4" w:themeColor="background2" w:themeShade="80"/>
         </w:rPr>
         <w:t>3</w:t>
       </w:r>
       <w:r>
         <w:rPr>
-          <w:color w:val="498CF1" w:themeColor="background2" w:themeShade="BF"/>
+          <w:color w:val="0E57C4" w:themeColor="background2" w:themeShade="80"/>
         </w:rPr>
         <w:t>.1 – Structural diagram of PowerGrid</w:t>
       </w:r>
@@ -1893,22 +1791,21 @@
         <w:t xml:space="preserve">the structural diagram of PowerGrid. The diagram shows the different modules in PowerGrid and how these modules interact with each other. </w:t>
       </w:r>
     </w:p>
-    <w:p/>
     <w:p>
       <w:r>
         <w:t>The modules are split up in two groups: The Java Virtual Machine and the PowerGrid client. The Java Virtual Machine contains the running Runescape client as well as access to the JNI functions that PowerGrid uses. PowerGrid itself contains various modules to monitor, process and inject actions and information from and to the Java Virtual Machine.</w:t>
       </w:r>
     </w:p>
-    <w:p/>
-    <w:p>
-      <w:pPr>
-        <w:keepNext/>
+    <w:p>
+      <w:pPr>
+        <w:pStyle w:val="NoSpacing"/>
         <w:pBdr>
           <w:top w:val="single" w:sz="4" w:space="1" w:color="auto"/>
           <w:left w:val="single" w:sz="4" w:space="4" w:color="auto"/>
           <w:bottom w:val="single" w:sz="4" w:space="1" w:color="auto"/>
           <w:right w:val="single" w:sz="4" w:space="4" w:color="auto"/>
         </w:pBdr>
+        <w:jc w:val="center"/>
       </w:pPr>
       <w:r>
         <w:object w:dxaOrig="8693" w:dyaOrig="7951" w14:anchorId="658AC5CF">
@@ -1934,23 +1831,9 @@
           <v:shape id="_x0000_i1025" type="#_x0000_t75" style="width:369.7pt;height:338.2pt" o:ole="">
             <v:imagedata r:id="rId10" o:title=""/>
           </v:shape>
-          <o:OLEObject Type="Embed" ProgID="Visio.Drawing.11" ShapeID="_x0000_i1025" DrawAspect="Content" ObjectID="_1431271810" r:id="rId11"/>
+          <o:OLEObject Type="Embed" ProgID="Visio.Drawing.11" ShapeID="_x0000_i1025" DrawAspect="Content" ObjectID="_1431342775" r:id="rId11"/>
         </w:object>
       </w:r>
-    </w:p>
-    <w:p>
-      <w:pPr>
-        <w:keepNext/>
-        <w:pBdr>
-          <w:top w:val="single" w:sz="4" w:space="1" w:color="auto"/>
-          <w:left w:val="single" w:sz="4" w:space="4" w:color="auto"/>
-          <w:bottom w:val="single" w:sz="4" w:space="1" w:color="auto"/>
-          <w:right w:val="single" w:sz="4" w:space="4" w:color="auto"/>
-        </w:pBdr>
-        <w:rPr>
-          <w:sz w:val="14"/>
-        </w:rPr>
-      </w:pPr>
     </w:p>
     <w:p>
       <w:pPr>
@@ -1984,20 +1867,20 @@
       <w:pPr>
         <w:pStyle w:val="Heading2"/>
         <w:rPr>
-          <w:color w:val="498CF1" w:themeColor="background2" w:themeShade="BF"/>
+          <w:color w:val="0E57C4" w:themeColor="background2" w:themeShade="80"/>
         </w:rPr>
       </w:pPr>
       <w:bookmarkStart w:id="6" w:name="_Toc357190401"/>
       <w:r>
         <w:rPr>
-          <w:color w:val="498CF1" w:themeColor="background2" w:themeShade="BF"/>
+          <w:color w:val="0E57C4" w:themeColor="background2" w:themeShade="80"/>
         </w:rPr>
         <w:lastRenderedPageBreak/>
         <w:t>3</w:t>
       </w:r>
       <w:r>
         <w:rPr>
-          <w:color w:val="498CF1" w:themeColor="background2" w:themeShade="BF"/>
+          <w:color w:val="0E57C4" w:themeColor="background2" w:themeShade="80"/>
         </w:rPr>
         <w:t>.2 – Summary of each of the modules in PowerGrid</w:t>
       </w:r>
@@ -2007,33 +1890,29 @@
       <w:r>
         <w:t>Below a summary is provided of each of the modules in PowerGrid. For a diagram of how these modules fit together, please refer to figure 3.1.</w:t>
       </w:r>
-    </w:p>
-    <w:p>
-      <w:bookmarkStart w:id="7" w:name="_GoBack"/>
-      <w:bookmarkEnd w:id="7"/>
-    </w:p>
-    <w:p>
-      <w:pPr>
-        <w:tabs>
-          <w:tab w:val="left" w:pos="6872"/>
-        </w:tabs>
+      <w:r>
+        <w:t xml:space="preserve"> Note that the JNI core and RS client modules are not real modules of PowerGrid, but are instead the two main external components PowerGrid works with. Also note that the JNI core from the Java Virtual Machine is different from the JNI module contained in PowerGrid.</w:t>
+      </w:r>
+    </w:p>
+    <w:p>
+      <w:pPr>
+        <w:pStyle w:val="Paragraphheader"/>
         <w:rPr>
           <w:rStyle w:val="Strong"/>
+          <w:b/>
+          <w:bCs w:val="0"/>
         </w:rPr>
       </w:pPr>
       <w:r>
         <w:rPr>
           <w:rStyle w:val="Strong"/>
+          <w:b/>
+          <w:bCs w:val="0"/>
         </w:rPr>
         <w:t>JNI module</w:t>
       </w:r>
     </w:p>
     <w:p>
-      <w:pPr>
-        <w:tabs>
-          <w:tab w:val="left" w:pos="6872"/>
-        </w:tabs>
-      </w:pPr>
       <w:r>
         <w:t>The JNI module handles</w:t>
       </w:r>
@@ -2058,38 +1937,21 @@
     </w:p>
     <w:p>
       <w:pPr>
-        <w:tabs>
-          <w:tab w:val="left" w:pos="6872"/>
-        </w:tabs>
-      </w:pPr>
-    </w:p>
-    <w:p>
-      <w:pPr>
-        <w:tabs>
-          <w:tab w:val="left" w:pos="6872"/>
-        </w:tabs>
-        <w:rPr>
-          <w:rStyle w:val="Strong"/>
-        </w:rPr>
-      </w:pPr>
-      <w:r>
-        <w:rPr>
-          <w:rStyle w:val="Strong"/>
-        </w:rPr>
+        <w:pStyle w:val="Paragraphheader"/>
+      </w:pPr>
+      <w:r>
         <w:t>Monitor module</w:t>
       </w:r>
     </w:p>
     <w:p>
-      <w:pPr>
-        <w:tabs>
-          <w:tab w:val="left" w:pos="6872"/>
-        </w:tabs>
-      </w:pPr>
       <w:r>
         <w:t>The monitor module h</w:t>
       </w:r>
       <w:r>
-        <w:t>andles incoming raw data from the JNI module and parses it as recognis</w:t>
+        <w:t>andles incoming raw data from the JNI module and parses</w:t>
+      </w:r>
+      <w:r>
+        <w:t xml:space="preserve"> it as recognis</w:t>
       </w:r>
       <w:r>
         <w:t>able</w:t>
@@ -2103,24 +1965,9 @@
     </w:p>
     <w:p>
       <w:pPr>
-        <w:tabs>
-          <w:tab w:val="left" w:pos="6872"/>
-        </w:tabs>
-      </w:pPr>
-    </w:p>
-    <w:p>
-      <w:pPr>
-        <w:tabs>
-          <w:tab w:val="left" w:pos="6872"/>
-        </w:tabs>
-        <w:rPr>
-          <w:rStyle w:val="Strong"/>
-        </w:rPr>
-      </w:pPr>
-      <w:r>
-        <w:rPr>
-          <w:rStyle w:val="Strong"/>
-        </w:rPr>
+        <w:pStyle w:val="Paragraphheader"/>
+      </w:pPr>
+      <w:r>
         <w:t>Caching module</w:t>
       </w:r>
     </w:p>
@@ -2155,33 +2002,13 @@
     </w:p>
     <w:p>
       <w:pPr>
-        <w:tabs>
-          <w:tab w:val="left" w:pos="6872"/>
-        </w:tabs>
-      </w:pPr>
-    </w:p>
-    <w:p>
-      <w:pPr>
-        <w:tabs>
-          <w:tab w:val="left" w:pos="6872"/>
-        </w:tabs>
-        <w:rPr>
-          <w:rStyle w:val="Strong"/>
-        </w:rPr>
-      </w:pPr>
-      <w:r>
-        <w:rPr>
-          <w:rStyle w:val="Strong"/>
-        </w:rPr>
+        <w:pStyle w:val="Paragraphheader"/>
+      </w:pPr>
+      <w:r>
         <w:t>GUI module</w:t>
       </w:r>
     </w:p>
     <w:p>
-      <w:pPr>
-        <w:tabs>
-          <w:tab w:val="left" w:pos="6872"/>
-        </w:tabs>
-      </w:pPr>
       <w:r>
         <w:t>The GUI module h</w:t>
       </w:r>
@@ -2194,33 +2021,13 @@
     </w:p>
     <w:p>
       <w:pPr>
-        <w:tabs>
-          <w:tab w:val="left" w:pos="6872"/>
-        </w:tabs>
-      </w:pPr>
-    </w:p>
-    <w:p>
-      <w:pPr>
-        <w:tabs>
-          <w:tab w:val="left" w:pos="6872"/>
-        </w:tabs>
-        <w:rPr>
-          <w:rStyle w:val="Strong"/>
-        </w:rPr>
-      </w:pPr>
-      <w:r>
-        <w:rPr>
-          <w:rStyle w:val="Strong"/>
-        </w:rPr>
+        <w:pStyle w:val="Paragraphheader"/>
+      </w:pPr>
+      <w:r>
         <w:t>AI module</w:t>
       </w:r>
     </w:p>
     <w:p>
-      <w:pPr>
-        <w:tabs>
-          <w:tab w:val="left" w:pos="6872"/>
-        </w:tabs>
-      </w:pPr>
       <w:r>
         <w:t>The AI module d</w:t>
       </w:r>
@@ -2236,33 +2043,13 @@
     </w:p>
     <w:p>
       <w:pPr>
-        <w:tabs>
-          <w:tab w:val="left" w:pos="6872"/>
-        </w:tabs>
-      </w:pPr>
-    </w:p>
-    <w:p>
-      <w:pPr>
-        <w:tabs>
-          <w:tab w:val="left" w:pos="6872"/>
-        </w:tabs>
-        <w:rPr>
-          <w:rStyle w:val="Strong"/>
-        </w:rPr>
-      </w:pPr>
-      <w:r>
-        <w:rPr>
-          <w:rStyle w:val="Strong"/>
-        </w:rPr>
+        <w:pStyle w:val="Paragraphheader"/>
+      </w:pPr>
+      <w:r>
         <w:t>Injection module</w:t>
       </w:r>
     </w:p>
     <w:p>
-      <w:pPr>
-        <w:tabs>
-          <w:tab w:val="left" w:pos="6872"/>
-        </w:tabs>
-      </w:pPr>
       <w:r>
         <w:t>The injection module t</w:t>
       </w:r>
@@ -2294,41 +2081,32 @@
         <w:t>to the JVM.</w:t>
       </w:r>
       <w:r>
-        <w:t xml:space="preserve"> Basically, the injection module provides more high-level functions to the AI for performing common actions, and the injection module will convert these actions into Java event objects whi</w:t>
+        <w:t xml:space="preserve"> Basically, the injection module provides more high-level functions to the AI for performing common actions, and </w:t>
+      </w:r>
+      <w:r>
+        <w:lastRenderedPageBreak/>
+        <w:t>the injection module will convert these actions into Java event objects whi</w:t>
       </w:r>
       <w:r>
         <w:t>ch are then passed into the JVM.</w:t>
       </w:r>
     </w:p>
-    <w:p/>
-    <w:p>
-      <w:pPr>
-        <w:rPr>
-          <w:rStyle w:val="Strong"/>
-        </w:rPr>
-      </w:pPr>
-      <w:r>
-        <w:rPr>
-          <w:rStyle w:val="Strong"/>
-        </w:rPr>
+    <w:p>
+      <w:pPr>
+        <w:pStyle w:val="Paragraphheader"/>
+      </w:pPr>
+      <w:r>
         <w:t>J</w:t>
       </w:r>
       <w:r>
-        <w:rPr>
-          <w:rStyle w:val="Strong"/>
-        </w:rPr>
         <w:t>NI</w:t>
       </w:r>
       <w:r>
-        <w:rPr>
-          <w:rStyle w:val="Strong"/>
-        </w:rPr>
         <w:t xml:space="preserve"> core</w:t>
       </w:r>
     </w:p>
     <w:p>
       <w:r>
-        <w:lastRenderedPageBreak/>
         <w:t>The JNI core is t</w:t>
       </w:r>
       <w:r>
@@ -2359,17 +2137,11 @@
         <w:t>functions to the JNI module for accessing the running Runescape environment. Since this is a part of the JVM itself, PowerGrid has no control over its behavior.</w:t>
       </w:r>
     </w:p>
-    <w:p/>
-    <w:p>
-      <w:pPr>
-        <w:rPr>
-          <w:rStyle w:val="Strong"/>
-        </w:rPr>
-      </w:pPr>
-      <w:r>
-        <w:rPr>
-          <w:rStyle w:val="Strong"/>
-        </w:rPr>
+    <w:p>
+      <w:pPr>
+        <w:pStyle w:val="Paragraphheader"/>
+      </w:pPr>
+      <w:r>
         <w:t>RS client</w:t>
       </w:r>
     </w:p>
@@ -2399,68 +2171,69 @@
         <w:t xml:space="preserve"> The RS client itself connects to the RS servers, allowing the player to perform actions. These actions are simulated by PowerGrid by injecting appropriate event objects into the RS client by pushing the required data into the JNI core through PowerGrid’s own JNI module.</w:t>
       </w:r>
     </w:p>
-    <w:p/>
     <w:p>
       <w:pPr>
         <w:pStyle w:val="Heading2"/>
         <w:rPr>
-          <w:color w:val="498CF1" w:themeColor="background2" w:themeShade="BF"/>
+          <w:color w:val="0E57C4" w:themeColor="background2" w:themeShade="80"/>
         </w:rPr>
       </w:pPr>
-      <w:bookmarkStart w:id="8" w:name="_Toc357190402"/>
+      <w:bookmarkStart w:id="7" w:name="_Toc357190402"/>
       <w:r>
         <w:rPr>
-          <w:color w:val="498CF1" w:themeColor="background2" w:themeShade="BF"/>
+          <w:color w:val="0E57C4" w:themeColor="background2" w:themeShade="80"/>
         </w:rPr>
         <w:t>3</w:t>
       </w:r>
       <w:r>
         <w:rPr>
-          <w:color w:val="498CF1" w:themeColor="background2" w:themeShade="BF"/>
+          <w:color w:val="0E57C4" w:themeColor="background2" w:themeShade="80"/>
         </w:rPr>
         <w:t>.3 – The PowerGrid execution cycle</w:t>
       </w:r>
+      <w:bookmarkEnd w:id="7"/>
+    </w:p>
+    <w:p>
+      <w:r>
+        <w:t>PowerGrid has four modules (JNI, Monitor, AI and Injection modules) that pass information to each other in a cycle.</w:t>
+      </w:r>
+      <w:r>
+        <w:t xml:space="preserve"> This is the contiuous cycle that PowerGrid runs in. </w:t>
+      </w:r>
+      <w:r>
+        <w:t>An overview of how this cycle works is given below.</w:t>
+      </w:r>
+    </w:p>
+    <w:p>
+      <w:r>
+        <w:t xml:space="preserve">First, information is fetched through JNI. This information is parsed by the monitor (and then stored in the caches). Then, the AI module retrieves this information and uses it to decide on an action. The AI may also offer directives to the monitor on what to monitor, what to remember, and what to delete. </w:t>
+      </w:r>
+      <w:r>
+        <w:t xml:space="preserve">This improves the hit ratio of cached data. </w:t>
+      </w:r>
+      <w:r>
+        <w:t xml:space="preserve">When the AI decided on an action, </w:t>
+      </w:r>
+      <w:r>
+        <w:t>i</w:t>
+      </w:r>
+      <w:r>
+        <w:t>t is sent to the injector module, which converts (breaks up) the action into separate JNI calls and sends these commands to the JNI module that will execute them on the Java Virtual Machine.</w:t>
+      </w:r>
+    </w:p>
+    <w:p>
+      <w:r>
+        <w:t xml:space="preserve">More technically correct, though, would be to say that the AI module runs in a loop that requests the data it needs from the monitor module which in turn first performs the required </w:t>
+      </w:r>
+      <w:r>
+        <w:t>JNI calls to fetch the required data (or fetches it from the cache, if this</w:t>
+      </w:r>
+      <w:bookmarkStart w:id="8" w:name="_GoBack"/>
       <w:bookmarkEnd w:id="8"/>
-    </w:p>
-    <w:p>
-      <w:r>
-        <w:t>PowerGrid has four modules (JNI, Monitor, AI and Injection modules) that pass information to each other in a cycle.</w:t>
-      </w:r>
-      <w:r>
-        <w:t xml:space="preserve"> This is the contiuous cycle that PowerGrid runs in. </w:t>
-      </w:r>
-      <w:r>
-        <w:t>An overview of how this cycle works is given below.</w:t>
-      </w:r>
-    </w:p>
-    <w:p/>
-    <w:p>
-      <w:r>
-        <w:t xml:space="preserve">First, information is fetched through JNI. This information is parsed by the monitor (and then stored in the caches). Then, the AI module retrieves this information and uses it to decide on an action. The AI may also offer directives to the monitor on what to monitor, what to remember, and what to delete. </w:t>
-      </w:r>
-      <w:r>
-        <w:t xml:space="preserve">This improves the hit ratio of cached data. </w:t>
-      </w:r>
-      <w:r>
-        <w:t xml:space="preserve">When the AI decided on an action, </w:t>
-      </w:r>
-      <w:r>
-        <w:t>i</w:t>
-      </w:r>
-      <w:r>
-        <w:t>t is sent to the injector module, which converts (breaks up) the action into separate JNI calls and sends these commands to the JNI module that will execute them on the Java Virtual Machine.</w:t>
-      </w:r>
-    </w:p>
-    <w:p/>
-    <w:p>
-      <w:r>
-        <w:t xml:space="preserve">More technically correct, though, would be to say that the AI module runs in a loop that requests the data it needs from the monitor module which in turn first performs the required </w:t>
-      </w:r>
-      <w:r>
-        <w:t>JNI calls to fetch the required data (or fetches it from the cache, if this is feasible).</w:t>
-      </w:r>
-    </w:p>
-    <w:p/>
+      <w:r>
+        <w:t xml:space="preserve"> is feasible).</w:t>
+      </w:r>
+    </w:p>
     <w:p>
       <w:r>
         <w:t>The GUI module provides end users with the possibility to modify how the AI works. When a setting is changed in the GUI, this change is propagated to the AI module, which will change its behavior accordingly.</w:t>
@@ -2498,13 +2271,13 @@
       <w:pPr>
         <w:pStyle w:val="Heading2"/>
         <w:rPr>
-          <w:color w:val="498CF1" w:themeColor="background2" w:themeShade="BF"/>
+          <w:color w:val="0E57C4" w:themeColor="background2" w:themeShade="80"/>
         </w:rPr>
       </w:pPr>
       <w:bookmarkStart w:id="10" w:name="_Toc357190404"/>
       <w:r>
         <w:rPr>
-          <w:color w:val="498CF1" w:themeColor="background2" w:themeShade="BF"/>
+          <w:color w:val="0E57C4" w:themeColor="background2" w:themeShade="80"/>
         </w:rPr>
         <w:t>4.1 – The JNI module</w:t>
       </w:r>
@@ -2600,7 +2373,6 @@
         </w:numPr>
       </w:pPr>
       <w:r>
-        <w:lastRenderedPageBreak/>
         <w:t>JNIClass</w:t>
       </w:r>
     </w:p>
@@ -2776,17 +2548,10 @@
       </w:r>
     </w:p>
     <w:p>
-      <w:pPr>
-        <w:pStyle w:val="ListParagraph"/>
-        <w:ind w:left="1440"/>
-      </w:pPr>
-    </w:p>
-    <w:p>
       <w:r>
         <w:t xml:space="preserve">The JNIClass and JNIMethod classes above provide roughly the same functionality as the Class and Method classes from Java. JNIClass actually holds a reference to the Class object in the Java environment to request specific information. </w:t>
       </w:r>
     </w:p>
-    <w:p/>
     <w:p>
       <w:r>
         <w:t>All classes and all functionality directly related to the JNI module resides on the jni namespace.</w:t>
@@ -2796,13 +2561,13 @@
       <w:pPr>
         <w:pStyle w:val="Heading2"/>
         <w:rPr>
-          <w:color w:val="498CF1" w:themeColor="background2" w:themeShade="BF"/>
+          <w:color w:val="0E57C4" w:themeColor="background2" w:themeShade="80"/>
         </w:rPr>
       </w:pPr>
       <w:bookmarkStart w:id="14" w:name="_Toc357190408"/>
       <w:r>
         <w:rPr>
-          <w:color w:val="498CF1" w:themeColor="background2" w:themeShade="BF"/>
+          <w:color w:val="0E57C4" w:themeColor="background2" w:themeShade="80"/>
         </w:rPr>
         <w:t>4.2 – The Monitor module</w:t>
       </w:r>
@@ -2821,16 +2586,17 @@
         <w:t>.</w:t>
       </w:r>
     </w:p>
-    <w:p/>
-    <w:p>
-      <w:r>
-        <w:t xml:space="preserve">The Monitor only collects world and collision data by default. Loading of other types of data is done on a need-to-know basis. This is to ensure no obsolete data is loaded and no obsolete information is cached. For example, wigets are only loaded once a certain widget is required that is not already cached. In that case, the monitor module will check the Runescape environment for the required widget and caches it, after which it will return a reference to the C++ object representing the widget. </w:t>
-      </w:r>
-    </w:p>
-    <w:p/>
-    <w:p>
+    <w:p>
+      <w:r>
+        <w:t xml:space="preserve">The Monitor only collects world and collision data by default. Loading of other types of data is done on a need-to-know basis. This is to ensure no obsolete data is loaded and no obsolete information is cached. For example, wigets are only loaded once a certain widget is required that is not already cached. In that case, the monitor module will check the Runescape environment for the required </w:t>
+      </w:r>
       <w:r>
         <w:lastRenderedPageBreak/>
+        <w:t xml:space="preserve">widget and caches it, after which it will return a reference to the C++ object representing the widget. </w:t>
+      </w:r>
+    </w:p>
+    <w:p>
+      <w:r>
         <w:t>The monitor module can also take directives on what to cache and what not. This is to optimize the monitor by only loading what is needed and discarding information that is no longer needed. In this way it is possible to optimize the memory usage.</w:t>
       </w:r>
     </w:p>
@@ -2838,20 +2604,20 @@
       <w:pPr>
         <w:pStyle w:val="Heading2"/>
         <w:rPr>
-          <w:color w:val="498CF1" w:themeColor="background2" w:themeShade="BF"/>
+          <w:color w:val="0E57C4" w:themeColor="background2" w:themeShade="80"/>
         </w:rPr>
       </w:pPr>
       <w:bookmarkStart w:id="15" w:name="_Toc357190409"/>
       <w:r>
         <w:rPr>
-          <w:color w:val="498CF1" w:themeColor="background2" w:themeShade="BF"/>
+          <w:color w:val="0E57C4" w:themeColor="background2" w:themeShade="80"/>
         </w:rPr>
         <w:t>4.3 – The Caching module</w:t>
       </w:r>
       <w:bookmarkEnd w:id="15"/>
       <w:r>
         <w:rPr>
-          <w:color w:val="498CF1" w:themeColor="background2" w:themeShade="BF"/>
+          <w:color w:val="0E57C4" w:themeColor="background2" w:themeShade="80"/>
         </w:rPr>
         <w:t xml:space="preserve"> </w:t>
       </w:r>
@@ -2877,7 +2643,6 @@
         <w:t>The objects that are most suited to be cached by PowerGrid are mentioned below along with an explanation as to why it is important to cache this specific object type.</w:t>
       </w:r>
     </w:p>
-    <w:p/>
     <w:p>
       <w:pPr>
         <w:pStyle w:val="ListParagraph"/>
@@ -2962,6 +2727,7 @@
         </w:numPr>
       </w:pPr>
       <w:r>
+        <w:lastRenderedPageBreak/>
         <w:t>Caching this type of information allows PowerGrid to quickly look up information about objects in the neighbourhood of the player, and as such can compute the nearest object of a certain type, or identify certain situations based on the objects there are.</w:t>
       </w:r>
     </w:p>
@@ -2970,7 +2736,6 @@
         <w:pStyle w:val="Heading3"/>
       </w:pPr>
       <w:r>
-        <w:lastRenderedPageBreak/>
         <w:t>4.3.2 – Caching method for different object types</w:t>
       </w:r>
     </w:p>
@@ -3001,13 +2766,13 @@
       <w:pPr>
         <w:pStyle w:val="Heading2"/>
         <w:rPr>
-          <w:color w:val="498CF1" w:themeColor="background2" w:themeShade="BF"/>
+          <w:color w:val="0E57C4" w:themeColor="background2" w:themeShade="80"/>
         </w:rPr>
       </w:pPr>
       <w:bookmarkStart w:id="16" w:name="_Toc357190410"/>
       <w:r>
         <w:rPr>
-          <w:color w:val="498CF1" w:themeColor="background2" w:themeShade="BF"/>
+          <w:color w:val="0E57C4" w:themeColor="background2" w:themeShade="80"/>
         </w:rPr>
         <w:t>4.4 – The GUI module</w:t>
       </w:r>
@@ -3067,13 +2832,13 @@
       <w:pPr>
         <w:pStyle w:val="Heading2"/>
         <w:rPr>
-          <w:color w:val="498CF1" w:themeColor="background2" w:themeShade="BF"/>
+          <w:color w:val="0E57C4" w:themeColor="background2" w:themeShade="80"/>
         </w:rPr>
       </w:pPr>
       <w:bookmarkStart w:id="20" w:name="_Toc357190414"/>
       <w:r>
         <w:rPr>
-          <w:color w:val="498CF1" w:themeColor="background2" w:themeShade="BF"/>
+          <w:color w:val="0E57C4" w:themeColor="background2" w:themeShade="80"/>
         </w:rPr>
         <w:t>4.5 – The AI module</w:t>
       </w:r>
@@ -3088,13 +2853,13 @@
       <w:pPr>
         <w:pStyle w:val="Heading2"/>
         <w:rPr>
-          <w:color w:val="498CF1" w:themeColor="background2" w:themeShade="BF"/>
+          <w:color w:val="0E57C4" w:themeColor="background2" w:themeShade="80"/>
         </w:rPr>
       </w:pPr>
       <w:bookmarkStart w:id="21" w:name="_Toc357190415"/>
       <w:r>
         <w:rPr>
-          <w:color w:val="498CF1" w:themeColor="background2" w:themeShade="BF"/>
+          <w:color w:val="0E57C4" w:themeColor="background2" w:themeShade="80"/>
         </w:rPr>
         <w:t>4.6 – The Injection module</w:t>
       </w:r>
@@ -3109,13 +2874,13 @@
       <w:pPr>
         <w:pStyle w:val="Heading2"/>
         <w:rPr>
-          <w:color w:val="498CF1" w:themeColor="background2" w:themeShade="BF"/>
+          <w:color w:val="0E57C4" w:themeColor="background2" w:themeShade="80"/>
         </w:rPr>
       </w:pPr>
       <w:bookmarkStart w:id="22" w:name="_Toc357190416"/>
       <w:r>
         <w:rPr>
-          <w:color w:val="498CF1" w:themeColor="background2" w:themeShade="BF"/>
+          <w:color w:val="0E57C4" w:themeColor="background2" w:themeShade="80"/>
         </w:rPr>
         <w:t>4.7 – Summary of modules and their relations</w:t>
       </w:r>
@@ -3170,7 +2935,6 @@
   <w:p>
     <w:pPr>
       <w:pStyle w:val="Footer"/>
-      <w:framePr w:wrap="around" w:vAnchor="text" w:hAnchor="margin" w:xAlign="right" w:y="1"/>
       <w:rPr>
         <w:rStyle w:val="PageNumber"/>
       </w:rPr>
@@ -3197,7 +2961,6 @@
   <w:p>
     <w:pPr>
       <w:pStyle w:val="Footer"/>
-      <w:ind w:right="360"/>
     </w:pPr>
   </w:p>
 </w:ftr>
@@ -3208,7 +2971,6 @@
   <w:p>
     <w:pPr>
       <w:pStyle w:val="Footer"/>
-      <w:framePr w:wrap="around" w:vAnchor="text" w:hAnchor="margin" w:xAlign="right" w:y="1"/>
       <w:rPr>
         <w:rStyle w:val="PageNumber"/>
       </w:rPr>
@@ -3235,7 +2997,7 @@
       <w:rPr>
         <w:rStyle w:val="PageNumber"/>
       </w:rPr>
-      <w:t>6</w:t>
+      <w:t>2</w:t>
     </w:r>
     <w:r>
       <w:rPr>
@@ -3247,7 +3009,6 @@
   <w:p>
     <w:pPr>
       <w:pStyle w:val="Footer"/>
-      <w:ind w:right="360"/>
     </w:pPr>
   </w:p>
 </w:ftr>
@@ -3259,17 +3020,11 @@
     <w:pPr>
       <w:pStyle w:val="Footer"/>
       <w:rPr>
-        <w:rFonts w:asciiTheme="majorHAnsi" w:hAnsiTheme="majorHAnsi"/>
-        <w:color w:val="808080" w:themeColor="background1" w:themeShade="80"/>
-        <w:u w:val="single"/>
         <w:lang w:val="en-US"/>
       </w:rPr>
     </w:pPr>
     <w:r>
       <w:rPr>
-        <w:rFonts w:asciiTheme="majorHAnsi" w:hAnsiTheme="majorHAnsi"/>
-        <w:color w:val="808080" w:themeColor="background1" w:themeShade="80"/>
-        <w:u w:val="single"/>
         <w:lang w:val="en-US"/>
       </w:rPr>
       <w:t>Written by:</w:t>
@@ -3277,19 +3032,13 @@
   </w:p>
   <w:p>
     <w:pPr>
-      <w:pStyle w:val="Footer"/>
+      <w:pStyle w:val="NoSpacing"/>
       <w:rPr>
-        <w:rFonts w:asciiTheme="majorHAnsi" w:hAnsiTheme="majorHAnsi"/>
-        <w:color w:val="808080" w:themeColor="background1" w:themeShade="80"/>
-        <w:sz w:val="22"/>
         <w:lang w:val="en-US"/>
       </w:rPr>
     </w:pPr>
     <w:r>
       <w:rPr>
-        <w:rFonts w:asciiTheme="majorHAnsi" w:hAnsiTheme="majorHAnsi"/>
-        <w:color w:val="808080" w:themeColor="background1" w:themeShade="80"/>
-        <w:sz w:val="22"/>
         <w:lang w:val="en-US"/>
       </w:rPr>
       <w:t>Patrick Kramer (Chronio)</w:t>
@@ -3297,19 +3046,13 @@
   </w:p>
   <w:p>
     <w:pPr>
-      <w:pStyle w:val="Footer"/>
+      <w:pStyle w:val="NoSpacing"/>
       <w:rPr>
-        <w:rFonts w:asciiTheme="majorHAnsi" w:hAnsiTheme="majorHAnsi"/>
-        <w:color w:val="808080" w:themeColor="background1" w:themeShade="80"/>
-        <w:sz w:val="22"/>
         <w:lang w:val="en-US"/>
       </w:rPr>
     </w:pPr>
     <w:r>
       <w:rPr>
-        <w:rFonts w:asciiTheme="majorHAnsi" w:hAnsiTheme="majorHAnsi"/>
-        <w:color w:val="808080" w:themeColor="background1" w:themeShade="80"/>
-        <w:sz w:val="22"/>
         <w:lang w:val="en-US"/>
       </w:rPr>
       <w:t>Vincent Wassenaar (Alaineman)</w:t>
@@ -3818,7 +3561,10 @@
   <w:style w:type="paragraph" w:default="1" w:styleId="Normal">
     <w:name w:val="Normal"/>
     <w:qFormat/>
-    <w:rsid w:val="00AC1F25"/>
+    <w:rsid w:val="00AD7957"/>
+    <w:pPr>
+      <w:spacing w:after="240"/>
+    </w:pPr>
     <w:rPr>
       <w:noProof/>
     </w:rPr>
@@ -3830,11 +3576,11 @@
     <w:link w:val="Heading1Char"/>
     <w:uiPriority w:val="9"/>
     <w:qFormat/>
-    <w:rsid w:val="002726EF"/>
+    <w:rsid w:val="00AD7957"/>
     <w:pPr>
       <w:keepNext/>
       <w:keepLines/>
-      <w:spacing w:before="480"/>
+      <w:spacing w:before="480" w:after="0"/>
       <w:outlineLvl w:val="0"/>
     </w:pPr>
     <w:rPr>
@@ -3854,18 +3600,18 @@
     <w:uiPriority w:val="9"/>
     <w:unhideWhenUsed/>
     <w:qFormat/>
-    <w:rsid w:val="002726EF"/>
+    <w:rsid w:val="003B25EC"/>
     <w:pPr>
       <w:keepNext/>
       <w:keepLines/>
-      <w:spacing w:before="200"/>
+      <w:spacing w:before="200" w:after="0"/>
       <w:outlineLvl w:val="1"/>
     </w:pPr>
     <w:rPr>
       <w:rFonts w:asciiTheme="majorHAnsi" w:eastAsiaTheme="majorEastAsia" w:hAnsiTheme="majorHAnsi" w:cstheme="majorBidi"/>
       <w:b/>
       <w:bCs/>
-      <w:color w:val="498CF1" w:themeColor="background2" w:themeShade="BF"/>
+      <w:color w:val="0E57C4" w:themeColor="background2" w:themeShade="80"/>
       <w:sz w:val="26"/>
       <w:szCs w:val="26"/>
     </w:rPr>
@@ -3878,23 +3624,25 @@
     <w:uiPriority w:val="9"/>
     <w:unhideWhenUsed/>
     <w:qFormat/>
-    <w:rsid w:val="002726EF"/>
+    <w:rsid w:val="004E7D4E"/>
     <w:pPr>
       <w:keepNext/>
       <w:keepLines/>
-      <w:spacing w:before="200"/>
+      <w:spacing w:before="200" w:after="0"/>
       <w:outlineLvl w:val="2"/>
     </w:pPr>
     <w:rPr>
       <w:rFonts w:asciiTheme="majorHAnsi" w:eastAsiaTheme="majorEastAsia" w:hAnsiTheme="majorHAnsi" w:cstheme="majorBidi"/>
       <w:b/>
       <w:bCs/>
+      <w:i/>
       <w:color w:val="992B2B"/>
     </w:rPr>
   </w:style>
   <w:style w:type="character" w:default="1" w:styleId="DefaultParagraphFont">
     <w:name w:val="Default Paragraph Font"/>
     <w:uiPriority w:val="1"/>
+    <w:semiHidden/>
     <w:unhideWhenUsed/>
   </w:style>
   <w:style w:type="table" w:default="1" w:styleId="TableNormal">
@@ -3959,26 +3707,24 @@
   </w:style>
   <w:style w:type="paragraph" w:styleId="Title">
     <w:name w:val="Title"/>
-    <w:basedOn w:val="Normal"/>
+    <w:basedOn w:val="Heading1"/>
     <w:next w:val="Normal"/>
     <w:link w:val="TitleChar"/>
     <w:uiPriority w:val="10"/>
     <w:qFormat/>
-    <w:rsid w:val="00023DD6"/>
+    <w:rsid w:val="002113A9"/>
     <w:pPr>
       <w:pBdr>
-        <w:bottom w:val="single" w:sz="8" w:space="4" w:color="629DD1" w:themeColor="accent1"/>
+        <w:top w:val="single" w:sz="12" w:space="1" w:color="0E57C4" w:themeColor="background2" w:themeShade="80"/>
+        <w:bottom w:val="double" w:sz="12" w:space="1" w:color="0E57C4" w:themeColor="background2" w:themeShade="80"/>
       </w:pBdr>
-      <w:spacing w:after="300"/>
-      <w:contextualSpacing/>
+      <w:spacing w:before="0"/>
+      <w:jc w:val="center"/>
     </w:pPr>
     <w:rPr>
-      <w:rFonts w:asciiTheme="majorHAnsi" w:eastAsiaTheme="majorEastAsia" w:hAnsiTheme="majorHAnsi" w:cstheme="majorBidi"/>
-      <w:color w:val="1B1D3D" w:themeColor="text2" w:themeShade="BF"/>
-      <w:spacing w:val="5"/>
-      <w:kern w:val="28"/>
-      <w:sz w:val="52"/>
-      <w:szCs w:val="52"/>
+      <w:smallCaps/>
+      <w:spacing w:val="40"/>
+      <w:sz w:val="48"/>
     </w:rPr>
   </w:style>
   <w:style w:type="character" w:customStyle="1" w:styleId="TitleChar">
@@ -3986,15 +3732,17 @@
     <w:basedOn w:val="DefaultParagraphFont"/>
     <w:link w:val="Title"/>
     <w:uiPriority w:val="10"/>
-    <w:rsid w:val="00023DD6"/>
+    <w:rsid w:val="002113A9"/>
     <w:rPr>
       <w:rFonts w:asciiTheme="majorHAnsi" w:eastAsiaTheme="majorEastAsia" w:hAnsiTheme="majorHAnsi" w:cstheme="majorBidi"/>
+      <w:b/>
+      <w:bCs/>
+      <w:smallCaps/>
       <w:noProof/>
-      <w:color w:val="1B1D3D" w:themeColor="text2" w:themeShade="BF"/>
-      <w:spacing w:val="5"/>
-      <w:kern w:val="28"/>
-      <w:sz w:val="52"/>
-      <w:szCs w:val="52"/>
+      <w:color w:val="820000"/>
+      <w:spacing w:val="40"/>
+      <w:sz w:val="48"/>
+      <w:szCs w:val="32"/>
     </w:rPr>
   </w:style>
   <w:style w:type="character" w:customStyle="1" w:styleId="Heading1Char">
@@ -4002,7 +3750,7 @@
     <w:basedOn w:val="DefaultParagraphFont"/>
     <w:link w:val="Heading1"/>
     <w:uiPriority w:val="9"/>
-    <w:rsid w:val="002726EF"/>
+    <w:rsid w:val="00AD7957"/>
     <w:rPr>
       <w:rFonts w:asciiTheme="majorHAnsi" w:eastAsiaTheme="majorEastAsia" w:hAnsiTheme="majorHAnsi" w:cstheme="majorBidi"/>
       <w:b/>
@@ -4303,13 +4051,13 @@
     <w:basedOn w:val="DefaultParagraphFont"/>
     <w:link w:val="Heading2"/>
     <w:uiPriority w:val="9"/>
-    <w:rsid w:val="002726EF"/>
+    <w:rsid w:val="003B25EC"/>
     <w:rPr>
       <w:rFonts w:asciiTheme="majorHAnsi" w:eastAsiaTheme="majorEastAsia" w:hAnsiTheme="majorHAnsi" w:cstheme="majorBidi"/>
       <w:b/>
       <w:bCs/>
       <w:noProof/>
-      <w:color w:val="498CF1" w:themeColor="background2" w:themeShade="BF"/>
+      <w:color w:val="0E57C4" w:themeColor="background2" w:themeShade="80"/>
       <w:sz w:val="26"/>
       <w:szCs w:val="26"/>
     </w:rPr>
@@ -4354,11 +4102,12 @@
     <w:basedOn w:val="DefaultParagraphFont"/>
     <w:link w:val="Heading3"/>
     <w:uiPriority w:val="9"/>
-    <w:rsid w:val="002726EF"/>
+    <w:rsid w:val="004E7D4E"/>
     <w:rPr>
       <w:rFonts w:asciiTheme="majorHAnsi" w:eastAsiaTheme="majorEastAsia" w:hAnsiTheme="majorHAnsi" w:cstheme="majorBidi"/>
       <w:b/>
       <w:bCs/>
+      <w:i/>
       <w:noProof/>
       <w:color w:val="992B2B"/>
     </w:rPr>
@@ -4380,6 +4129,71 @@
       <w:color w:val="629DD1" w:themeColor="accent1"/>
       <w:sz w:val="18"/>
       <w:szCs w:val="18"/>
+    </w:rPr>
+  </w:style>
+  <w:style w:type="paragraph" w:styleId="Subtitle">
+    <w:name w:val="Subtitle"/>
+    <w:basedOn w:val="Normal"/>
+    <w:next w:val="Normal"/>
+    <w:link w:val="SubtitleChar"/>
+    <w:uiPriority w:val="11"/>
+    <w:qFormat/>
+    <w:rsid w:val="002113A9"/>
+    <w:pPr>
+      <w:numPr>
+        <w:ilvl w:val="1"/>
+      </w:numPr>
+      <w:pBdr>
+        <w:bottom w:val="single" w:sz="12" w:space="1" w:color="0E57C4" w:themeColor="background2" w:themeShade="80"/>
+      </w:pBdr>
+      <w:spacing w:before="240"/>
+      <w:jc w:val="center"/>
+    </w:pPr>
+    <w:rPr>
+      <w:rFonts w:asciiTheme="majorHAnsi" w:eastAsiaTheme="majorEastAsia" w:hAnsiTheme="majorHAnsi" w:cstheme="majorBidi"/>
+      <w:b/>
+      <w:iCs/>
+      <w:color w:val="0E57C4" w:themeColor="background2" w:themeShade="80"/>
+      <w:spacing w:val="15"/>
+    </w:rPr>
+  </w:style>
+  <w:style w:type="character" w:customStyle="1" w:styleId="SubtitleChar">
+    <w:name w:val="Subtitle Char"/>
+    <w:basedOn w:val="DefaultParagraphFont"/>
+    <w:link w:val="Subtitle"/>
+    <w:uiPriority w:val="11"/>
+    <w:rsid w:val="002113A9"/>
+    <w:rPr>
+      <w:rFonts w:asciiTheme="majorHAnsi" w:eastAsiaTheme="majorEastAsia" w:hAnsiTheme="majorHAnsi" w:cstheme="majorBidi"/>
+      <w:b/>
+      <w:iCs/>
+      <w:noProof/>
+      <w:color w:val="0E57C4" w:themeColor="background2" w:themeShade="80"/>
+      <w:spacing w:val="15"/>
+    </w:rPr>
+  </w:style>
+  <w:style w:type="paragraph" w:customStyle="1" w:styleId="Paragraphheader">
+    <w:name w:val="Paragraph header"/>
+    <w:basedOn w:val="Normal"/>
+    <w:next w:val="Normal"/>
+    <w:link w:val="ParagraphheaderChar"/>
+    <w:qFormat/>
+    <w:rsid w:val="004E7D4E"/>
+    <w:pPr>
+      <w:spacing w:after="0"/>
+    </w:pPr>
+    <w:rPr>
+      <w:b/>
+    </w:rPr>
+  </w:style>
+  <w:style w:type="character" w:customStyle="1" w:styleId="ParagraphheaderChar">
+    <w:name w:val="Paragraph header Char"/>
+    <w:basedOn w:val="DefaultParagraphFont"/>
+    <w:link w:val="Paragraphheader"/>
+    <w:rsid w:val="004E7D4E"/>
+    <w:rPr>
+      <w:b/>
+      <w:noProof/>
     </w:rPr>
   </w:style>
 </w:styles>
@@ -4540,7 +4354,10 @@
   <w:style w:type="paragraph" w:default="1" w:styleId="Normal">
     <w:name w:val="Normal"/>
     <w:qFormat/>
-    <w:rsid w:val="00AC1F25"/>
+    <w:rsid w:val="00AD7957"/>
+    <w:pPr>
+      <w:spacing w:after="240"/>
+    </w:pPr>
     <w:rPr>
       <w:noProof/>
     </w:rPr>
@@ -4552,11 +4369,11 @@
     <w:link w:val="Heading1Char"/>
     <w:uiPriority w:val="9"/>
     <w:qFormat/>
-    <w:rsid w:val="002726EF"/>
+    <w:rsid w:val="00AD7957"/>
     <w:pPr>
       <w:keepNext/>
       <w:keepLines/>
-      <w:spacing w:before="480"/>
+      <w:spacing w:before="480" w:after="0"/>
       <w:outlineLvl w:val="0"/>
     </w:pPr>
     <w:rPr>
@@ -4576,18 +4393,18 @@
     <w:uiPriority w:val="9"/>
     <w:unhideWhenUsed/>
     <w:qFormat/>
-    <w:rsid w:val="002726EF"/>
+    <w:rsid w:val="003B25EC"/>
     <w:pPr>
       <w:keepNext/>
       <w:keepLines/>
-      <w:spacing w:before="200"/>
+      <w:spacing w:before="200" w:after="0"/>
       <w:outlineLvl w:val="1"/>
     </w:pPr>
     <w:rPr>
       <w:rFonts w:asciiTheme="majorHAnsi" w:eastAsiaTheme="majorEastAsia" w:hAnsiTheme="majorHAnsi" w:cstheme="majorBidi"/>
       <w:b/>
       <w:bCs/>
-      <w:color w:val="498CF1" w:themeColor="background2" w:themeShade="BF"/>
+      <w:color w:val="0E57C4" w:themeColor="background2" w:themeShade="80"/>
       <w:sz w:val="26"/>
       <w:szCs w:val="26"/>
     </w:rPr>
@@ -4600,23 +4417,25 @@
     <w:uiPriority w:val="9"/>
     <w:unhideWhenUsed/>
     <w:qFormat/>
-    <w:rsid w:val="002726EF"/>
+    <w:rsid w:val="004E7D4E"/>
     <w:pPr>
       <w:keepNext/>
       <w:keepLines/>
-      <w:spacing w:before="200"/>
+      <w:spacing w:before="200" w:after="0"/>
       <w:outlineLvl w:val="2"/>
     </w:pPr>
     <w:rPr>
       <w:rFonts w:asciiTheme="majorHAnsi" w:eastAsiaTheme="majorEastAsia" w:hAnsiTheme="majorHAnsi" w:cstheme="majorBidi"/>
       <w:b/>
       <w:bCs/>
+      <w:i/>
       <w:color w:val="992B2B"/>
     </w:rPr>
   </w:style>
   <w:style w:type="character" w:default="1" w:styleId="DefaultParagraphFont">
     <w:name w:val="Default Paragraph Font"/>
     <w:uiPriority w:val="1"/>
+    <w:semiHidden/>
     <w:unhideWhenUsed/>
   </w:style>
   <w:style w:type="table" w:default="1" w:styleId="TableNormal">
@@ -4681,26 +4500,24 @@
   </w:style>
   <w:style w:type="paragraph" w:styleId="Title">
     <w:name w:val="Title"/>
-    <w:basedOn w:val="Normal"/>
+    <w:basedOn w:val="Heading1"/>
     <w:next w:val="Normal"/>
     <w:link w:val="TitleChar"/>
     <w:uiPriority w:val="10"/>
     <w:qFormat/>
-    <w:rsid w:val="00023DD6"/>
+    <w:rsid w:val="002113A9"/>
     <w:pPr>
       <w:pBdr>
-        <w:bottom w:val="single" w:sz="8" w:space="4" w:color="629DD1" w:themeColor="accent1"/>
+        <w:top w:val="single" w:sz="12" w:space="1" w:color="0E57C4" w:themeColor="background2" w:themeShade="80"/>
+        <w:bottom w:val="double" w:sz="12" w:space="1" w:color="0E57C4" w:themeColor="background2" w:themeShade="80"/>
       </w:pBdr>
-      <w:spacing w:after="300"/>
-      <w:contextualSpacing/>
+      <w:spacing w:before="0"/>
+      <w:jc w:val="center"/>
     </w:pPr>
     <w:rPr>
-      <w:rFonts w:asciiTheme="majorHAnsi" w:eastAsiaTheme="majorEastAsia" w:hAnsiTheme="majorHAnsi" w:cstheme="majorBidi"/>
-      <w:color w:val="1B1D3D" w:themeColor="text2" w:themeShade="BF"/>
-      <w:spacing w:val="5"/>
-      <w:kern w:val="28"/>
-      <w:sz w:val="52"/>
-      <w:szCs w:val="52"/>
+      <w:smallCaps/>
+      <w:spacing w:val="40"/>
+      <w:sz w:val="48"/>
     </w:rPr>
   </w:style>
   <w:style w:type="character" w:customStyle="1" w:styleId="TitleChar">
@@ -4708,15 +4525,17 @@
     <w:basedOn w:val="DefaultParagraphFont"/>
     <w:link w:val="Title"/>
     <w:uiPriority w:val="10"/>
-    <w:rsid w:val="00023DD6"/>
+    <w:rsid w:val="002113A9"/>
     <w:rPr>
       <w:rFonts w:asciiTheme="majorHAnsi" w:eastAsiaTheme="majorEastAsia" w:hAnsiTheme="majorHAnsi" w:cstheme="majorBidi"/>
+      <w:b/>
+      <w:bCs/>
+      <w:smallCaps/>
       <w:noProof/>
-      <w:color w:val="1B1D3D" w:themeColor="text2" w:themeShade="BF"/>
-      <w:spacing w:val="5"/>
-      <w:kern w:val="28"/>
-      <w:sz w:val="52"/>
-      <w:szCs w:val="52"/>
+      <w:color w:val="820000"/>
+      <w:spacing w:val="40"/>
+      <w:sz w:val="48"/>
+      <w:szCs w:val="32"/>
     </w:rPr>
   </w:style>
   <w:style w:type="character" w:customStyle="1" w:styleId="Heading1Char">
@@ -4724,7 +4543,7 @@
     <w:basedOn w:val="DefaultParagraphFont"/>
     <w:link w:val="Heading1"/>
     <w:uiPriority w:val="9"/>
-    <w:rsid w:val="002726EF"/>
+    <w:rsid w:val="00AD7957"/>
     <w:rPr>
       <w:rFonts w:asciiTheme="majorHAnsi" w:eastAsiaTheme="majorEastAsia" w:hAnsiTheme="majorHAnsi" w:cstheme="majorBidi"/>
       <w:b/>
@@ -5025,13 +4844,13 @@
     <w:basedOn w:val="DefaultParagraphFont"/>
     <w:link w:val="Heading2"/>
     <w:uiPriority w:val="9"/>
-    <w:rsid w:val="002726EF"/>
+    <w:rsid w:val="003B25EC"/>
     <w:rPr>
       <w:rFonts w:asciiTheme="majorHAnsi" w:eastAsiaTheme="majorEastAsia" w:hAnsiTheme="majorHAnsi" w:cstheme="majorBidi"/>
       <w:b/>
       <w:bCs/>
       <w:noProof/>
-      <w:color w:val="498CF1" w:themeColor="background2" w:themeShade="BF"/>
+      <w:color w:val="0E57C4" w:themeColor="background2" w:themeShade="80"/>
       <w:sz w:val="26"/>
       <w:szCs w:val="26"/>
     </w:rPr>
@@ -5076,11 +4895,12 @@
     <w:basedOn w:val="DefaultParagraphFont"/>
     <w:link w:val="Heading3"/>
     <w:uiPriority w:val="9"/>
-    <w:rsid w:val="002726EF"/>
+    <w:rsid w:val="004E7D4E"/>
     <w:rPr>
       <w:rFonts w:asciiTheme="majorHAnsi" w:eastAsiaTheme="majorEastAsia" w:hAnsiTheme="majorHAnsi" w:cstheme="majorBidi"/>
       <w:b/>
       <w:bCs/>
+      <w:i/>
       <w:noProof/>
       <w:color w:val="992B2B"/>
     </w:rPr>
@@ -5102,6 +4922,71 @@
       <w:color w:val="629DD1" w:themeColor="accent1"/>
       <w:sz w:val="18"/>
       <w:szCs w:val="18"/>
+    </w:rPr>
+  </w:style>
+  <w:style w:type="paragraph" w:styleId="Subtitle">
+    <w:name w:val="Subtitle"/>
+    <w:basedOn w:val="Normal"/>
+    <w:next w:val="Normal"/>
+    <w:link w:val="SubtitleChar"/>
+    <w:uiPriority w:val="11"/>
+    <w:qFormat/>
+    <w:rsid w:val="002113A9"/>
+    <w:pPr>
+      <w:numPr>
+        <w:ilvl w:val="1"/>
+      </w:numPr>
+      <w:pBdr>
+        <w:bottom w:val="single" w:sz="12" w:space="1" w:color="0E57C4" w:themeColor="background2" w:themeShade="80"/>
+      </w:pBdr>
+      <w:spacing w:before="240"/>
+      <w:jc w:val="center"/>
+    </w:pPr>
+    <w:rPr>
+      <w:rFonts w:asciiTheme="majorHAnsi" w:eastAsiaTheme="majorEastAsia" w:hAnsiTheme="majorHAnsi" w:cstheme="majorBidi"/>
+      <w:b/>
+      <w:iCs/>
+      <w:color w:val="0E57C4" w:themeColor="background2" w:themeShade="80"/>
+      <w:spacing w:val="15"/>
+    </w:rPr>
+  </w:style>
+  <w:style w:type="character" w:customStyle="1" w:styleId="SubtitleChar">
+    <w:name w:val="Subtitle Char"/>
+    <w:basedOn w:val="DefaultParagraphFont"/>
+    <w:link w:val="Subtitle"/>
+    <w:uiPriority w:val="11"/>
+    <w:rsid w:val="002113A9"/>
+    <w:rPr>
+      <w:rFonts w:asciiTheme="majorHAnsi" w:eastAsiaTheme="majorEastAsia" w:hAnsiTheme="majorHAnsi" w:cstheme="majorBidi"/>
+      <w:b/>
+      <w:iCs/>
+      <w:noProof/>
+      <w:color w:val="0E57C4" w:themeColor="background2" w:themeShade="80"/>
+      <w:spacing w:val="15"/>
+    </w:rPr>
+  </w:style>
+  <w:style w:type="paragraph" w:customStyle="1" w:styleId="Paragraphheader">
+    <w:name w:val="Paragraph header"/>
+    <w:basedOn w:val="Normal"/>
+    <w:next w:val="Normal"/>
+    <w:link w:val="ParagraphheaderChar"/>
+    <w:qFormat/>
+    <w:rsid w:val="004E7D4E"/>
+    <w:pPr>
+      <w:spacing w:after="0"/>
+    </w:pPr>
+    <w:rPr>
+      <w:b/>
+    </w:rPr>
+  </w:style>
+  <w:style w:type="character" w:customStyle="1" w:styleId="ParagraphheaderChar">
+    <w:name w:val="Paragraph header Char"/>
+    <w:basedOn w:val="DefaultParagraphFont"/>
+    <w:link w:val="Paragraphheader"/>
+    <w:rsid w:val="004E7D4E"/>
+    <w:rPr>
+      <w:b/>
+      <w:noProof/>
     </w:rPr>
   </w:style>
 </w:styles>
@@ -5432,7 +5317,7 @@
 </file>
 
 <file path=customXml/itemProps1.xml><?xml version="1.0" encoding="utf-8"?>
-<ds:datastoreItem xmlns:ds="http://schemas.openxmlformats.org/officeDocument/2006/customXml" ds:itemID="{247154B3-50B8-447F-8C8C-E81144B7C6DF}">
+<ds:datastoreItem xmlns:ds="http://schemas.openxmlformats.org/officeDocument/2006/customXml" ds:itemID="{F9074286-8284-44A1-AAA7-1B8522D917F7}">
   <ds:schemaRefs>
     <ds:schemaRef ds:uri="http://schemas.openxmlformats.org/officeDocument/2006/bibliography"/>
   </ds:schemaRefs>

</xml_diff>

<commit_message>
Added documentation for the GUI module, and some legal notes.
The legal notes may need to be reviewed / adapted in order to assert everyone's legal safety. For now, the notes mainly state that PowerGrid falls under the GPL license.
</commit_message>
<xml_diff>
--- a/doc/Documentation.docx
+++ b/doc/Documentation.docx
@@ -4,13 +4,6 @@
   <w:body>
     <w:sdt>
       <w:sdtPr>
-        <w:id w:val="1791316518"/>
-        <w:docPartObj>
-          <w:docPartGallery w:val="Cover Pages"/>
-          <w:docPartUnique/>
-        </w:docPartObj>
-      </w:sdtPr>
-      <w:sdtEndPr>
         <w:rPr>
           <w:rFonts w:asciiTheme="minorHAnsi" w:eastAsiaTheme="minorEastAsia" w:hAnsiTheme="minorHAnsi" w:cstheme="minorBidi"/>
           <w:b w:val="0"/>
@@ -21,7 +14,13 @@
           <w:sz w:val="24"/>
           <w:szCs w:val="24"/>
         </w:rPr>
-      </w:sdtEndPr>
+        <w:id w:val="1791316518"/>
+        <w:docPartObj>
+          <w:docPartGallery w:val="Cover Pages"/>
+          <w:docPartUnique/>
+        </w:docPartObj>
+      </w:sdtPr>
+      <w:sdtEndPr/>
       <w:sdtContent>
         <w:p>
           <w:pPr>
@@ -34,14 +33,8 @@
         <w:p>
           <w:pPr>
             <w:pStyle w:val="Subtitle"/>
-            <w:rPr>
-              <w:color w:val="0E57C4" w:themeColor="background2" w:themeShade="80"/>
-            </w:rPr>
           </w:pPr>
           <w:r>
-            <w:rPr>
-              <w:color w:val="0E57C4" w:themeColor="background2" w:themeShade="80"/>
-            </w:rPr>
             <w:t>An overview of the PowerGrid project, how it works, and what the differences are with other Runescape bot clients.</w:t>
           </w:r>
         </w:p>
@@ -154,7 +147,10 @@
       <w:sdtPr>
         <w:rPr>
           <w:rFonts w:asciiTheme="minorHAnsi" w:eastAsiaTheme="minorEastAsia" w:hAnsiTheme="minorHAnsi" w:cstheme="minorBidi"/>
+          <w:b w:val="0"/>
+          <w:bCs w:val="0"/>
           <w:noProof/>
+          <w:color w:val="auto"/>
           <w:sz w:val="24"/>
           <w:szCs w:val="24"/>
           <w:lang w:val="en-GB"/>
@@ -165,13 +161,7 @@
           <w:docPartUnique/>
         </w:docPartObj>
       </w:sdtPr>
-      <w:sdtEndPr>
-        <w:rPr>
-          <w:b w:val="0"/>
-          <w:bCs w:val="0"/>
-          <w:color w:val="auto"/>
-        </w:rPr>
-      </w:sdtEndPr>
+      <w:sdtEndPr/>
       <w:sdtContent>
         <w:p>
           <w:pPr>
@@ -1643,15 +1633,9 @@
     <w:p>
       <w:pPr>
         <w:pStyle w:val="Heading2"/>
-        <w:rPr>
-          <w:color w:val="0E57C4" w:themeColor="background2" w:themeShade="80"/>
-        </w:rPr>
       </w:pPr>
       <w:bookmarkStart w:id="2" w:name="_Toc357190397"/>
       <w:r>
-        <w:rPr>
-          <w:color w:val="0E57C4" w:themeColor="background2" w:themeShade="80"/>
-        </w:rPr>
         <w:t>2.1 – Artificial Intelligence as a way of playing Runescape automatically</w:t>
       </w:r>
       <w:bookmarkEnd w:id="2"/>
@@ -1685,15 +1669,9 @@
     <w:p>
       <w:pPr>
         <w:pStyle w:val="Heading2"/>
-        <w:rPr>
-          <w:color w:val="0E57C4" w:themeColor="background2" w:themeShade="80"/>
-        </w:rPr>
       </w:pPr>
       <w:bookmarkStart w:id="3" w:name="_Toc357190398"/>
       <w:r>
-        <w:rPr>
-          <w:color w:val="0E57C4" w:themeColor="background2" w:themeShade="80"/>
-        </w:rPr>
         <w:t>2.2 – Communication with the Runescape client</w:t>
       </w:r>
       <w:bookmarkEnd w:id="3"/>
@@ -1761,21 +1739,12 @@
     <w:p>
       <w:pPr>
         <w:pStyle w:val="Heading2"/>
-        <w:rPr>
-          <w:color w:val="0E57C4" w:themeColor="background2" w:themeShade="80"/>
-        </w:rPr>
       </w:pPr>
       <w:bookmarkStart w:id="5" w:name="_Toc357190400"/>
       <w:r>
-        <w:rPr>
-          <w:color w:val="0E57C4" w:themeColor="background2" w:themeShade="80"/>
-        </w:rPr>
         <w:t>3</w:t>
       </w:r>
       <w:r>
-        <w:rPr>
-          <w:color w:val="0E57C4" w:themeColor="background2" w:themeShade="80"/>
-        </w:rPr>
         <w:t>.1 – Structural diagram of PowerGrid</w:t>
       </w:r>
       <w:bookmarkEnd w:id="5"/>
@@ -1828,10 +1797,10 @@
             <v:path o:extrusionok="f" gradientshapeok="t" o:connecttype="rect"/>
             <o:lock v:ext="edit" aspectratio="t"/>
           </v:shapetype>
-          <v:shape id="_x0000_i1025" type="#_x0000_t75" style="width:369.7pt;height:338.2pt" o:ole="">
+          <v:shape id="_x0000_i1025" type="#_x0000_t75" style="width:370.2pt;height:338.25pt" o:ole="">
             <v:imagedata r:id="rId10" o:title=""/>
           </v:shape>
-          <o:OLEObject Type="Embed" ProgID="Visio.Drawing.11" ShapeID="_x0000_i1025" DrawAspect="Content" ObjectID="_1431342775" r:id="rId11"/>
+          <o:OLEObject Type="Embed" ProgID="Visio.Drawing.11" ShapeID="_x0000_i1025" DrawAspect="Content" ObjectID="_1431893730" r:id="rId11"/>
         </w:object>
       </w:r>
     </w:p>
@@ -1866,22 +1835,13 @@
     <w:p>
       <w:pPr>
         <w:pStyle w:val="Heading2"/>
-        <w:rPr>
-          <w:color w:val="0E57C4" w:themeColor="background2" w:themeShade="80"/>
-        </w:rPr>
       </w:pPr>
       <w:bookmarkStart w:id="6" w:name="_Toc357190401"/>
       <w:r>
-        <w:rPr>
-          <w:color w:val="0E57C4" w:themeColor="background2" w:themeShade="80"/>
-        </w:rPr>
         <w:lastRenderedPageBreak/>
         <w:t>3</w:t>
       </w:r>
       <w:r>
-        <w:rPr>
-          <w:color w:val="0E57C4" w:themeColor="background2" w:themeShade="80"/>
-        </w:rPr>
         <w:t>.2 – Summary of each of the modules in PowerGrid</w:t>
       </w:r>
       <w:bookmarkEnd w:id="6"/>
@@ -2174,21 +2134,12 @@
     <w:p>
       <w:pPr>
         <w:pStyle w:val="Heading2"/>
-        <w:rPr>
-          <w:color w:val="0E57C4" w:themeColor="background2" w:themeShade="80"/>
-        </w:rPr>
       </w:pPr>
       <w:bookmarkStart w:id="7" w:name="_Toc357190402"/>
       <w:r>
-        <w:rPr>
-          <w:color w:val="0E57C4" w:themeColor="background2" w:themeShade="80"/>
-        </w:rPr>
         <w:t>3</w:t>
       </w:r>
       <w:r>
-        <w:rPr>
-          <w:color w:val="0E57C4" w:themeColor="background2" w:themeShade="80"/>
-        </w:rPr>
         <w:t>.3 – The PowerGrid execution cycle</w:t>
       </w:r>
       <w:bookmarkEnd w:id="7"/>
@@ -2226,12 +2177,7 @@
         <w:t xml:space="preserve">More technically correct, though, would be to say that the AI module runs in a loop that requests the data it needs from the monitor module which in turn first performs the required </w:t>
       </w:r>
       <w:r>
-        <w:t>JNI calls to fetch the required data (or fetches it from the cache, if this</w:t>
-      </w:r>
-      <w:bookmarkStart w:id="8" w:name="_GoBack"/>
-      <w:bookmarkEnd w:id="8"/>
-      <w:r>
-        <w:t xml:space="preserve"> is feasible).</w:t>
+        <w:t>JNI calls to fetch the required data (or fetches it from the cache, if this is feasible).</w:t>
       </w:r>
     </w:p>
     <w:p>
@@ -2246,117 +2192,111 @@
       <w:r>
         <w:br w:type="column"/>
       </w:r>
-      <w:bookmarkStart w:id="9" w:name="_Toc357190403"/>
+      <w:bookmarkStart w:id="8" w:name="_Toc357190403"/>
       <w:r>
         <w:lastRenderedPageBreak/>
         <w:t>Chapter 4 – Implementation</w:t>
       </w:r>
+      <w:bookmarkEnd w:id="8"/>
+    </w:p>
+    <w:p>
+      <w:r>
+        <w:t xml:space="preserve">This chapter will provide a more in-depth description of how each module is implemented. The first paragraph provides an analysis of the JNI module (4.1). After that the Monitor module will be discussed (4.2). Following the Monitor module, the implementation details of </w:t>
+      </w:r>
+      <w:r>
+        <w:t xml:space="preserve">the Caching module are discussed (4.3). In paragraph 4.4, the design of the GUI module is explained. The next paragraph (4.5) describes the AI module. In the </w:t>
+      </w:r>
+      <w:r>
+        <w:t>second-to-last</w:t>
+      </w:r>
+      <w:r>
+        <w:t xml:space="preserve"> paragraph the Injection module will be explained (4.6). Finally a summary is provided indicating the relations between the different modules.</w:t>
+      </w:r>
+    </w:p>
+    <w:p>
+      <w:pPr>
+        <w:pStyle w:val="Heading2"/>
+      </w:pPr>
+      <w:bookmarkStart w:id="9" w:name="_Toc357190404"/>
+      <w:r>
+        <w:t>4.1 – The JNI module</w:t>
+      </w:r>
       <w:bookmarkEnd w:id="9"/>
     </w:p>
     <w:p>
       <w:r>
-        <w:t xml:space="preserve">This chapter will provide a more in-depth description of how each module is implemented. The first paragraph provides an analysis of the JNI module (4.1). After that the Monitor module will be discussed (4.2). Following the Monitor module, the implementation details of </w:t>
-      </w:r>
-      <w:r>
-        <w:t xml:space="preserve">the Caching module are discussed (4.3). In paragraph 4.4, the design of the GUI module is explained. The next paragraph (4.5) describes the AI module. In the </w:t>
-      </w:r>
-      <w:r>
-        <w:t>second-to-last</w:t>
-      </w:r>
-      <w:r>
-        <w:t xml:space="preserve"> paragraph the Injection module will be explained (4.6). Finally a summary is provided indicating the relations between the different modules.</w:t>
-      </w:r>
-    </w:p>
-    <w:p>
-      <w:pPr>
-        <w:pStyle w:val="Heading2"/>
-        <w:rPr>
-          <w:color w:val="0E57C4" w:themeColor="background2" w:themeShade="80"/>
-        </w:rPr>
-      </w:pPr>
-      <w:bookmarkStart w:id="10" w:name="_Toc357190404"/>
-      <w:r>
-        <w:rPr>
-          <w:color w:val="0E57C4" w:themeColor="background2" w:themeShade="80"/>
-        </w:rPr>
-        <w:t>4.1 – The JNI module</w:t>
+        <w:t xml:space="preserve">The JNI module provides functions that allow communication with the JNI in a safer way than JNI provides by itself, and the JNI module in PowerGrid also provides functions for commonly used operations that are not provided by the JNI itself. </w:t>
+      </w:r>
+      <w:r>
+        <w:t>The problems of Java’s own JNI is described in paragraph 4.1.1, while the solution PowerGrid implements to counter these problems is depicted in paragraph 4.1.2. At last a summary of the revelant classes is given to give an impression of the design of the implementation of the JNI module in paragraph 4.1.3.</w:t>
+      </w:r>
+    </w:p>
+    <w:p>
+      <w:pPr>
+        <w:pStyle w:val="Heading3"/>
+      </w:pPr>
+      <w:bookmarkStart w:id="10" w:name="_Toc357190405"/>
+      <w:r>
+        <w:t>4.1.1 – Problems with Java’s JNI</w:t>
       </w:r>
       <w:bookmarkEnd w:id="10"/>
     </w:p>
     <w:p>
       <w:r>
-        <w:t xml:space="preserve">The JNI module provides functions that allow communication with the JNI in a safer way than JNI provides by itself, and the JNI module in PowerGrid also provides functions for commonly used operations that are not provided by the JNI itself. </w:t>
-      </w:r>
-      <w:r>
-        <w:t>The problems of Java’s own JNI is described in paragraph 4.1.1, while the solution PowerGrid implements to counter these problems is depicted in paragraph 4.1.2. At last a summary of the revelant classes is given to give an impression of the design of the implementation of the JNI module in paragraph 4.1.3.</w:t>
+        <w:t xml:space="preserve">Java’s own JNI was originally made for plain C, and has some syntactic additions for C++. However, Java’s JNI does not make </w:t>
+      </w:r>
+      <w:r>
+        <w:t xml:space="preserve">efficient </w:t>
+      </w:r>
+      <w:r>
+        <w:t xml:space="preserve">use of C++ objects and classes, even though Java is also an object-oriented language. </w:t>
+      </w:r>
+      <w:r>
+        <w:t>To bridge this gap between C++ and Java</w:t>
+      </w:r>
+      <w:r>
+        <w:t xml:space="preserve">, the JNI module of PowerGrid provides classes that model Java components such as classes and methods by representing them as C++ objects. This allows for a more fluent use of JNI and also provides a more solid </w:t>
+      </w:r>
+      <w:r>
+        <w:t>foundation for the more complex JNI calls. The JNI module also provides satefy checking for the method invocations, something Java’s JNI also did not provide. As such, using a wrapper around Java’s JNI to do the safety checking increases the robustness of the entire program and ensures that the Java Virtual Machine does not crash or hang due to invalid method calls.</w:t>
       </w:r>
     </w:p>
     <w:p>
       <w:pPr>
         <w:pStyle w:val="Heading3"/>
       </w:pPr>
-      <w:bookmarkStart w:id="11" w:name="_Toc357190405"/>
-      <w:r>
-        <w:t>4.1.1 – Problems with Java’s JNI</w:t>
+      <w:bookmarkStart w:id="11" w:name="_Toc357190406"/>
+      <w:r>
+        <w:t>4.1.2 – Mimicking Java’s reflection engine in C++</w:t>
       </w:r>
       <w:bookmarkEnd w:id="11"/>
     </w:p>
     <w:p>
       <w:r>
-        <w:t xml:space="preserve">Java’s own JNI was originally made for plain C, and has some syntactic additions for C++. However, Java’s JNI does not make </w:t>
-      </w:r>
-      <w:r>
-        <w:t xml:space="preserve">efficient </w:t>
-      </w:r>
-      <w:r>
-        <w:t xml:space="preserve">use of C++ objects and classes, even though Java is also an object-oriented language. </w:t>
-      </w:r>
-      <w:r>
-        <w:t>To bridge this gap between C++ and Java</w:t>
-      </w:r>
-      <w:r>
-        <w:t xml:space="preserve">, the JNI module of PowerGrid provides classes that model Java components such as classes and methods by representing them as C++ objects. This allows for a more fluent use of JNI and also provides a more solid </w:t>
-      </w:r>
-      <w:r>
-        <w:t>foundation for the more complex JNI calls. The JNI module also provides satefy checking for the method invocations, something Java’s JNI also did not provide. As such, using a wrapper around Java’s JNI to do the safety checking increases the robustness of the entire program and ensures that the Java Virtual Machine does not crash or hang due to invalid method calls.</w:t>
+        <w:t xml:space="preserve">The design of the JNI module mimicks the design of the Java reflection engine provided in the JVM itself. This is </w:t>
+      </w:r>
+      <w:r>
+        <w:t xml:space="preserve">done </w:t>
+      </w:r>
+      <w:r>
+        <w:t xml:space="preserve">because </w:t>
+      </w:r>
+      <w:r>
+        <w:t>the Java reflection engine works as expected, and using a similar approach in C++ makes it easier for other developers to start using the JNI module’s functionality in C++.</w:t>
+      </w:r>
+      <w:r>
+        <w:t xml:space="preserve"> Also, Java’s reflection engine is fully object-oriented, just like Java itself, and that is what makes the reflection engine perform well enough in most situations. By mimicking the classes in the Java reflect package in C++, it becomes possible to gain access to JNI functionality in a more native way than when using Java’s own (functional) JNI.</w:t>
       </w:r>
     </w:p>
     <w:p>
       <w:pPr>
         <w:pStyle w:val="Heading3"/>
       </w:pPr>
-      <w:bookmarkStart w:id="12" w:name="_Toc357190406"/>
-      <w:r>
-        <w:t>4.1.2 – Mimicking Java’s reflection engine in C++</w:t>
+      <w:bookmarkStart w:id="12" w:name="_Toc357190407"/>
+      <w:r>
+        <w:t>4.1.3 – Summary of JNI classes in PowerGrid</w:t>
       </w:r>
       <w:bookmarkEnd w:id="12"/>
-    </w:p>
-    <w:p>
-      <w:r>
-        <w:t xml:space="preserve">The design of the JNI module mimicks the design of the Java reflection engine provided in the JVM itself. This is </w:t>
-      </w:r>
-      <w:r>
-        <w:t xml:space="preserve">done </w:t>
-      </w:r>
-      <w:r>
-        <w:t xml:space="preserve">because </w:t>
-      </w:r>
-      <w:r>
-        <w:t>the Java reflection engine works as expected, and using a similar approach in C++ makes it easier for other developers to start using the JNI module’s functionality in C++.</w:t>
-      </w:r>
-      <w:r>
-        <w:t xml:space="preserve"> Also, Java’s reflection engine is fully object-oriented, just like Java itself, and that is what makes the reflection engine perform well enough in most situations. By mimicking the classes in the Java reflect package in C++, it becomes possible to gain access to JNI functionality in a more native way than when using Java’s own (functional) JNI.</w:t>
-      </w:r>
-    </w:p>
-    <w:p>
-      <w:pPr>
-        <w:pStyle w:val="Heading3"/>
-      </w:pPr>
-      <w:bookmarkStart w:id="13" w:name="_Toc357190407"/>
-      <w:r>
-        <w:t>4.1.3 – Summary of JNI classes in PowerGrid</w:t>
-      </w:r>
-      <w:bookmarkEnd w:id="13"/>
     </w:p>
     <w:p>
       <w:r>
@@ -2560,18 +2500,12 @@
     <w:p>
       <w:pPr>
         <w:pStyle w:val="Heading2"/>
-        <w:rPr>
-          <w:color w:val="0E57C4" w:themeColor="background2" w:themeShade="80"/>
-        </w:rPr>
-      </w:pPr>
-      <w:bookmarkStart w:id="14" w:name="_Toc357190408"/>
-      <w:r>
-        <w:rPr>
-          <w:color w:val="0E57C4" w:themeColor="background2" w:themeShade="80"/>
-        </w:rPr>
+      </w:pPr>
+      <w:bookmarkStart w:id="13" w:name="_Toc357190408"/>
+      <w:r>
         <w:t>4.2 – The Monitor module</w:t>
       </w:r>
-      <w:bookmarkEnd w:id="14"/>
+      <w:bookmarkEnd w:id="13"/>
     </w:p>
     <w:p>
       <w:r>
@@ -2603,22 +2537,13 @@
     <w:p>
       <w:pPr>
         <w:pStyle w:val="Heading2"/>
-        <w:rPr>
-          <w:color w:val="0E57C4" w:themeColor="background2" w:themeShade="80"/>
-        </w:rPr>
-      </w:pPr>
-      <w:bookmarkStart w:id="15" w:name="_Toc357190409"/>
-      <w:r>
-        <w:rPr>
-          <w:color w:val="0E57C4" w:themeColor="background2" w:themeShade="80"/>
-        </w:rPr>
+      </w:pPr>
+      <w:bookmarkStart w:id="14" w:name="_Toc357190409"/>
+      <w:r>
         <w:t>4.3 – The Caching module</w:t>
       </w:r>
-      <w:bookmarkEnd w:id="15"/>
-      <w:r>
-        <w:rPr>
-          <w:color w:val="0E57C4" w:themeColor="background2" w:themeShade="80"/>
-        </w:rPr>
+      <w:bookmarkEnd w:id="14"/>
+      <w:r>
         <w:t xml:space="preserve"> </w:t>
       </w:r>
     </w:p>
@@ -2715,7 +2640,10 @@
         </w:numPr>
       </w:pPr>
       <w:r>
-        <w:t xml:space="preserve">The specific interaction options can also be cached if these are known to PowerGrid, allows </w:t>
+        <w:t>The specific interaction options can also be cached i</w:t>
+      </w:r>
+      <w:r>
+        <w:t>f these are known to PowerGrid.</w:t>
       </w:r>
     </w:p>
     <w:p>
@@ -2765,142 +2693,242 @@
     <w:p>
       <w:pPr>
         <w:pStyle w:val="Heading2"/>
+      </w:pPr>
+      <w:bookmarkStart w:id="15" w:name="_Toc357190410"/>
+      <w:r>
+        <w:t>4.4 – The GUI module</w:t>
+      </w:r>
+      <w:bookmarkEnd w:id="15"/>
+    </w:p>
+    <w:p>
+      <w:r>
+        <w:t xml:space="preserve">GUI stands for Graphical User Interface. Basically this refers to the windows that will be visible to the end user. The GUI module provides access to most of the functions of PowerGrid through such a window. The design of the GUI should meet certain parameters in order for the end users to find their way through the GUI. These parameters are identified in paragraph 4.4.1. In the next paragraph (4.4.2), an overview is given as to how the parameters discussed in paragraph 4.4.1 are reflected in the design of the GUI. Next, the different parts of the GUI are explained and shown in paragraph 4.4.3. </w:t>
+      </w:r>
+    </w:p>
+    <w:p>
+      <w:pPr>
+        <w:pStyle w:val="Heading3"/>
+      </w:pPr>
+      <w:bookmarkStart w:id="16" w:name="_Toc357190411"/>
+      <w:r>
+        <w:t>4.4.1 – Requirements for the PowerGrid user interface</w:t>
+      </w:r>
+      <w:bookmarkEnd w:id="16"/>
+    </w:p>
+    <w:p>
+      <w:r>
+        <w:t>The user interface of PowerGrid needs to adhere to certain requirements in order to make it easier for the user to find the right commands and settings for the PowerGrid bot. A few of the most important of these requirements is listed below.</w:t>
+      </w:r>
+    </w:p>
+    <w:p>
+      <w:r>
+        <w:t xml:space="preserve">First of all, since PowerGrid will be used by a variety of different people, of which some might have difficulty handling computers, it is important to make the GUI easy to understand. </w:t>
+      </w:r>
+      <w:r>
+        <w:t>This may also prevent users from making mistakes, as the required steps in order to achieve a certain goal are clear simply by navigating through the GUI.</w:t>
+      </w:r>
+    </w:p>
+    <w:p>
+      <w:r>
+        <w:t>Also, since the main focus of PowerGrid lies on automating tasks, the interface that allows the user to provide commands to PowerGrid should be as intuitive as possible</w:t>
+      </w:r>
+      <w:r>
+        <w:t>, and be able to present information regarding the current state of  the bot in a clear and easy to understand way</w:t>
+      </w:r>
+      <w:r>
+        <w:t xml:space="preserve">. </w:t>
+      </w:r>
+    </w:p>
+    <w:p>
+      <w:r>
+        <w:t>And above all, the GUI should be extendibe, in order to make it relatively easy to add functionality without needing to change underlying code. Making the GUI extendible like that prevents the introduction of hard-to-trace bugs and breaking changes in the GUI code because of added functionality.</w:t>
+      </w:r>
+    </w:p>
+    <w:p>
+      <w:pPr>
+        <w:pStyle w:val="Heading3"/>
+      </w:pPr>
+      <w:bookmarkStart w:id="17" w:name="_Toc357190412"/>
+      <w:r>
+        <w:t>4.4.2 – Implementation of the GUI requirements</w:t>
+      </w:r>
+      <w:bookmarkEnd w:id="17"/>
+    </w:p>
+    <w:p>
+      <w:r>
+        <w:t xml:space="preserve">In order to make it easier to stick to the requirements listed in paragraph 4.4.1, PowerGrid uses Qt for handling the user interface components. The reason for this is, that the Qt library provides an easy and intuitive way of programming user interfaces, and extending such a Qt interface is relatively easy. As such, by </w:t>
+      </w:r>
+      <w:r>
+        <w:lastRenderedPageBreak/>
+        <w:t xml:space="preserve">using Qt for the user interface, the extendible requirement is met due to the </w:t>
+      </w:r>
+      <w:r>
+        <w:t xml:space="preserve">extendible </w:t>
+      </w:r>
+      <w:r>
+        <w:t xml:space="preserve">design of Qt itself. </w:t>
+      </w:r>
+    </w:p>
+    <w:p>
+      <w:r>
+        <w:t xml:space="preserve">Furthermore, </w:t>
+      </w:r>
+      <w:r>
+        <w:t>the user interface can be made intuitive by using recognisable  elements such as properly labeled buttons, textfields, and radio buttons or checkboxes. By grouping elements that belong together (for example, different options belonging to the same setting or group of settings), the user interface is made more clear to the end user because the way of organisation helps to identify the different components in the GUI.</w:t>
+      </w:r>
+    </w:p>
+    <w:p>
+      <w:r>
+        <w:t>Finally, in order to make it clear to the user what each setting is about, and how it affects the actions of the bot, a help function can be implemented, in order to allow users that are uncertain about something in the GUI to find their way again. Implementing such an option may also provide users with more insight knowledge of how the bot works, allowing them to tweak each setting to optimize the bot’s behavior.</w:t>
+      </w:r>
+    </w:p>
+    <w:p>
+      <w:r>
+        <w:t xml:space="preserve">To sum up, the GUI design of PowerGrid should focus on making it easy for end users to understand every aspect of the GUI by itself, and how all components contribute to the whole of PowerGrid. In order to make it easier to achieve and maintain such an user interface, the interface itself is made extendible by using the Qt libraries. The abovementioned design guidelines should be adhered to not only during developing PowerGrid, but especially so when creating extensions for the existing GUI, since designs that do not follow those guidelines may appear chaotic and possibly confusing for the end user. </w:t>
+      </w:r>
+    </w:p>
+    <w:p>
+      <w:pPr>
+        <w:pStyle w:val="Heading3"/>
+      </w:pPr>
+      <w:bookmarkStart w:id="18" w:name="_Toc357190413"/>
+      <w:r>
+        <w:t>4.4.3 – Summary of GUI components in PowerGrid</w:t>
+      </w:r>
+      <w:bookmarkEnd w:id="18"/>
+    </w:p>
+    <w:p>
+      <w:r>
+        <w:t>…</w:t>
+      </w:r>
+    </w:p>
+    <w:p>
+      <w:pPr>
+        <w:pStyle w:val="Heading2"/>
+      </w:pPr>
+      <w:bookmarkStart w:id="19" w:name="_Toc357190414"/>
+      <w:r>
+        <w:t>4.5 – The AI module</w:t>
+      </w:r>
+      <w:bookmarkEnd w:id="19"/>
+    </w:p>
+    <w:p>
+      <w:r>
+        <w:t>…</w:t>
+      </w:r>
+    </w:p>
+    <w:p>
+      <w:pPr>
+        <w:pStyle w:val="Heading2"/>
+      </w:pPr>
+      <w:bookmarkStart w:id="20" w:name="_Toc357190415"/>
+      <w:r>
+        <w:t>4.6 – The Injection module</w:t>
+      </w:r>
+      <w:bookmarkEnd w:id="20"/>
+    </w:p>
+    <w:p>
+      <w:r>
+        <w:t>…</w:t>
+      </w:r>
+    </w:p>
+    <w:p>
+      <w:pPr>
+        <w:pStyle w:val="Heading2"/>
+      </w:pPr>
+      <w:bookmarkStart w:id="21" w:name="_Toc357190416"/>
+      <w:r>
+        <w:t>4.7 – Summary of modules and their relations</w:t>
+      </w:r>
+      <w:bookmarkEnd w:id="21"/>
+    </w:p>
+    <w:p>
+      <w:r>
+        <w:t>…</w:t>
+      </w:r>
+    </w:p>
+    <w:p>
+      <w:r>
+        <w:br w:type="page"/>
+      </w:r>
+    </w:p>
+    <w:p>
+      <w:pPr>
+        <w:pStyle w:val="Heading1"/>
+      </w:pPr>
+      <w:r>
+        <w:lastRenderedPageBreak/>
+        <w:t>Chapter 5 – Legal notes</w:t>
+      </w:r>
+    </w:p>
+    <w:p>
+      <w:r>
+        <w:t xml:space="preserve">PowerGrid is completely free and open-source, and is licensed under the GPL license. A copy of this license is available at </w:t>
+      </w:r>
+      <w:hyperlink r:id="rId12" w:history="1">
+        <w:r>
+          <w:rPr>
+            <w:rStyle w:val="Hyperlink"/>
+          </w:rPr>
+          <w:t>http://www.gnu.org/licenses/gpl.html</w:t>
+        </w:r>
+      </w:hyperlink>
+      <w:r>
+        <w:t>. A copy of this license is also shipped along with PowerGrid.</w:t>
+      </w:r>
+    </w:p>
+    <w:p>
+      <w:r>
+        <w:t>No one associated with PowerGrid by any other means can be held responsible for the behavior of the PowerGrid application and as such no one can be held responsible if any damage, be it physical, mental or any other way</w:t>
+      </w:r>
+      <w:r>
+        <w:t xml:space="preserve"> occurs by using PowerGrid</w:t>
+      </w:r>
+      <w:r>
+        <w:t>. This can also be found in the license, which is available through the above link.</w:t>
+      </w:r>
+    </w:p>
+    <w:p>
+      <w:r>
+        <w:t>Furthermore, we, the authors of this document, have no connection to Jagex</w:t>
+      </w:r>
+      <w:r>
         <w:rPr>
-          <w:color w:val="0E57C4" w:themeColor="background2" w:themeShade="80"/>
+          <w:vertAlign w:val="superscript"/>
         </w:rPr>
-      </w:pPr>
-      <w:bookmarkStart w:id="16" w:name="_Toc357190410"/>
+        <w:t>®</w:t>
+      </w:r>
+      <w:r>
+        <w:t xml:space="preserve"> or Runescape</w:t>
+      </w:r>
       <w:r>
         <w:rPr>
-          <w:color w:val="0E57C4" w:themeColor="background2" w:themeShade="80"/>
+          <w:vertAlign w:val="superscript"/>
         </w:rPr>
-        <w:t>4.4 – The GUI module</w:t>
-      </w:r>
-      <w:bookmarkEnd w:id="16"/>
-    </w:p>
-    <w:p>
-      <w:r>
-        <w:t xml:space="preserve">GUI stands for Graphical User Interface. Basically this refers to the windows that will be visible to the end user. The GUI module provides access to most of the functions of PowerGrid through such a window. The design of the GUI should meet certain parameters in order for the end users to find their way through the GUI. These parameters are identified in paragraph 4.4.1. In the next paragraph (4.4.2), an overview is given as to how the parameters discussed in paragraph 4.4.1 are reflected in the design of the GUI. Next, the different parts of the GUI are explained and shown in paragraph 4.4.3. </w:t>
-      </w:r>
-    </w:p>
-    <w:p>
-      <w:pPr>
-        <w:pStyle w:val="Heading3"/>
-      </w:pPr>
-      <w:bookmarkStart w:id="17" w:name="_Toc357190411"/>
-      <w:r>
-        <w:t>4.4.1 – Requirements for the PowerGrid user interface</w:t>
-      </w:r>
-      <w:bookmarkEnd w:id="17"/>
-    </w:p>
-    <w:p>
-      <w:r>
-        <w:t>…</w:t>
-      </w:r>
-    </w:p>
-    <w:p>
-      <w:pPr>
-        <w:pStyle w:val="Heading3"/>
-      </w:pPr>
-      <w:bookmarkStart w:id="18" w:name="_Toc357190412"/>
-      <w:r>
-        <w:t>4.4.2 – Implementation of the GUI requirements</w:t>
-      </w:r>
-      <w:bookmarkEnd w:id="18"/>
-    </w:p>
-    <w:p>
-      <w:r>
-        <w:t>…</w:t>
-      </w:r>
-    </w:p>
-    <w:p>
-      <w:pPr>
-        <w:pStyle w:val="Heading3"/>
-      </w:pPr>
-      <w:bookmarkStart w:id="19" w:name="_Toc357190413"/>
-      <w:r>
-        <w:t>4.4.3 – Summary of GUI components in PowerGrid</w:t>
-      </w:r>
-      <w:bookmarkEnd w:id="19"/>
-    </w:p>
-    <w:p>
-      <w:r>
-        <w:t>…</w:t>
-      </w:r>
-    </w:p>
-    <w:p>
-      <w:pPr>
-        <w:pStyle w:val="Heading2"/>
-        <w:rPr>
-          <w:color w:val="0E57C4" w:themeColor="background2" w:themeShade="80"/>
-        </w:rPr>
-      </w:pPr>
-      <w:bookmarkStart w:id="20" w:name="_Toc357190414"/>
-      <w:r>
-        <w:rPr>
-          <w:color w:val="0E57C4" w:themeColor="background2" w:themeShade="80"/>
-        </w:rPr>
-        <w:t>4.5 – The AI module</w:t>
-      </w:r>
-      <w:bookmarkEnd w:id="20"/>
-    </w:p>
-    <w:p>
-      <w:r>
-        <w:t>…</w:t>
-      </w:r>
-    </w:p>
-    <w:p>
-      <w:pPr>
-        <w:pStyle w:val="Heading2"/>
-        <w:rPr>
-          <w:color w:val="0E57C4" w:themeColor="background2" w:themeShade="80"/>
-        </w:rPr>
-      </w:pPr>
-      <w:bookmarkStart w:id="21" w:name="_Toc357190415"/>
-      <w:r>
-        <w:rPr>
-          <w:color w:val="0E57C4" w:themeColor="background2" w:themeShade="80"/>
-        </w:rPr>
-        <w:t>4.6 – The Injection module</w:t>
-      </w:r>
-      <w:bookmarkEnd w:id="21"/>
-    </w:p>
-    <w:p>
-      <w:r>
-        <w:t>…</w:t>
-      </w:r>
-    </w:p>
-    <w:p>
-      <w:pPr>
-        <w:pStyle w:val="Heading2"/>
-        <w:rPr>
-          <w:color w:val="0E57C4" w:themeColor="background2" w:themeShade="80"/>
-        </w:rPr>
-      </w:pPr>
-      <w:bookmarkStart w:id="22" w:name="_Toc357190416"/>
-      <w:r>
-        <w:rPr>
-          <w:color w:val="0E57C4" w:themeColor="background2" w:themeShade="80"/>
-        </w:rPr>
-        <w:t>4.7 – Summary of modules and their relations</w:t>
-      </w:r>
+        <w:t>®</w:t>
+      </w:r>
+      <w:r>
+        <w:t xml:space="preserve"> whatsoever. </w:t>
+      </w:r>
+      <w:r>
+        <w:t xml:space="preserve"> </w:t>
+      </w:r>
+      <w:r>
+        <w:t xml:space="preserve">Any and all trademarks and/or rights are property of their respective owners, be it </w:t>
+      </w:r>
+      <w:r>
+        <w:t>Jagex Limited</w:t>
+      </w:r>
+      <w:r>
+        <w:t xml:space="preserve"> or otherwise. </w:t>
+      </w:r>
+      <w:bookmarkStart w:id="22" w:name="_GoBack"/>
       <w:bookmarkEnd w:id="22"/>
     </w:p>
-    <w:p>
-      <w:r>
-        <w:t>…</w:t>
-      </w:r>
-    </w:p>
-    <w:p>
-      <w:r>
-        <w:br w:type="page"/>
-      </w:r>
-    </w:p>
-    <w:p/>
     <w:sectPr>
-      <w:footerReference w:type="even" r:id="rId12"/>
-      <w:footerReference w:type="default" r:id="rId13"/>
-      <w:footerReference w:type="first" r:id="rId14"/>
+      <w:footerReference w:type="even" r:id="rId13"/>
+      <w:footerReference w:type="default" r:id="rId14"/>
+      <w:footerReference w:type="first" r:id="rId15"/>
       <w:pgSz w:w="11900" w:h="16840"/>
       <w:pgMar w:top="1440" w:right="1800" w:bottom="1440" w:left="1800" w:header="708" w:footer="708" w:gutter="0"/>
       <w:cols w:space="708"/>
@@ -2997,7 +3025,7 @@
       <w:rPr>
         <w:rStyle w:val="PageNumber"/>
       </w:rPr>
-      <w:t>2</w:t>
+      <w:t>13</w:t>
     </w:r>
     <w:r>
       <w:rPr>
@@ -5317,7 +5345,7 @@
 </file>
 
 <file path=customXml/itemProps1.xml><?xml version="1.0" encoding="utf-8"?>
-<ds:datastoreItem xmlns:ds="http://schemas.openxmlformats.org/officeDocument/2006/customXml" ds:itemID="{F9074286-8284-44A1-AAA7-1B8522D917F7}">
+<ds:datastoreItem xmlns:ds="http://schemas.openxmlformats.org/officeDocument/2006/customXml" ds:itemID="{DCDDA043-153E-451B-83B9-121DE84D3C64}">
   <ds:schemaRefs>
     <ds:schemaRef ds:uri="http://schemas.openxmlformats.org/officeDocument/2006/bibliography"/>
   </ds:schemaRefs>

</xml_diff>

<commit_message>
Lots of clean-up and documenting, also added CppDoc bat script.
</commit_message>
<xml_diff>
--- a/doc/Documentation.docx
+++ b/doc/Documentation.docx
@@ -1,7 +1,8 @@
 
 <file path=word/document.xml><?xml version="1.0" encoding="utf-8"?>
-<w:document xmlns:wpc="http://schemas.microsoft.com/office/word/2010/wordprocessingCanvas" xmlns:mc="http://schemas.openxmlformats.org/markup-compatibility/2006" xmlns:o="urn:schemas-microsoft-com:office:office" xmlns:r="http://schemas.openxmlformats.org/officeDocument/2006/relationships" xmlns:m="http://schemas.openxmlformats.org/officeDocument/2006/math" xmlns:v="urn:schemas-microsoft-com:vml" xmlns:wp14="http://schemas.microsoft.com/office/word/2010/wordprocessingDrawing" xmlns:wp="http://schemas.openxmlformats.org/drawingml/2006/wordprocessingDrawing" xmlns:w10="urn:schemas-microsoft-com:office:word" xmlns:w="http://schemas.openxmlformats.org/wordprocessingml/2006/main" xmlns:w14="http://schemas.microsoft.com/office/word/2010/wordml" xmlns:w15="http://schemas.microsoft.com/office/word/2012/wordml" xmlns:wpg="http://schemas.microsoft.com/office/word/2010/wordprocessingGroup" xmlns:wpi="http://schemas.microsoft.com/office/word/2010/wordprocessingInk" xmlns:wne="http://schemas.microsoft.com/office/word/2006/wordml" xmlns:wps="http://schemas.microsoft.com/office/word/2010/wordprocessingShape" mc:Ignorable="w14 w15 wp14">
+<w:document xmlns:wpc="http://schemas.microsoft.com/office/word/2010/wordprocessingCanvas" xmlns:mc="http://schemas.openxmlformats.org/markup-compatibility/2006" xmlns:o="urn:schemas-microsoft-com:office:office" xmlns:r="http://schemas.openxmlformats.org/officeDocument/2006/relationships" xmlns:m="http://schemas.openxmlformats.org/officeDocument/2006/math" xmlns:v="urn:schemas-microsoft-com:vml" xmlns:wp14="http://schemas.microsoft.com/office/word/2010/wordprocessingDrawing" xmlns:wp="http://schemas.openxmlformats.org/drawingml/2006/wordprocessingDrawing" xmlns:w10="urn:schemas-microsoft-com:office:word" xmlns:w="http://schemas.openxmlformats.org/wordprocessingml/2006/main" xmlns:w14="http://schemas.microsoft.com/office/word/2010/wordml" xmlns:wpg="http://schemas.microsoft.com/office/word/2010/wordprocessingGroup" xmlns:wpi="http://schemas.microsoft.com/office/word/2010/wordprocessingInk" xmlns:wne="http://schemas.microsoft.com/office/word/2006/wordml" xmlns:wps="http://schemas.microsoft.com/office/word/2010/wordprocessingShape" mc:Ignorable="w14 wp14">
   <w:body>
+    <w:bookmarkStart w:id="0" w:name="_Toc358646650" w:displacedByCustomXml="next"/>
     <w:sdt>
       <w:sdtPr>
         <w:rPr>
@@ -24,15 +25,16 @@
       <w:sdtContent>
         <w:p>
           <w:pPr>
-            <w:pStyle w:val="Titel"/>
+            <w:pStyle w:val="Title"/>
           </w:pPr>
           <w:r>
             <w:t>PowerGrid documentation</w:t>
           </w:r>
+          <w:bookmarkEnd w:id="0"/>
         </w:p>
         <w:p>
           <w:pPr>
-            <w:pStyle w:val="Ondertitel"/>
+            <w:pStyle w:val="Subtitle"/>
           </w:pPr>
           <w:r>
             <w:t>An overview of the PowerGrid project, how it works, and what the differences are with other Runescape bot clients.</w:t>
@@ -46,7 +48,7 @@
         <w:p>
           <w:r>
             <w:rPr>
-              <w:lang w:val="nl-NL" w:eastAsia="nl-NL"/>
+              <w:lang w:val="nl-NL" w:eastAsia="ja-JP"/>
             </w:rPr>
             <w:drawing>
               <wp:inline distT="0" distB="0" distL="0" distR="0" wp14:anchorId="6F1ED9F3" wp14:editId="28A287AB">
@@ -66,7 +68,7 @@
                         </pic:cNvPicPr>
                       </pic:nvPicPr>
                       <pic:blipFill>
-                        <a:blip r:embed="rId8">
+                        <a:blip r:embed="rId9">
                           <a:extLst>
                             <a:ext uri="{28A0092B-C50C-407E-A947-70E740481C1C}">
                               <a14:useLocalDpi xmlns:a14="http://schemas.microsoft.com/office/drawing/2010/main" val="0"/>
@@ -165,24 +167,24 @@
       <w:sdtContent>
         <w:p>
           <w:pPr>
-            <w:pStyle w:val="Kopvaninhoudsopgave"/>
+            <w:pStyle w:val="TOCHeading"/>
             <w:rPr>
-              <w:rStyle w:val="Kop1Char"/>
+              <w:rStyle w:val="Heading1Char"/>
             </w:rPr>
           </w:pPr>
           <w:r>
             <w:rPr>
-              <w:rStyle w:val="Kop1Char"/>
+              <w:rStyle w:val="Heading1Char"/>
             </w:rPr>
             <w:t>Table of Contents</w:t>
           </w:r>
         </w:p>
         <w:p>
           <w:pPr>
-            <w:pStyle w:val="Inhopg1"/>
-            <w:spacing w:after="0"/>
+            <w:pStyle w:val="TOC1"/>
             <w:rPr>
               <w:rFonts w:asciiTheme="minorHAnsi" w:hAnsiTheme="minorHAnsi"/>
+              <w:b w:val="0"/>
               <w:color w:val="auto"/>
               <w:sz w:val="22"/>
               <w:szCs w:val="22"/>
@@ -206,12 +208,12 @@
             </w:rPr>
             <w:fldChar w:fldCharType="separate"/>
           </w:r>
-          <w:hyperlink w:anchor="_Toc357190395" w:history="1">
+          <w:hyperlink w:anchor="_Toc358646650" w:history="1">
             <w:r>
               <w:rPr>
                 <w:rStyle w:val="Hyperlink"/>
               </w:rPr>
-              <w:t>Chapter 1 – Introduction</w:t>
+              <w:t>PowerGrid documentation</w:t>
             </w:r>
             <w:r>
               <w:rPr>
@@ -229,7 +231,7 @@
               <w:rPr>
                 <w:webHidden/>
               </w:rPr>
-              <w:instrText xml:space="preserve"> PAGEREF _Toc357190395 \h </w:instrText>
+              <w:instrText xml:space="preserve"> PAGEREF _Toc358646650 \h </w:instrText>
             </w:r>
             <w:r>
               <w:rPr>
@@ -246,7 +248,7 @@
               <w:rPr>
                 <w:webHidden/>
               </w:rPr>
-              <w:t>3</w:t>
+              <w:t>1</w:t>
             </w:r>
             <w:r>
               <w:rPr>
@@ -258,200 +260,22 @@
         </w:p>
         <w:p>
           <w:pPr>
-            <w:pStyle w:val="Inhopg1"/>
-            <w:spacing w:after="0"/>
+            <w:pStyle w:val="TOC1"/>
             <w:rPr>
               <w:rFonts w:asciiTheme="minorHAnsi" w:hAnsiTheme="minorHAnsi"/>
-              <w:sz w:val="22"/>
-              <w:szCs w:val="22"/>
-              <w:lang w:val="nl-NL" w:eastAsia="ja-JP"/>
-            </w:rPr>
-          </w:pPr>
-          <w:hyperlink w:anchor="_Toc357190396" w:history="1">
-            <w:r>
-              <w:rPr>
-                <w:rStyle w:val="Hyperlink"/>
-                <w:color w:val="297FD5" w:themeColor="accent2"/>
-              </w:rPr>
-              <w:t>Chapter 2 – Overview of PowerGrid</w:t>
-            </w:r>
-            <w:r>
-              <w:rPr>
-                <w:webHidden/>
-              </w:rPr>
-              <w:tab/>
-            </w:r>
-            <w:r>
-              <w:rPr>
-                <w:webHidden/>
-              </w:rPr>
-              <w:fldChar w:fldCharType="begin"/>
-            </w:r>
-            <w:r>
-              <w:rPr>
-                <w:webHidden/>
-              </w:rPr>
-              <w:instrText xml:space="preserve"> PAGEREF _Toc357190396 \h </w:instrText>
-            </w:r>
-            <w:r>
-              <w:rPr>
-                <w:webHidden/>
-              </w:rPr>
-            </w:r>
-            <w:r>
-              <w:rPr>
-                <w:webHidden/>
-              </w:rPr>
-              <w:fldChar w:fldCharType="separate"/>
-            </w:r>
-            <w:r>
-              <w:rPr>
-                <w:webHidden/>
-              </w:rPr>
-              <w:t>4</w:t>
-            </w:r>
-            <w:r>
-              <w:rPr>
-                <w:webHidden/>
-              </w:rPr>
-              <w:fldChar w:fldCharType="end"/>
-            </w:r>
-          </w:hyperlink>
-        </w:p>
-        <w:p>
-          <w:pPr>
-            <w:pStyle w:val="Inhopg2"/>
-            <w:spacing w:after="0"/>
-            <w:rPr>
-              <w:lang w:val="nl-NL" w:eastAsia="ja-JP"/>
-            </w:rPr>
-          </w:pPr>
-          <w:hyperlink w:anchor="_Toc357190397" w:history="1">
-            <w:r>
-              <w:rPr>
-                <w:rStyle w:val="Hyperlink"/>
-              </w:rPr>
-              <w:t>2.1 – Artificial Intelligence as a way of playing Runescape automatically</w:t>
-            </w:r>
-            <w:r>
-              <w:rPr>
-                <w:webHidden/>
-              </w:rPr>
-              <w:tab/>
-            </w:r>
-            <w:r>
-              <w:rPr>
-                <w:webHidden/>
-              </w:rPr>
-              <w:fldChar w:fldCharType="begin"/>
-            </w:r>
-            <w:r>
-              <w:rPr>
-                <w:webHidden/>
-              </w:rPr>
-              <w:instrText xml:space="preserve"> PAGEREF _Toc357190397 \h </w:instrText>
-            </w:r>
-            <w:r>
-              <w:rPr>
-                <w:webHidden/>
-              </w:rPr>
-            </w:r>
-            <w:r>
-              <w:rPr>
-                <w:webHidden/>
-              </w:rPr>
-              <w:fldChar w:fldCharType="separate"/>
-            </w:r>
-            <w:r>
-              <w:rPr>
-                <w:webHidden/>
-              </w:rPr>
-              <w:t>4</w:t>
-            </w:r>
-            <w:r>
-              <w:rPr>
-                <w:webHidden/>
-              </w:rPr>
-              <w:fldChar w:fldCharType="end"/>
-            </w:r>
-          </w:hyperlink>
-        </w:p>
-        <w:p>
-          <w:pPr>
-            <w:pStyle w:val="Inhopg2"/>
-            <w:spacing w:after="0"/>
-            <w:rPr>
-              <w:lang w:val="nl-NL" w:eastAsia="ja-JP"/>
-            </w:rPr>
-          </w:pPr>
-          <w:hyperlink w:anchor="_Toc357190398" w:history="1">
-            <w:r>
-              <w:rPr>
-                <w:rStyle w:val="Hyperlink"/>
-              </w:rPr>
-              <w:t>2.2 – Communication with the Runescape client</w:t>
-            </w:r>
-            <w:r>
-              <w:rPr>
-                <w:webHidden/>
-              </w:rPr>
-              <w:tab/>
-            </w:r>
-            <w:r>
-              <w:rPr>
-                <w:webHidden/>
-              </w:rPr>
-              <w:fldChar w:fldCharType="begin"/>
-            </w:r>
-            <w:r>
-              <w:rPr>
-                <w:webHidden/>
-              </w:rPr>
-              <w:instrText xml:space="preserve"> PAGEREF _Toc357190398 \h </w:instrText>
-            </w:r>
-            <w:r>
-              <w:rPr>
-                <w:webHidden/>
-              </w:rPr>
-            </w:r>
-            <w:r>
-              <w:rPr>
-                <w:webHidden/>
-              </w:rPr>
-              <w:fldChar w:fldCharType="separate"/>
-            </w:r>
-            <w:r>
-              <w:rPr>
-                <w:webHidden/>
-              </w:rPr>
-              <w:t>4</w:t>
-            </w:r>
-            <w:r>
-              <w:rPr>
-                <w:webHidden/>
-              </w:rPr>
-              <w:fldChar w:fldCharType="end"/>
-            </w:r>
-          </w:hyperlink>
-        </w:p>
-        <w:p>
-          <w:pPr>
-            <w:pStyle w:val="Inhopg1"/>
-            <w:spacing w:after="0"/>
-            <w:rPr>
-              <w:rFonts w:asciiTheme="minorHAnsi" w:hAnsiTheme="minorHAnsi"/>
+              <w:b w:val="0"/>
               <w:color w:val="auto"/>
               <w:sz w:val="22"/>
               <w:szCs w:val="22"/>
               <w:lang w:val="nl-NL" w:eastAsia="ja-JP"/>
             </w:rPr>
           </w:pPr>
-          <w:hyperlink w:anchor="_Toc357190399" w:history="1">
+          <w:hyperlink w:anchor="_Toc358646651" w:history="1">
             <w:r>
               <w:rPr>
                 <w:rStyle w:val="Hyperlink"/>
               </w:rPr>
-              <w:t>Chapter 3 – Structural overview</w:t>
+              <w:t>Chapter 1 – Introduction</w:t>
             </w:r>
             <w:r>
               <w:rPr>
@@ -469,7 +293,7 @@
               <w:rPr>
                 <w:webHidden/>
               </w:rPr>
-              <w:instrText xml:space="preserve"> PAGEREF _Toc357190399 \h </w:instrText>
+              <w:instrText xml:space="preserve"> PAGEREF _Toc358646651 \h </w:instrText>
             </w:r>
             <w:r>
               <w:rPr>
@@ -486,7 +310,7 @@
               <w:rPr>
                 <w:webHidden/>
               </w:rPr>
-              <w:t>5</w:t>
+              <w:t>3</w:t>
             </w:r>
             <w:r>
               <w:rPr>
@@ -498,196 +322,22 @@
         </w:p>
         <w:p>
           <w:pPr>
-            <w:pStyle w:val="Inhopg2"/>
-            <w:spacing w:after="0"/>
-            <w:rPr>
-              <w:lang w:val="nl-NL" w:eastAsia="ja-JP"/>
-            </w:rPr>
-          </w:pPr>
-          <w:hyperlink w:anchor="_Toc357190400" w:history="1">
-            <w:r>
-              <w:rPr>
-                <w:rStyle w:val="Hyperlink"/>
-              </w:rPr>
-              <w:t>3.1 – Structural diagram of PowerGrid</w:t>
-            </w:r>
-            <w:r>
-              <w:rPr>
-                <w:webHidden/>
-              </w:rPr>
-              <w:tab/>
-            </w:r>
-            <w:r>
-              <w:rPr>
-                <w:webHidden/>
-              </w:rPr>
-              <w:fldChar w:fldCharType="begin"/>
-            </w:r>
-            <w:r>
-              <w:rPr>
-                <w:webHidden/>
-              </w:rPr>
-              <w:instrText xml:space="preserve"> PAGEREF _Toc357190400 \h </w:instrText>
-            </w:r>
-            <w:r>
-              <w:rPr>
-                <w:webHidden/>
-              </w:rPr>
-            </w:r>
-            <w:r>
-              <w:rPr>
-                <w:webHidden/>
-              </w:rPr>
-              <w:fldChar w:fldCharType="separate"/>
-            </w:r>
-            <w:r>
-              <w:rPr>
-                <w:webHidden/>
-              </w:rPr>
-              <w:t>5</w:t>
-            </w:r>
-            <w:r>
-              <w:rPr>
-                <w:webHidden/>
-              </w:rPr>
-              <w:fldChar w:fldCharType="end"/>
-            </w:r>
-          </w:hyperlink>
-        </w:p>
-        <w:p>
-          <w:pPr>
-            <w:pStyle w:val="Inhopg2"/>
-            <w:spacing w:after="0"/>
-            <w:rPr>
-              <w:lang w:val="nl-NL" w:eastAsia="ja-JP"/>
-            </w:rPr>
-          </w:pPr>
-          <w:hyperlink w:anchor="_Toc357190401" w:history="1">
-            <w:r>
-              <w:rPr>
-                <w:rStyle w:val="Hyperlink"/>
-              </w:rPr>
-              <w:t>3.2 – Summary of each of the modules in PowerGrid</w:t>
-            </w:r>
-            <w:r>
-              <w:rPr>
-                <w:webHidden/>
-              </w:rPr>
-              <w:tab/>
-            </w:r>
-            <w:r>
-              <w:rPr>
-                <w:webHidden/>
-              </w:rPr>
-              <w:fldChar w:fldCharType="begin"/>
-            </w:r>
-            <w:r>
-              <w:rPr>
-                <w:webHidden/>
-              </w:rPr>
-              <w:instrText xml:space="preserve"> PAGEREF _Toc357190401 \h </w:instrText>
-            </w:r>
-            <w:r>
-              <w:rPr>
-                <w:webHidden/>
-              </w:rPr>
-            </w:r>
-            <w:r>
-              <w:rPr>
-                <w:webHidden/>
-              </w:rPr>
-              <w:fldChar w:fldCharType="separate"/>
-            </w:r>
-            <w:r>
-              <w:rPr>
-                <w:webHidden/>
-              </w:rPr>
-              <w:t>6</w:t>
-            </w:r>
-            <w:r>
-              <w:rPr>
-                <w:webHidden/>
-              </w:rPr>
-              <w:fldChar w:fldCharType="end"/>
-            </w:r>
-          </w:hyperlink>
-        </w:p>
-        <w:p>
-          <w:pPr>
-            <w:pStyle w:val="Inhopg2"/>
-            <w:spacing w:after="0"/>
-            <w:rPr>
-              <w:lang w:val="nl-NL" w:eastAsia="ja-JP"/>
-            </w:rPr>
-          </w:pPr>
-          <w:hyperlink w:anchor="_Toc357190402" w:history="1">
-            <w:r>
-              <w:rPr>
-                <w:rStyle w:val="Hyperlink"/>
-              </w:rPr>
-              <w:t>3.3 – The PowerGrid execution cycle</w:t>
-            </w:r>
-            <w:r>
-              <w:rPr>
-                <w:webHidden/>
-              </w:rPr>
-              <w:tab/>
-            </w:r>
-            <w:r>
-              <w:rPr>
-                <w:webHidden/>
-              </w:rPr>
-              <w:fldChar w:fldCharType="begin"/>
-            </w:r>
-            <w:r>
-              <w:rPr>
-                <w:webHidden/>
-              </w:rPr>
-              <w:instrText xml:space="preserve"> PAGEREF _Toc357190402 \h </w:instrText>
-            </w:r>
-            <w:r>
-              <w:rPr>
-                <w:webHidden/>
-              </w:rPr>
-            </w:r>
-            <w:r>
-              <w:rPr>
-                <w:webHidden/>
-              </w:rPr>
-              <w:fldChar w:fldCharType="separate"/>
-            </w:r>
-            <w:r>
-              <w:rPr>
-                <w:webHidden/>
-              </w:rPr>
-              <w:t>7</w:t>
-            </w:r>
-            <w:r>
-              <w:rPr>
-                <w:webHidden/>
-              </w:rPr>
-              <w:fldChar w:fldCharType="end"/>
-            </w:r>
-          </w:hyperlink>
-        </w:p>
-        <w:p>
-          <w:pPr>
-            <w:pStyle w:val="Inhopg1"/>
-            <w:spacing w:after="0"/>
+            <w:pStyle w:val="TOC1"/>
             <w:rPr>
               <w:rFonts w:asciiTheme="minorHAnsi" w:hAnsiTheme="minorHAnsi"/>
+              <w:b w:val="0"/>
+              <w:color w:val="auto"/>
               <w:sz w:val="22"/>
               <w:szCs w:val="22"/>
               <w:lang w:val="nl-NL" w:eastAsia="ja-JP"/>
             </w:rPr>
           </w:pPr>
-          <w:hyperlink w:anchor="_Toc357190403" w:history="1">
+          <w:hyperlink w:anchor="_Toc358646652" w:history="1">
             <w:r>
               <w:rPr>
                 <w:rStyle w:val="Hyperlink"/>
-                <w:color w:val="297FD5" w:themeColor="accent2"/>
-              </w:rPr>
-              <w:t>Chapter 4 – Implementation</w:t>
+              </w:rPr>
+              <w:t>Chapter 2 – Overview of PowerGrid</w:t>
             </w:r>
             <w:r>
               <w:rPr>
@@ -705,7 +355,7 @@
               <w:rPr>
                 <w:webHidden/>
               </w:rPr>
-              <w:instrText xml:space="preserve"> PAGEREF _Toc357190403 \h </w:instrText>
+              <w:instrText xml:space="preserve"> PAGEREF _Toc358646652 \h </w:instrText>
             </w:r>
             <w:r>
               <w:rPr>
@@ -722,7 +372,7 @@
               <w:rPr>
                 <w:webHidden/>
               </w:rPr>
-              <w:t>8</w:t>
+              <w:t>4</w:t>
             </w:r>
             <w:r>
               <w:rPr>
@@ -734,18 +384,17 @@
         </w:p>
         <w:p>
           <w:pPr>
-            <w:pStyle w:val="Inhopg2"/>
-            <w:spacing w:after="0"/>
+            <w:pStyle w:val="TOC2"/>
             <w:rPr>
               <w:lang w:val="nl-NL" w:eastAsia="ja-JP"/>
             </w:rPr>
           </w:pPr>
-          <w:hyperlink w:anchor="_Toc357190404" w:history="1">
+          <w:hyperlink w:anchor="_Toc358646653" w:history="1">
             <w:r>
               <w:rPr>
                 <w:rStyle w:val="Hyperlink"/>
               </w:rPr>
-              <w:t>4.1 – The JNI module</w:t>
+              <w:t>2.1 – Artificial Intelligence as a way of playing Runescape automatically</w:t>
             </w:r>
             <w:r>
               <w:rPr>
@@ -763,7 +412,7 @@
               <w:rPr>
                 <w:webHidden/>
               </w:rPr>
-              <w:instrText xml:space="preserve"> PAGEREF _Toc357190404 \h </w:instrText>
+              <w:instrText xml:space="preserve"> PAGEREF _Toc358646653 \h </w:instrText>
             </w:r>
             <w:r>
               <w:rPr>
@@ -780,7 +429,7 @@
               <w:rPr>
                 <w:webHidden/>
               </w:rPr>
-              <w:t>8</w:t>
+              <w:t>4</w:t>
             </w:r>
             <w:r>
               <w:rPr>
@@ -792,18 +441,17 @@
         </w:p>
         <w:p>
           <w:pPr>
-            <w:pStyle w:val="Inhopg3"/>
-            <w:spacing w:after="0"/>
+            <w:pStyle w:val="TOC2"/>
             <w:rPr>
               <w:lang w:val="nl-NL" w:eastAsia="ja-JP"/>
             </w:rPr>
           </w:pPr>
-          <w:hyperlink w:anchor="_Toc357190405" w:history="1">
+          <w:hyperlink w:anchor="_Toc358646654" w:history="1">
             <w:r>
               <w:rPr>
                 <w:rStyle w:val="Hyperlink"/>
               </w:rPr>
-              <w:t>4.1.1 – Problems with Java’s JNI</w:t>
+              <w:t>2.2 – Communication with the Runescape client</w:t>
             </w:r>
             <w:r>
               <w:rPr>
@@ -821,7 +469,7 @@
               <w:rPr>
                 <w:webHidden/>
               </w:rPr>
-              <w:instrText xml:space="preserve"> PAGEREF _Toc357190405 \h </w:instrText>
+              <w:instrText xml:space="preserve"> PAGEREF _Toc358646654 \h </w:instrText>
             </w:r>
             <w:r>
               <w:rPr>
@@ -838,7 +486,7 @@
               <w:rPr>
                 <w:webHidden/>
               </w:rPr>
-              <w:t>8</w:t>
+              <w:t>4</w:t>
             </w:r>
             <w:r>
               <w:rPr>
@@ -850,18 +498,79 @@
         </w:p>
         <w:p>
           <w:pPr>
-            <w:pStyle w:val="Inhopg3"/>
-            <w:spacing w:after="0"/>
+            <w:pStyle w:val="TOC1"/>
+            <w:rPr>
+              <w:rFonts w:asciiTheme="minorHAnsi" w:hAnsiTheme="minorHAnsi"/>
+              <w:b w:val="0"/>
+              <w:color w:val="auto"/>
+              <w:sz w:val="22"/>
+              <w:szCs w:val="22"/>
+              <w:lang w:val="nl-NL" w:eastAsia="ja-JP"/>
+            </w:rPr>
+          </w:pPr>
+          <w:hyperlink w:anchor="_Toc358646655" w:history="1">
+            <w:r>
+              <w:rPr>
+                <w:rStyle w:val="Hyperlink"/>
+              </w:rPr>
+              <w:t>Chapter 3 – Structural overview</w:t>
+            </w:r>
+            <w:r>
+              <w:rPr>
+                <w:webHidden/>
+              </w:rPr>
+              <w:tab/>
+            </w:r>
+            <w:r>
+              <w:rPr>
+                <w:webHidden/>
+              </w:rPr>
+              <w:fldChar w:fldCharType="begin"/>
+            </w:r>
+            <w:r>
+              <w:rPr>
+                <w:webHidden/>
+              </w:rPr>
+              <w:instrText xml:space="preserve"> PAGEREF _Toc358646655 \h </w:instrText>
+            </w:r>
+            <w:r>
+              <w:rPr>
+                <w:webHidden/>
+              </w:rPr>
+            </w:r>
+            <w:r>
+              <w:rPr>
+                <w:webHidden/>
+              </w:rPr>
+              <w:fldChar w:fldCharType="separate"/>
+            </w:r>
+            <w:r>
+              <w:rPr>
+                <w:webHidden/>
+              </w:rPr>
+              <w:t>5</w:t>
+            </w:r>
+            <w:r>
+              <w:rPr>
+                <w:webHidden/>
+              </w:rPr>
+              <w:fldChar w:fldCharType="end"/>
+            </w:r>
+          </w:hyperlink>
+        </w:p>
+        <w:p>
+          <w:pPr>
+            <w:pStyle w:val="TOC2"/>
             <w:rPr>
               <w:lang w:val="nl-NL" w:eastAsia="ja-JP"/>
             </w:rPr>
           </w:pPr>
-          <w:hyperlink w:anchor="_Toc357190406" w:history="1">
+          <w:hyperlink w:anchor="_Toc358646656" w:history="1">
             <w:r>
               <w:rPr>
                 <w:rStyle w:val="Hyperlink"/>
               </w:rPr>
-              <w:t>4.1.2 – Mimicking Java’s reflection engine in C++</w:t>
+              <w:t>3.1 – Structural diagram of PowerGrid</w:t>
             </w:r>
             <w:r>
               <w:rPr>
@@ -879,7 +588,7 @@
               <w:rPr>
                 <w:webHidden/>
               </w:rPr>
-              <w:instrText xml:space="preserve"> PAGEREF _Toc357190406 \h </w:instrText>
+              <w:instrText xml:space="preserve"> PAGEREF _Toc358646656 \h </w:instrText>
             </w:r>
             <w:r>
               <w:rPr>
@@ -896,7 +605,7 @@
               <w:rPr>
                 <w:webHidden/>
               </w:rPr>
-              <w:t>8</w:t>
+              <w:t>5</w:t>
             </w:r>
             <w:r>
               <w:rPr>
@@ -908,18 +617,17 @@
         </w:p>
         <w:p>
           <w:pPr>
-            <w:pStyle w:val="Inhopg3"/>
-            <w:spacing w:after="0"/>
+            <w:pStyle w:val="TOC2"/>
             <w:rPr>
               <w:lang w:val="nl-NL" w:eastAsia="ja-JP"/>
             </w:rPr>
           </w:pPr>
-          <w:hyperlink w:anchor="_Toc357190407" w:history="1">
+          <w:hyperlink w:anchor="_Toc358646657" w:history="1">
             <w:r>
               <w:rPr>
                 <w:rStyle w:val="Hyperlink"/>
               </w:rPr>
-              <w:t>4.1.3 – Summary of JNI classes in PowerGrid</w:t>
+              <w:t>3.2 – Summary of each of the modules in PowerGrid</w:t>
             </w:r>
             <w:r>
               <w:rPr>
@@ -937,7 +645,7 @@
               <w:rPr>
                 <w:webHidden/>
               </w:rPr>
-              <w:instrText xml:space="preserve"> PAGEREF _Toc357190407 \h </w:instrText>
+              <w:instrText xml:space="preserve"> PAGEREF _Toc358646657 \h </w:instrText>
             </w:r>
             <w:r>
               <w:rPr>
@@ -954,7 +662,7 @@
               <w:rPr>
                 <w:webHidden/>
               </w:rPr>
-              <w:t>8</w:t>
+              <w:t>6</w:t>
             </w:r>
             <w:r>
               <w:rPr>
@@ -966,18 +674,17 @@
         </w:p>
         <w:p>
           <w:pPr>
-            <w:pStyle w:val="Inhopg2"/>
-            <w:spacing w:after="0"/>
+            <w:pStyle w:val="TOC2"/>
             <w:rPr>
               <w:lang w:val="nl-NL" w:eastAsia="ja-JP"/>
             </w:rPr>
           </w:pPr>
-          <w:hyperlink w:anchor="_Toc357190408" w:history="1">
+          <w:hyperlink w:anchor="_Toc358646658" w:history="1">
             <w:r>
               <w:rPr>
                 <w:rStyle w:val="Hyperlink"/>
               </w:rPr>
-              <w:t>4.2 – The Monitor module</w:t>
+              <w:t>3.3 – The PowerGrid execution cycle</w:t>
             </w:r>
             <w:r>
               <w:rPr>
@@ -995,7 +702,7 @@
               <w:rPr>
                 <w:webHidden/>
               </w:rPr>
-              <w:instrText xml:space="preserve"> PAGEREF _Toc357190408 \h </w:instrText>
+              <w:instrText xml:space="preserve"> PAGEREF _Toc358646658 \h </w:instrText>
             </w:r>
             <w:r>
               <w:rPr>
@@ -1012,7 +719,7 @@
               <w:rPr>
                 <w:webHidden/>
               </w:rPr>
-              <w:t>9</w:t>
+              <w:t>7</w:t>
             </w:r>
             <w:r>
               <w:rPr>
@@ -1024,18 +731,79 @@
         </w:p>
         <w:p>
           <w:pPr>
-            <w:pStyle w:val="Inhopg2"/>
-            <w:spacing w:after="0"/>
+            <w:pStyle w:val="TOC1"/>
+            <w:rPr>
+              <w:rFonts w:asciiTheme="minorHAnsi" w:hAnsiTheme="minorHAnsi"/>
+              <w:b w:val="0"/>
+              <w:color w:val="auto"/>
+              <w:sz w:val="22"/>
+              <w:szCs w:val="22"/>
+              <w:lang w:val="nl-NL" w:eastAsia="ja-JP"/>
+            </w:rPr>
+          </w:pPr>
+          <w:hyperlink w:anchor="_Toc358646659" w:history="1">
+            <w:r>
+              <w:rPr>
+                <w:rStyle w:val="Hyperlink"/>
+              </w:rPr>
+              <w:t>Chapter 4 – Implementation</w:t>
+            </w:r>
+            <w:r>
+              <w:rPr>
+                <w:webHidden/>
+              </w:rPr>
+              <w:tab/>
+            </w:r>
+            <w:r>
+              <w:rPr>
+                <w:webHidden/>
+              </w:rPr>
+              <w:fldChar w:fldCharType="begin"/>
+            </w:r>
+            <w:r>
+              <w:rPr>
+                <w:webHidden/>
+              </w:rPr>
+              <w:instrText xml:space="preserve"> PAGEREF _Toc358646659 \h </w:instrText>
+            </w:r>
+            <w:r>
+              <w:rPr>
+                <w:webHidden/>
+              </w:rPr>
+            </w:r>
+            <w:r>
+              <w:rPr>
+                <w:webHidden/>
+              </w:rPr>
+              <w:fldChar w:fldCharType="separate"/>
+            </w:r>
+            <w:r>
+              <w:rPr>
+                <w:webHidden/>
+              </w:rPr>
+              <w:t>8</w:t>
+            </w:r>
+            <w:r>
+              <w:rPr>
+                <w:webHidden/>
+              </w:rPr>
+              <w:fldChar w:fldCharType="end"/>
+            </w:r>
+          </w:hyperlink>
+        </w:p>
+        <w:p>
+          <w:pPr>
+            <w:pStyle w:val="TOC2"/>
             <w:rPr>
               <w:lang w:val="nl-NL" w:eastAsia="ja-JP"/>
             </w:rPr>
           </w:pPr>
-          <w:hyperlink w:anchor="_Toc357190409" w:history="1">
+          <w:hyperlink w:anchor="_Toc358646660" w:history="1">
             <w:r>
               <w:rPr>
                 <w:rStyle w:val="Hyperlink"/>
               </w:rPr>
-              <w:t>4.3 – The Caching module</w:t>
+              <w:t>4.1 – The JNI module</w:t>
             </w:r>
             <w:r>
               <w:rPr>
@@ -1053,7 +821,7 @@
               <w:rPr>
                 <w:webHidden/>
               </w:rPr>
-              <w:instrText xml:space="preserve"> PAGEREF _Toc357190409 \h </w:instrText>
+              <w:instrText xml:space="preserve"> PAGEREF _Toc358646660 \h </w:instrText>
             </w:r>
             <w:r>
               <w:rPr>
@@ -1070,7 +838,7 @@
               <w:rPr>
                 <w:webHidden/>
               </w:rPr>
-              <w:t>10</w:t>
+              <w:t>8</w:t>
             </w:r>
             <w:r>
               <w:rPr>
@@ -1082,18 +850,191 @@
         </w:p>
         <w:p>
           <w:pPr>
-            <w:pStyle w:val="Inhopg2"/>
-            <w:spacing w:after="0"/>
+            <w:pStyle w:val="TOC3"/>
+            <w:rPr>
+              <w:i w:val="0"/>
+              <w:lang w:val="nl-NL" w:eastAsia="ja-JP"/>
+            </w:rPr>
+          </w:pPr>
+          <w:hyperlink w:anchor="_Toc358646661" w:history="1">
+            <w:r>
+              <w:rPr>
+                <w:rStyle w:val="Hyperlink"/>
+              </w:rPr>
+              <w:t>4.1.1 – Problems with Java’s JNI</w:t>
+            </w:r>
+            <w:r>
+              <w:rPr>
+                <w:webHidden/>
+              </w:rPr>
+              <w:tab/>
+            </w:r>
+            <w:r>
+              <w:rPr>
+                <w:webHidden/>
+              </w:rPr>
+              <w:fldChar w:fldCharType="begin"/>
+            </w:r>
+            <w:r>
+              <w:rPr>
+                <w:webHidden/>
+              </w:rPr>
+              <w:instrText xml:space="preserve"> PAGEREF _Toc358646661 \h </w:instrText>
+            </w:r>
+            <w:r>
+              <w:rPr>
+                <w:webHidden/>
+              </w:rPr>
+            </w:r>
+            <w:r>
+              <w:rPr>
+                <w:webHidden/>
+              </w:rPr>
+              <w:fldChar w:fldCharType="separate"/>
+            </w:r>
+            <w:r>
+              <w:rPr>
+                <w:webHidden/>
+              </w:rPr>
+              <w:t>8</w:t>
+            </w:r>
+            <w:r>
+              <w:rPr>
+                <w:webHidden/>
+              </w:rPr>
+              <w:fldChar w:fldCharType="end"/>
+            </w:r>
+          </w:hyperlink>
+        </w:p>
+        <w:p>
+          <w:pPr>
+            <w:pStyle w:val="TOC3"/>
+            <w:rPr>
+              <w:i w:val="0"/>
+              <w:lang w:val="nl-NL" w:eastAsia="ja-JP"/>
+            </w:rPr>
+          </w:pPr>
+          <w:hyperlink w:anchor="_Toc358646662" w:history="1">
+            <w:r>
+              <w:rPr>
+                <w:rStyle w:val="Hyperlink"/>
+              </w:rPr>
+              <w:t>4.1.2 – Mimicking Java’s reflection engine in C++</w:t>
+            </w:r>
+            <w:r>
+              <w:rPr>
+                <w:webHidden/>
+              </w:rPr>
+              <w:tab/>
+            </w:r>
+            <w:r>
+              <w:rPr>
+                <w:webHidden/>
+              </w:rPr>
+              <w:fldChar w:fldCharType="begin"/>
+            </w:r>
+            <w:r>
+              <w:rPr>
+                <w:webHidden/>
+              </w:rPr>
+              <w:instrText xml:space="preserve"> PAGEREF _Toc358646662 \h </w:instrText>
+            </w:r>
+            <w:r>
+              <w:rPr>
+                <w:webHidden/>
+              </w:rPr>
+            </w:r>
+            <w:r>
+              <w:rPr>
+                <w:webHidden/>
+              </w:rPr>
+              <w:fldChar w:fldCharType="separate"/>
+            </w:r>
+            <w:r>
+              <w:rPr>
+                <w:webHidden/>
+              </w:rPr>
+              <w:t>8</w:t>
+            </w:r>
+            <w:r>
+              <w:rPr>
+                <w:webHidden/>
+              </w:rPr>
+              <w:fldChar w:fldCharType="end"/>
+            </w:r>
+          </w:hyperlink>
+        </w:p>
+        <w:p>
+          <w:pPr>
+            <w:pStyle w:val="TOC3"/>
+            <w:rPr>
+              <w:i w:val="0"/>
+              <w:lang w:val="nl-NL" w:eastAsia="ja-JP"/>
+            </w:rPr>
+          </w:pPr>
+          <w:hyperlink w:anchor="_Toc358646663" w:history="1">
+            <w:r>
+              <w:rPr>
+                <w:rStyle w:val="Hyperlink"/>
+              </w:rPr>
+              <w:t>4.1.3 – Summary of JNI classes in PowerGrid</w:t>
+            </w:r>
+            <w:r>
+              <w:rPr>
+                <w:webHidden/>
+              </w:rPr>
+              <w:tab/>
+            </w:r>
+            <w:r>
+              <w:rPr>
+                <w:webHidden/>
+              </w:rPr>
+              <w:fldChar w:fldCharType="begin"/>
+            </w:r>
+            <w:r>
+              <w:rPr>
+                <w:webHidden/>
+              </w:rPr>
+              <w:instrText xml:space="preserve"> PAGEREF _Toc358646663 \h </w:instrText>
+            </w:r>
+            <w:r>
+              <w:rPr>
+                <w:webHidden/>
+              </w:rPr>
+            </w:r>
+            <w:r>
+              <w:rPr>
+                <w:webHidden/>
+              </w:rPr>
+              <w:fldChar w:fldCharType="separate"/>
+            </w:r>
+            <w:r>
+              <w:rPr>
+                <w:webHidden/>
+              </w:rPr>
+              <w:t>8</w:t>
+            </w:r>
+            <w:r>
+              <w:rPr>
+                <w:webHidden/>
+              </w:rPr>
+              <w:fldChar w:fldCharType="end"/>
+            </w:r>
+          </w:hyperlink>
+        </w:p>
+        <w:p>
+          <w:pPr>
+            <w:pStyle w:val="TOC2"/>
             <w:rPr>
               <w:lang w:val="nl-NL" w:eastAsia="ja-JP"/>
             </w:rPr>
           </w:pPr>
-          <w:hyperlink w:anchor="_Toc357190410" w:history="1">
+          <w:hyperlink w:anchor="_Toc358646664" w:history="1">
             <w:r>
               <w:rPr>
                 <w:rStyle w:val="Hyperlink"/>
               </w:rPr>
-              <w:t>4.4 – The GUI module</w:t>
+              <w:t>4.2 – The Monitor module</w:t>
             </w:r>
             <w:r>
               <w:rPr>
@@ -1111,7 +1052,7 @@
               <w:rPr>
                 <w:webHidden/>
               </w:rPr>
-              <w:instrText xml:space="preserve"> PAGEREF _Toc357190410 \h </w:instrText>
+              <w:instrText xml:space="preserve"> PAGEREF _Toc358646664 \h </w:instrText>
             </w:r>
             <w:r>
               <w:rPr>
@@ -1128,7 +1069,7 @@
               <w:rPr>
                 <w:webHidden/>
               </w:rPr>
-              <w:t>10</w:t>
+              <w:t>9</w:t>
             </w:r>
             <w:r>
               <w:rPr>
@@ -1140,18 +1081,17 @@
         </w:p>
         <w:p>
           <w:pPr>
-            <w:pStyle w:val="Inhopg3"/>
-            <w:spacing w:after="0"/>
+            <w:pStyle w:val="TOC2"/>
             <w:rPr>
               <w:lang w:val="nl-NL" w:eastAsia="ja-JP"/>
             </w:rPr>
           </w:pPr>
-          <w:hyperlink w:anchor="_Toc357190411" w:history="1">
+          <w:hyperlink w:anchor="_Toc358646665" w:history="1">
             <w:r>
               <w:rPr>
                 <w:rStyle w:val="Hyperlink"/>
               </w:rPr>
-              <w:t>4.4.1 – Requirements for the PowerGrid user interface</w:t>
+              <w:t>4.3 – The Caching module</w:t>
             </w:r>
             <w:r>
               <w:rPr>
@@ -1169,7 +1109,7 @@
               <w:rPr>
                 <w:webHidden/>
               </w:rPr>
-              <w:instrText xml:space="preserve"> PAGEREF _Toc357190411 \h </w:instrText>
+              <w:instrText xml:space="preserve"> PAGEREF _Toc358646665 \h </w:instrText>
             </w:r>
             <w:r>
               <w:rPr>
@@ -1198,18 +1138,191 @@
         </w:p>
         <w:p>
           <w:pPr>
-            <w:pStyle w:val="Inhopg3"/>
-            <w:spacing w:after="0"/>
+            <w:pStyle w:val="TOC3"/>
+            <w:rPr>
+              <w:i w:val="0"/>
+              <w:lang w:val="nl-NL" w:eastAsia="ja-JP"/>
+            </w:rPr>
+          </w:pPr>
+          <w:hyperlink w:anchor="_Toc358646666" w:history="1">
+            <w:r>
+              <w:rPr>
+                <w:rStyle w:val="Hyperlink"/>
+              </w:rPr>
+              <w:t>4.3.1 – Objects suited to be cached</w:t>
+            </w:r>
+            <w:r>
+              <w:rPr>
+                <w:webHidden/>
+              </w:rPr>
+              <w:tab/>
+            </w:r>
+            <w:r>
+              <w:rPr>
+                <w:webHidden/>
+              </w:rPr>
+              <w:fldChar w:fldCharType="begin"/>
+            </w:r>
+            <w:r>
+              <w:rPr>
+                <w:webHidden/>
+              </w:rPr>
+              <w:instrText xml:space="preserve"> PAGEREF _Toc358646666 \h </w:instrText>
+            </w:r>
+            <w:r>
+              <w:rPr>
+                <w:webHidden/>
+              </w:rPr>
+            </w:r>
+            <w:r>
+              <w:rPr>
+                <w:webHidden/>
+              </w:rPr>
+              <w:fldChar w:fldCharType="separate"/>
+            </w:r>
+            <w:r>
+              <w:rPr>
+                <w:webHidden/>
+              </w:rPr>
+              <w:t>10</w:t>
+            </w:r>
+            <w:r>
+              <w:rPr>
+                <w:webHidden/>
+              </w:rPr>
+              <w:fldChar w:fldCharType="end"/>
+            </w:r>
+          </w:hyperlink>
+        </w:p>
+        <w:p>
+          <w:pPr>
+            <w:pStyle w:val="TOC3"/>
+            <w:rPr>
+              <w:i w:val="0"/>
+              <w:lang w:val="nl-NL" w:eastAsia="ja-JP"/>
+            </w:rPr>
+          </w:pPr>
+          <w:hyperlink w:anchor="_Toc358646667" w:history="1">
+            <w:r>
+              <w:rPr>
+                <w:rStyle w:val="Hyperlink"/>
+              </w:rPr>
+              <w:t>4.3.2 – Caching method for different object types</w:t>
+            </w:r>
+            <w:r>
+              <w:rPr>
+                <w:webHidden/>
+              </w:rPr>
+              <w:tab/>
+            </w:r>
+            <w:r>
+              <w:rPr>
+                <w:webHidden/>
+              </w:rPr>
+              <w:fldChar w:fldCharType="begin"/>
+            </w:r>
+            <w:r>
+              <w:rPr>
+                <w:webHidden/>
+              </w:rPr>
+              <w:instrText xml:space="preserve"> PAGEREF _Toc358646667 \h </w:instrText>
+            </w:r>
+            <w:r>
+              <w:rPr>
+                <w:webHidden/>
+              </w:rPr>
+            </w:r>
+            <w:r>
+              <w:rPr>
+                <w:webHidden/>
+              </w:rPr>
+              <w:fldChar w:fldCharType="separate"/>
+            </w:r>
+            <w:r>
+              <w:rPr>
+                <w:webHidden/>
+              </w:rPr>
+              <w:t>11</w:t>
+            </w:r>
+            <w:r>
+              <w:rPr>
+                <w:webHidden/>
+              </w:rPr>
+              <w:fldChar w:fldCharType="end"/>
+            </w:r>
+          </w:hyperlink>
+        </w:p>
+        <w:p>
+          <w:pPr>
+            <w:pStyle w:val="TOC3"/>
+            <w:rPr>
+              <w:i w:val="0"/>
+              <w:lang w:val="nl-NL" w:eastAsia="ja-JP"/>
+            </w:rPr>
+          </w:pPr>
+          <w:hyperlink w:anchor="_Toc358646668" w:history="1">
+            <w:r>
+              <w:rPr>
+                <w:rStyle w:val="Hyperlink"/>
+              </w:rPr>
+              <w:t>4.3.3 – Integration of the caching module into PowerGrid</w:t>
+            </w:r>
+            <w:r>
+              <w:rPr>
+                <w:webHidden/>
+              </w:rPr>
+              <w:tab/>
+            </w:r>
+            <w:r>
+              <w:rPr>
+                <w:webHidden/>
+              </w:rPr>
+              <w:fldChar w:fldCharType="begin"/>
+            </w:r>
+            <w:r>
+              <w:rPr>
+                <w:webHidden/>
+              </w:rPr>
+              <w:instrText xml:space="preserve"> PAGEREF _Toc358646668 \h </w:instrText>
+            </w:r>
+            <w:r>
+              <w:rPr>
+                <w:webHidden/>
+              </w:rPr>
+            </w:r>
+            <w:r>
+              <w:rPr>
+                <w:webHidden/>
+              </w:rPr>
+              <w:fldChar w:fldCharType="separate"/>
+            </w:r>
+            <w:r>
+              <w:rPr>
+                <w:webHidden/>
+              </w:rPr>
+              <w:t>11</w:t>
+            </w:r>
+            <w:r>
+              <w:rPr>
+                <w:webHidden/>
+              </w:rPr>
+              <w:fldChar w:fldCharType="end"/>
+            </w:r>
+          </w:hyperlink>
+        </w:p>
+        <w:p>
+          <w:pPr>
+            <w:pStyle w:val="TOC2"/>
             <w:rPr>
               <w:lang w:val="nl-NL" w:eastAsia="ja-JP"/>
             </w:rPr>
           </w:pPr>
-          <w:hyperlink w:anchor="_Toc357190412" w:history="1">
+          <w:hyperlink w:anchor="_Toc358646669" w:history="1">
             <w:r>
               <w:rPr>
                 <w:rStyle w:val="Hyperlink"/>
               </w:rPr>
-              <w:t>4.4.2 – Implementation of the GUI requirements</w:t>
+              <w:t>4.4 – The GUI module</w:t>
             </w:r>
             <w:r>
               <w:rPr>
@@ -1227,7 +1340,7 @@
               <w:rPr>
                 <w:webHidden/>
               </w:rPr>
-              <w:instrText xml:space="preserve"> PAGEREF _Toc357190412 \h </w:instrText>
+              <w:instrText xml:space="preserve"> PAGEREF _Toc358646669 \h </w:instrText>
             </w:r>
             <w:r>
               <w:rPr>
@@ -1244,7 +1357,7 @@
               <w:rPr>
                 <w:webHidden/>
               </w:rPr>
-              <w:t>10</w:t>
+              <w:t>11</w:t>
             </w:r>
             <w:r>
               <w:rPr>
@@ -1256,18 +1369,191 @@
         </w:p>
         <w:p>
           <w:pPr>
-            <w:pStyle w:val="Inhopg3"/>
-            <w:spacing w:after="0"/>
+            <w:pStyle w:val="TOC3"/>
+            <w:rPr>
+              <w:i w:val="0"/>
+              <w:lang w:val="nl-NL" w:eastAsia="ja-JP"/>
+            </w:rPr>
+          </w:pPr>
+          <w:hyperlink w:anchor="_Toc358646670" w:history="1">
+            <w:r>
+              <w:rPr>
+                <w:rStyle w:val="Hyperlink"/>
+              </w:rPr>
+              <w:t>4.4.1 – Requirements for the PowerGrid user interface</w:t>
+            </w:r>
+            <w:r>
+              <w:rPr>
+                <w:webHidden/>
+              </w:rPr>
+              <w:tab/>
+            </w:r>
+            <w:r>
+              <w:rPr>
+                <w:webHidden/>
+              </w:rPr>
+              <w:fldChar w:fldCharType="begin"/>
+            </w:r>
+            <w:r>
+              <w:rPr>
+                <w:webHidden/>
+              </w:rPr>
+              <w:instrText xml:space="preserve"> PAGEREF _Toc358646670 \h </w:instrText>
+            </w:r>
+            <w:r>
+              <w:rPr>
+                <w:webHidden/>
+              </w:rPr>
+            </w:r>
+            <w:r>
+              <w:rPr>
+                <w:webHidden/>
+              </w:rPr>
+              <w:fldChar w:fldCharType="separate"/>
+            </w:r>
+            <w:r>
+              <w:rPr>
+                <w:webHidden/>
+              </w:rPr>
+              <w:t>11</w:t>
+            </w:r>
+            <w:r>
+              <w:rPr>
+                <w:webHidden/>
+              </w:rPr>
+              <w:fldChar w:fldCharType="end"/>
+            </w:r>
+          </w:hyperlink>
+        </w:p>
+        <w:p>
+          <w:pPr>
+            <w:pStyle w:val="TOC3"/>
+            <w:rPr>
+              <w:i w:val="0"/>
+              <w:lang w:val="nl-NL" w:eastAsia="ja-JP"/>
+            </w:rPr>
+          </w:pPr>
+          <w:hyperlink w:anchor="_Toc358646671" w:history="1">
+            <w:r>
+              <w:rPr>
+                <w:rStyle w:val="Hyperlink"/>
+              </w:rPr>
+              <w:t>4.4.2 – Implementation of the GUI requirements</w:t>
+            </w:r>
+            <w:r>
+              <w:rPr>
+                <w:webHidden/>
+              </w:rPr>
+              <w:tab/>
+            </w:r>
+            <w:r>
+              <w:rPr>
+                <w:webHidden/>
+              </w:rPr>
+              <w:fldChar w:fldCharType="begin"/>
+            </w:r>
+            <w:r>
+              <w:rPr>
+                <w:webHidden/>
+              </w:rPr>
+              <w:instrText xml:space="preserve"> PAGEREF _Toc358646671 \h </w:instrText>
+            </w:r>
+            <w:r>
+              <w:rPr>
+                <w:webHidden/>
+              </w:rPr>
+            </w:r>
+            <w:r>
+              <w:rPr>
+                <w:webHidden/>
+              </w:rPr>
+              <w:fldChar w:fldCharType="separate"/>
+            </w:r>
+            <w:r>
+              <w:rPr>
+                <w:webHidden/>
+              </w:rPr>
+              <w:t>12</w:t>
+            </w:r>
+            <w:r>
+              <w:rPr>
+                <w:webHidden/>
+              </w:rPr>
+              <w:fldChar w:fldCharType="end"/>
+            </w:r>
+          </w:hyperlink>
+        </w:p>
+        <w:p>
+          <w:pPr>
+            <w:pStyle w:val="TOC3"/>
+            <w:rPr>
+              <w:i w:val="0"/>
+              <w:lang w:val="nl-NL" w:eastAsia="ja-JP"/>
+            </w:rPr>
+          </w:pPr>
+          <w:hyperlink w:anchor="_Toc358646672" w:history="1">
+            <w:r>
+              <w:rPr>
+                <w:rStyle w:val="Hyperlink"/>
+              </w:rPr>
+              <w:t>4.4.3 – Summary of GUI components in PowerGrid</w:t>
+            </w:r>
+            <w:r>
+              <w:rPr>
+                <w:webHidden/>
+              </w:rPr>
+              <w:tab/>
+            </w:r>
+            <w:r>
+              <w:rPr>
+                <w:webHidden/>
+              </w:rPr>
+              <w:fldChar w:fldCharType="begin"/>
+            </w:r>
+            <w:r>
+              <w:rPr>
+                <w:webHidden/>
+              </w:rPr>
+              <w:instrText xml:space="preserve"> PAGEREF _Toc358646672 \h </w:instrText>
+            </w:r>
+            <w:r>
+              <w:rPr>
+                <w:webHidden/>
+              </w:rPr>
+            </w:r>
+            <w:r>
+              <w:rPr>
+                <w:webHidden/>
+              </w:rPr>
+              <w:fldChar w:fldCharType="separate"/>
+            </w:r>
+            <w:r>
+              <w:rPr>
+                <w:webHidden/>
+              </w:rPr>
+              <w:t>12</w:t>
+            </w:r>
+            <w:r>
+              <w:rPr>
+                <w:webHidden/>
+              </w:rPr>
+              <w:fldChar w:fldCharType="end"/>
+            </w:r>
+          </w:hyperlink>
+        </w:p>
+        <w:p>
+          <w:pPr>
+            <w:pStyle w:val="TOC2"/>
             <w:rPr>
               <w:lang w:val="nl-NL" w:eastAsia="ja-JP"/>
             </w:rPr>
           </w:pPr>
-          <w:hyperlink w:anchor="_Toc357190413" w:history="1">
+          <w:hyperlink w:anchor="_Toc358646673" w:history="1">
             <w:r>
               <w:rPr>
                 <w:rStyle w:val="Hyperlink"/>
               </w:rPr>
-              <w:t>4.4.3 – Summary of GUI components in PowerGrid</w:t>
+              <w:t>4.5 – The AI module</w:t>
             </w:r>
             <w:r>
               <w:rPr>
@@ -1285,7 +1571,7 @@
               <w:rPr>
                 <w:webHidden/>
               </w:rPr>
-              <w:instrText xml:space="preserve"> PAGEREF _Toc357190413 \h </w:instrText>
+              <w:instrText xml:space="preserve"> PAGEREF _Toc358646673 \h </w:instrText>
             </w:r>
             <w:r>
               <w:rPr>
@@ -1302,7 +1588,7 @@
               <w:rPr>
                 <w:webHidden/>
               </w:rPr>
-              <w:t>10</w:t>
+              <w:t>12</w:t>
             </w:r>
             <w:r>
               <w:rPr>
@@ -1314,18 +1600,17 @@
         </w:p>
         <w:p>
           <w:pPr>
-            <w:pStyle w:val="Inhopg2"/>
-            <w:spacing w:after="0"/>
+            <w:pStyle w:val="TOC2"/>
             <w:rPr>
               <w:lang w:val="nl-NL" w:eastAsia="ja-JP"/>
             </w:rPr>
           </w:pPr>
-          <w:hyperlink w:anchor="_Toc357190414" w:history="1">
+          <w:hyperlink w:anchor="_Toc358646674" w:history="1">
             <w:r>
               <w:rPr>
                 <w:rStyle w:val="Hyperlink"/>
               </w:rPr>
-              <w:t>4.5 – The AI module</w:t>
+              <w:t>4.6 – The Injection module</w:t>
             </w:r>
             <w:r>
               <w:rPr>
@@ -1343,7 +1628,7 @@
               <w:rPr>
                 <w:webHidden/>
               </w:rPr>
-              <w:instrText xml:space="preserve"> PAGEREF _Toc357190414 \h </w:instrText>
+              <w:instrText xml:space="preserve"> PAGEREF _Toc358646674 \h </w:instrText>
             </w:r>
             <w:r>
               <w:rPr>
@@ -1360,7 +1645,7 @@
               <w:rPr>
                 <w:webHidden/>
               </w:rPr>
-              <w:t>10</w:t>
+              <w:t>12</w:t>
             </w:r>
             <w:r>
               <w:rPr>
@@ -1372,18 +1657,17 @@
         </w:p>
         <w:p>
           <w:pPr>
-            <w:pStyle w:val="Inhopg2"/>
-            <w:spacing w:after="0"/>
+            <w:pStyle w:val="TOC2"/>
             <w:rPr>
               <w:lang w:val="nl-NL" w:eastAsia="ja-JP"/>
             </w:rPr>
           </w:pPr>
-          <w:hyperlink w:anchor="_Toc357190415" w:history="1">
+          <w:hyperlink w:anchor="_Toc358646675" w:history="1">
             <w:r>
               <w:rPr>
                 <w:rStyle w:val="Hyperlink"/>
               </w:rPr>
-              <w:t>4.6 – The Injection module</w:t>
+              <w:t>4.7 – Summary of modules and their relations</w:t>
             </w:r>
             <w:r>
               <w:rPr>
@@ -1401,7 +1685,7 @@
               <w:rPr>
                 <w:webHidden/>
               </w:rPr>
-              <w:instrText xml:space="preserve"> PAGEREF _Toc357190415 \h </w:instrText>
+              <w:instrText xml:space="preserve"> PAGEREF _Toc358646675 \h </w:instrText>
             </w:r>
             <w:r>
               <w:rPr>
@@ -1418,7 +1702,7 @@
               <w:rPr>
                 <w:webHidden/>
               </w:rPr>
-              <w:t>10</w:t>
+              <w:t>12</w:t>
             </w:r>
             <w:r>
               <w:rPr>
@@ -1430,18 +1714,22 @@
         </w:p>
         <w:p>
           <w:pPr>
-            <w:pStyle w:val="Inhopg2"/>
-            <w:spacing w:after="0"/>
+            <w:pStyle w:val="TOC1"/>
             <w:rPr>
+              <w:rFonts w:asciiTheme="minorHAnsi" w:hAnsiTheme="minorHAnsi"/>
+              <w:b w:val="0"/>
+              <w:color w:val="auto"/>
+              <w:sz w:val="22"/>
+              <w:szCs w:val="22"/>
               <w:lang w:val="nl-NL" w:eastAsia="ja-JP"/>
             </w:rPr>
           </w:pPr>
-          <w:hyperlink w:anchor="_Toc357190416" w:history="1">
+          <w:hyperlink w:anchor="_Toc358646676" w:history="1">
             <w:r>
               <w:rPr>
                 <w:rStyle w:val="Hyperlink"/>
               </w:rPr>
-              <w:t>4.7 – Summary of modules and their relations</w:t>
+              <w:t>Chapter 5 – Legal notes</w:t>
             </w:r>
             <w:r>
               <w:rPr>
@@ -1459,7 +1747,7 @@
               <w:rPr>
                 <w:webHidden/>
               </w:rPr>
-              <w:instrText xml:space="preserve"> PAGEREF _Toc357190416 \h </w:instrText>
+              <w:instrText xml:space="preserve"> PAGEREF _Toc358646676 \h </w:instrText>
             </w:r>
             <w:r>
               <w:rPr>
@@ -1476,7 +1764,7 @@
               <w:rPr>
                 <w:webHidden/>
               </w:rPr>
-              <w:t>10</w:t>
+              <w:t>13</w:t>
             </w:r>
             <w:r>
               <w:rPr>
@@ -1502,7 +1790,7 @@
     </w:sdt>
     <w:p>
       <w:pPr>
-        <w:pStyle w:val="Kop1"/>
+        <w:pStyle w:val="Heading1"/>
       </w:pPr>
       <w:r>
         <w:br w:type="page"/>
@@ -1510,9 +1798,9 @@
     </w:p>
     <w:p>
       <w:pPr>
-        <w:pStyle w:val="Kop1"/>
-      </w:pPr>
-      <w:bookmarkStart w:id="0" w:name="_Toc357190395"/>
+        <w:pStyle w:val="Heading1"/>
+      </w:pPr>
+      <w:bookmarkStart w:id="1" w:name="_Toc358646651"/>
       <w:r>
         <w:lastRenderedPageBreak/>
         <w:t xml:space="preserve">Chapter 1 – </w:t>
@@ -1520,7 +1808,7 @@
       <w:r>
         <w:t>Introduction</w:t>
       </w:r>
-      <w:bookmarkEnd w:id="0"/>
+      <w:bookmarkEnd w:id="1"/>
     </w:p>
     <w:p>
       <w:r>
@@ -1552,7 +1840,13 @@
     </w:p>
     <w:p>
       <w:r>
-        <w:t xml:space="preserve">So the best solution would be to create a bot client from scratch, focussed on solving the above problems and to optimize user experience in this way. However, there is another problem a large number of bot client cope with: It is only possible to play the game in fixed resolutions, because of the way the widget system </w:t>
+        <w:t>So the best solution would be to create a bot client from scratch, focussed on solving the above problems and to optimize user experience in this way. However, there is another problem a large number of bot client</w:t>
+      </w:r>
+      <w:r>
+        <w:t>s</w:t>
+      </w:r>
+      <w:r>
+        <w:t xml:space="preserve"> cope with: It is only possible to play the game in fixed resolutions, because of the way the widget system </w:t>
       </w:r>
       <w:r>
         <w:t>in these bot clients work</w:t>
@@ -1569,10 +1863,16 @@
         <w:t xml:space="preserve">In order to optimize speed and to make it easier to remain undetected as a botting client, it would be a good design choice to </w:t>
       </w:r>
       <w:r>
-        <w:t>implement the project in a programming language other than Java. As such, a programming language was chosen that resembles Java in many ways, but is a lot faster and more dynamic. This chose</w:t>
-      </w:r>
-      <w:r>
-        <w:t>n programming language was C++.</w:t>
+        <w:t xml:space="preserve">implement the project in a programming language other than Java. As such, a programming language was chosen that resembles Java in many ways, </w:t>
+      </w:r>
+      <w:r>
+        <w:t xml:space="preserve">namely: </w:t>
+      </w:r>
+      <w:r>
+        <w:t>C++.</w:t>
+      </w:r>
+      <w:r>
+        <w:t xml:space="preserve"> A challenge that must be overcome by making this choice is, to effectively bridge the gap between the two languages without losing too much speed.</w:t>
       </w:r>
     </w:p>
     <w:p>
@@ -1592,23 +1892,15 @@
       </w:r>
     </w:p>
     <w:p>
-      <w:r>
-        <w:t xml:space="preserve">Please do note, however, that the abovementioned behavior is merely an indication, and exact </w:t>
-      </w:r>
-      <w:r>
-        <w:t xml:space="preserve">functionality may change over time. </w:t>
-      </w:r>
-    </w:p>
-    <w:p>
-      <w:pPr>
-        <w:pStyle w:val="Kop1"/>
-      </w:pPr>
-      <w:bookmarkStart w:id="1" w:name="_Toc357190396"/>
+      <w:pPr>
+        <w:pStyle w:val="Heading1"/>
+      </w:pPr>
+      <w:bookmarkStart w:id="2" w:name="_Toc358646652"/>
       <w:r>
         <w:lastRenderedPageBreak/>
         <w:t>Chapter 2 – Overview of PowerGrid</w:t>
       </w:r>
-      <w:bookmarkEnd w:id="1"/>
+      <w:bookmarkEnd w:id="2"/>
     </w:p>
     <w:p>
       <w:r>
@@ -1627,18 +1919,21 @@
         <w:t xml:space="preserve"> main components: the Artficial Intelligence and the communication between the Runescape client and PowerGrid. A description of the Artificial Intelligence module is provided in paragraph 2.1, whereas </w:t>
       </w:r>
       <w:r>
-        <w:t>the communitication with the Runescape client is described in paragraph 2.2.</w:t>
-      </w:r>
-    </w:p>
-    <w:p>
-      <w:pPr>
-        <w:pStyle w:val="Kop2"/>
-      </w:pPr>
-      <w:bookmarkStart w:id="2" w:name="_Toc357190397"/>
+        <w:t xml:space="preserve">the communitication </w:t>
+      </w:r>
+      <w:r>
+        <w:t>with the Runescape client is described in paragraph 2.2.</w:t>
+      </w:r>
+    </w:p>
+    <w:p>
+      <w:pPr>
+        <w:pStyle w:val="Heading2"/>
+      </w:pPr>
+      <w:bookmarkStart w:id="3" w:name="_Toc358646653"/>
       <w:r>
         <w:t>2.1 – Artificial Intelligence as a way of playing Runescape automatically</w:t>
       </w:r>
-      <w:bookmarkEnd w:id="2"/>
+      <w:bookmarkEnd w:id="3"/>
     </w:p>
     <w:p>
       <w:r>
@@ -1668,13 +1963,13 @@
     </w:p>
     <w:p>
       <w:pPr>
-        <w:pStyle w:val="Kop2"/>
-      </w:pPr>
-      <w:bookmarkStart w:id="3" w:name="_Toc357190398"/>
+        <w:pStyle w:val="Heading2"/>
+      </w:pPr>
+      <w:bookmarkStart w:id="4" w:name="_Toc358646654"/>
       <w:r>
         <w:t>2.2 – Communication with the Runescape client</w:t>
       </w:r>
-      <w:bookmarkEnd w:id="3"/>
+      <w:bookmarkEnd w:id="4"/>
     </w:p>
     <w:p>
       <w:r>
@@ -1689,9 +1984,9 @@
     </w:p>
     <w:p>
       <w:pPr>
-        <w:pStyle w:val="Kop1"/>
-      </w:pPr>
-      <w:bookmarkStart w:id="4" w:name="_Toc357190399"/>
+        <w:pStyle w:val="Heading1"/>
+      </w:pPr>
+      <w:bookmarkStart w:id="5" w:name="_Toc358646655"/>
       <w:r>
         <w:lastRenderedPageBreak/>
         <w:t>Chapter 3</w:t>
@@ -1702,7 +1997,7 @@
       <w:r>
         <w:t>overview</w:t>
       </w:r>
-      <w:bookmarkEnd w:id="4"/>
+      <w:bookmarkEnd w:id="5"/>
     </w:p>
     <w:p>
       <w:r>
@@ -1738,16 +2033,16 @@
     </w:p>
     <w:p>
       <w:pPr>
-        <w:pStyle w:val="Kop2"/>
-      </w:pPr>
-      <w:bookmarkStart w:id="5" w:name="_Toc357190400"/>
+        <w:pStyle w:val="Heading2"/>
+      </w:pPr>
+      <w:bookmarkStart w:id="6" w:name="_Toc358646656"/>
       <w:r>
         <w:t>3</w:t>
       </w:r>
       <w:r>
         <w:t>.1 – Structural diagram of PowerGrid</w:t>
       </w:r>
-      <w:bookmarkEnd w:id="5"/>
+      <w:bookmarkEnd w:id="6"/>
     </w:p>
     <w:p>
       <w:r>
@@ -1759,15 +2054,21 @@
       <w:r>
         <w:t xml:space="preserve">the structural diagram of PowerGrid. The diagram shows the different modules in PowerGrid and how these modules interact with each other. </w:t>
       </w:r>
+      <w:r>
+        <w:t xml:space="preserve">The direction of the arrows indicates the direction in which data is transferred between the components. </w:t>
+      </w:r>
     </w:p>
     <w:p>
       <w:r>
         <w:t>The modules are split up in two groups: The Java Virtual Machine and the PowerGrid client. The Java Virtual Machine contains the running Runescape client as well as access to the JNI functions that PowerGrid uses. PowerGrid itself contains various modules to monitor, process and inject actions and information from and to the Java Virtual Machine.</w:t>
       </w:r>
-    </w:p>
-    <w:p>
-      <w:pPr>
-        <w:pStyle w:val="Geenafstand"/>
+      <w:r>
+        <w:t xml:space="preserve"> Please note that PowerGrid has no direct control over components in the Java Virtual Machine.</w:t>
+      </w:r>
+    </w:p>
+    <w:p>
+      <w:pPr>
+        <w:pStyle w:val="NoSpacing"/>
         <w:pBdr>
           <w:top w:val="single" w:sz="4" w:space="1" w:color="auto"/>
           <w:left w:val="single" w:sz="4" w:space="4" w:color="auto"/>
@@ -1777,7 +2078,7 @@
         <w:jc w:val="center"/>
       </w:pPr>
       <w:r>
-        <w:object w:dxaOrig="8693" w:dyaOrig="7951" w14:anchorId="658AC5CF">
+        <w:object w:dxaOrig="8692" w:dyaOrig="7950" w14:anchorId="658AC5CF">
           <v:shapetype id="_x0000_t75" coordsize="21600,21600" o:spt="75" o:preferrelative="t" path="m@4@5l@4@11@9@11@9@5xe" filled="f" stroked="f">
             <v:stroke joinstyle="miter"/>
             <v:formulas>
@@ -1797,16 +2098,16 @@
             <v:path o:extrusionok="f" gradientshapeok="t" o:connecttype="rect"/>
             <o:lock v:ext="edit" aspectratio="t"/>
           </v:shapetype>
-          <v:shape id="_x0000_i1025" type="#_x0000_t75" style="width:370.2pt;height:338.4pt" o:ole="">
-            <v:imagedata r:id="rId9" o:title=""/>
+          <v:shape id="_x0000_i1025" type="#_x0000_t75" style="width:370.5pt;height:338.25pt" o:ole="">
+            <v:imagedata r:id="rId10" o:title=""/>
           </v:shape>
-          <o:OLEObject Type="Embed" ProgID="Visio.Drawing.11" ShapeID="_x0000_i1025" DrawAspect="Content" ObjectID="_1432305809" r:id="rId10"/>
+          <o:OLEObject Type="Embed" ProgID="Visio.Drawing.11" ShapeID="_x0000_i1025" DrawAspect="Content" ObjectID="_1432407732" r:id="rId11"/>
         </w:object>
       </w:r>
     </w:p>
     <w:p>
       <w:pPr>
-        <w:pStyle w:val="Bijschrift"/>
+        <w:pStyle w:val="Caption"/>
       </w:pPr>
       <w:r>
         <w:t>Figure 3.</w:t>
@@ -1834,9 +2135,9 @@
     </w:p>
     <w:p>
       <w:pPr>
-        <w:pStyle w:val="Kop2"/>
-      </w:pPr>
-      <w:bookmarkStart w:id="6" w:name="_Toc357190401"/>
+        <w:pStyle w:val="Heading2"/>
+      </w:pPr>
+      <w:bookmarkStart w:id="7" w:name="_Toc358646657"/>
       <w:r>
         <w:lastRenderedPageBreak/>
         <w:t>3</w:t>
@@ -1844,7 +2145,7 @@
       <w:r>
         <w:t>.2 – Summary of each of the modules in PowerGrid</w:t>
       </w:r>
-      <w:bookmarkEnd w:id="6"/>
+      <w:bookmarkEnd w:id="7"/>
     </w:p>
     <w:p>
       <w:r>
@@ -1858,14 +2159,14 @@
       <w:pPr>
         <w:pStyle w:val="Paragraphheader"/>
         <w:rPr>
-          <w:rStyle w:val="Zwaar"/>
+          <w:rStyle w:val="Strong"/>
           <w:b/>
           <w:bCs w:val="0"/>
         </w:rPr>
       </w:pPr>
       <w:r>
         <w:rPr>
-          <w:rStyle w:val="Zwaar"/>
+          <w:rStyle w:val="Strong"/>
           <w:b/>
           <w:bCs w:val="0"/>
         </w:rPr>
@@ -1934,27 +2235,27 @@
     <w:p>
       <w:pPr>
         <w:rPr>
-          <w:rStyle w:val="Zwaar"/>
+          <w:rStyle w:val="Strong"/>
           <w:b w:val="0"/>
         </w:rPr>
       </w:pPr>
       <w:r>
         <w:rPr>
-          <w:rStyle w:val="Zwaar"/>
+          <w:rStyle w:val="Strong"/>
           <w:b w:val="0"/>
         </w:rPr>
         <w:t>The caching module s</w:t>
       </w:r>
       <w:r>
         <w:rPr>
-          <w:rStyle w:val="Zwaar"/>
+          <w:rStyle w:val="Strong"/>
           <w:b w:val="0"/>
         </w:rPr>
         <w:t xml:space="preserve">tores and manages the data from the Runescape environment for quick access. </w:t>
       </w:r>
       <w:r>
         <w:rPr>
-          <w:rStyle w:val="Zwaar"/>
+          <w:rStyle w:val="Strong"/>
           <w:b w:val="0"/>
         </w:rPr>
         <w:t>This module consists of a variety of caches with different structures for different purposes, and each cache has its own policy of storing and retrieving the data it contains. The caching module also allows storing and loading custom data from other modules. This data is then kept in a separate cache, also for quick lookup.</w:t>
@@ -2133,16 +2434,16 @@
     </w:p>
     <w:p>
       <w:pPr>
-        <w:pStyle w:val="Kop2"/>
-      </w:pPr>
-      <w:bookmarkStart w:id="7" w:name="_Toc357190402"/>
+        <w:pStyle w:val="Heading2"/>
+      </w:pPr>
+      <w:bookmarkStart w:id="8" w:name="_Toc358646658"/>
       <w:r>
         <w:t>3</w:t>
       </w:r>
       <w:r>
         <w:t>.3 – The PowerGrid execution cycle</w:t>
       </w:r>
-      <w:bookmarkEnd w:id="7"/>
+      <w:bookmarkEnd w:id="8"/>
     </w:p>
     <w:p>
       <w:r>
@@ -2187,17 +2488,17 @@
     </w:p>
     <w:p>
       <w:pPr>
-        <w:pStyle w:val="Kop1"/>
+        <w:pStyle w:val="Heading1"/>
       </w:pPr>
       <w:r>
         <w:br w:type="column"/>
       </w:r>
-      <w:bookmarkStart w:id="8" w:name="_Toc357190403"/>
+      <w:bookmarkStart w:id="9" w:name="_Toc358646659"/>
       <w:r>
         <w:lastRenderedPageBreak/>
         <w:t>Chapter 4 – Implementation</w:t>
       </w:r>
-      <w:bookmarkEnd w:id="8"/>
+      <w:bookmarkEnd w:id="9"/>
     </w:p>
     <w:p>
       <w:r>
@@ -2215,13 +2516,13 @@
     </w:p>
     <w:p>
       <w:pPr>
-        <w:pStyle w:val="Kop2"/>
-      </w:pPr>
-      <w:bookmarkStart w:id="9" w:name="_Toc357190404"/>
+        <w:pStyle w:val="Heading2"/>
+      </w:pPr>
+      <w:bookmarkStart w:id="10" w:name="_Toc358646660"/>
       <w:r>
         <w:t>4.1 – The JNI module</w:t>
       </w:r>
-      <w:bookmarkEnd w:id="9"/>
+      <w:bookmarkEnd w:id="10"/>
     </w:p>
     <w:p>
       <w:r>
@@ -2233,13 +2534,13 @@
     </w:p>
     <w:p>
       <w:pPr>
-        <w:pStyle w:val="Kop3"/>
-      </w:pPr>
-      <w:bookmarkStart w:id="10" w:name="_Toc357190405"/>
+        <w:pStyle w:val="Heading3"/>
+      </w:pPr>
+      <w:bookmarkStart w:id="11" w:name="_Toc358646661"/>
       <w:r>
         <w:t>4.1.1 – Problems with Java’s JNI</w:t>
       </w:r>
-      <w:bookmarkEnd w:id="10"/>
+      <w:bookmarkEnd w:id="11"/>
     </w:p>
     <w:p>
       <w:r>
@@ -2260,16 +2561,19 @@
       <w:r>
         <w:t>foundation for the more complex JNI calls. The JNI module also provides satefy checking for the method invocations, something Java’s JNI also did not provide. As such, using a wrapper around Java’s JNI to do the safety checking increases the robustness of the entire program and ensures that the Java Virtual Machine does not crash or hang due to invalid method calls.</w:t>
       </w:r>
-    </w:p>
-    <w:p>
-      <w:pPr>
-        <w:pStyle w:val="Kop3"/>
-      </w:pPr>
-      <w:bookmarkStart w:id="11" w:name="_Toc357190406"/>
+      <w:r>
+        <w:t xml:space="preserve"> Of course it is possible to turn off these safety checks in favour of performance, but disabling safety checks may also mean that PowerGrid crashes without any explanation at all.</w:t>
+      </w:r>
+    </w:p>
+    <w:p>
+      <w:pPr>
+        <w:pStyle w:val="Heading3"/>
+      </w:pPr>
+      <w:bookmarkStart w:id="12" w:name="_Toc358646662"/>
       <w:r>
         <w:t>4.1.2 – Mimicking Java’s reflection engine in C++</w:t>
       </w:r>
-      <w:bookmarkEnd w:id="11"/>
+      <w:bookmarkEnd w:id="12"/>
     </w:p>
     <w:p>
       <w:r>
@@ -2290,201 +2594,245 @@
     </w:p>
     <w:p>
       <w:pPr>
-        <w:pStyle w:val="Kop3"/>
-      </w:pPr>
-      <w:bookmarkStart w:id="12" w:name="_Toc357190407"/>
-      <w:r>
+        <w:pStyle w:val="Heading3"/>
+      </w:pPr>
+      <w:bookmarkStart w:id="13" w:name="_Toc358646663"/>
+      <w:r>
+        <w:lastRenderedPageBreak/>
         <w:t>4.1.3 – Summary of JNI classes in PowerGrid</w:t>
       </w:r>
-      <w:bookmarkEnd w:id="12"/>
+      <w:bookmarkEnd w:id="13"/>
     </w:p>
     <w:p>
       <w:r>
         <w:t>The JNI module in PowerGrid provides a variety of classes quite similar to the reflection classes in Java. The relevant classes are mentioned below:</w:t>
       </w:r>
     </w:p>
-    <w:p/>
-    <w:p>
-      <w:pPr>
-        <w:pStyle w:val="Lijstalinea"/>
+    <w:p>
+      <w:pPr>
+        <w:pStyle w:val="ListParagraph"/>
         <w:numPr>
           <w:ilvl w:val="0"/>
           <w:numId w:val="2"/>
         </w:numPr>
       </w:pPr>
       <w:r>
-        <w:t>JNIClass</w:t>
-      </w:r>
-    </w:p>
-    <w:p>
-      <w:pPr>
-        <w:pStyle w:val="Lijstalinea"/>
+        <w:t>JNIMethod</w:t>
+      </w:r>
+    </w:p>
+    <w:p>
+      <w:pPr>
+        <w:pStyle w:val="ListParagraph"/>
         <w:numPr>
           <w:ilvl w:val="1"/>
           <w:numId w:val="2"/>
         </w:numPr>
       </w:pPr>
       <w:r>
-        <w:t>Represents a class in the Java environment.</w:t>
-      </w:r>
-    </w:p>
-    <w:p>
-      <w:pPr>
-        <w:pStyle w:val="Lijstalinea"/>
+        <w:t>Represents a method (static or non-static) in the Java environment</w:t>
+      </w:r>
+    </w:p>
+    <w:p>
+      <w:pPr>
+        <w:pStyle w:val="ListParagraph"/>
         <w:numPr>
           <w:ilvl w:val="1"/>
           <w:numId w:val="2"/>
         </w:numPr>
       </w:pPr>
       <w:r>
-        <w:t>Contains functions to locate and retrieve methods and properties of the class it represents.</w:t>
-      </w:r>
-    </w:p>
-    <w:p>
-      <w:pPr>
-        <w:pStyle w:val="Lijstalinea"/>
+        <w:t xml:space="preserve">Contains functions to check the return type as well as </w:t>
+      </w:r>
+      <w:r>
+        <w:t>the parameter types</w:t>
+      </w:r>
+    </w:p>
+    <w:p>
+      <w:pPr>
+        <w:pStyle w:val="ListParagraph"/>
         <w:numPr>
           <w:ilvl w:val="0"/>
           <w:numId w:val="2"/>
         </w:numPr>
       </w:pPr>
       <w:r>
-        <w:t>JNIMethod</w:t>
-      </w:r>
-    </w:p>
-    <w:p>
-      <w:pPr>
-        <w:pStyle w:val="Lijstalinea"/>
+        <w:t>JNIValue</w:t>
+      </w:r>
+    </w:p>
+    <w:p>
+      <w:pPr>
+        <w:pStyle w:val="ListParagraph"/>
         <w:numPr>
           <w:ilvl w:val="1"/>
           <w:numId w:val="2"/>
         </w:numPr>
       </w:pPr>
       <w:r>
-        <w:t>Represents a method (static or non-static) in the Java environment</w:t>
-      </w:r>
-    </w:p>
-    <w:p>
-      <w:pPr>
-        <w:pStyle w:val="Lijstalinea"/>
+        <w:t>Represents any value (primitive or object) from the Java environment.</w:t>
+      </w:r>
+    </w:p>
+    <w:p>
+      <w:pPr>
+        <w:pStyle w:val="ListParagraph"/>
         <w:numPr>
           <w:ilvl w:val="1"/>
           <w:numId w:val="2"/>
         </w:numPr>
       </w:pPr>
       <w:r>
-        <w:t xml:space="preserve">Contains functions to check the return type as well as </w:t>
-      </w:r>
-      <w:r>
-        <w:t>the parameter types</w:t>
-      </w:r>
-    </w:p>
-    <w:p>
-      <w:pPr>
-        <w:pStyle w:val="Lijstalinea"/>
+        <w:t>Different from JNI’s own jvalue type, JNIValues know what type they are.</w:t>
+      </w:r>
+    </w:p>
+    <w:p>
+      <w:pPr>
+        <w:pStyle w:val="ListParagraph"/>
         <w:numPr>
           <w:ilvl w:val="0"/>
           <w:numId w:val="2"/>
         </w:numPr>
       </w:pPr>
       <w:r>
-        <w:t>JNIValue</w:t>
-      </w:r>
-    </w:p>
-    <w:p>
-      <w:pPr>
-        <w:pStyle w:val="Lijstalinea"/>
+        <w:t>JNIObject</w:t>
+      </w:r>
+    </w:p>
+    <w:p>
+      <w:pPr>
+        <w:pStyle w:val="ListParagraph"/>
         <w:numPr>
           <w:ilvl w:val="1"/>
           <w:numId w:val="2"/>
         </w:numPr>
       </w:pPr>
       <w:r>
-        <w:t>Represents any value (primitive or object) from the Java environment.</w:t>
-      </w:r>
-    </w:p>
-    <w:p>
-      <w:pPr>
-        <w:pStyle w:val="Lijstalinea"/>
+        <w:t>Represents an object from the Java environment</w:t>
+      </w:r>
+      <w:r>
+        <w:t xml:space="preserve"> (subclass of JNIValue)</w:t>
+      </w:r>
+    </w:p>
+    <w:p>
+      <w:pPr>
+        <w:pStyle w:val="ListParagraph"/>
         <w:numPr>
           <w:ilvl w:val="1"/>
           <w:numId w:val="2"/>
         </w:numPr>
       </w:pPr>
       <w:r>
-        <w:t>Different from JNI’s own jvalue type, JNIValues know what type they are.</w:t>
-      </w:r>
-    </w:p>
-    <w:p>
-      <w:pPr>
-        <w:pStyle w:val="Lijstalinea"/>
+        <w:t>Can have non-static methods invoked on itself.</w:t>
+      </w:r>
+    </w:p>
+    <w:p>
+      <w:pPr>
+        <w:pStyle w:val="ListParagraph"/>
         <w:numPr>
           <w:ilvl w:val="0"/>
           <w:numId w:val="2"/>
         </w:numPr>
       </w:pPr>
       <w:r>
-        <w:t>JavaEnv</w:t>
-      </w:r>
-    </w:p>
-    <w:p>
-      <w:pPr>
-        <w:pStyle w:val="Lijstalinea"/>
+        <w:t>JNIClass</w:t>
+      </w:r>
+    </w:p>
+    <w:p>
+      <w:pPr>
+        <w:pStyle w:val="ListParagraph"/>
         <w:numPr>
           <w:ilvl w:val="1"/>
           <w:numId w:val="2"/>
         </w:numPr>
       </w:pPr>
       <w:r>
-        <w:t xml:space="preserve">A general access point to the running Java environment. </w:t>
-      </w:r>
-    </w:p>
-    <w:p>
-      <w:pPr>
-        <w:pStyle w:val="Lijstalinea"/>
+        <w:t>Represents a class in the Java environment.</w:t>
+      </w:r>
+    </w:p>
+    <w:p>
+      <w:pPr>
+        <w:pStyle w:val="ListParagraph"/>
         <w:numPr>
           <w:ilvl w:val="1"/>
           <w:numId w:val="2"/>
         </w:numPr>
       </w:pPr>
       <w:r>
-        <w:t>Can be used instead of the other JNI classes for class and method retrieval, although using JNIClass and JNIMethod is usually more readable and easier to understand.</w:t>
-      </w:r>
-    </w:p>
-    <w:p>
-      <w:pPr>
-        <w:pStyle w:val="Lijstalinea"/>
+        <w:t>Since the jclass object in JNI is actually the Class object representative from the Java environment, JNIClass extends JNIObject.</w:t>
+      </w:r>
+    </w:p>
+    <w:p>
+      <w:pPr>
+        <w:pStyle w:val="ListParagraph"/>
+        <w:numPr>
+          <w:ilvl w:val="1"/>
+          <w:numId w:val="2"/>
+        </w:numPr>
+      </w:pPr>
+      <w:r>
+        <w:t>Contains functions to locate and retrieve methods and properties of the class it represents.</w:t>
+      </w:r>
+    </w:p>
+    <w:p>
+      <w:pPr>
+        <w:pStyle w:val="ListParagraph"/>
+        <w:numPr>
+          <w:ilvl w:val="1"/>
+          <w:numId w:val="2"/>
+        </w:numPr>
+      </w:pPr>
+      <w:r>
+        <w:t>Can invoke static methods on the class it represents</w:t>
+      </w:r>
+      <w:r>
+        <w:t>.</w:t>
+      </w:r>
+    </w:p>
+    <w:p>
+      <w:pPr>
+        <w:pStyle w:val="ListParagraph"/>
+        <w:numPr>
+          <w:ilvl w:val="1"/>
+          <w:numId w:val="2"/>
+        </w:numPr>
+      </w:pPr>
+      <w:r>
+        <w:t>Can invoke non-static methods of the Class class on the Class representative object (reflection calls).</w:t>
+      </w:r>
+      <w:bookmarkStart w:id="14" w:name="_GoBack"/>
+      <w:bookmarkEnd w:id="14"/>
+    </w:p>
+    <w:p>
+      <w:pPr>
+        <w:pStyle w:val="ListParagraph"/>
         <w:numPr>
           <w:ilvl w:val="0"/>
           <w:numId w:val="2"/>
         </w:numPr>
       </w:pPr>
       <w:r>
-        <w:t>OngoingInvocation</w:t>
-      </w:r>
-    </w:p>
-    <w:p>
-      <w:pPr>
-        <w:pStyle w:val="Lijstalinea"/>
+        <w:t>JavaEnv</w:t>
+      </w:r>
+    </w:p>
+    <w:p>
+      <w:pPr>
+        <w:pStyle w:val="ListParagraph"/>
         <w:numPr>
           <w:ilvl w:val="1"/>
           <w:numId w:val="2"/>
         </w:numPr>
       </w:pPr>
       <w:r>
-        <w:t>Represents an ongoing method call. An instance of this class is created for each invocation.</w:t>
-      </w:r>
-    </w:p>
-    <w:p>
-      <w:pPr>
-        <w:pStyle w:val="Lijstalinea"/>
+        <w:t xml:space="preserve">A general access point to the running Java environment. </w:t>
+      </w:r>
+    </w:p>
+    <w:p>
+      <w:pPr>
+        <w:pStyle w:val="ListParagraph"/>
         <w:numPr>
           <w:ilvl w:val="1"/>
           <w:numId w:val="2"/>
         </w:numPr>
       </w:pPr>
       <w:r>
-        <w:t>Supports executing the same method multiple times without having to recollect the required values.</w:t>
+        <w:t>Can be used instead of the other JNI classes for class and method retrieval, although using JNIClass and JNIMethod is usually more readable and easier to understand.</w:t>
       </w:r>
     </w:p>
     <w:p>
@@ -2499,13 +2847,13 @@
     </w:p>
     <w:p>
       <w:pPr>
-        <w:pStyle w:val="Kop2"/>
-      </w:pPr>
-      <w:bookmarkStart w:id="13" w:name="_Toc357190408"/>
+        <w:pStyle w:val="Heading2"/>
+      </w:pPr>
+      <w:bookmarkStart w:id="15" w:name="_Toc358646664"/>
       <w:r>
         <w:t>4.2 – The Monitor module</w:t>
       </w:r>
-      <w:bookmarkEnd w:id="13"/>
+      <w:bookmarkEnd w:id="15"/>
     </w:p>
     <w:p>
       <w:r>
@@ -2522,11 +2870,8 @@
     </w:p>
     <w:p>
       <w:r>
-        <w:t xml:space="preserve">The Monitor only collects world and collision data by default. Loading of other types of data is done on a need-to-know basis. This is to ensure no obsolete data is loaded and no obsolete information is cached. For example, wigets are only loaded once a certain widget is required that is not already cached. In that case, the monitor module will check the Runescape environment for the required </w:t>
-      </w:r>
-      <w:r>
         <w:lastRenderedPageBreak/>
-        <w:t xml:space="preserve">widget and caches it, after which it will return a reference to the C++ object representing the widget. </w:t>
+        <w:t xml:space="preserve">The Monitor only collects world and collision data by default. Loading of other types of data is done on a need-to-know basis. This is to ensure no obsolete data is loaded and no obsolete information is cached. For example, wigets are only loaded once a certain widget is required that is not already cached. In that case, the monitor module will check the Runescape environment for the required widget and caches it, after which it will return a reference to the C++ object representing the widget. </w:t>
       </w:r>
     </w:p>
     <w:p>
@@ -2536,13 +2881,13 @@
     </w:p>
     <w:p>
       <w:pPr>
-        <w:pStyle w:val="Kop2"/>
-      </w:pPr>
-      <w:bookmarkStart w:id="14" w:name="_Toc357190409"/>
+        <w:pStyle w:val="Heading2"/>
+      </w:pPr>
+      <w:bookmarkStart w:id="16" w:name="_Toc358646665"/>
       <w:r>
         <w:t>4.3 – The Caching module</w:t>
       </w:r>
-      <w:bookmarkEnd w:id="14"/>
+      <w:bookmarkEnd w:id="16"/>
       <w:r>
         <w:t xml:space="preserve"> </w:t>
       </w:r>
@@ -2554,11 +2899,13 @@
     </w:p>
     <w:p>
       <w:pPr>
-        <w:pStyle w:val="Kop3"/>
-      </w:pPr>
+        <w:pStyle w:val="Heading3"/>
+      </w:pPr>
+      <w:bookmarkStart w:id="17" w:name="_Toc358646666"/>
       <w:r>
         <w:t>4.3.1 – Objects suited to be cached</w:t>
       </w:r>
+      <w:bookmarkEnd w:id="17"/>
     </w:p>
     <w:p>
       <w:r>
@@ -2570,7 +2917,7 @@
     </w:p>
     <w:p>
       <w:pPr>
-        <w:pStyle w:val="Lijstalinea"/>
+        <w:pStyle w:val="ListParagraph"/>
         <w:numPr>
           <w:ilvl w:val="0"/>
           <w:numId w:val="3"/>
@@ -2582,7 +2929,7 @@
     </w:p>
     <w:p>
       <w:pPr>
-        <w:pStyle w:val="Lijstalinea"/>
+        <w:pStyle w:val="ListParagraph"/>
         <w:numPr>
           <w:ilvl w:val="1"/>
           <w:numId w:val="3"/>
@@ -2594,7 +2941,7 @@
     </w:p>
     <w:p>
       <w:pPr>
-        <w:pStyle w:val="Lijstalinea"/>
+        <w:pStyle w:val="ListParagraph"/>
         <w:numPr>
           <w:ilvl w:val="1"/>
           <w:numId w:val="3"/>
@@ -2606,7 +2953,7 @@
     </w:p>
     <w:p>
       <w:pPr>
-        <w:pStyle w:val="Lijstalinea"/>
+        <w:pStyle w:val="ListParagraph"/>
         <w:numPr>
           <w:ilvl w:val="0"/>
           <w:numId w:val="3"/>
@@ -2618,7 +2965,7 @@
     </w:p>
     <w:p>
       <w:pPr>
-        <w:pStyle w:val="Lijstalinea"/>
+        <w:pStyle w:val="ListParagraph"/>
         <w:numPr>
           <w:ilvl w:val="1"/>
           <w:numId w:val="3"/>
@@ -2628,30 +2975,28 @@
         <w:t xml:space="preserve">This includes doors and gates, but also </w:t>
       </w:r>
       <w:r>
-        <w:t>trees, ores, shortcuts and so on. However, objects that the player would normally never interact with, such as wall and floor tiles will not be cached because they are not interesting for PowerGrid.</w:t>
-      </w:r>
-      <w:bookmarkStart w:id="15" w:name="_GoBack"/>
-      <w:bookmarkEnd w:id="15"/>
-    </w:p>
-    <w:p>
-      <w:pPr>
-        <w:pStyle w:val="Lijstalinea"/>
+        <w:t xml:space="preserve">trees, ores, shortcuts and so on. However, objects that the player would normally never interact </w:t>
+      </w:r>
+      <w:r>
+        <w:lastRenderedPageBreak/>
+        <w:t>with, such as wall and floor tiles will not be cached because they are not interesting for PowerGrid.</w:t>
+      </w:r>
+    </w:p>
+    <w:p>
+      <w:pPr>
+        <w:pStyle w:val="ListParagraph"/>
         <w:numPr>
           <w:ilvl w:val="1"/>
           <w:numId w:val="3"/>
         </w:numPr>
       </w:pPr>
       <w:r>
-        <w:t xml:space="preserve">Caching this type of information allows PowerGrid to quickly look up information about objects in the neighbourhood of the player, </w:t>
-      </w:r>
-      <w:r>
-        <w:lastRenderedPageBreak/>
-        <w:t>and as such can compute the nearest object of a certain type, or identify certain situations based on the objects there are.</w:t>
-      </w:r>
-    </w:p>
-    <w:p>
-      <w:pPr>
-        <w:pStyle w:val="Lijstalinea"/>
+        <w:t>Caching this type of information allows PowerGrid to quickly look up information about objects in the neighbourhood of the player, and as such can compute the nearest object of a certain type, or identify certain situations based on the objects there are.</w:t>
+      </w:r>
+    </w:p>
+    <w:p>
+      <w:pPr>
+        <w:pStyle w:val="ListParagraph"/>
         <w:numPr>
           <w:ilvl w:val="0"/>
           <w:numId w:val="3"/>
@@ -2663,7 +3008,7 @@
     </w:p>
     <w:p>
       <w:pPr>
-        <w:pStyle w:val="Lijstalinea"/>
+        <w:pStyle w:val="ListParagraph"/>
         <w:numPr>
           <w:ilvl w:val="1"/>
           <w:numId w:val="3"/>
@@ -2675,7 +3020,7 @@
     </w:p>
     <w:p>
       <w:pPr>
-        <w:pStyle w:val="Lijstalinea"/>
+        <w:pStyle w:val="ListParagraph"/>
         <w:numPr>
           <w:ilvl w:val="1"/>
           <w:numId w:val="3"/>
@@ -2687,11 +3032,13 @@
     </w:p>
     <w:p>
       <w:pPr>
-        <w:pStyle w:val="Kop3"/>
-      </w:pPr>
+        <w:pStyle w:val="Heading3"/>
+      </w:pPr>
+      <w:bookmarkStart w:id="18" w:name="_Toc358646667"/>
       <w:r>
         <w:t>4.3.2 – Caching method for different object types</w:t>
       </w:r>
+      <w:bookmarkEnd w:id="18"/>
     </w:p>
     <w:p>
       <w:pPr>
@@ -2705,11 +3052,13 @@
     </w:p>
     <w:p>
       <w:pPr>
-        <w:pStyle w:val="Kop3"/>
-      </w:pPr>
+        <w:pStyle w:val="Heading3"/>
+      </w:pPr>
+      <w:bookmarkStart w:id="19" w:name="_Toc358646668"/>
       <w:r>
         <w:t>4.3.3 – Integration of the caching module into PowerGrid</w:t>
       </w:r>
+      <w:bookmarkEnd w:id="19"/>
     </w:p>
     <w:p>
       <w:r>
@@ -2718,13 +3067,13 @@
     </w:p>
     <w:p>
       <w:pPr>
-        <w:pStyle w:val="Kop2"/>
-      </w:pPr>
-      <w:bookmarkStart w:id="16" w:name="_Toc357190410"/>
+        <w:pStyle w:val="Heading2"/>
+      </w:pPr>
+      <w:bookmarkStart w:id="20" w:name="_Toc358646669"/>
       <w:r>
         <w:t>4.4 – The GUI module</w:t>
       </w:r>
-      <w:bookmarkEnd w:id="16"/>
+      <w:bookmarkEnd w:id="20"/>
     </w:p>
     <w:p>
       <w:r>
@@ -2733,13 +3082,13 @@
     </w:p>
     <w:p>
       <w:pPr>
-        <w:pStyle w:val="Kop3"/>
-      </w:pPr>
-      <w:bookmarkStart w:id="17" w:name="_Toc357190411"/>
+        <w:pStyle w:val="Heading3"/>
+      </w:pPr>
+      <w:bookmarkStart w:id="21" w:name="_Toc358646670"/>
       <w:r>
         <w:t>4.4.1 – Requirements for the PowerGrid user interface</w:t>
       </w:r>
-      <w:bookmarkEnd w:id="17"/>
+      <w:bookmarkEnd w:id="21"/>
     </w:p>
     <w:p>
       <w:r>
@@ -2767,19 +3116,22 @@
     </w:p>
     <w:p>
       <w:r>
-        <w:t>And above all, the GUI should be extendibe, in order to make it relatively easy to add functionality without needing to change underlying code. Making the GUI extendible like that prevents the introduction of hard-to-trace bugs and breaking changes in the GUI code because of added functionality.</w:t>
-      </w:r>
-    </w:p>
-    <w:p>
-      <w:pPr>
-        <w:pStyle w:val="Kop3"/>
-      </w:pPr>
-      <w:bookmarkStart w:id="18" w:name="_Toc357190412"/>
+        <w:t xml:space="preserve">And above all, the GUI should be extendibe, in order to make it relatively easy to add functionality without needing to change underlying code. Making the GUI </w:t>
+      </w:r>
       <w:r>
         <w:lastRenderedPageBreak/>
+        <w:t>extendible like that prevents the introduction of hard-to-trace bugs and breaking changes in the GUI code because of added functionality.</w:t>
+      </w:r>
+    </w:p>
+    <w:p>
+      <w:pPr>
+        <w:pStyle w:val="Heading3"/>
+      </w:pPr>
+      <w:bookmarkStart w:id="22" w:name="_Toc358646671"/>
+      <w:r>
         <w:t>4.4.2 – Implementation of the GUI requirements</w:t>
       </w:r>
-      <w:bookmarkEnd w:id="18"/>
+      <w:bookmarkEnd w:id="22"/>
     </w:p>
     <w:p>
       <w:r>
@@ -2812,13 +3164,13 @@
     </w:p>
     <w:p>
       <w:pPr>
-        <w:pStyle w:val="Kop3"/>
-      </w:pPr>
-      <w:bookmarkStart w:id="19" w:name="_Toc357190413"/>
+        <w:pStyle w:val="Heading3"/>
+      </w:pPr>
+      <w:bookmarkStart w:id="23" w:name="_Toc358646672"/>
       <w:r>
         <w:t>4.4.3 – Summary of GUI components in PowerGrid</w:t>
       </w:r>
-      <w:bookmarkEnd w:id="19"/>
+      <w:bookmarkEnd w:id="23"/>
     </w:p>
     <w:p>
       <w:r>
@@ -2827,13 +3179,13 @@
     </w:p>
     <w:p>
       <w:pPr>
-        <w:pStyle w:val="Kop2"/>
-      </w:pPr>
-      <w:bookmarkStart w:id="20" w:name="_Toc357190414"/>
+        <w:pStyle w:val="Heading2"/>
+      </w:pPr>
+      <w:bookmarkStart w:id="24" w:name="_Toc358646673"/>
       <w:r>
         <w:t>4.5 – The AI module</w:t>
       </w:r>
-      <w:bookmarkEnd w:id="20"/>
+      <w:bookmarkEnd w:id="24"/>
     </w:p>
     <w:p>
       <w:r>
@@ -2842,13 +3194,13 @@
     </w:p>
     <w:p>
       <w:pPr>
-        <w:pStyle w:val="Kop2"/>
-      </w:pPr>
-      <w:bookmarkStart w:id="21" w:name="_Toc357190415"/>
+        <w:pStyle w:val="Heading2"/>
+      </w:pPr>
+      <w:bookmarkStart w:id="25" w:name="_Toc358646674"/>
       <w:r>
         <w:t>4.6 – The Injection module</w:t>
       </w:r>
-      <w:bookmarkEnd w:id="21"/>
+      <w:bookmarkEnd w:id="25"/>
     </w:p>
     <w:p>
       <w:r>
@@ -2857,13 +3209,13 @@
     </w:p>
     <w:p>
       <w:pPr>
-        <w:pStyle w:val="Kop2"/>
-      </w:pPr>
-      <w:bookmarkStart w:id="22" w:name="_Toc357190416"/>
+        <w:pStyle w:val="Heading2"/>
+      </w:pPr>
+      <w:bookmarkStart w:id="26" w:name="_Toc358646675"/>
       <w:r>
         <w:t>4.7 – Summary of modules and their relations</w:t>
       </w:r>
-      <w:bookmarkEnd w:id="22"/>
+      <w:bookmarkEnd w:id="26"/>
     </w:p>
     <w:p>
       <w:r>
@@ -2877,18 +3229,20 @@
     </w:p>
     <w:p>
       <w:pPr>
-        <w:pStyle w:val="Kop1"/>
-      </w:pPr>
+        <w:pStyle w:val="Heading1"/>
+      </w:pPr>
+      <w:bookmarkStart w:id="27" w:name="_Toc358646676"/>
       <w:r>
         <w:lastRenderedPageBreak/>
         <w:t>Chapter 5 – Legal notes</w:t>
       </w:r>
+      <w:bookmarkEnd w:id="27"/>
     </w:p>
     <w:p>
       <w:r>
         <w:t xml:space="preserve">PowerGrid is completely free and open-source, and is licensed under the GPL license. A copy of this license is available at </w:t>
       </w:r>
-      <w:hyperlink r:id="rId11" w:history="1">
+      <w:hyperlink r:id="rId12" w:history="1">
         <w:r>
           <w:rPr>
             <w:rStyle w:val="Hyperlink"/>
@@ -2902,7 +3256,13 @@
     </w:p>
     <w:p>
       <w:r>
-        <w:t>No one associated with PowerGrid by any other means can be held responsible for the behavior of the PowerGrid application and as such no one can be held responsible if any damage, be it physical, mental or any other way</w:t>
+        <w:t xml:space="preserve">No one associated with PowerGrid by any other means can be held responsible for the behavior of the PowerGrid application and as such no one can be held responsible if any damage, be it physical, mental or </w:t>
+      </w:r>
+      <w:r>
+        <w:t xml:space="preserve">in </w:t>
+      </w:r>
+      <w:r>
+        <w:t>any other way</w:t>
       </w:r>
       <w:r>
         <w:t xml:space="preserve"> occurs by using PowerGrid</w:t>
@@ -2913,25 +3273,13 @@
     </w:p>
     <w:p>
       <w:r>
-        <w:t>Furthermore, we, the authors of this document, have no connection to Jagex</w:t>
-      </w:r>
-      <w:r>
-        <w:rPr>
-          <w:vertAlign w:val="superscript"/>
-        </w:rPr>
-        <w:t>®</w:t>
-      </w:r>
-      <w:r>
-        <w:t xml:space="preserve"> or Runescape</w:t>
-      </w:r>
-      <w:r>
-        <w:rPr>
-          <w:vertAlign w:val="superscript"/>
-        </w:rPr>
-        <w:t>®</w:t>
-      </w:r>
-      <w:r>
-        <w:t xml:space="preserve"> whatsoever. </w:t>
+        <w:t>Furthermore, we, the authors of this docum</w:t>
+      </w:r>
+      <w:r>
+        <w:t>ent, have no connection to Jagex</w:t>
+      </w:r>
+      <w:r>
+        <w:t xml:space="preserve"> or Runescape whatsoever. </w:t>
       </w:r>
       <w:r>
         <w:t xml:space="preserve"> </w:t>
@@ -2941,9 +3289,9 @@
       </w:r>
     </w:p>
     <w:sectPr>
-      <w:footerReference w:type="even" r:id="rId12"/>
-      <w:footerReference w:type="default" r:id="rId13"/>
-      <w:footerReference w:type="first" r:id="rId14"/>
+      <w:footerReference w:type="even" r:id="rId13"/>
+      <w:footerReference w:type="default" r:id="rId14"/>
+      <w:footerReference w:type="first" r:id="rId15"/>
       <w:pgSz w:w="11900" w:h="16840"/>
       <w:pgMar w:top="1440" w:right="1800" w:bottom="1440" w:left="1800" w:header="708" w:footer="708" w:gutter="0"/>
       <w:cols w:space="708"/>
@@ -2955,7 +3303,7 @@
 </file>
 
 <file path=word/endnotes.xml><?xml version="1.0" encoding="utf-8"?>
-<w:endnotes xmlns:wpc="http://schemas.microsoft.com/office/word/2010/wordprocessingCanvas" xmlns:mc="http://schemas.openxmlformats.org/markup-compatibility/2006" xmlns:o="urn:schemas-microsoft-com:office:office" xmlns:r="http://schemas.openxmlformats.org/officeDocument/2006/relationships" xmlns:m="http://schemas.openxmlformats.org/officeDocument/2006/math" xmlns:v="urn:schemas-microsoft-com:vml" xmlns:wp14="http://schemas.microsoft.com/office/word/2010/wordprocessingDrawing" xmlns:wp="http://schemas.openxmlformats.org/drawingml/2006/wordprocessingDrawing" xmlns:w10="urn:schemas-microsoft-com:office:word" xmlns:w="http://schemas.openxmlformats.org/wordprocessingml/2006/main" xmlns:w14="http://schemas.microsoft.com/office/word/2010/wordml" xmlns:w15="http://schemas.microsoft.com/office/word/2012/wordml" xmlns:wpg="http://schemas.microsoft.com/office/word/2010/wordprocessingGroup" xmlns:wpi="http://schemas.microsoft.com/office/word/2010/wordprocessingInk" xmlns:wne="http://schemas.microsoft.com/office/word/2006/wordml" xmlns:wps="http://schemas.microsoft.com/office/word/2010/wordprocessingShape" mc:Ignorable="w14 w15 wp14">
+<w:endnotes xmlns:wpc="http://schemas.microsoft.com/office/word/2010/wordprocessingCanvas" xmlns:mc="http://schemas.openxmlformats.org/markup-compatibility/2006" xmlns:o="urn:schemas-microsoft-com:office:office" xmlns:r="http://schemas.openxmlformats.org/officeDocument/2006/relationships" xmlns:m="http://schemas.openxmlformats.org/officeDocument/2006/math" xmlns:v="urn:schemas-microsoft-com:vml" xmlns:wp14="http://schemas.microsoft.com/office/word/2010/wordprocessingDrawing" xmlns:wp="http://schemas.openxmlformats.org/drawingml/2006/wordprocessingDrawing" xmlns:w10="urn:schemas-microsoft-com:office:word" xmlns:w="http://schemas.openxmlformats.org/wordprocessingml/2006/main" xmlns:w14="http://schemas.microsoft.com/office/word/2010/wordml" xmlns:wpg="http://schemas.microsoft.com/office/word/2010/wordprocessingGroup" xmlns:wpi="http://schemas.microsoft.com/office/word/2010/wordprocessingInk" xmlns:wne="http://schemas.microsoft.com/office/word/2006/wordml" xmlns:wps="http://schemas.microsoft.com/office/word/2010/wordprocessingShape" mc:Ignorable="w14 wp14">
   <w:endnote w:type="separator" w:id="-1">
     <w:p>
       <w:r>
@@ -2974,94 +3322,94 @@
 </file>
 
 <file path=word/footer1.xml><?xml version="1.0" encoding="utf-8"?>
-<w:ftr xmlns:wpc="http://schemas.microsoft.com/office/word/2010/wordprocessingCanvas" xmlns:mc="http://schemas.openxmlformats.org/markup-compatibility/2006" xmlns:o="urn:schemas-microsoft-com:office:office" xmlns:r="http://schemas.openxmlformats.org/officeDocument/2006/relationships" xmlns:m="http://schemas.openxmlformats.org/officeDocument/2006/math" xmlns:v="urn:schemas-microsoft-com:vml" xmlns:wp14="http://schemas.microsoft.com/office/word/2010/wordprocessingDrawing" xmlns:wp="http://schemas.openxmlformats.org/drawingml/2006/wordprocessingDrawing" xmlns:w10="urn:schemas-microsoft-com:office:word" xmlns:w="http://schemas.openxmlformats.org/wordprocessingml/2006/main" xmlns:w14="http://schemas.microsoft.com/office/word/2010/wordml" xmlns:w15="http://schemas.microsoft.com/office/word/2012/wordml" xmlns:wpg="http://schemas.microsoft.com/office/word/2010/wordprocessingGroup" xmlns:wpi="http://schemas.microsoft.com/office/word/2010/wordprocessingInk" xmlns:wne="http://schemas.microsoft.com/office/word/2006/wordml" xmlns:wps="http://schemas.microsoft.com/office/word/2010/wordprocessingShape" mc:Ignorable="w14 w15 wp14">
+<w:ftr xmlns:wpc="http://schemas.microsoft.com/office/word/2010/wordprocessingCanvas" xmlns:mc="http://schemas.openxmlformats.org/markup-compatibility/2006" xmlns:o="urn:schemas-microsoft-com:office:office" xmlns:r="http://schemas.openxmlformats.org/officeDocument/2006/relationships" xmlns:m="http://schemas.openxmlformats.org/officeDocument/2006/math" xmlns:v="urn:schemas-microsoft-com:vml" xmlns:wp14="http://schemas.microsoft.com/office/word/2010/wordprocessingDrawing" xmlns:wp="http://schemas.openxmlformats.org/drawingml/2006/wordprocessingDrawing" xmlns:w10="urn:schemas-microsoft-com:office:word" xmlns:w="http://schemas.openxmlformats.org/wordprocessingml/2006/main" xmlns:w14="http://schemas.microsoft.com/office/word/2010/wordml" xmlns:wpg="http://schemas.microsoft.com/office/word/2010/wordprocessingGroup" xmlns:wpi="http://schemas.microsoft.com/office/word/2010/wordprocessingInk" xmlns:wne="http://schemas.microsoft.com/office/word/2006/wordml" xmlns:wps="http://schemas.microsoft.com/office/word/2010/wordprocessingShape" mc:Ignorable="w14 wp14">
   <w:p>
     <w:pPr>
-      <w:pStyle w:val="Voettekst"/>
+      <w:pStyle w:val="Footer"/>
       <w:rPr>
-        <w:rStyle w:val="Paginanummer"/>
+        <w:rStyle w:val="PageNumber"/>
       </w:rPr>
     </w:pPr>
     <w:r>
       <w:rPr>
-        <w:rStyle w:val="Paginanummer"/>
+        <w:rStyle w:val="PageNumber"/>
       </w:rPr>
       <w:fldChar w:fldCharType="begin"/>
     </w:r>
     <w:r>
       <w:rPr>
-        <w:rStyle w:val="Paginanummer"/>
+        <w:rStyle w:val="PageNumber"/>
       </w:rPr>
       <w:instrText xml:space="preserve">PAGE  </w:instrText>
     </w:r>
     <w:r>
       <w:rPr>
-        <w:rStyle w:val="Paginanummer"/>
+        <w:rStyle w:val="PageNumber"/>
       </w:rPr>
       <w:fldChar w:fldCharType="end"/>
     </w:r>
   </w:p>
   <w:p>
     <w:pPr>
-      <w:pStyle w:val="Voettekst"/>
+      <w:pStyle w:val="Footer"/>
     </w:pPr>
   </w:p>
 </w:ftr>
 </file>
 
 <file path=word/footer2.xml><?xml version="1.0" encoding="utf-8"?>
-<w:ftr xmlns:wpc="http://schemas.microsoft.com/office/word/2010/wordprocessingCanvas" xmlns:mc="http://schemas.openxmlformats.org/markup-compatibility/2006" xmlns:o="urn:schemas-microsoft-com:office:office" xmlns:r="http://schemas.openxmlformats.org/officeDocument/2006/relationships" xmlns:m="http://schemas.openxmlformats.org/officeDocument/2006/math" xmlns:v="urn:schemas-microsoft-com:vml" xmlns:wp14="http://schemas.microsoft.com/office/word/2010/wordprocessingDrawing" xmlns:wp="http://schemas.openxmlformats.org/drawingml/2006/wordprocessingDrawing" xmlns:w10="urn:schemas-microsoft-com:office:word" xmlns:w="http://schemas.openxmlformats.org/wordprocessingml/2006/main" xmlns:w14="http://schemas.microsoft.com/office/word/2010/wordml" xmlns:w15="http://schemas.microsoft.com/office/word/2012/wordml" xmlns:wpg="http://schemas.microsoft.com/office/word/2010/wordprocessingGroup" xmlns:wpi="http://schemas.microsoft.com/office/word/2010/wordprocessingInk" xmlns:wne="http://schemas.microsoft.com/office/word/2006/wordml" xmlns:wps="http://schemas.microsoft.com/office/word/2010/wordprocessingShape" mc:Ignorable="w14 w15 wp14">
+<w:ftr xmlns:wpc="http://schemas.microsoft.com/office/word/2010/wordprocessingCanvas" xmlns:mc="http://schemas.openxmlformats.org/markup-compatibility/2006" xmlns:o="urn:schemas-microsoft-com:office:office" xmlns:r="http://schemas.openxmlformats.org/officeDocument/2006/relationships" xmlns:m="http://schemas.openxmlformats.org/officeDocument/2006/math" xmlns:v="urn:schemas-microsoft-com:vml" xmlns:wp14="http://schemas.microsoft.com/office/word/2010/wordprocessingDrawing" xmlns:wp="http://schemas.openxmlformats.org/drawingml/2006/wordprocessingDrawing" xmlns:w10="urn:schemas-microsoft-com:office:word" xmlns:w="http://schemas.openxmlformats.org/wordprocessingml/2006/main" xmlns:w14="http://schemas.microsoft.com/office/word/2010/wordml" xmlns:wpg="http://schemas.microsoft.com/office/word/2010/wordprocessingGroup" xmlns:wpi="http://schemas.microsoft.com/office/word/2010/wordprocessingInk" xmlns:wne="http://schemas.microsoft.com/office/word/2006/wordml" xmlns:wps="http://schemas.microsoft.com/office/word/2010/wordprocessingShape" mc:Ignorable="w14 wp14">
   <w:p>
     <w:pPr>
-      <w:pStyle w:val="Voettekst"/>
+      <w:pStyle w:val="Footer"/>
       <w:rPr>
-        <w:rStyle w:val="Paginanummer"/>
+        <w:rStyle w:val="PageNumber"/>
       </w:rPr>
     </w:pPr>
     <w:r>
       <w:rPr>
-        <w:rStyle w:val="Paginanummer"/>
+        <w:rStyle w:val="PageNumber"/>
       </w:rPr>
       <w:fldChar w:fldCharType="begin"/>
     </w:r>
     <w:r>
       <w:rPr>
-        <w:rStyle w:val="Paginanummer"/>
+        <w:rStyle w:val="PageNumber"/>
       </w:rPr>
       <w:instrText xml:space="preserve">PAGE  </w:instrText>
     </w:r>
     <w:r>
       <w:rPr>
-        <w:rStyle w:val="Paginanummer"/>
+        <w:rStyle w:val="PageNumber"/>
       </w:rPr>
       <w:fldChar w:fldCharType="separate"/>
     </w:r>
     <w:r>
       <w:rPr>
-        <w:rStyle w:val="Paginanummer"/>
+        <w:rStyle w:val="PageNumber"/>
       </w:rPr>
-      <w:t>13</w:t>
+      <w:t>9</w:t>
     </w:r>
     <w:r>
       <w:rPr>
-        <w:rStyle w:val="Paginanummer"/>
+        <w:rStyle w:val="PageNumber"/>
       </w:rPr>
       <w:fldChar w:fldCharType="end"/>
     </w:r>
   </w:p>
   <w:p>
     <w:pPr>
-      <w:pStyle w:val="Voettekst"/>
+      <w:pStyle w:val="Footer"/>
     </w:pPr>
   </w:p>
 </w:ftr>
 </file>
 
 <file path=word/footer3.xml><?xml version="1.0" encoding="utf-8"?>
-<w:ftr xmlns:wpc="http://schemas.microsoft.com/office/word/2010/wordprocessingCanvas" xmlns:mc="http://schemas.openxmlformats.org/markup-compatibility/2006" xmlns:o="urn:schemas-microsoft-com:office:office" xmlns:r="http://schemas.openxmlformats.org/officeDocument/2006/relationships" xmlns:m="http://schemas.openxmlformats.org/officeDocument/2006/math" xmlns:v="urn:schemas-microsoft-com:vml" xmlns:wp14="http://schemas.microsoft.com/office/word/2010/wordprocessingDrawing" xmlns:wp="http://schemas.openxmlformats.org/drawingml/2006/wordprocessingDrawing" xmlns:w10="urn:schemas-microsoft-com:office:word" xmlns:w="http://schemas.openxmlformats.org/wordprocessingml/2006/main" xmlns:w14="http://schemas.microsoft.com/office/word/2010/wordml" xmlns:w15="http://schemas.microsoft.com/office/word/2012/wordml" xmlns:wpg="http://schemas.microsoft.com/office/word/2010/wordprocessingGroup" xmlns:wpi="http://schemas.microsoft.com/office/word/2010/wordprocessingInk" xmlns:wne="http://schemas.microsoft.com/office/word/2006/wordml" xmlns:wps="http://schemas.microsoft.com/office/word/2010/wordprocessingShape" mc:Ignorable="w14 w15 wp14">
+<w:ftr xmlns:wpc="http://schemas.microsoft.com/office/word/2010/wordprocessingCanvas" xmlns:mc="http://schemas.openxmlformats.org/markup-compatibility/2006" xmlns:o="urn:schemas-microsoft-com:office:office" xmlns:r="http://schemas.openxmlformats.org/officeDocument/2006/relationships" xmlns:m="http://schemas.openxmlformats.org/officeDocument/2006/math" xmlns:v="urn:schemas-microsoft-com:vml" xmlns:wp14="http://schemas.microsoft.com/office/word/2010/wordprocessingDrawing" xmlns:wp="http://schemas.openxmlformats.org/drawingml/2006/wordprocessingDrawing" xmlns:w10="urn:schemas-microsoft-com:office:word" xmlns:w="http://schemas.openxmlformats.org/wordprocessingml/2006/main" xmlns:w14="http://schemas.microsoft.com/office/word/2010/wordml" xmlns:wpg="http://schemas.microsoft.com/office/word/2010/wordprocessingGroup" xmlns:wpi="http://schemas.microsoft.com/office/word/2010/wordprocessingInk" xmlns:wne="http://schemas.microsoft.com/office/word/2006/wordml" xmlns:wps="http://schemas.microsoft.com/office/word/2010/wordprocessingShape" mc:Ignorable="w14 wp14">
   <w:p>
     <w:pPr>
-      <w:pStyle w:val="Voettekst"/>
+      <w:pStyle w:val="Footer"/>
       <w:rPr>
         <w:lang w:val="en-US"/>
       </w:rPr>
@@ -3075,7 +3423,7 @@
   </w:p>
   <w:p>
     <w:pPr>
-      <w:pStyle w:val="Geenafstand"/>
+      <w:pStyle w:val="NoSpacing"/>
       <w:rPr>
         <w:lang w:val="en-US"/>
       </w:rPr>
@@ -3089,7 +3437,7 @@
   </w:p>
   <w:p>
     <w:pPr>
-      <w:pStyle w:val="Geenafstand"/>
+      <w:pStyle w:val="NoSpacing"/>
       <w:rPr>
         <w:lang w:val="en-US"/>
       </w:rPr>
@@ -3105,7 +3453,7 @@
 </file>
 
 <file path=word/footnotes.xml><?xml version="1.0" encoding="utf-8"?>
-<w:footnotes xmlns:wpc="http://schemas.microsoft.com/office/word/2010/wordprocessingCanvas" xmlns:mc="http://schemas.openxmlformats.org/markup-compatibility/2006" xmlns:o="urn:schemas-microsoft-com:office:office" xmlns:r="http://schemas.openxmlformats.org/officeDocument/2006/relationships" xmlns:m="http://schemas.openxmlformats.org/officeDocument/2006/math" xmlns:v="urn:schemas-microsoft-com:vml" xmlns:wp14="http://schemas.microsoft.com/office/word/2010/wordprocessingDrawing" xmlns:wp="http://schemas.openxmlformats.org/drawingml/2006/wordprocessingDrawing" xmlns:w10="urn:schemas-microsoft-com:office:word" xmlns:w="http://schemas.openxmlformats.org/wordprocessingml/2006/main" xmlns:w14="http://schemas.microsoft.com/office/word/2010/wordml" xmlns:w15="http://schemas.microsoft.com/office/word/2012/wordml" xmlns:wpg="http://schemas.microsoft.com/office/word/2010/wordprocessingGroup" xmlns:wpi="http://schemas.microsoft.com/office/word/2010/wordprocessingInk" xmlns:wne="http://schemas.microsoft.com/office/word/2006/wordml" xmlns:wps="http://schemas.microsoft.com/office/word/2010/wordprocessingShape" mc:Ignorable="w14 w15 wp14">
+<w:footnotes xmlns:wpc="http://schemas.microsoft.com/office/word/2010/wordprocessingCanvas" xmlns:mc="http://schemas.openxmlformats.org/markup-compatibility/2006" xmlns:o="urn:schemas-microsoft-com:office:office" xmlns:r="http://schemas.openxmlformats.org/officeDocument/2006/relationships" xmlns:m="http://schemas.openxmlformats.org/officeDocument/2006/math" xmlns:v="urn:schemas-microsoft-com:vml" xmlns:wp14="http://schemas.microsoft.com/office/word/2010/wordprocessingDrawing" xmlns:wp="http://schemas.openxmlformats.org/drawingml/2006/wordprocessingDrawing" xmlns:w10="urn:schemas-microsoft-com:office:word" xmlns:w="http://schemas.openxmlformats.org/wordprocessingml/2006/main" xmlns:w14="http://schemas.microsoft.com/office/word/2010/wordml" xmlns:wpg="http://schemas.microsoft.com/office/word/2010/wordprocessingGroup" xmlns:wpi="http://schemas.microsoft.com/office/word/2010/wordprocessingInk" xmlns:wne="http://schemas.microsoft.com/office/word/2006/wordml" xmlns:wps="http://schemas.microsoft.com/office/word/2010/wordprocessingShape" mc:Ignorable="w14 wp14">
   <w:footnote w:type="separator" w:id="-1">
     <w:p>
       <w:r>
@@ -3124,7 +3472,7 @@
 </file>
 
 <file path=word/numbering.xml><?xml version="1.0" encoding="utf-8"?>
-<w:numbering xmlns:wpc="http://schemas.microsoft.com/office/word/2010/wordprocessingCanvas" xmlns:mc="http://schemas.openxmlformats.org/markup-compatibility/2006" xmlns:o="urn:schemas-microsoft-com:office:office" xmlns:r="http://schemas.openxmlformats.org/officeDocument/2006/relationships" xmlns:m="http://schemas.openxmlformats.org/officeDocument/2006/math" xmlns:v="urn:schemas-microsoft-com:vml" xmlns:wp14="http://schemas.microsoft.com/office/word/2010/wordprocessingDrawing" xmlns:wp="http://schemas.openxmlformats.org/drawingml/2006/wordprocessingDrawing" xmlns:w10="urn:schemas-microsoft-com:office:word" xmlns:w="http://schemas.openxmlformats.org/wordprocessingml/2006/main" xmlns:w14="http://schemas.microsoft.com/office/word/2010/wordml" xmlns:w15="http://schemas.microsoft.com/office/word/2012/wordml" xmlns:wpg="http://schemas.microsoft.com/office/word/2010/wordprocessingGroup" xmlns:wpi="http://schemas.microsoft.com/office/word/2010/wordprocessingInk" xmlns:wne="http://schemas.microsoft.com/office/word/2006/wordml" xmlns:wps="http://schemas.microsoft.com/office/word/2010/wordprocessingShape" mc:Ignorable="w14 w15 wp14">
+<w:numbering xmlns:wpc="http://schemas.microsoft.com/office/word/2010/wordprocessingCanvas" xmlns:mc="http://schemas.openxmlformats.org/markup-compatibility/2006" xmlns:o="urn:schemas-microsoft-com:office:office" xmlns:r="http://schemas.openxmlformats.org/officeDocument/2006/relationships" xmlns:m="http://schemas.openxmlformats.org/officeDocument/2006/math" xmlns:v="urn:schemas-microsoft-com:vml" xmlns:wp14="http://schemas.microsoft.com/office/word/2010/wordprocessingDrawing" xmlns:wp="http://schemas.openxmlformats.org/drawingml/2006/wordprocessingDrawing" xmlns:w10="urn:schemas-microsoft-com:office:word" xmlns:w="http://schemas.openxmlformats.org/wordprocessingml/2006/main" xmlns:w14="http://schemas.microsoft.com/office/word/2010/wordml" xmlns:wpg="http://schemas.microsoft.com/office/word/2010/wordprocessingGroup" xmlns:wpi="http://schemas.microsoft.com/office/word/2010/wordprocessingInk" xmlns:wne="http://schemas.microsoft.com/office/word/2006/wordml" xmlns:wps="http://schemas.microsoft.com/office/word/2010/wordprocessingShape" mc:Ignorable="w14 wp14">
   <w:abstractNum w:abstractNumId="0">
     <w:nsid w:val="25B12FAD"/>
     <w:multiLevelType w:val="hybridMultilevel"/>
@@ -3450,7 +3798,7 @@
 </file>
 
 <file path=word/styles.xml><?xml version="1.0" encoding="utf-8"?>
-<w:styles xmlns:mc="http://schemas.openxmlformats.org/markup-compatibility/2006" xmlns:r="http://schemas.openxmlformats.org/officeDocument/2006/relationships" xmlns:w="http://schemas.openxmlformats.org/wordprocessingml/2006/main" xmlns:w14="http://schemas.microsoft.com/office/word/2010/wordml" xmlns:w15="http://schemas.microsoft.com/office/word/2012/wordml" mc:Ignorable="w14 w15">
+<w:styles xmlns:mc="http://schemas.openxmlformats.org/markup-compatibility/2006" xmlns:r="http://schemas.openxmlformats.org/officeDocument/2006/relationships" xmlns:w="http://schemas.openxmlformats.org/wordprocessingml/2006/main" xmlns:w14="http://schemas.microsoft.com/office/word/2010/wordml" mc:Ignorable="w14">
   <w:docDefaults>
     <w:rPrDefault>
       <w:rPr>
@@ -3462,380 +3810,146 @@
     </w:rPrDefault>
     <w:pPrDefault/>
   </w:docDefaults>
-  <w:latentStyles w:defLockedState="0" w:defUIPriority="99" w:defSemiHidden="0" w:defUnhideWhenUsed="0" w:defQFormat="0" w:count="371">
-    <w:lsdException w:name="Normal" w:uiPriority="0" w:qFormat="1"/>
-    <w:lsdException w:name="heading 1" w:uiPriority="9" w:qFormat="1"/>
-    <w:lsdException w:name="heading 2" w:semiHidden="1" w:uiPriority="9" w:unhideWhenUsed="1" w:qFormat="1"/>
-    <w:lsdException w:name="heading 3" w:semiHidden="1" w:uiPriority="9" w:unhideWhenUsed="1" w:qFormat="1"/>
-    <w:lsdException w:name="heading 4" w:semiHidden="1" w:uiPriority="9" w:unhideWhenUsed="1" w:qFormat="1"/>
-    <w:lsdException w:name="heading 5" w:semiHidden="1" w:uiPriority="9" w:unhideWhenUsed="1" w:qFormat="1"/>
-    <w:lsdException w:name="heading 6" w:semiHidden="1" w:uiPriority="9" w:unhideWhenUsed="1" w:qFormat="1"/>
-    <w:lsdException w:name="heading 7" w:semiHidden="1" w:uiPriority="9" w:unhideWhenUsed="1" w:qFormat="1"/>
-    <w:lsdException w:name="heading 8" w:semiHidden="1" w:uiPriority="9" w:unhideWhenUsed="1" w:qFormat="1"/>
-    <w:lsdException w:name="heading 9" w:semiHidden="1" w:uiPriority="9" w:unhideWhenUsed="1" w:qFormat="1"/>
-    <w:lsdException w:name="index 1" w:semiHidden="1" w:unhideWhenUsed="1"/>
-    <w:lsdException w:name="index 2" w:semiHidden="1" w:unhideWhenUsed="1"/>
-    <w:lsdException w:name="index 3" w:semiHidden="1" w:unhideWhenUsed="1"/>
-    <w:lsdException w:name="index 4" w:semiHidden="1" w:unhideWhenUsed="1"/>
-    <w:lsdException w:name="index 5" w:semiHidden="1" w:unhideWhenUsed="1"/>
-    <w:lsdException w:name="index 6" w:semiHidden="1" w:unhideWhenUsed="1"/>
-    <w:lsdException w:name="index 7" w:semiHidden="1" w:unhideWhenUsed="1"/>
-    <w:lsdException w:name="index 8" w:semiHidden="1" w:unhideWhenUsed="1"/>
-    <w:lsdException w:name="index 9" w:semiHidden="1" w:unhideWhenUsed="1"/>
-    <w:lsdException w:name="toc 1" w:semiHidden="1" w:uiPriority="39" w:unhideWhenUsed="1"/>
-    <w:lsdException w:name="toc 2" w:semiHidden="1" w:uiPriority="39" w:unhideWhenUsed="1"/>
-    <w:lsdException w:name="toc 3" w:semiHidden="1" w:uiPriority="39" w:unhideWhenUsed="1"/>
-    <w:lsdException w:name="toc 4" w:semiHidden="1" w:uiPriority="39" w:unhideWhenUsed="1"/>
-    <w:lsdException w:name="toc 5" w:semiHidden="1" w:uiPriority="39" w:unhideWhenUsed="1"/>
-    <w:lsdException w:name="toc 6" w:semiHidden="1" w:uiPriority="39" w:unhideWhenUsed="1"/>
-    <w:lsdException w:name="toc 7" w:semiHidden="1" w:uiPriority="39" w:unhideWhenUsed="1"/>
-    <w:lsdException w:name="toc 8" w:semiHidden="1" w:uiPriority="39" w:unhideWhenUsed="1"/>
-    <w:lsdException w:name="toc 9" w:semiHidden="1" w:uiPriority="39" w:unhideWhenUsed="1"/>
-    <w:lsdException w:name="Normal Indent" w:semiHidden="1" w:unhideWhenUsed="1"/>
-    <w:lsdException w:name="footnote text" w:semiHidden="1" w:unhideWhenUsed="1"/>
-    <w:lsdException w:name="annotation text" w:semiHidden="1" w:unhideWhenUsed="1"/>
-    <w:lsdException w:name="header" w:semiHidden="1" w:unhideWhenUsed="1"/>
-    <w:lsdException w:name="footer" w:semiHidden="1" w:unhideWhenUsed="1"/>
-    <w:lsdException w:name="index heading" w:semiHidden="1" w:unhideWhenUsed="1"/>
-    <w:lsdException w:name="caption" w:semiHidden="1" w:uiPriority="35" w:unhideWhenUsed="1" w:qFormat="1"/>
-    <w:lsdException w:name="table of figures" w:semiHidden="1" w:unhideWhenUsed="1"/>
-    <w:lsdException w:name="envelope address" w:semiHidden="1" w:unhideWhenUsed="1"/>
-    <w:lsdException w:name="envelope return" w:semiHidden="1" w:unhideWhenUsed="1"/>
-    <w:lsdException w:name="footnote reference" w:semiHidden="1" w:unhideWhenUsed="1"/>
-    <w:lsdException w:name="annotation reference" w:semiHidden="1" w:unhideWhenUsed="1"/>
-    <w:lsdException w:name="line number" w:semiHidden="1" w:unhideWhenUsed="1"/>
-    <w:lsdException w:name="page number" w:semiHidden="1" w:unhideWhenUsed="1"/>
-    <w:lsdException w:name="endnote reference" w:semiHidden="1" w:unhideWhenUsed="1"/>
-    <w:lsdException w:name="endnote text" w:semiHidden="1" w:unhideWhenUsed="1"/>
-    <w:lsdException w:name="table of authorities" w:semiHidden="1" w:unhideWhenUsed="1"/>
-    <w:lsdException w:name="macro" w:semiHidden="1" w:unhideWhenUsed="1"/>
-    <w:lsdException w:name="toa heading" w:semiHidden="1" w:unhideWhenUsed="1"/>
-    <w:lsdException w:name="List" w:semiHidden="1" w:unhideWhenUsed="1"/>
-    <w:lsdException w:name="List Bullet" w:semiHidden="1" w:unhideWhenUsed="1"/>
-    <w:lsdException w:name="List Number" w:semiHidden="1" w:unhideWhenUsed="1"/>
-    <w:lsdException w:name="List 2" w:semiHidden="1" w:unhideWhenUsed="1"/>
-    <w:lsdException w:name="List 3" w:semiHidden="1" w:unhideWhenUsed="1"/>
-    <w:lsdException w:name="List 4" w:semiHidden="1" w:unhideWhenUsed="1"/>
-    <w:lsdException w:name="List 5" w:semiHidden="1" w:unhideWhenUsed="1"/>
-    <w:lsdException w:name="List Bullet 2" w:semiHidden="1" w:unhideWhenUsed="1"/>
-    <w:lsdException w:name="List Bullet 3" w:semiHidden="1" w:unhideWhenUsed="1"/>
-    <w:lsdException w:name="List Bullet 4" w:semiHidden="1" w:unhideWhenUsed="1"/>
-    <w:lsdException w:name="List Bullet 5" w:semiHidden="1" w:unhideWhenUsed="1"/>
-    <w:lsdException w:name="List Number 2" w:semiHidden="1" w:unhideWhenUsed="1"/>
-    <w:lsdException w:name="List Number 3" w:semiHidden="1" w:unhideWhenUsed="1"/>
-    <w:lsdException w:name="List Number 4" w:semiHidden="1" w:unhideWhenUsed="1"/>
-    <w:lsdException w:name="List Number 5" w:semiHidden="1" w:unhideWhenUsed="1"/>
-    <w:lsdException w:name="Title" w:uiPriority="10" w:qFormat="1"/>
-    <w:lsdException w:name="Closing" w:semiHidden="1" w:unhideWhenUsed="1"/>
-    <w:lsdException w:name="Signature" w:semiHidden="1" w:unhideWhenUsed="1"/>
-    <w:lsdException w:name="Default Paragraph Font" w:semiHidden="1" w:uiPriority="1" w:unhideWhenUsed="1"/>
-    <w:lsdException w:name="Body Text" w:semiHidden="1" w:unhideWhenUsed="1"/>
-    <w:lsdException w:name="Body Text Indent" w:semiHidden="1" w:unhideWhenUsed="1"/>
-    <w:lsdException w:name="List Continue" w:semiHidden="1" w:unhideWhenUsed="1"/>
-    <w:lsdException w:name="List Continue 2" w:semiHidden="1" w:unhideWhenUsed="1"/>
-    <w:lsdException w:name="List Continue 3" w:semiHidden="1" w:unhideWhenUsed="1"/>
-    <w:lsdException w:name="List Continue 4" w:semiHidden="1" w:unhideWhenUsed="1"/>
-    <w:lsdException w:name="List Continue 5" w:semiHidden="1" w:unhideWhenUsed="1"/>
-    <w:lsdException w:name="Message Header" w:semiHidden="1" w:unhideWhenUsed="1"/>
-    <w:lsdException w:name="Subtitle" w:uiPriority="11" w:qFormat="1"/>
-    <w:lsdException w:name="Salutation" w:semiHidden="1" w:unhideWhenUsed="1"/>
-    <w:lsdException w:name="Date" w:semiHidden="1" w:unhideWhenUsed="1"/>
-    <w:lsdException w:name="Body Text First Indent" w:semiHidden="1" w:unhideWhenUsed="1"/>
-    <w:lsdException w:name="Body Text First Indent 2" w:semiHidden="1" w:unhideWhenUsed="1"/>
-    <w:lsdException w:name="Note Heading" w:semiHidden="1" w:unhideWhenUsed="1"/>
-    <w:lsdException w:name="Body Text 2" w:semiHidden="1" w:unhideWhenUsed="1"/>
-    <w:lsdException w:name="Body Text 3" w:semiHidden="1" w:unhideWhenUsed="1"/>
-    <w:lsdException w:name="Body Text Indent 2" w:semiHidden="1" w:unhideWhenUsed="1"/>
-    <w:lsdException w:name="Body Text Indent 3" w:semiHidden="1" w:unhideWhenUsed="1"/>
-    <w:lsdException w:name="Block Text" w:semiHidden="1" w:unhideWhenUsed="1"/>
-    <w:lsdException w:name="Hyperlink" w:semiHidden="1" w:unhideWhenUsed="1"/>
-    <w:lsdException w:name="FollowedHyperlink" w:semiHidden="1" w:unhideWhenUsed="1"/>
-    <w:lsdException w:name="Strong" w:uiPriority="22" w:qFormat="1"/>
-    <w:lsdException w:name="Emphasis" w:uiPriority="20" w:qFormat="1"/>
-    <w:lsdException w:name="Document Map" w:semiHidden="1" w:unhideWhenUsed="1"/>
-    <w:lsdException w:name="Plain Text" w:semiHidden="1" w:unhideWhenUsed="1"/>
-    <w:lsdException w:name="E-mail Signature" w:semiHidden="1" w:unhideWhenUsed="1"/>
-    <w:lsdException w:name="HTML Top of Form" w:semiHidden="1" w:unhideWhenUsed="1"/>
-    <w:lsdException w:name="HTML Bottom of Form" w:semiHidden="1" w:unhideWhenUsed="1"/>
-    <w:lsdException w:name="Normal (Web)" w:semiHidden="1" w:unhideWhenUsed="1"/>
-    <w:lsdException w:name="HTML Acronym" w:semiHidden="1" w:unhideWhenUsed="1"/>
-    <w:lsdException w:name="HTML Address" w:semiHidden="1" w:unhideWhenUsed="1"/>
-    <w:lsdException w:name="HTML Cite" w:semiHidden="1" w:unhideWhenUsed="1"/>
-    <w:lsdException w:name="HTML Code" w:semiHidden="1" w:unhideWhenUsed="1"/>
-    <w:lsdException w:name="HTML Definition" w:semiHidden="1" w:unhideWhenUsed="1"/>
-    <w:lsdException w:name="HTML Keyboard" w:semiHidden="1" w:unhideWhenUsed="1"/>
-    <w:lsdException w:name="HTML Preformatted" w:semiHidden="1" w:unhideWhenUsed="1"/>
-    <w:lsdException w:name="HTML Sample" w:semiHidden="1" w:unhideWhenUsed="1"/>
-    <w:lsdException w:name="HTML Typewriter" w:semiHidden="1" w:unhideWhenUsed="1"/>
-    <w:lsdException w:name="HTML Variable" w:semiHidden="1" w:unhideWhenUsed="1"/>
-    <w:lsdException w:name="Normal Table" w:semiHidden="1" w:unhideWhenUsed="1"/>
-    <w:lsdException w:name="annotation subject" w:semiHidden="1" w:unhideWhenUsed="1"/>
-    <w:lsdException w:name="No List" w:semiHidden="1" w:unhideWhenUsed="1"/>
-    <w:lsdException w:name="Outline List 1" w:semiHidden="1" w:unhideWhenUsed="1"/>
-    <w:lsdException w:name="Outline List 2" w:semiHidden="1" w:unhideWhenUsed="1"/>
-    <w:lsdException w:name="Outline List 3" w:semiHidden="1" w:unhideWhenUsed="1"/>
-    <w:lsdException w:name="Table Simple 1" w:semiHidden="1" w:unhideWhenUsed="1"/>
-    <w:lsdException w:name="Table Simple 2" w:semiHidden="1" w:unhideWhenUsed="1"/>
-    <w:lsdException w:name="Table Simple 3" w:semiHidden="1" w:unhideWhenUsed="1"/>
-    <w:lsdException w:name="Table Classic 1" w:semiHidden="1" w:unhideWhenUsed="1"/>
-    <w:lsdException w:name="Table Classic 2" w:semiHidden="1" w:unhideWhenUsed="1"/>
-    <w:lsdException w:name="Table Classic 3" w:semiHidden="1" w:unhideWhenUsed="1"/>
-    <w:lsdException w:name="Table Classic 4" w:semiHidden="1" w:unhideWhenUsed="1"/>
-    <w:lsdException w:name="Table Colorful 1" w:semiHidden="1" w:unhideWhenUsed="1"/>
-    <w:lsdException w:name="Table Colorful 2" w:semiHidden="1" w:unhideWhenUsed="1"/>
-    <w:lsdException w:name="Table Colorful 3" w:semiHidden="1" w:unhideWhenUsed="1"/>
-    <w:lsdException w:name="Table Columns 1" w:semiHidden="1" w:unhideWhenUsed="1"/>
-    <w:lsdException w:name="Table Columns 2" w:semiHidden="1" w:unhideWhenUsed="1"/>
-    <w:lsdException w:name="Table Columns 3" w:semiHidden="1" w:unhideWhenUsed="1"/>
-    <w:lsdException w:name="Table Columns 4" w:semiHidden="1" w:unhideWhenUsed="1"/>
-    <w:lsdException w:name="Table Columns 5" w:semiHidden="1" w:unhideWhenUsed="1"/>
-    <w:lsdException w:name="Table Grid 1" w:semiHidden="1" w:unhideWhenUsed="1"/>
-    <w:lsdException w:name="Table Grid 2" w:semiHidden="1" w:unhideWhenUsed="1"/>
-    <w:lsdException w:name="Table Grid 3" w:semiHidden="1" w:unhideWhenUsed="1"/>
-    <w:lsdException w:name="Table Grid 4" w:semiHidden="1" w:unhideWhenUsed="1"/>
-    <w:lsdException w:name="Table Grid 5" w:semiHidden="1" w:unhideWhenUsed="1"/>
-    <w:lsdException w:name="Table Grid 6" w:semiHidden="1" w:unhideWhenUsed="1"/>
-    <w:lsdException w:name="Table Grid 7" w:semiHidden="1" w:unhideWhenUsed="1"/>
-    <w:lsdException w:name="Table Grid 8" w:semiHidden="1" w:unhideWhenUsed="1"/>
-    <w:lsdException w:name="Table List 1" w:semiHidden="1" w:unhideWhenUsed="1"/>
-    <w:lsdException w:name="Table List 2" w:semiHidden="1" w:unhideWhenUsed="1"/>
-    <w:lsdException w:name="Table List 3" w:semiHidden="1" w:unhideWhenUsed="1"/>
-    <w:lsdException w:name="Table List 4" w:semiHidden="1" w:unhideWhenUsed="1"/>
-    <w:lsdException w:name="Table List 5" w:semiHidden="1" w:unhideWhenUsed="1"/>
-    <w:lsdException w:name="Table List 6" w:semiHidden="1" w:unhideWhenUsed="1"/>
-    <w:lsdException w:name="Table List 7" w:semiHidden="1" w:unhideWhenUsed="1"/>
-    <w:lsdException w:name="Table List 8" w:semiHidden="1" w:unhideWhenUsed="1"/>
-    <w:lsdException w:name="Table 3D effects 1" w:semiHidden="1" w:unhideWhenUsed="1"/>
-    <w:lsdException w:name="Table 3D effects 2" w:semiHidden="1" w:unhideWhenUsed="1"/>
-    <w:lsdException w:name="Table 3D effects 3" w:semiHidden="1" w:unhideWhenUsed="1"/>
-    <w:lsdException w:name="Table Contemporary" w:semiHidden="1" w:unhideWhenUsed="1"/>
-    <w:lsdException w:name="Table Elegant" w:semiHidden="1" w:unhideWhenUsed="1"/>
-    <w:lsdException w:name="Table Professional" w:semiHidden="1" w:unhideWhenUsed="1"/>
-    <w:lsdException w:name="Table Subtle 1" w:semiHidden="1" w:unhideWhenUsed="1"/>
-    <w:lsdException w:name="Table Subtle 2" w:semiHidden="1" w:unhideWhenUsed="1"/>
-    <w:lsdException w:name="Table Web 1" w:semiHidden="1" w:unhideWhenUsed="1"/>
-    <w:lsdException w:name="Table Web 2" w:semiHidden="1" w:unhideWhenUsed="1"/>
-    <w:lsdException w:name="Table Web 3" w:semiHidden="1" w:unhideWhenUsed="1"/>
-    <w:lsdException w:name="Balloon Text" w:semiHidden="1" w:unhideWhenUsed="1"/>
-    <w:lsdException w:name="Table Grid" w:uiPriority="59"/>
-    <w:lsdException w:name="Table Theme" w:semiHidden="1" w:unhideWhenUsed="1"/>
-    <w:lsdException w:name="Placeholder Text" w:semiHidden="1"/>
-    <w:lsdException w:name="No Spacing" w:uiPriority="1" w:qFormat="1"/>
-    <w:lsdException w:name="Light Shading" w:uiPriority="60"/>
-    <w:lsdException w:name="Light List" w:uiPriority="61"/>
-    <w:lsdException w:name="Light Grid" w:uiPriority="62"/>
-    <w:lsdException w:name="Medium Shading 1" w:uiPriority="63"/>
-    <w:lsdException w:name="Medium Shading 2" w:uiPriority="64"/>
-    <w:lsdException w:name="Medium List 1" w:uiPriority="65"/>
-    <w:lsdException w:name="Medium List 2" w:uiPriority="66"/>
-    <w:lsdException w:name="Medium Grid 1" w:uiPriority="67"/>
-    <w:lsdException w:name="Medium Grid 2" w:uiPriority="68"/>
-    <w:lsdException w:name="Medium Grid 3" w:uiPriority="69"/>
-    <w:lsdException w:name="Dark List" w:uiPriority="70"/>
-    <w:lsdException w:name="Colorful Shading" w:uiPriority="71"/>
-    <w:lsdException w:name="Colorful List" w:uiPriority="72"/>
-    <w:lsdException w:name="Colorful Grid" w:uiPriority="73"/>
-    <w:lsdException w:name="Light Shading Accent 1" w:uiPriority="60"/>
-    <w:lsdException w:name="Light List Accent 1" w:uiPriority="61"/>
-    <w:lsdException w:name="Light Grid Accent 1" w:uiPriority="62"/>
-    <w:lsdException w:name="Medium Shading 1 Accent 1" w:uiPriority="63"/>
-    <w:lsdException w:name="Medium Shading 2 Accent 1" w:uiPriority="64"/>
-    <w:lsdException w:name="Medium List 1 Accent 1" w:uiPriority="65"/>
-    <w:lsdException w:name="Revision" w:semiHidden="1"/>
-    <w:lsdException w:name="List Paragraph" w:uiPriority="34" w:qFormat="1"/>
-    <w:lsdException w:name="Quote" w:uiPriority="29" w:qFormat="1"/>
-    <w:lsdException w:name="Intense Quote" w:uiPriority="30" w:qFormat="1"/>
-    <w:lsdException w:name="Medium List 2 Accent 1" w:uiPriority="66"/>
-    <w:lsdException w:name="Medium Grid 1 Accent 1" w:uiPriority="67"/>
-    <w:lsdException w:name="Medium Grid 2 Accent 1" w:uiPriority="68"/>
-    <w:lsdException w:name="Medium Grid 3 Accent 1" w:uiPriority="69"/>
-    <w:lsdException w:name="Dark List Accent 1" w:uiPriority="70"/>
-    <w:lsdException w:name="Colorful Shading Accent 1" w:uiPriority="71"/>
-    <w:lsdException w:name="Colorful List Accent 1" w:uiPriority="72"/>
-    <w:lsdException w:name="Colorful Grid Accent 1" w:uiPriority="73"/>
-    <w:lsdException w:name="Light Shading Accent 2" w:uiPriority="60"/>
-    <w:lsdException w:name="Light List Accent 2" w:uiPriority="61"/>
-    <w:lsdException w:name="Light Grid Accent 2" w:uiPriority="62"/>
-    <w:lsdException w:name="Medium Shading 1 Accent 2" w:uiPriority="63"/>
-    <w:lsdException w:name="Medium Shading 2 Accent 2" w:uiPriority="64"/>
-    <w:lsdException w:name="Medium List 1 Accent 2" w:uiPriority="65"/>
-    <w:lsdException w:name="Medium List 2 Accent 2" w:uiPriority="66"/>
-    <w:lsdException w:name="Medium Grid 1 Accent 2" w:uiPriority="67"/>
-    <w:lsdException w:name="Medium Grid 2 Accent 2" w:uiPriority="68"/>
-    <w:lsdException w:name="Medium Grid 3 Accent 2" w:uiPriority="69"/>
-    <w:lsdException w:name="Dark List Accent 2" w:uiPriority="70"/>
-    <w:lsdException w:name="Colorful Shading Accent 2" w:uiPriority="71"/>
-    <w:lsdException w:name="Colorful List Accent 2" w:uiPriority="72"/>
-    <w:lsdException w:name="Colorful Grid Accent 2" w:uiPriority="73"/>
-    <w:lsdException w:name="Light Shading Accent 3" w:uiPriority="60"/>
-    <w:lsdException w:name="Light List Accent 3" w:uiPriority="61"/>
-    <w:lsdException w:name="Light Grid Accent 3" w:uiPriority="62"/>
-    <w:lsdException w:name="Medium Shading 1 Accent 3" w:uiPriority="63"/>
-    <w:lsdException w:name="Medium Shading 2 Accent 3" w:uiPriority="64"/>
-    <w:lsdException w:name="Medium List 1 Accent 3" w:uiPriority="65"/>
-    <w:lsdException w:name="Medium List 2 Accent 3" w:uiPriority="66"/>
-    <w:lsdException w:name="Medium Grid 1 Accent 3" w:uiPriority="67"/>
-    <w:lsdException w:name="Medium Grid 2 Accent 3" w:uiPriority="68"/>
-    <w:lsdException w:name="Medium Grid 3 Accent 3" w:uiPriority="69"/>
-    <w:lsdException w:name="Dark List Accent 3" w:uiPriority="70"/>
-    <w:lsdException w:name="Colorful Shading Accent 3" w:uiPriority="71"/>
-    <w:lsdException w:name="Colorful List Accent 3" w:uiPriority="72"/>
-    <w:lsdException w:name="Colorful Grid Accent 3" w:uiPriority="73"/>
-    <w:lsdException w:name="Light Shading Accent 4" w:uiPriority="60"/>
-    <w:lsdException w:name="Light List Accent 4" w:uiPriority="61"/>
-    <w:lsdException w:name="Light Grid Accent 4" w:uiPriority="62"/>
-    <w:lsdException w:name="Medium Shading 1 Accent 4" w:uiPriority="63"/>
-    <w:lsdException w:name="Medium Shading 2 Accent 4" w:uiPriority="64"/>
-    <w:lsdException w:name="Medium List 1 Accent 4" w:uiPriority="65"/>
-    <w:lsdException w:name="Medium List 2 Accent 4" w:uiPriority="66"/>
-    <w:lsdException w:name="Medium Grid 1 Accent 4" w:uiPriority="67"/>
-    <w:lsdException w:name="Medium Grid 2 Accent 4" w:uiPriority="68"/>
-    <w:lsdException w:name="Medium Grid 3 Accent 4" w:uiPriority="69"/>
-    <w:lsdException w:name="Dark List Accent 4" w:uiPriority="70"/>
-    <w:lsdException w:name="Colorful Shading Accent 4" w:uiPriority="71"/>
-    <w:lsdException w:name="Colorful List Accent 4" w:uiPriority="72"/>
-    <w:lsdException w:name="Colorful Grid Accent 4" w:uiPriority="73"/>
-    <w:lsdException w:name="Light Shading Accent 5" w:uiPriority="60"/>
-    <w:lsdException w:name="Light List Accent 5" w:uiPriority="61"/>
-    <w:lsdException w:name="Light Grid Accent 5" w:uiPriority="62"/>
-    <w:lsdException w:name="Medium Shading 1 Accent 5" w:uiPriority="63"/>
-    <w:lsdException w:name="Medium Shading 2 Accent 5" w:uiPriority="64"/>
-    <w:lsdException w:name="Medium List 1 Accent 5" w:uiPriority="65"/>
-    <w:lsdException w:name="Medium List 2 Accent 5" w:uiPriority="66"/>
-    <w:lsdException w:name="Medium Grid 1 Accent 5" w:uiPriority="67"/>
-    <w:lsdException w:name="Medium Grid 2 Accent 5" w:uiPriority="68"/>
-    <w:lsdException w:name="Medium Grid 3 Accent 5" w:uiPriority="69"/>
-    <w:lsdException w:name="Dark List Accent 5" w:uiPriority="70"/>
-    <w:lsdException w:name="Colorful Shading Accent 5" w:uiPriority="71"/>
-    <w:lsdException w:name="Colorful List Accent 5" w:uiPriority="72"/>
-    <w:lsdException w:name="Colorful Grid Accent 5" w:uiPriority="73"/>
-    <w:lsdException w:name="Light Shading Accent 6" w:uiPriority="60"/>
-    <w:lsdException w:name="Light List Accent 6" w:uiPriority="61"/>
-    <w:lsdException w:name="Light Grid Accent 6" w:uiPriority="62"/>
-    <w:lsdException w:name="Medium Shading 1 Accent 6" w:uiPriority="63"/>
-    <w:lsdException w:name="Medium Shading 2 Accent 6" w:uiPriority="64"/>
-    <w:lsdException w:name="Medium List 1 Accent 6" w:uiPriority="65"/>
-    <w:lsdException w:name="Medium List 2 Accent 6" w:uiPriority="66"/>
-    <w:lsdException w:name="Medium Grid 1 Accent 6" w:uiPriority="67"/>
-    <w:lsdException w:name="Medium Grid 2 Accent 6" w:uiPriority="68"/>
-    <w:lsdException w:name="Medium Grid 3 Accent 6" w:uiPriority="69"/>
-    <w:lsdException w:name="Dark List Accent 6" w:uiPriority="70"/>
-    <w:lsdException w:name="Colorful Shading Accent 6" w:uiPriority="71"/>
-    <w:lsdException w:name="Colorful List Accent 6" w:uiPriority="72"/>
-    <w:lsdException w:name="Colorful Grid Accent 6" w:uiPriority="73"/>
-    <w:lsdException w:name="Subtle Emphasis" w:uiPriority="19" w:qFormat="1"/>
-    <w:lsdException w:name="Intense Emphasis" w:uiPriority="21" w:qFormat="1"/>
-    <w:lsdException w:name="Subtle Reference" w:uiPriority="31" w:qFormat="1"/>
-    <w:lsdException w:name="Intense Reference" w:uiPriority="32" w:qFormat="1"/>
-    <w:lsdException w:name="Book Title" w:uiPriority="33" w:qFormat="1"/>
-    <w:lsdException w:name="Bibliography" w:semiHidden="1" w:uiPriority="37" w:unhideWhenUsed="1"/>
-    <w:lsdException w:name="TOC Heading" w:semiHidden="1" w:uiPriority="39" w:unhideWhenUsed="1" w:qFormat="1"/>
-    <w:lsdException w:name="Plain Table 1" w:uiPriority="41"/>
-    <w:lsdException w:name="Plain Table 2" w:uiPriority="42"/>
-    <w:lsdException w:name="Plain Table 3" w:uiPriority="43"/>
-    <w:lsdException w:name="Plain Table 4" w:uiPriority="44"/>
-    <w:lsdException w:name="Plain Table 5" w:uiPriority="45"/>
-    <w:lsdException w:name="Grid Table Light" w:uiPriority="40"/>
-    <w:lsdException w:name="Grid Table 1 Light" w:uiPriority="46"/>
-    <w:lsdException w:name="Grid Table 2" w:uiPriority="47"/>
-    <w:lsdException w:name="Grid Table 3" w:uiPriority="48"/>
-    <w:lsdException w:name="Grid Table 4" w:uiPriority="49"/>
-    <w:lsdException w:name="Grid Table 5 Dark" w:uiPriority="50"/>
-    <w:lsdException w:name="Grid Table 6 Colorful" w:uiPriority="51"/>
-    <w:lsdException w:name="Grid Table 7 Colorful" w:uiPriority="52"/>
-    <w:lsdException w:name="Grid Table 1 Light Accent 1" w:uiPriority="46"/>
-    <w:lsdException w:name="Grid Table 2 Accent 1" w:uiPriority="47"/>
-    <w:lsdException w:name="Grid Table 3 Accent 1" w:uiPriority="48"/>
-    <w:lsdException w:name="Grid Table 4 Accent 1" w:uiPriority="49"/>
-    <w:lsdException w:name="Grid Table 5 Dark Accent 1" w:uiPriority="50"/>
-    <w:lsdException w:name="Grid Table 6 Colorful Accent 1" w:uiPriority="51"/>
-    <w:lsdException w:name="Grid Table 7 Colorful Accent 1" w:uiPriority="52"/>
-    <w:lsdException w:name="Grid Table 1 Light Accent 2" w:uiPriority="46"/>
-    <w:lsdException w:name="Grid Table 2 Accent 2" w:uiPriority="47"/>
-    <w:lsdException w:name="Grid Table 3 Accent 2" w:uiPriority="48"/>
-    <w:lsdException w:name="Grid Table 4 Accent 2" w:uiPriority="49"/>
-    <w:lsdException w:name="Grid Table 5 Dark Accent 2" w:uiPriority="50"/>
-    <w:lsdException w:name="Grid Table 6 Colorful Accent 2" w:uiPriority="51"/>
-    <w:lsdException w:name="Grid Table 7 Colorful Accent 2" w:uiPriority="52"/>
-    <w:lsdException w:name="Grid Table 1 Light Accent 3" w:uiPriority="46"/>
-    <w:lsdException w:name="Grid Table 2 Accent 3" w:uiPriority="47"/>
-    <w:lsdException w:name="Grid Table 3 Accent 3" w:uiPriority="48"/>
-    <w:lsdException w:name="Grid Table 4 Accent 3" w:uiPriority="49"/>
-    <w:lsdException w:name="Grid Table 5 Dark Accent 3" w:uiPriority="50"/>
-    <w:lsdException w:name="Grid Table 6 Colorful Accent 3" w:uiPriority="51"/>
-    <w:lsdException w:name="Grid Table 7 Colorful Accent 3" w:uiPriority="52"/>
-    <w:lsdException w:name="Grid Table 1 Light Accent 4" w:uiPriority="46"/>
-    <w:lsdException w:name="Grid Table 2 Accent 4" w:uiPriority="47"/>
-    <w:lsdException w:name="Grid Table 3 Accent 4" w:uiPriority="48"/>
-    <w:lsdException w:name="Grid Table 4 Accent 4" w:uiPriority="49"/>
-    <w:lsdException w:name="Grid Table 5 Dark Accent 4" w:uiPriority="50"/>
-    <w:lsdException w:name="Grid Table 6 Colorful Accent 4" w:uiPriority="51"/>
-    <w:lsdException w:name="Grid Table 7 Colorful Accent 4" w:uiPriority="52"/>
-    <w:lsdException w:name="Grid Table 1 Light Accent 5" w:uiPriority="46"/>
-    <w:lsdException w:name="Grid Table 2 Accent 5" w:uiPriority="47"/>
-    <w:lsdException w:name="Grid Table 3 Accent 5" w:uiPriority="48"/>
-    <w:lsdException w:name="Grid Table 4 Accent 5" w:uiPriority="49"/>
-    <w:lsdException w:name="Grid Table 5 Dark Accent 5" w:uiPriority="50"/>
-    <w:lsdException w:name="Grid Table 6 Colorful Accent 5" w:uiPriority="51"/>
-    <w:lsdException w:name="Grid Table 7 Colorful Accent 5" w:uiPriority="52"/>
-    <w:lsdException w:name="Grid Table 1 Light Accent 6" w:uiPriority="46"/>
-    <w:lsdException w:name="Grid Table 2 Accent 6" w:uiPriority="47"/>
-    <w:lsdException w:name="Grid Table 3 Accent 6" w:uiPriority="48"/>
-    <w:lsdException w:name="Grid Table 4 Accent 6" w:uiPriority="49"/>
-    <w:lsdException w:name="Grid Table 5 Dark Accent 6" w:uiPriority="50"/>
-    <w:lsdException w:name="Grid Table 6 Colorful Accent 6" w:uiPriority="51"/>
-    <w:lsdException w:name="Grid Table 7 Colorful Accent 6" w:uiPriority="52"/>
-    <w:lsdException w:name="List Table 1 Light" w:uiPriority="46"/>
-    <w:lsdException w:name="List Table 2" w:uiPriority="47"/>
-    <w:lsdException w:name="List Table 3" w:uiPriority="48"/>
-    <w:lsdException w:name="List Table 4" w:uiPriority="49"/>
-    <w:lsdException w:name="List Table 5 Dark" w:uiPriority="50"/>
-    <w:lsdException w:name="List Table 6 Colorful" w:uiPriority="51"/>
-    <w:lsdException w:name="List Table 7 Colorful" w:uiPriority="52"/>
-    <w:lsdException w:name="List Table 1 Light Accent 1" w:uiPriority="46"/>
-    <w:lsdException w:name="List Table 2 Accent 1" w:uiPriority="47"/>
-    <w:lsdException w:name="List Table 3 Accent 1" w:uiPriority="48"/>
-    <w:lsdException w:name="List Table 4 Accent 1" w:uiPriority="49"/>
-    <w:lsdException w:name="List Table 5 Dark Accent 1" w:uiPriority="50"/>
-    <w:lsdException w:name="List Table 6 Colorful Accent 1" w:uiPriority="51"/>
-    <w:lsdException w:name="List Table 7 Colorful Accent 1" w:uiPriority="52"/>
-    <w:lsdException w:name="List Table 1 Light Accent 2" w:uiPriority="46"/>
-    <w:lsdException w:name="List Table 2 Accent 2" w:uiPriority="47"/>
-    <w:lsdException w:name="List Table 3 Accent 2" w:uiPriority="48"/>
-    <w:lsdException w:name="List Table 4 Accent 2" w:uiPriority="49"/>
-    <w:lsdException w:name="List Table 5 Dark Accent 2" w:uiPriority="50"/>
-    <w:lsdException w:name="List Table 6 Colorful Accent 2" w:uiPriority="51"/>
-    <w:lsdException w:name="List Table 7 Colorful Accent 2" w:uiPriority="52"/>
-    <w:lsdException w:name="List Table 1 Light Accent 3" w:uiPriority="46"/>
-    <w:lsdException w:name="List Table 2 Accent 3" w:uiPriority="47"/>
-    <w:lsdException w:name="List Table 3 Accent 3" w:uiPriority="48"/>
-    <w:lsdException w:name="List Table 4 Accent 3" w:uiPriority="49"/>
-    <w:lsdException w:name="List Table 5 Dark Accent 3" w:uiPriority="50"/>
-    <w:lsdException w:name="List Table 6 Colorful Accent 3" w:uiPriority="51"/>
-    <w:lsdException w:name="List Table 7 Colorful Accent 3" w:uiPriority="52"/>
-    <w:lsdException w:name="List Table 1 Light Accent 4" w:uiPriority="46"/>
-    <w:lsdException w:name="List Table 2 Accent 4" w:uiPriority="47"/>
-    <w:lsdException w:name="List Table 3 Accent 4" w:uiPriority="48"/>
-    <w:lsdException w:name="List Table 4 Accent 4" w:uiPriority="49"/>
-    <w:lsdException w:name="List Table 5 Dark Accent 4" w:uiPriority="50"/>
-    <w:lsdException w:name="List Table 6 Colorful Accent 4" w:uiPriority="51"/>
-    <w:lsdException w:name="List Table 7 Colorful Accent 4" w:uiPriority="52"/>
-    <w:lsdException w:name="List Table 1 Light Accent 5" w:uiPriority="46"/>
-    <w:lsdException w:name="List Table 2 Accent 5" w:uiPriority="47"/>
-    <w:lsdException w:name="List Table 3 Accent 5" w:uiPriority="48"/>
-    <w:lsdException w:name="List Table 4 Accent 5" w:uiPriority="49"/>
-    <w:lsdException w:name="List Table 5 Dark Accent 5" w:uiPriority="50"/>
-    <w:lsdException w:name="List Table 6 Colorful Accent 5" w:uiPriority="51"/>
-    <w:lsdException w:name="List Table 7 Colorful Accent 5" w:uiPriority="52"/>
-    <w:lsdException w:name="List Table 1 Light Accent 6" w:uiPriority="46"/>
-    <w:lsdException w:name="List Table 2 Accent 6" w:uiPriority="47"/>
-    <w:lsdException w:name="List Table 3 Accent 6" w:uiPriority="48"/>
-    <w:lsdException w:name="List Table 4 Accent 6" w:uiPriority="49"/>
-    <w:lsdException w:name="List Table 5 Dark Accent 6" w:uiPriority="50"/>
-    <w:lsdException w:name="List Table 6 Colorful Accent 6" w:uiPriority="51"/>
-    <w:lsdException w:name="List Table 7 Colorful Accent 6" w:uiPriority="52"/>
+  <w:latentStyles w:defLockedState="0" w:defUIPriority="99" w:defSemiHidden="1" w:defUnhideWhenUsed="1" w:defQFormat="0" w:count="267">
+    <w:lsdException w:name="Normal" w:semiHidden="0" w:uiPriority="0" w:unhideWhenUsed="0" w:qFormat="1"/>
+    <w:lsdException w:name="heading 1" w:semiHidden="0" w:uiPriority="9" w:unhideWhenUsed="0" w:qFormat="1"/>
+    <w:lsdException w:name="heading 2" w:uiPriority="9" w:qFormat="1"/>
+    <w:lsdException w:name="heading 3" w:uiPriority="9" w:qFormat="1"/>
+    <w:lsdException w:name="heading 4" w:uiPriority="9" w:qFormat="1"/>
+    <w:lsdException w:name="heading 5" w:uiPriority="9" w:qFormat="1"/>
+    <w:lsdException w:name="heading 6" w:uiPriority="9" w:qFormat="1"/>
+    <w:lsdException w:name="heading 7" w:uiPriority="9" w:qFormat="1"/>
+    <w:lsdException w:name="heading 8" w:uiPriority="9" w:qFormat="1"/>
+    <w:lsdException w:name="heading 9" w:uiPriority="9" w:qFormat="1"/>
+    <w:lsdException w:name="toc 1" w:uiPriority="39"/>
+    <w:lsdException w:name="toc 2" w:uiPriority="39"/>
+    <w:lsdException w:name="toc 3" w:uiPriority="39"/>
+    <w:lsdException w:name="toc 4" w:uiPriority="39"/>
+    <w:lsdException w:name="toc 5" w:uiPriority="39"/>
+    <w:lsdException w:name="toc 6" w:uiPriority="39"/>
+    <w:lsdException w:name="toc 7" w:uiPriority="39"/>
+    <w:lsdException w:name="toc 8" w:uiPriority="39"/>
+    <w:lsdException w:name="toc 9" w:uiPriority="39"/>
+    <w:lsdException w:name="caption" w:uiPriority="35" w:qFormat="1"/>
+    <w:lsdException w:name="Title" w:semiHidden="0" w:uiPriority="10" w:unhideWhenUsed="0" w:qFormat="1"/>
+    <w:lsdException w:name="Default Paragraph Font" w:uiPriority="1"/>
+    <w:lsdException w:name="Subtitle" w:semiHidden="0" w:uiPriority="11" w:unhideWhenUsed="0" w:qFormat="1"/>
+    <w:lsdException w:name="Strong" w:semiHidden="0" w:uiPriority="22" w:unhideWhenUsed="0" w:qFormat="1"/>
+    <w:lsdException w:name="Emphasis" w:semiHidden="0" w:uiPriority="20" w:unhideWhenUsed="0" w:qFormat="1"/>
+    <w:lsdException w:name="Table Grid" w:semiHidden="0" w:uiPriority="59" w:unhideWhenUsed="0"/>
+    <w:lsdException w:name="Placeholder Text" w:unhideWhenUsed="0"/>
+    <w:lsdException w:name="No Spacing" w:semiHidden="0" w:uiPriority="1" w:unhideWhenUsed="0" w:qFormat="1"/>
+    <w:lsdException w:name="Light Shading" w:semiHidden="0" w:uiPriority="60" w:unhideWhenUsed="0"/>
+    <w:lsdException w:name="Light List" w:semiHidden="0" w:uiPriority="61" w:unhideWhenUsed="0"/>
+    <w:lsdException w:name="Light Grid" w:semiHidden="0" w:uiPriority="62" w:unhideWhenUsed="0"/>
+    <w:lsdException w:name="Medium Shading 1" w:semiHidden="0" w:uiPriority="63" w:unhideWhenUsed="0"/>
+    <w:lsdException w:name="Medium Shading 2" w:semiHidden="0" w:uiPriority="64" w:unhideWhenUsed="0"/>
+    <w:lsdException w:name="Medium List 1" w:semiHidden="0" w:uiPriority="65" w:unhideWhenUsed="0"/>
+    <w:lsdException w:name="Medium List 2" w:semiHidden="0" w:uiPriority="66" w:unhideWhenUsed="0"/>
+    <w:lsdException w:name="Medium Grid 1" w:semiHidden="0" w:uiPriority="67" w:unhideWhenUsed="0"/>
+    <w:lsdException w:name="Medium Grid 2" w:semiHidden="0" w:uiPriority="68" w:unhideWhenUsed="0"/>
+    <w:lsdException w:name="Medium Grid 3" w:semiHidden="0" w:uiPriority="69" w:unhideWhenUsed="0"/>
+    <w:lsdException w:name="Dark List" w:semiHidden="0" w:uiPriority="70" w:unhideWhenUsed="0"/>
+    <w:lsdException w:name="Colorful Shading" w:semiHidden="0" w:uiPriority="71" w:unhideWhenUsed="0"/>
+    <w:lsdException w:name="Colorful List" w:semiHidden="0" w:uiPriority="72" w:unhideWhenUsed="0"/>
+    <w:lsdException w:name="Colorful Grid" w:semiHidden="0" w:uiPriority="73" w:unhideWhenUsed="0"/>
+    <w:lsdException w:name="Light Shading Accent 1" w:semiHidden="0" w:uiPriority="60" w:unhideWhenUsed="0"/>
+    <w:lsdException w:name="Light List Accent 1" w:semiHidden="0" w:uiPriority="61" w:unhideWhenUsed="0"/>
+    <w:lsdException w:name="Light Grid Accent 1" w:semiHidden="0" w:uiPriority="62" w:unhideWhenUsed="0"/>
+    <w:lsdException w:name="Medium Shading 1 Accent 1" w:semiHidden="0" w:uiPriority="63" w:unhideWhenUsed="0"/>
+    <w:lsdException w:name="Medium Shading 2 Accent 1" w:semiHidden="0" w:uiPriority="64" w:unhideWhenUsed="0"/>
+    <w:lsdException w:name="Medium List 1 Accent 1" w:semiHidden="0" w:uiPriority="65" w:unhideWhenUsed="0"/>
+    <w:lsdException w:name="Revision" w:unhideWhenUsed="0"/>
+    <w:lsdException w:name="List Paragraph" w:semiHidden="0" w:uiPriority="34" w:unhideWhenUsed="0" w:qFormat="1"/>
+    <w:lsdException w:name="Quote" w:semiHidden="0" w:uiPriority="29" w:unhideWhenUsed="0" w:qFormat="1"/>
+    <w:lsdException w:name="Intense Quote" w:semiHidden="0" w:uiPriority="30" w:unhideWhenUsed="0" w:qFormat="1"/>
+    <w:lsdException w:name="Medium List 2 Accent 1" w:semiHidden="0" w:uiPriority="66" w:unhideWhenUsed="0"/>
+    <w:lsdException w:name="Medium Grid 1 Accent 1" w:semiHidden="0" w:uiPriority="67" w:unhideWhenUsed="0"/>
+    <w:lsdException w:name="Medium Grid 2 Accent 1" w:semiHidden="0" w:uiPriority="68" w:unhideWhenUsed="0"/>
+    <w:lsdException w:name="Medium Grid 3 Accent 1" w:semiHidden="0" w:uiPriority="69" w:unhideWhenUsed="0"/>
+    <w:lsdException w:name="Dark List Accent 1" w:semiHidden="0" w:uiPriority="70" w:unhideWhenUsed="0"/>
+    <w:lsdException w:name="Colorful Shading Accent 1" w:semiHidden="0" w:uiPriority="71" w:unhideWhenUsed="0"/>
+    <w:lsdException w:name="Colorful List Accent 1" w:semiHidden="0" w:uiPriority="72" w:unhideWhenUsed="0"/>
+    <w:lsdException w:name="Colorful Grid Accent 1" w:semiHidden="0" w:uiPriority="73" w:unhideWhenUsed="0"/>
+    <w:lsdException w:name="Light Shading Accent 2" w:semiHidden="0" w:uiPriority="60" w:unhideWhenUsed="0"/>
+    <w:lsdException w:name="Light List Accent 2" w:semiHidden="0" w:uiPriority="61" w:unhideWhenUsed="0"/>
+    <w:lsdException w:name="Light Grid Accent 2" w:semiHidden="0" w:uiPriority="62" w:unhideWhenUsed="0"/>
+    <w:lsdException w:name="Medium Shading 1 Accent 2" w:semiHidden="0" w:uiPriority="63" w:unhideWhenUsed="0"/>
+    <w:lsdException w:name="Medium Shading 2 Accent 2" w:semiHidden="0" w:uiPriority="64" w:unhideWhenUsed="0"/>
+    <w:lsdException w:name="Medium List 1 Accent 2" w:semiHidden="0" w:uiPriority="65" w:unhideWhenUsed="0"/>
+    <w:lsdException w:name="Medium List 2 Accent 2" w:semiHidden="0" w:uiPriority="66" w:unhideWhenUsed="0"/>
+    <w:lsdException w:name="Medium Grid 1 Accent 2" w:semiHidden="0" w:uiPriority="67" w:unhideWhenUsed="0"/>
+    <w:lsdException w:name="Medium Grid 2 Accent 2" w:semiHidden="0" w:uiPriority="68" w:unhideWhenUsed="0"/>
+    <w:lsdException w:name="Medium Grid 3 Accent 2" w:semiHidden="0" w:uiPriority="69" w:unhideWhenUsed="0"/>
+    <w:lsdException w:name="Dark List Accent 2" w:semiHidden="0" w:uiPriority="70" w:unhideWhenUsed="0"/>
+    <w:lsdException w:name="Colorful Shading Accent 2" w:semiHidden="0" w:uiPriority="71" w:unhideWhenUsed="0"/>
+    <w:lsdException w:name="Colorful List Accent 2" w:semiHidden="0" w:uiPriority="72" w:unhideWhenUsed="0"/>
+    <w:lsdException w:name="Colorful Grid Accent 2" w:semiHidden="0" w:uiPriority="73" w:unhideWhenUsed="0"/>
+    <w:lsdException w:name="Light Shading Accent 3" w:semiHidden="0" w:uiPriority="60" w:unhideWhenUsed="0"/>
+    <w:lsdException w:name="Light List Accent 3" w:semiHidden="0" w:uiPriority="61" w:unhideWhenUsed="0"/>
+    <w:lsdException w:name="Light Grid Accent 3" w:semiHidden="0" w:uiPriority="62" w:unhideWhenUsed="0"/>
+    <w:lsdException w:name="Medium Shading 1 Accent 3" w:semiHidden="0" w:uiPriority="63" w:unhideWhenUsed="0"/>
+    <w:lsdException w:name="Medium Shading 2 Accent 3" w:semiHidden="0" w:uiPriority="64" w:unhideWhenUsed="0"/>
+    <w:lsdException w:name="Medium List 1 Accent 3" w:semiHidden="0" w:uiPriority="65" w:unhideWhenUsed="0"/>
+    <w:lsdException w:name="Medium List 2 Accent 3" w:semiHidden="0" w:uiPriority="66" w:unhideWhenUsed="0"/>
+    <w:lsdException w:name="Medium Grid 1 Accent 3" w:semiHidden="0" w:uiPriority="67" w:unhideWhenUsed="0"/>
+    <w:lsdException w:name="Medium Grid 2 Accent 3" w:semiHidden="0" w:uiPriority="68" w:unhideWhenUsed="0"/>
+    <w:lsdException w:name="Medium Grid 3 Accent 3" w:semiHidden="0" w:uiPriority="69" w:unhideWhenUsed="0"/>
+    <w:lsdException w:name="Dark List Accent 3" w:semiHidden="0" w:uiPriority="70" w:unhideWhenUsed="0"/>
+    <w:lsdException w:name="Colorful Shading Accent 3" w:semiHidden="0" w:uiPriority="71" w:unhideWhenUsed="0"/>
+    <w:lsdException w:name="Colorful List Accent 3" w:semiHidden="0" w:uiPriority="72" w:unhideWhenUsed="0"/>
+    <w:lsdException w:name="Colorful Grid Accent 3" w:semiHidden="0" w:uiPriority="73" w:unhideWhenUsed="0"/>
+    <w:lsdException w:name="Light Shading Accent 4" w:semiHidden="0" w:uiPriority="60" w:unhideWhenUsed="0"/>
+    <w:lsdException w:name="Light List Accent 4" w:semiHidden="0" w:uiPriority="61" w:unhideWhenUsed="0"/>
+    <w:lsdException w:name="Light Grid Accent 4" w:semiHidden="0" w:uiPriority="62" w:unhideWhenUsed="0"/>
+    <w:lsdException w:name="Medium Shading 1 Accent 4" w:semiHidden="0" w:uiPriority="63" w:unhideWhenUsed="0"/>
+    <w:lsdException w:name="Medium Shading 2 Accent 4" w:semiHidden="0" w:uiPriority="64" w:unhideWhenUsed="0"/>
+    <w:lsdException w:name="Medium List 1 Accent 4" w:semiHidden="0" w:uiPriority="65" w:unhideWhenUsed="0"/>
+    <w:lsdException w:name="Medium List 2 Accent 4" w:semiHidden="0" w:uiPriority="66" w:unhideWhenUsed="0"/>
+    <w:lsdException w:name="Medium Grid 1 Accent 4" w:semiHidden="0" w:uiPriority="67" w:unhideWhenUsed="0"/>
+    <w:lsdException w:name="Medium Grid 2 Accent 4" w:semiHidden="0" w:uiPriority="68" w:unhideWhenUsed="0"/>
+    <w:lsdException w:name="Medium Grid 3 Accent 4" w:semiHidden="0" w:uiPriority="69" w:unhideWhenUsed="0"/>
+    <w:lsdException w:name="Dark List Accent 4" w:semiHidden="0" w:uiPriority="70" w:unhideWhenUsed="0"/>
+    <w:lsdException w:name="Colorful Shading Accent 4" w:semiHidden="0" w:uiPriority="71" w:unhideWhenUsed="0"/>
+    <w:lsdException w:name="Colorful List Accent 4" w:semiHidden="0" w:uiPriority="72" w:unhideWhenUsed="0"/>
+    <w:lsdException w:name="Colorful Grid Accent 4" w:semiHidden="0" w:uiPriority="73" w:unhideWhenUsed="0"/>
+    <w:lsdException w:name="Light Shading Accent 5" w:semiHidden="0" w:uiPriority="60" w:unhideWhenUsed="0"/>
+    <w:lsdException w:name="Light List Accent 5" w:semiHidden="0" w:uiPriority="61" w:unhideWhenUsed="0"/>
+    <w:lsdException w:name="Light Grid Accent 5" w:semiHidden="0" w:uiPriority="62" w:unhideWhenUsed="0"/>
+    <w:lsdException w:name="Medium Shading 1 Accent 5" w:semiHidden="0" w:uiPriority="63" w:unhideWhenUsed="0"/>
+    <w:lsdException w:name="Medium Shading 2 Accent 5" w:semiHidden="0" w:uiPriority="64" w:unhideWhenUsed="0"/>
+    <w:lsdException w:name="Medium List 1 Accent 5" w:semiHidden="0" w:uiPriority="65" w:unhideWhenUsed="0"/>
+    <w:lsdException w:name="Medium List 2 Accent 5" w:semiHidden="0" w:uiPriority="66" w:unhideWhenUsed="0"/>
+    <w:lsdException w:name="Medium Grid 1 Accent 5" w:semiHidden="0" w:uiPriority="67" w:unhideWhenUsed="0"/>
+    <w:lsdException w:name="Medium Grid 2 Accent 5" w:semiHidden="0" w:uiPriority="68" w:unhideWhenUsed="0"/>
+    <w:lsdException w:name="Medium Grid 3 Accent 5" w:semiHidden="0" w:uiPriority="69" w:unhideWhenUsed="0"/>
+    <w:lsdException w:name="Dark List Accent 5" w:semiHidden="0" w:uiPriority="70" w:unhideWhenUsed="0"/>
+    <w:lsdException w:name="Colorful Shading Accent 5" w:semiHidden="0" w:uiPriority="71" w:unhideWhenUsed="0"/>
+    <w:lsdException w:name="Colorful List Accent 5" w:semiHidden="0" w:uiPriority="72" w:unhideWhenUsed="0"/>
+    <w:lsdException w:name="Colorful Grid Accent 5" w:semiHidden="0" w:uiPriority="73" w:unhideWhenUsed="0"/>
+    <w:lsdException w:name="Light Shading Accent 6" w:semiHidden="0" w:uiPriority="60" w:unhideWhenUsed="0"/>
+    <w:lsdException w:name="Light List Accent 6" w:semiHidden="0" w:uiPriority="61" w:unhideWhenUsed="0"/>
+    <w:lsdException w:name="Light Grid Accent 6" w:semiHidden="0" w:uiPriority="62" w:unhideWhenUsed="0"/>
+    <w:lsdException w:name="Medium Shading 1 Accent 6" w:semiHidden="0" w:uiPriority="63" w:unhideWhenUsed="0"/>
+    <w:lsdException w:name="Medium Shading 2 Accent 6" w:semiHidden="0" w:uiPriority="64" w:unhideWhenUsed="0"/>
+    <w:lsdException w:name="Medium List 1 Accent 6" w:semiHidden="0" w:uiPriority="65" w:unhideWhenUsed="0"/>
+    <w:lsdException w:name="Medium List 2 Accent 6" w:semiHidden="0" w:uiPriority="66" w:unhideWhenUsed="0"/>
+    <w:lsdException w:name="Medium Grid 1 Accent 6" w:semiHidden="0" w:uiPriority="67" w:unhideWhenUsed="0"/>
+    <w:lsdException w:name="Medium Grid 2 Accent 6" w:semiHidden="0" w:uiPriority="68" w:unhideWhenUsed="0"/>
+    <w:lsdException w:name="Medium Grid 3 Accent 6" w:semiHidden="0" w:uiPriority="69" w:unhideWhenUsed="0"/>
+    <w:lsdException w:name="Dark List Accent 6" w:semiHidden="0" w:uiPriority="70" w:unhideWhenUsed="0"/>
+    <w:lsdException w:name="Colorful Shading Accent 6" w:semiHidden="0" w:uiPriority="71" w:unhideWhenUsed="0"/>
+    <w:lsdException w:name="Colorful List Accent 6" w:semiHidden="0" w:uiPriority="72" w:unhideWhenUsed="0"/>
+    <w:lsdException w:name="Colorful Grid Accent 6" w:semiHidden="0" w:uiPriority="73" w:unhideWhenUsed="0"/>
+    <w:lsdException w:name="Subtle Emphasis" w:semiHidden="0" w:uiPriority="19" w:unhideWhenUsed="0" w:qFormat="1"/>
+    <w:lsdException w:name="Intense Emphasis" w:semiHidden="0" w:uiPriority="21" w:unhideWhenUsed="0" w:qFormat="1"/>
+    <w:lsdException w:name="Subtle Reference" w:semiHidden="0" w:uiPriority="31" w:unhideWhenUsed="0" w:qFormat="1"/>
+    <w:lsdException w:name="Intense Reference" w:semiHidden="0" w:uiPriority="32" w:unhideWhenUsed="0" w:qFormat="1"/>
+    <w:lsdException w:name="Book Title" w:semiHidden="0" w:uiPriority="33" w:unhideWhenUsed="0" w:qFormat="1"/>
+    <w:lsdException w:name="Bibliography" w:uiPriority="37"/>
+    <w:lsdException w:name="TOC Heading" w:uiPriority="39" w:qFormat="1"/>
   </w:latentStyles>
-  <w:style w:type="paragraph" w:default="1" w:styleId="Standaard">
+  <w:style w:type="paragraph" w:default="1" w:styleId="Normal">
     <w:name w:val="Normal"/>
     <w:qFormat/>
     <w:rsid w:val="00AD7957"/>
@@ -3846,11 +3960,11 @@
       <w:noProof/>
     </w:rPr>
   </w:style>
-  <w:style w:type="paragraph" w:styleId="Kop1">
+  <w:style w:type="paragraph" w:styleId="Heading1">
     <w:name w:val="heading 1"/>
-    <w:basedOn w:val="Standaard"/>
-    <w:next w:val="Standaard"/>
-    <w:link w:val="Kop1Char"/>
+    <w:basedOn w:val="Normal"/>
+    <w:next w:val="Normal"/>
+    <w:link w:val="Heading1Char"/>
     <w:uiPriority w:val="9"/>
     <w:qFormat/>
     <w:rsid w:val="00AD7957"/>
@@ -3869,11 +3983,11 @@
       <w:szCs w:val="32"/>
     </w:rPr>
   </w:style>
-  <w:style w:type="paragraph" w:styleId="Kop2">
+  <w:style w:type="paragraph" w:styleId="Heading2">
     <w:name w:val="heading 2"/>
-    <w:basedOn w:val="Standaard"/>
-    <w:next w:val="Standaard"/>
-    <w:link w:val="Kop2Char"/>
+    <w:basedOn w:val="Normal"/>
+    <w:next w:val="Normal"/>
+    <w:link w:val="Heading2Char"/>
     <w:uiPriority w:val="9"/>
     <w:unhideWhenUsed/>
     <w:qFormat/>
@@ -3893,11 +4007,11 @@
       <w:szCs w:val="26"/>
     </w:rPr>
   </w:style>
-  <w:style w:type="paragraph" w:styleId="Kop3">
+  <w:style w:type="paragraph" w:styleId="Heading3">
     <w:name w:val="heading 3"/>
-    <w:basedOn w:val="Standaard"/>
-    <w:next w:val="Standaard"/>
-    <w:link w:val="Kop3Char"/>
+    <w:basedOn w:val="Normal"/>
+    <w:next w:val="Normal"/>
+    <w:link w:val="Heading3Char"/>
     <w:uiPriority w:val="9"/>
     <w:unhideWhenUsed/>
     <w:qFormat/>
@@ -3916,13 +4030,13 @@
       <w:color w:val="992B2B"/>
     </w:rPr>
   </w:style>
-  <w:style w:type="character" w:default="1" w:styleId="Standaardalinea-lettertype">
+  <w:style w:type="character" w:default="1" w:styleId="DefaultParagraphFont">
     <w:name w:val="Default Paragraph Font"/>
     <w:uiPriority w:val="1"/>
     <w:semiHidden/>
     <w:unhideWhenUsed/>
   </w:style>
-  <w:style w:type="table" w:default="1" w:styleId="Standaardtabel">
+  <w:style w:type="table" w:default="1" w:styleId="TableNormal">
     <w:name w:val="Normal Table"/>
     <w:uiPriority w:val="99"/>
     <w:semiHidden/>
@@ -3937,7 +4051,7 @@
       </w:tblCellMar>
     </w:tblPr>
   </w:style>
-  <w:style w:type="numbering" w:default="1" w:styleId="Geenlijst">
+  <w:style w:type="numbering" w:default="1" w:styleId="NoList">
     <w:name w:val="No List"/>
     <w:uiPriority w:val="99"/>
     <w:semiHidden/>
@@ -3945,7 +4059,7 @@
   </w:style>
   <w:style w:type="paragraph" w:customStyle="1" w:styleId="Code">
     <w:name w:val="Code"/>
-    <w:basedOn w:val="Geenafstand"/>
+    <w:basedOn w:val="NoSpacing"/>
     <w:qFormat/>
     <w:rsid w:val="009A2E51"/>
     <w:pPr>
@@ -3962,7 +4076,7 @@
       <w:szCs w:val="22"/>
     </w:rPr>
   </w:style>
-  <w:style w:type="paragraph" w:styleId="Geenafstand">
+  <w:style w:type="paragraph" w:styleId="NoSpacing">
     <w:name w:val="No Spacing"/>
     <w:uiPriority w:val="1"/>
     <w:qFormat/>
@@ -3971,9 +4085,9 @@
       <w:noProof/>
     </w:rPr>
   </w:style>
-  <w:style w:type="character" w:styleId="Zwaar">
+  <w:style w:type="character" w:styleId="Strong">
     <w:name w:val="Strong"/>
-    <w:basedOn w:val="Standaardalinea-lettertype"/>
+    <w:basedOn w:val="DefaultParagraphFont"/>
     <w:uiPriority w:val="22"/>
     <w:qFormat/>
     <w:rsid w:val="009F76DD"/>
@@ -3982,11 +4096,11 @@
       <w:bCs/>
     </w:rPr>
   </w:style>
-  <w:style w:type="paragraph" w:styleId="Titel">
+  <w:style w:type="paragraph" w:styleId="Title">
     <w:name w:val="Title"/>
-    <w:basedOn w:val="Kop1"/>
-    <w:next w:val="Standaard"/>
-    <w:link w:val="TitelChar"/>
+    <w:basedOn w:val="Heading1"/>
+    <w:next w:val="Normal"/>
+    <w:link w:val="TitleChar"/>
     <w:uiPriority w:val="10"/>
     <w:qFormat/>
     <w:rsid w:val="002113A9"/>
@@ -4004,10 +4118,10 @@
       <w:sz w:val="48"/>
     </w:rPr>
   </w:style>
-  <w:style w:type="character" w:customStyle="1" w:styleId="TitelChar">
-    <w:name w:val="Titel Char"/>
-    <w:basedOn w:val="Standaardalinea-lettertype"/>
-    <w:link w:val="Titel"/>
+  <w:style w:type="character" w:customStyle="1" w:styleId="TitleChar">
+    <w:name w:val="Title Char"/>
+    <w:basedOn w:val="DefaultParagraphFont"/>
+    <w:link w:val="Title"/>
     <w:uiPriority w:val="10"/>
     <w:rsid w:val="002113A9"/>
     <w:rPr>
@@ -4022,10 +4136,10 @@
       <w:szCs w:val="32"/>
     </w:rPr>
   </w:style>
-  <w:style w:type="character" w:customStyle="1" w:styleId="Kop1Char">
-    <w:name w:val="Kop 1 Char"/>
-    <w:basedOn w:val="Standaardalinea-lettertype"/>
-    <w:link w:val="Kop1"/>
+  <w:style w:type="character" w:customStyle="1" w:styleId="Heading1Char">
+    <w:name w:val="Heading 1 Char"/>
+    <w:basedOn w:val="DefaultParagraphFont"/>
+    <w:link w:val="Heading1"/>
     <w:uiPriority w:val="9"/>
     <w:rsid w:val="00AD7957"/>
     <w:rPr>
@@ -4038,9 +4152,9 @@
       <w:szCs w:val="32"/>
     </w:rPr>
   </w:style>
-  <w:style w:type="paragraph" w:styleId="Lijstalinea">
+  <w:style w:type="paragraph" w:styleId="ListParagraph">
     <w:name w:val="List Paragraph"/>
-    <w:basedOn w:val="Standaard"/>
+    <w:basedOn w:val="Normal"/>
     <w:uiPriority w:val="34"/>
     <w:qFormat/>
     <w:rsid w:val="00616A77"/>
@@ -4049,10 +4163,10 @@
       <w:contextualSpacing/>
     </w:pPr>
   </w:style>
-  <w:style w:type="paragraph" w:styleId="Ballontekst">
+  <w:style w:type="paragraph" w:styleId="BalloonText">
     <w:name w:val="Balloon Text"/>
-    <w:basedOn w:val="Standaard"/>
-    <w:link w:val="BallontekstChar"/>
+    <w:basedOn w:val="Normal"/>
+    <w:link w:val="BalloonTextChar"/>
     <w:uiPriority w:val="99"/>
     <w:semiHidden/>
     <w:unhideWhenUsed/>
@@ -4063,10 +4177,10 @@
       <w:szCs w:val="18"/>
     </w:rPr>
   </w:style>
-  <w:style w:type="character" w:customStyle="1" w:styleId="BallontekstChar">
-    <w:name w:val="Ballontekst Char"/>
-    <w:basedOn w:val="Standaardalinea-lettertype"/>
-    <w:link w:val="Ballontekst"/>
+  <w:style w:type="character" w:customStyle="1" w:styleId="BalloonTextChar">
+    <w:name w:val="Balloon Text Char"/>
+    <w:basedOn w:val="DefaultParagraphFont"/>
+    <w:link w:val="BalloonText"/>
     <w:uiPriority w:val="99"/>
     <w:semiHidden/>
     <w:rsid w:val="00616A77"/>
@@ -4077,10 +4191,10 @@
       <w:szCs w:val="18"/>
     </w:rPr>
   </w:style>
-  <w:style w:type="paragraph" w:styleId="Kopvaninhoudsopgave">
+  <w:style w:type="paragraph" w:styleId="TOCHeading">
     <w:name w:val="TOC Heading"/>
-    <w:basedOn w:val="Kop1"/>
-    <w:next w:val="Standaard"/>
+    <w:basedOn w:val="Heading1"/>
+    <w:next w:val="Normal"/>
     <w:uiPriority w:val="39"/>
     <w:unhideWhenUsed/>
     <w:qFormat/>
@@ -4097,19 +4211,19 @@
       <w:lang w:val="en-US"/>
     </w:rPr>
   </w:style>
-  <w:style w:type="paragraph" w:styleId="Inhopg1">
+  <w:style w:type="paragraph" w:styleId="TOC1">
     <w:name w:val="toc 1"/>
-    <w:basedOn w:val="Standaard"/>
-    <w:next w:val="Standaard"/>
+    <w:basedOn w:val="Normal"/>
+    <w:next w:val="Normal"/>
     <w:autoRedefine/>
     <w:uiPriority w:val="39"/>
     <w:unhideWhenUsed/>
-    <w:rsid w:val="002726EF"/>
+    <w:rsid w:val="0041608E"/>
     <w:pPr>
       <w:tabs>
         <w:tab w:val="right" w:leader="dot" w:pos="8290"/>
       </w:tabs>
-      <w:spacing w:before="120"/>
+      <w:spacing w:after="0"/>
     </w:pPr>
     <w:rPr>
       <w:rFonts w:asciiTheme="majorHAnsi" w:hAnsiTheme="majorHAnsi"/>
@@ -4117,28 +4231,38 @@
       <w:color w:val="297FD5" w:themeColor="accent2"/>
     </w:rPr>
   </w:style>
-  <w:style w:type="paragraph" w:styleId="Inhopg2">
+  <w:style w:type="paragraph" w:styleId="TOC2">
     <w:name w:val="toc 2"/>
-    <w:basedOn w:val="Standaard"/>
-    <w:next w:val="Standaard"/>
+    <w:basedOn w:val="Normal"/>
+    <w:next w:val="Normal"/>
     <w:autoRedefine/>
     <w:uiPriority w:val="39"/>
     <w:unhideWhenUsed/>
-    <w:rsid w:val="003A4B28"/>
+    <w:rsid w:val="0041608E"/>
+    <w:pPr>
+      <w:tabs>
+        <w:tab w:val="right" w:leader="dot" w:pos="8290"/>
+      </w:tabs>
+      <w:spacing w:after="0"/>
+    </w:pPr>
     <w:rPr>
       <w:sz w:val="22"/>
       <w:szCs w:val="22"/>
     </w:rPr>
   </w:style>
-  <w:style w:type="paragraph" w:styleId="Inhopg3">
+  <w:style w:type="paragraph" w:styleId="TOC3">
     <w:name w:val="toc 3"/>
-    <w:basedOn w:val="Standaard"/>
-    <w:next w:val="Standaard"/>
+    <w:basedOn w:val="Normal"/>
+    <w:next w:val="Normal"/>
     <w:autoRedefine/>
     <w:uiPriority w:val="39"/>
     <w:unhideWhenUsed/>
-    <w:rsid w:val="003A4B28"/>
+    <w:rsid w:val="0041608E"/>
     <w:pPr>
+      <w:tabs>
+        <w:tab w:val="right" w:leader="dot" w:pos="8290"/>
+      </w:tabs>
+      <w:spacing w:after="0"/>
       <w:ind w:left="240"/>
     </w:pPr>
     <w:rPr>
@@ -4147,10 +4271,10 @@
       <w:szCs w:val="22"/>
     </w:rPr>
   </w:style>
-  <w:style w:type="paragraph" w:styleId="Inhopg4">
+  <w:style w:type="paragraph" w:styleId="TOC4">
     <w:name w:val="toc 4"/>
-    <w:basedOn w:val="Standaard"/>
-    <w:next w:val="Standaard"/>
+    <w:basedOn w:val="Normal"/>
+    <w:next w:val="Normal"/>
     <w:autoRedefine/>
     <w:uiPriority w:val="39"/>
     <w:semiHidden/>
@@ -4167,10 +4291,10 @@
       <w:szCs w:val="20"/>
     </w:rPr>
   </w:style>
-  <w:style w:type="paragraph" w:styleId="Inhopg5">
+  <w:style w:type="paragraph" w:styleId="TOC5">
     <w:name w:val="toc 5"/>
-    <w:basedOn w:val="Standaard"/>
-    <w:next w:val="Standaard"/>
+    <w:basedOn w:val="Normal"/>
+    <w:next w:val="Normal"/>
     <w:autoRedefine/>
     <w:uiPriority w:val="39"/>
     <w:semiHidden/>
@@ -4187,10 +4311,10 @@
       <w:szCs w:val="20"/>
     </w:rPr>
   </w:style>
-  <w:style w:type="paragraph" w:styleId="Inhopg6">
+  <w:style w:type="paragraph" w:styleId="TOC6">
     <w:name w:val="toc 6"/>
-    <w:basedOn w:val="Standaard"/>
-    <w:next w:val="Standaard"/>
+    <w:basedOn w:val="Normal"/>
+    <w:next w:val="Normal"/>
     <w:autoRedefine/>
     <w:uiPriority w:val="39"/>
     <w:semiHidden/>
@@ -4207,10 +4331,10 @@
       <w:szCs w:val="20"/>
     </w:rPr>
   </w:style>
-  <w:style w:type="paragraph" w:styleId="Inhopg7">
+  <w:style w:type="paragraph" w:styleId="TOC7">
     <w:name w:val="toc 7"/>
-    <w:basedOn w:val="Standaard"/>
-    <w:next w:val="Standaard"/>
+    <w:basedOn w:val="Normal"/>
+    <w:next w:val="Normal"/>
     <w:autoRedefine/>
     <w:uiPriority w:val="39"/>
     <w:semiHidden/>
@@ -4227,10 +4351,10 @@
       <w:szCs w:val="20"/>
     </w:rPr>
   </w:style>
-  <w:style w:type="paragraph" w:styleId="Inhopg8">
+  <w:style w:type="paragraph" w:styleId="TOC8">
     <w:name w:val="toc 8"/>
-    <w:basedOn w:val="Standaard"/>
-    <w:next w:val="Standaard"/>
+    <w:basedOn w:val="Normal"/>
+    <w:next w:val="Normal"/>
     <w:autoRedefine/>
     <w:uiPriority w:val="39"/>
     <w:semiHidden/>
@@ -4247,10 +4371,10 @@
       <w:szCs w:val="20"/>
     </w:rPr>
   </w:style>
-  <w:style w:type="paragraph" w:styleId="Inhopg9">
+  <w:style w:type="paragraph" w:styleId="TOC9">
     <w:name w:val="toc 9"/>
-    <w:basedOn w:val="Standaard"/>
-    <w:next w:val="Standaard"/>
+    <w:basedOn w:val="Normal"/>
+    <w:next w:val="Normal"/>
     <w:autoRedefine/>
     <w:uiPriority w:val="39"/>
     <w:semiHidden/>
@@ -4267,10 +4391,10 @@
       <w:szCs w:val="20"/>
     </w:rPr>
   </w:style>
-  <w:style w:type="paragraph" w:styleId="Koptekst">
+  <w:style w:type="paragraph" w:styleId="Header">
     <w:name w:val="header"/>
-    <w:basedOn w:val="Standaard"/>
-    <w:link w:val="KoptekstChar"/>
+    <w:basedOn w:val="Normal"/>
+    <w:link w:val="HeaderChar"/>
     <w:uiPriority w:val="99"/>
     <w:unhideWhenUsed/>
     <w:rsid w:val="003A4B28"/>
@@ -4281,20 +4405,20 @@
       </w:tabs>
     </w:pPr>
   </w:style>
-  <w:style w:type="character" w:customStyle="1" w:styleId="KoptekstChar">
-    <w:name w:val="Koptekst Char"/>
-    <w:basedOn w:val="Standaardalinea-lettertype"/>
-    <w:link w:val="Koptekst"/>
+  <w:style w:type="character" w:customStyle="1" w:styleId="HeaderChar">
+    <w:name w:val="Header Char"/>
+    <w:basedOn w:val="DefaultParagraphFont"/>
+    <w:link w:val="Header"/>
     <w:uiPriority w:val="99"/>
     <w:rsid w:val="003A4B28"/>
     <w:rPr>
       <w:noProof/>
     </w:rPr>
   </w:style>
-  <w:style w:type="paragraph" w:styleId="Voettekst">
+  <w:style w:type="paragraph" w:styleId="Footer">
     <w:name w:val="footer"/>
-    <w:basedOn w:val="Standaard"/>
-    <w:link w:val="VoettekstChar"/>
+    <w:basedOn w:val="Normal"/>
+    <w:link w:val="FooterChar"/>
     <w:uiPriority w:val="99"/>
     <w:unhideWhenUsed/>
     <w:rsid w:val="003A4B28"/>
@@ -4305,28 +4429,28 @@
       </w:tabs>
     </w:pPr>
   </w:style>
-  <w:style w:type="character" w:customStyle="1" w:styleId="VoettekstChar">
-    <w:name w:val="Voettekst Char"/>
-    <w:basedOn w:val="Standaardalinea-lettertype"/>
-    <w:link w:val="Voettekst"/>
+  <w:style w:type="character" w:customStyle="1" w:styleId="FooterChar">
+    <w:name w:val="Footer Char"/>
+    <w:basedOn w:val="DefaultParagraphFont"/>
+    <w:link w:val="Footer"/>
     <w:uiPriority w:val="99"/>
     <w:rsid w:val="003A4B28"/>
     <w:rPr>
       <w:noProof/>
     </w:rPr>
   </w:style>
-  <w:style w:type="character" w:styleId="Paginanummer">
+  <w:style w:type="character" w:styleId="PageNumber">
     <w:name w:val="page number"/>
-    <w:basedOn w:val="Standaardalinea-lettertype"/>
+    <w:basedOn w:val="DefaultParagraphFont"/>
     <w:uiPriority w:val="99"/>
     <w:semiHidden/>
     <w:unhideWhenUsed/>
     <w:rsid w:val="003A4B28"/>
   </w:style>
-  <w:style w:type="character" w:customStyle="1" w:styleId="Kop2Char">
-    <w:name w:val="Kop 2 Char"/>
-    <w:basedOn w:val="Standaardalinea-lettertype"/>
-    <w:link w:val="Kop2"/>
+  <w:style w:type="character" w:customStyle="1" w:styleId="Heading2Char">
+    <w:name w:val="Heading 2 Char"/>
+    <w:basedOn w:val="DefaultParagraphFont"/>
+    <w:link w:val="Heading2"/>
     <w:uiPriority w:val="9"/>
     <w:rsid w:val="003B25EC"/>
     <w:rPr>
@@ -4339,10 +4463,10 @@
       <w:szCs w:val="26"/>
     </w:rPr>
   </w:style>
-  <w:style w:type="paragraph" w:styleId="Documentstructuur">
+  <w:style w:type="paragraph" w:styleId="DocumentMap">
     <w:name w:val="Document Map"/>
-    <w:basedOn w:val="Standaard"/>
-    <w:link w:val="DocumentstructuurChar"/>
+    <w:basedOn w:val="Normal"/>
+    <w:link w:val="DocumentMapChar"/>
     <w:uiPriority w:val="99"/>
     <w:semiHidden/>
     <w:unhideWhenUsed/>
@@ -4351,10 +4475,10 @@
       <w:rFonts w:ascii="Lucida Grande" w:hAnsi="Lucida Grande" w:cs="Lucida Grande"/>
     </w:rPr>
   </w:style>
-  <w:style w:type="character" w:customStyle="1" w:styleId="DocumentstructuurChar">
-    <w:name w:val="Documentstructuur Char"/>
-    <w:basedOn w:val="Standaardalinea-lettertype"/>
-    <w:link w:val="Documentstructuur"/>
+  <w:style w:type="character" w:customStyle="1" w:styleId="DocumentMapChar">
+    <w:name w:val="Document Map Char"/>
+    <w:basedOn w:val="DefaultParagraphFont"/>
+    <w:link w:val="DocumentMap"/>
     <w:uiPriority w:val="99"/>
     <w:semiHidden/>
     <w:rsid w:val="00D83499"/>
@@ -4365,7 +4489,7 @@
   </w:style>
   <w:style w:type="character" w:styleId="Hyperlink">
     <w:name w:val="Hyperlink"/>
-    <w:basedOn w:val="Standaardalinea-lettertype"/>
+    <w:basedOn w:val="DefaultParagraphFont"/>
     <w:uiPriority w:val="99"/>
     <w:unhideWhenUsed/>
     <w:rsid w:val="005A38A0"/>
@@ -4374,10 +4498,10 @@
       <w:u w:val="single"/>
     </w:rPr>
   </w:style>
-  <w:style w:type="character" w:customStyle="1" w:styleId="Kop3Char">
-    <w:name w:val="Kop 3 Char"/>
-    <w:basedOn w:val="Standaardalinea-lettertype"/>
-    <w:link w:val="Kop3"/>
+  <w:style w:type="character" w:customStyle="1" w:styleId="Heading3Char">
+    <w:name w:val="Heading 3 Char"/>
+    <w:basedOn w:val="DefaultParagraphFont"/>
+    <w:link w:val="Heading3"/>
     <w:uiPriority w:val="9"/>
     <w:rsid w:val="004E7D4E"/>
     <w:rPr>
@@ -4389,10 +4513,10 @@
       <w:color w:val="992B2B"/>
     </w:rPr>
   </w:style>
-  <w:style w:type="paragraph" w:styleId="Bijschrift">
+  <w:style w:type="paragraph" w:styleId="Caption">
     <w:name w:val="caption"/>
-    <w:basedOn w:val="Standaard"/>
-    <w:next w:val="Standaard"/>
+    <w:basedOn w:val="Normal"/>
+    <w:next w:val="Normal"/>
     <w:uiPriority w:val="35"/>
     <w:unhideWhenUsed/>
     <w:qFormat/>
@@ -4408,11 +4532,11 @@
       <w:szCs w:val="18"/>
     </w:rPr>
   </w:style>
-  <w:style w:type="paragraph" w:styleId="Ondertitel">
+  <w:style w:type="paragraph" w:styleId="Subtitle">
     <w:name w:val="Subtitle"/>
-    <w:basedOn w:val="Standaard"/>
-    <w:next w:val="Standaard"/>
-    <w:link w:val="OndertitelChar"/>
+    <w:basedOn w:val="Normal"/>
+    <w:next w:val="Normal"/>
+    <w:link w:val="SubtitleChar"/>
     <w:uiPriority w:val="11"/>
     <w:qFormat/>
     <w:rsid w:val="002113A9"/>
@@ -4434,10 +4558,10 @@
       <w:spacing w:val="15"/>
     </w:rPr>
   </w:style>
-  <w:style w:type="character" w:customStyle="1" w:styleId="OndertitelChar">
-    <w:name w:val="Ondertitel Char"/>
-    <w:basedOn w:val="Standaardalinea-lettertype"/>
-    <w:link w:val="Ondertitel"/>
+  <w:style w:type="character" w:customStyle="1" w:styleId="SubtitleChar">
+    <w:name w:val="Subtitle Char"/>
+    <w:basedOn w:val="DefaultParagraphFont"/>
+    <w:link w:val="Subtitle"/>
     <w:uiPriority w:val="11"/>
     <w:rsid w:val="002113A9"/>
     <w:rPr>
@@ -4451,8 +4575,8 @@
   </w:style>
   <w:style w:type="paragraph" w:customStyle="1" w:styleId="Paragraphheader">
     <w:name w:val="Paragraph header"/>
-    <w:basedOn w:val="Standaard"/>
-    <w:next w:val="Standaard"/>
+    <w:basedOn w:val="Normal"/>
+    <w:next w:val="Normal"/>
     <w:link w:val="ParagraphheaderChar"/>
     <w:qFormat/>
     <w:rsid w:val="004E7D4E"/>
@@ -4465,7 +4589,810 @@
   </w:style>
   <w:style w:type="character" w:customStyle="1" w:styleId="ParagraphheaderChar">
     <w:name w:val="Paragraph header Char"/>
-    <w:basedOn w:val="Standaardalinea-lettertype"/>
+    <w:basedOn w:val="DefaultParagraphFont"/>
+    <w:link w:val="Paragraphheader"/>
+    <w:rsid w:val="004E7D4E"/>
+    <w:rPr>
+      <w:b/>
+      <w:noProof/>
+    </w:rPr>
+  </w:style>
+</w:styles>
+</file>
+
+<file path=word/stylesWithEffects.xml><?xml version="1.0" encoding="utf-8"?>
+<w:styles xmlns:wpc="http://schemas.microsoft.com/office/word/2010/wordprocessingCanvas" xmlns:mc="http://schemas.openxmlformats.org/markup-compatibility/2006" xmlns:o="urn:schemas-microsoft-com:office:office" xmlns:r="http://schemas.openxmlformats.org/officeDocument/2006/relationships" xmlns:m="http://schemas.openxmlformats.org/officeDocument/2006/math" xmlns:v="urn:schemas-microsoft-com:vml" xmlns:wp14="http://schemas.microsoft.com/office/word/2010/wordprocessingDrawing" xmlns:wp="http://schemas.openxmlformats.org/drawingml/2006/wordprocessingDrawing" xmlns:w10="urn:schemas-microsoft-com:office:word" xmlns:w="http://schemas.openxmlformats.org/wordprocessingml/2006/main" xmlns:w14="http://schemas.microsoft.com/office/word/2010/wordml" xmlns:wpg="http://schemas.microsoft.com/office/word/2010/wordprocessingGroup" xmlns:wpi="http://schemas.microsoft.com/office/word/2010/wordprocessingInk" xmlns:wne="http://schemas.microsoft.com/office/word/2006/wordml" xmlns:wps="http://schemas.microsoft.com/office/word/2010/wordprocessingShape" mc:Ignorable="w14 wp14">
+  <w:docDefaults>
+    <w:rPrDefault>
+      <w:rPr>
+        <w:rFonts w:asciiTheme="minorHAnsi" w:eastAsiaTheme="minorEastAsia" w:hAnsiTheme="minorHAnsi" w:cstheme="minorBidi"/>
+        <w:sz w:val="24"/>
+        <w:szCs w:val="24"/>
+        <w:lang w:val="en-GB" w:eastAsia="en-US" w:bidi="ar-SA"/>
+      </w:rPr>
+    </w:rPrDefault>
+    <w:pPrDefault/>
+  </w:docDefaults>
+  <w:latentStyles w:defLockedState="0" w:defUIPriority="99" w:defSemiHidden="1" w:defUnhideWhenUsed="1" w:defQFormat="0" w:count="267">
+    <w:lsdException w:name="Normal" w:semiHidden="0" w:uiPriority="0" w:unhideWhenUsed="0" w:qFormat="1"/>
+    <w:lsdException w:name="heading 1" w:semiHidden="0" w:uiPriority="9" w:unhideWhenUsed="0" w:qFormat="1"/>
+    <w:lsdException w:name="heading 2" w:uiPriority="9" w:qFormat="1"/>
+    <w:lsdException w:name="heading 3" w:uiPriority="9" w:qFormat="1"/>
+    <w:lsdException w:name="heading 4" w:uiPriority="9" w:qFormat="1"/>
+    <w:lsdException w:name="heading 5" w:uiPriority="9" w:qFormat="1"/>
+    <w:lsdException w:name="heading 6" w:uiPriority="9" w:qFormat="1"/>
+    <w:lsdException w:name="heading 7" w:uiPriority="9" w:qFormat="1"/>
+    <w:lsdException w:name="heading 8" w:uiPriority="9" w:qFormat="1"/>
+    <w:lsdException w:name="heading 9" w:uiPriority="9" w:qFormat="1"/>
+    <w:lsdException w:name="toc 1" w:uiPriority="39"/>
+    <w:lsdException w:name="toc 2" w:uiPriority="39"/>
+    <w:lsdException w:name="toc 3" w:uiPriority="39"/>
+    <w:lsdException w:name="toc 4" w:uiPriority="39"/>
+    <w:lsdException w:name="toc 5" w:uiPriority="39"/>
+    <w:lsdException w:name="toc 6" w:uiPriority="39"/>
+    <w:lsdException w:name="toc 7" w:uiPriority="39"/>
+    <w:lsdException w:name="toc 8" w:uiPriority="39"/>
+    <w:lsdException w:name="toc 9" w:uiPriority="39"/>
+    <w:lsdException w:name="caption" w:uiPriority="35" w:qFormat="1"/>
+    <w:lsdException w:name="Title" w:semiHidden="0" w:uiPriority="10" w:unhideWhenUsed="0" w:qFormat="1"/>
+    <w:lsdException w:name="Default Paragraph Font" w:uiPriority="1"/>
+    <w:lsdException w:name="Subtitle" w:semiHidden="0" w:uiPriority="11" w:unhideWhenUsed="0" w:qFormat="1"/>
+    <w:lsdException w:name="Strong" w:semiHidden="0" w:uiPriority="22" w:unhideWhenUsed="0" w:qFormat="1"/>
+    <w:lsdException w:name="Emphasis" w:semiHidden="0" w:uiPriority="20" w:unhideWhenUsed="0" w:qFormat="1"/>
+    <w:lsdException w:name="Table Grid" w:semiHidden="0" w:uiPriority="59" w:unhideWhenUsed="0"/>
+    <w:lsdException w:name="Placeholder Text" w:unhideWhenUsed="0"/>
+    <w:lsdException w:name="No Spacing" w:semiHidden="0" w:uiPriority="1" w:unhideWhenUsed="0" w:qFormat="1"/>
+    <w:lsdException w:name="Light Shading" w:semiHidden="0" w:uiPriority="60" w:unhideWhenUsed="0"/>
+    <w:lsdException w:name="Light List" w:semiHidden="0" w:uiPriority="61" w:unhideWhenUsed="0"/>
+    <w:lsdException w:name="Light Grid" w:semiHidden="0" w:uiPriority="62" w:unhideWhenUsed="0"/>
+    <w:lsdException w:name="Medium Shading 1" w:semiHidden="0" w:uiPriority="63" w:unhideWhenUsed="0"/>
+    <w:lsdException w:name="Medium Shading 2" w:semiHidden="0" w:uiPriority="64" w:unhideWhenUsed="0"/>
+    <w:lsdException w:name="Medium List 1" w:semiHidden="0" w:uiPriority="65" w:unhideWhenUsed="0"/>
+    <w:lsdException w:name="Medium List 2" w:semiHidden="0" w:uiPriority="66" w:unhideWhenUsed="0"/>
+    <w:lsdException w:name="Medium Grid 1" w:semiHidden="0" w:uiPriority="67" w:unhideWhenUsed="0"/>
+    <w:lsdException w:name="Medium Grid 2" w:semiHidden="0" w:uiPriority="68" w:unhideWhenUsed="0"/>
+    <w:lsdException w:name="Medium Grid 3" w:semiHidden="0" w:uiPriority="69" w:unhideWhenUsed="0"/>
+    <w:lsdException w:name="Dark List" w:semiHidden="0" w:uiPriority="70" w:unhideWhenUsed="0"/>
+    <w:lsdException w:name="Colorful Shading" w:semiHidden="0" w:uiPriority="71" w:unhideWhenUsed="0"/>
+    <w:lsdException w:name="Colorful List" w:semiHidden="0" w:uiPriority="72" w:unhideWhenUsed="0"/>
+    <w:lsdException w:name="Colorful Grid" w:semiHidden="0" w:uiPriority="73" w:unhideWhenUsed="0"/>
+    <w:lsdException w:name="Light Shading Accent 1" w:semiHidden="0" w:uiPriority="60" w:unhideWhenUsed="0"/>
+    <w:lsdException w:name="Light List Accent 1" w:semiHidden="0" w:uiPriority="61" w:unhideWhenUsed="0"/>
+    <w:lsdException w:name="Light Grid Accent 1" w:semiHidden="0" w:uiPriority="62" w:unhideWhenUsed="0"/>
+    <w:lsdException w:name="Medium Shading 1 Accent 1" w:semiHidden="0" w:uiPriority="63" w:unhideWhenUsed="0"/>
+    <w:lsdException w:name="Medium Shading 2 Accent 1" w:semiHidden="0" w:uiPriority="64" w:unhideWhenUsed="0"/>
+    <w:lsdException w:name="Medium List 1 Accent 1" w:semiHidden="0" w:uiPriority="65" w:unhideWhenUsed="0"/>
+    <w:lsdException w:name="Revision" w:unhideWhenUsed="0"/>
+    <w:lsdException w:name="List Paragraph" w:semiHidden="0" w:uiPriority="34" w:unhideWhenUsed="0" w:qFormat="1"/>
+    <w:lsdException w:name="Quote" w:semiHidden="0" w:uiPriority="29" w:unhideWhenUsed="0" w:qFormat="1"/>
+    <w:lsdException w:name="Intense Quote" w:semiHidden="0" w:uiPriority="30" w:unhideWhenUsed="0" w:qFormat="1"/>
+    <w:lsdException w:name="Medium List 2 Accent 1" w:semiHidden="0" w:uiPriority="66" w:unhideWhenUsed="0"/>
+    <w:lsdException w:name="Medium Grid 1 Accent 1" w:semiHidden="0" w:uiPriority="67" w:unhideWhenUsed="0"/>
+    <w:lsdException w:name="Medium Grid 2 Accent 1" w:semiHidden="0" w:uiPriority="68" w:unhideWhenUsed="0"/>
+    <w:lsdException w:name="Medium Grid 3 Accent 1" w:semiHidden="0" w:uiPriority="69" w:unhideWhenUsed="0"/>
+    <w:lsdException w:name="Dark List Accent 1" w:semiHidden="0" w:uiPriority="70" w:unhideWhenUsed="0"/>
+    <w:lsdException w:name="Colorful Shading Accent 1" w:semiHidden="0" w:uiPriority="71" w:unhideWhenUsed="0"/>
+    <w:lsdException w:name="Colorful List Accent 1" w:semiHidden="0" w:uiPriority="72" w:unhideWhenUsed="0"/>
+    <w:lsdException w:name="Colorful Grid Accent 1" w:semiHidden="0" w:uiPriority="73" w:unhideWhenUsed="0"/>
+    <w:lsdException w:name="Light Shading Accent 2" w:semiHidden="0" w:uiPriority="60" w:unhideWhenUsed="0"/>
+    <w:lsdException w:name="Light List Accent 2" w:semiHidden="0" w:uiPriority="61" w:unhideWhenUsed="0"/>
+    <w:lsdException w:name="Light Grid Accent 2" w:semiHidden="0" w:uiPriority="62" w:unhideWhenUsed="0"/>
+    <w:lsdException w:name="Medium Shading 1 Accent 2" w:semiHidden="0" w:uiPriority="63" w:unhideWhenUsed="0"/>
+    <w:lsdException w:name="Medium Shading 2 Accent 2" w:semiHidden="0" w:uiPriority="64" w:unhideWhenUsed="0"/>
+    <w:lsdException w:name="Medium List 1 Accent 2" w:semiHidden="0" w:uiPriority="65" w:unhideWhenUsed="0"/>
+    <w:lsdException w:name="Medium List 2 Accent 2" w:semiHidden="0" w:uiPriority="66" w:unhideWhenUsed="0"/>
+    <w:lsdException w:name="Medium Grid 1 Accent 2" w:semiHidden="0" w:uiPriority="67" w:unhideWhenUsed="0"/>
+    <w:lsdException w:name="Medium Grid 2 Accent 2" w:semiHidden="0" w:uiPriority="68" w:unhideWhenUsed="0"/>
+    <w:lsdException w:name="Medium Grid 3 Accent 2" w:semiHidden="0" w:uiPriority="69" w:unhideWhenUsed="0"/>
+    <w:lsdException w:name="Dark List Accent 2" w:semiHidden="0" w:uiPriority="70" w:unhideWhenUsed="0"/>
+    <w:lsdException w:name="Colorful Shading Accent 2" w:semiHidden="0" w:uiPriority="71" w:unhideWhenUsed="0"/>
+    <w:lsdException w:name="Colorful List Accent 2" w:semiHidden="0" w:uiPriority="72" w:unhideWhenUsed="0"/>
+    <w:lsdException w:name="Colorful Grid Accent 2" w:semiHidden="0" w:uiPriority="73" w:unhideWhenUsed="0"/>
+    <w:lsdException w:name="Light Shading Accent 3" w:semiHidden="0" w:uiPriority="60" w:unhideWhenUsed="0"/>
+    <w:lsdException w:name="Light List Accent 3" w:semiHidden="0" w:uiPriority="61" w:unhideWhenUsed="0"/>
+    <w:lsdException w:name="Light Grid Accent 3" w:semiHidden="0" w:uiPriority="62" w:unhideWhenUsed="0"/>
+    <w:lsdException w:name="Medium Shading 1 Accent 3" w:semiHidden="0" w:uiPriority="63" w:unhideWhenUsed="0"/>
+    <w:lsdException w:name="Medium Shading 2 Accent 3" w:semiHidden="0" w:uiPriority="64" w:unhideWhenUsed="0"/>
+    <w:lsdException w:name="Medium List 1 Accent 3" w:semiHidden="0" w:uiPriority="65" w:unhideWhenUsed="0"/>
+    <w:lsdException w:name="Medium List 2 Accent 3" w:semiHidden="0" w:uiPriority="66" w:unhideWhenUsed="0"/>
+    <w:lsdException w:name="Medium Grid 1 Accent 3" w:semiHidden="0" w:uiPriority="67" w:unhideWhenUsed="0"/>
+    <w:lsdException w:name="Medium Grid 2 Accent 3" w:semiHidden="0" w:uiPriority="68" w:unhideWhenUsed="0"/>
+    <w:lsdException w:name="Medium Grid 3 Accent 3" w:semiHidden="0" w:uiPriority="69" w:unhideWhenUsed="0"/>
+    <w:lsdException w:name="Dark List Accent 3" w:semiHidden="0" w:uiPriority="70" w:unhideWhenUsed="0"/>
+    <w:lsdException w:name="Colorful Shading Accent 3" w:semiHidden="0" w:uiPriority="71" w:unhideWhenUsed="0"/>
+    <w:lsdException w:name="Colorful List Accent 3" w:semiHidden="0" w:uiPriority="72" w:unhideWhenUsed="0"/>
+    <w:lsdException w:name="Colorful Grid Accent 3" w:semiHidden="0" w:uiPriority="73" w:unhideWhenUsed="0"/>
+    <w:lsdException w:name="Light Shading Accent 4" w:semiHidden="0" w:uiPriority="60" w:unhideWhenUsed="0"/>
+    <w:lsdException w:name="Light List Accent 4" w:semiHidden="0" w:uiPriority="61" w:unhideWhenUsed="0"/>
+    <w:lsdException w:name="Light Grid Accent 4" w:semiHidden="0" w:uiPriority="62" w:unhideWhenUsed="0"/>
+    <w:lsdException w:name="Medium Shading 1 Accent 4" w:semiHidden="0" w:uiPriority="63" w:unhideWhenUsed="0"/>
+    <w:lsdException w:name="Medium Shading 2 Accent 4" w:semiHidden="0" w:uiPriority="64" w:unhideWhenUsed="0"/>
+    <w:lsdException w:name="Medium List 1 Accent 4" w:semiHidden="0" w:uiPriority="65" w:unhideWhenUsed="0"/>
+    <w:lsdException w:name="Medium List 2 Accent 4" w:semiHidden="0" w:uiPriority="66" w:unhideWhenUsed="0"/>
+    <w:lsdException w:name="Medium Grid 1 Accent 4" w:semiHidden="0" w:uiPriority="67" w:unhideWhenUsed="0"/>
+    <w:lsdException w:name="Medium Grid 2 Accent 4" w:semiHidden="0" w:uiPriority="68" w:unhideWhenUsed="0"/>
+    <w:lsdException w:name="Medium Grid 3 Accent 4" w:semiHidden="0" w:uiPriority="69" w:unhideWhenUsed="0"/>
+    <w:lsdException w:name="Dark List Accent 4" w:semiHidden="0" w:uiPriority="70" w:unhideWhenUsed="0"/>
+    <w:lsdException w:name="Colorful Shading Accent 4" w:semiHidden="0" w:uiPriority="71" w:unhideWhenUsed="0"/>
+    <w:lsdException w:name="Colorful List Accent 4" w:semiHidden="0" w:uiPriority="72" w:unhideWhenUsed="0"/>
+    <w:lsdException w:name="Colorful Grid Accent 4" w:semiHidden="0" w:uiPriority="73" w:unhideWhenUsed="0"/>
+    <w:lsdException w:name="Light Shading Accent 5" w:semiHidden="0" w:uiPriority="60" w:unhideWhenUsed="0"/>
+    <w:lsdException w:name="Light List Accent 5" w:semiHidden="0" w:uiPriority="61" w:unhideWhenUsed="0"/>
+    <w:lsdException w:name="Light Grid Accent 5" w:semiHidden="0" w:uiPriority="62" w:unhideWhenUsed="0"/>
+    <w:lsdException w:name="Medium Shading 1 Accent 5" w:semiHidden="0" w:uiPriority="63" w:unhideWhenUsed="0"/>
+    <w:lsdException w:name="Medium Shading 2 Accent 5" w:semiHidden="0" w:uiPriority="64" w:unhideWhenUsed="0"/>
+    <w:lsdException w:name="Medium List 1 Accent 5" w:semiHidden="0" w:uiPriority="65" w:unhideWhenUsed="0"/>
+    <w:lsdException w:name="Medium List 2 Accent 5" w:semiHidden="0" w:uiPriority="66" w:unhideWhenUsed="0"/>
+    <w:lsdException w:name="Medium Grid 1 Accent 5" w:semiHidden="0" w:uiPriority="67" w:unhideWhenUsed="0"/>
+    <w:lsdException w:name="Medium Grid 2 Accent 5" w:semiHidden="0" w:uiPriority="68" w:unhideWhenUsed="0"/>
+    <w:lsdException w:name="Medium Grid 3 Accent 5" w:semiHidden="0" w:uiPriority="69" w:unhideWhenUsed="0"/>
+    <w:lsdException w:name="Dark List Accent 5" w:semiHidden="0" w:uiPriority="70" w:unhideWhenUsed="0"/>
+    <w:lsdException w:name="Colorful Shading Accent 5" w:semiHidden="0" w:uiPriority="71" w:unhideWhenUsed="0"/>
+    <w:lsdException w:name="Colorful List Accent 5" w:semiHidden="0" w:uiPriority="72" w:unhideWhenUsed="0"/>
+    <w:lsdException w:name="Colorful Grid Accent 5" w:semiHidden="0" w:uiPriority="73" w:unhideWhenUsed="0"/>
+    <w:lsdException w:name="Light Shading Accent 6" w:semiHidden="0" w:uiPriority="60" w:unhideWhenUsed="0"/>
+    <w:lsdException w:name="Light List Accent 6" w:semiHidden="0" w:uiPriority="61" w:unhideWhenUsed="0"/>
+    <w:lsdException w:name="Light Grid Accent 6" w:semiHidden="0" w:uiPriority="62" w:unhideWhenUsed="0"/>
+    <w:lsdException w:name="Medium Shading 1 Accent 6" w:semiHidden="0" w:uiPriority="63" w:unhideWhenUsed="0"/>
+    <w:lsdException w:name="Medium Shading 2 Accent 6" w:semiHidden="0" w:uiPriority="64" w:unhideWhenUsed="0"/>
+    <w:lsdException w:name="Medium List 1 Accent 6" w:semiHidden="0" w:uiPriority="65" w:unhideWhenUsed="0"/>
+    <w:lsdException w:name="Medium List 2 Accent 6" w:semiHidden="0" w:uiPriority="66" w:unhideWhenUsed="0"/>
+    <w:lsdException w:name="Medium Grid 1 Accent 6" w:semiHidden="0" w:uiPriority="67" w:unhideWhenUsed="0"/>
+    <w:lsdException w:name="Medium Grid 2 Accent 6" w:semiHidden="0" w:uiPriority="68" w:unhideWhenUsed="0"/>
+    <w:lsdException w:name="Medium Grid 3 Accent 6" w:semiHidden="0" w:uiPriority="69" w:unhideWhenUsed="0"/>
+    <w:lsdException w:name="Dark List Accent 6" w:semiHidden="0" w:uiPriority="70" w:unhideWhenUsed="0"/>
+    <w:lsdException w:name="Colorful Shading Accent 6" w:semiHidden="0" w:uiPriority="71" w:unhideWhenUsed="0"/>
+    <w:lsdException w:name="Colorful List Accent 6" w:semiHidden="0" w:uiPriority="72" w:unhideWhenUsed="0"/>
+    <w:lsdException w:name="Colorful Grid Accent 6" w:semiHidden="0" w:uiPriority="73" w:unhideWhenUsed="0"/>
+    <w:lsdException w:name="Subtle Emphasis" w:semiHidden="0" w:uiPriority="19" w:unhideWhenUsed="0" w:qFormat="1"/>
+    <w:lsdException w:name="Intense Emphasis" w:semiHidden="0" w:uiPriority="21" w:unhideWhenUsed="0" w:qFormat="1"/>
+    <w:lsdException w:name="Subtle Reference" w:semiHidden="0" w:uiPriority="31" w:unhideWhenUsed="0" w:qFormat="1"/>
+    <w:lsdException w:name="Intense Reference" w:semiHidden="0" w:uiPriority="32" w:unhideWhenUsed="0" w:qFormat="1"/>
+    <w:lsdException w:name="Book Title" w:semiHidden="0" w:uiPriority="33" w:unhideWhenUsed="0" w:qFormat="1"/>
+    <w:lsdException w:name="Bibliography" w:uiPriority="37"/>
+    <w:lsdException w:name="TOC Heading" w:uiPriority="39" w:qFormat="1"/>
+  </w:latentStyles>
+  <w:style w:type="paragraph" w:default="1" w:styleId="Normal">
+    <w:name w:val="Normal"/>
+    <w:qFormat/>
+    <w:rsid w:val="00AD7957"/>
+    <w:pPr>
+      <w:spacing w:after="240"/>
+    </w:pPr>
+    <w:rPr>
+      <w:noProof/>
+    </w:rPr>
+  </w:style>
+  <w:style w:type="paragraph" w:styleId="Heading1">
+    <w:name w:val="heading 1"/>
+    <w:basedOn w:val="Normal"/>
+    <w:next w:val="Normal"/>
+    <w:link w:val="Heading1Char"/>
+    <w:uiPriority w:val="9"/>
+    <w:qFormat/>
+    <w:rsid w:val="00AD7957"/>
+    <w:pPr>
+      <w:keepNext/>
+      <w:keepLines/>
+      <w:spacing w:before="480" w:after="0"/>
+      <w:outlineLvl w:val="0"/>
+    </w:pPr>
+    <w:rPr>
+      <w:rFonts w:asciiTheme="majorHAnsi" w:eastAsiaTheme="majorEastAsia" w:hAnsiTheme="majorHAnsi" w:cstheme="majorBidi"/>
+      <w:b/>
+      <w:bCs/>
+      <w:color w:val="820000"/>
+      <w:sz w:val="32"/>
+      <w:szCs w:val="32"/>
+    </w:rPr>
+  </w:style>
+  <w:style w:type="paragraph" w:styleId="Heading2">
+    <w:name w:val="heading 2"/>
+    <w:basedOn w:val="Normal"/>
+    <w:next w:val="Normal"/>
+    <w:link w:val="Heading2Char"/>
+    <w:uiPriority w:val="9"/>
+    <w:unhideWhenUsed/>
+    <w:qFormat/>
+    <w:rsid w:val="003B25EC"/>
+    <w:pPr>
+      <w:keepNext/>
+      <w:keepLines/>
+      <w:spacing w:before="200" w:after="0"/>
+      <w:outlineLvl w:val="1"/>
+    </w:pPr>
+    <w:rPr>
+      <w:rFonts w:asciiTheme="majorHAnsi" w:eastAsiaTheme="majorEastAsia" w:hAnsiTheme="majorHAnsi" w:cstheme="majorBidi"/>
+      <w:b/>
+      <w:bCs/>
+      <w:color w:val="0E57C4" w:themeColor="background2" w:themeShade="80"/>
+      <w:sz w:val="26"/>
+      <w:szCs w:val="26"/>
+    </w:rPr>
+  </w:style>
+  <w:style w:type="paragraph" w:styleId="Heading3">
+    <w:name w:val="heading 3"/>
+    <w:basedOn w:val="Normal"/>
+    <w:next w:val="Normal"/>
+    <w:link w:val="Heading3Char"/>
+    <w:uiPriority w:val="9"/>
+    <w:unhideWhenUsed/>
+    <w:qFormat/>
+    <w:rsid w:val="004E7D4E"/>
+    <w:pPr>
+      <w:keepNext/>
+      <w:keepLines/>
+      <w:spacing w:before="200" w:after="0"/>
+      <w:outlineLvl w:val="2"/>
+    </w:pPr>
+    <w:rPr>
+      <w:rFonts w:asciiTheme="majorHAnsi" w:eastAsiaTheme="majorEastAsia" w:hAnsiTheme="majorHAnsi" w:cstheme="majorBidi"/>
+      <w:b/>
+      <w:bCs/>
+      <w:i/>
+      <w:color w:val="992B2B"/>
+    </w:rPr>
+  </w:style>
+  <w:style w:type="character" w:default="1" w:styleId="DefaultParagraphFont">
+    <w:name w:val="Default Paragraph Font"/>
+    <w:uiPriority w:val="1"/>
+    <w:semiHidden/>
+    <w:unhideWhenUsed/>
+  </w:style>
+  <w:style w:type="table" w:default="1" w:styleId="TableNormal">
+    <w:name w:val="Normal Table"/>
+    <w:uiPriority w:val="99"/>
+    <w:semiHidden/>
+    <w:unhideWhenUsed/>
+    <w:tblPr>
+      <w:tblInd w:w="0" w:type="dxa"/>
+      <w:tblCellMar>
+        <w:top w:w="0" w:type="dxa"/>
+        <w:left w:w="108" w:type="dxa"/>
+        <w:bottom w:w="0" w:type="dxa"/>
+        <w:right w:w="108" w:type="dxa"/>
+      </w:tblCellMar>
+    </w:tblPr>
+  </w:style>
+  <w:style w:type="numbering" w:default="1" w:styleId="NoList">
+    <w:name w:val="No List"/>
+    <w:uiPriority w:val="99"/>
+    <w:semiHidden/>
+    <w:unhideWhenUsed/>
+  </w:style>
+  <w:style w:type="paragraph" w:customStyle="1" w:styleId="Code">
+    <w:name w:val="Code"/>
+    <w:basedOn w:val="NoSpacing"/>
+    <w:qFormat/>
+    <w:rsid w:val="009A2E51"/>
+    <w:pPr>
+      <w:pBdr>
+        <w:top w:val="single" w:sz="4" w:space="1" w:color="auto"/>
+        <w:left w:val="single" w:sz="4" w:space="4" w:color="auto"/>
+        <w:bottom w:val="single" w:sz="4" w:space="1" w:color="auto"/>
+        <w:right w:val="single" w:sz="4" w:space="4" w:color="auto"/>
+      </w:pBdr>
+    </w:pPr>
+    <w:rPr>
+      <w:rFonts w:ascii="Lucida Console" w:hAnsi="Lucida Console"/>
+      <w:sz w:val="18"/>
+      <w:szCs w:val="22"/>
+    </w:rPr>
+  </w:style>
+  <w:style w:type="paragraph" w:styleId="NoSpacing">
+    <w:name w:val="No Spacing"/>
+    <w:uiPriority w:val="1"/>
+    <w:qFormat/>
+    <w:rsid w:val="009A2E51"/>
+    <w:rPr>
+      <w:noProof/>
+    </w:rPr>
+  </w:style>
+  <w:style w:type="character" w:styleId="Strong">
+    <w:name w:val="Strong"/>
+    <w:basedOn w:val="DefaultParagraphFont"/>
+    <w:uiPriority w:val="22"/>
+    <w:qFormat/>
+    <w:rsid w:val="009F76DD"/>
+    <w:rPr>
+      <w:b/>
+      <w:bCs/>
+    </w:rPr>
+  </w:style>
+  <w:style w:type="paragraph" w:styleId="Title">
+    <w:name w:val="Title"/>
+    <w:basedOn w:val="Heading1"/>
+    <w:next w:val="Normal"/>
+    <w:link w:val="TitleChar"/>
+    <w:uiPriority w:val="10"/>
+    <w:qFormat/>
+    <w:rsid w:val="002113A9"/>
+    <w:pPr>
+      <w:pBdr>
+        <w:top w:val="single" w:sz="12" w:space="1" w:color="0E57C4" w:themeColor="background2" w:themeShade="80"/>
+        <w:bottom w:val="double" w:sz="12" w:space="1" w:color="0E57C4" w:themeColor="background2" w:themeShade="80"/>
+      </w:pBdr>
+      <w:spacing w:before="0"/>
+      <w:jc w:val="center"/>
+    </w:pPr>
+    <w:rPr>
+      <w:smallCaps/>
+      <w:spacing w:val="40"/>
+      <w:sz w:val="48"/>
+    </w:rPr>
+  </w:style>
+  <w:style w:type="character" w:customStyle="1" w:styleId="TitleChar">
+    <w:name w:val="Title Char"/>
+    <w:basedOn w:val="DefaultParagraphFont"/>
+    <w:link w:val="Title"/>
+    <w:uiPriority w:val="10"/>
+    <w:rsid w:val="002113A9"/>
+    <w:rPr>
+      <w:rFonts w:asciiTheme="majorHAnsi" w:eastAsiaTheme="majorEastAsia" w:hAnsiTheme="majorHAnsi" w:cstheme="majorBidi"/>
+      <w:b/>
+      <w:bCs/>
+      <w:smallCaps/>
+      <w:noProof/>
+      <w:color w:val="820000"/>
+      <w:spacing w:val="40"/>
+      <w:sz w:val="48"/>
+      <w:szCs w:val="32"/>
+    </w:rPr>
+  </w:style>
+  <w:style w:type="character" w:customStyle="1" w:styleId="Heading1Char">
+    <w:name w:val="Heading 1 Char"/>
+    <w:basedOn w:val="DefaultParagraphFont"/>
+    <w:link w:val="Heading1"/>
+    <w:uiPriority w:val="9"/>
+    <w:rsid w:val="00AD7957"/>
+    <w:rPr>
+      <w:rFonts w:asciiTheme="majorHAnsi" w:eastAsiaTheme="majorEastAsia" w:hAnsiTheme="majorHAnsi" w:cstheme="majorBidi"/>
+      <w:b/>
+      <w:bCs/>
+      <w:noProof/>
+      <w:color w:val="820000"/>
+      <w:sz w:val="32"/>
+      <w:szCs w:val="32"/>
+    </w:rPr>
+  </w:style>
+  <w:style w:type="paragraph" w:styleId="ListParagraph">
+    <w:name w:val="List Paragraph"/>
+    <w:basedOn w:val="Normal"/>
+    <w:uiPriority w:val="34"/>
+    <w:qFormat/>
+    <w:rsid w:val="00616A77"/>
+    <w:pPr>
+      <w:ind w:left="720"/>
+      <w:contextualSpacing/>
+    </w:pPr>
+  </w:style>
+  <w:style w:type="paragraph" w:styleId="BalloonText">
+    <w:name w:val="Balloon Text"/>
+    <w:basedOn w:val="Normal"/>
+    <w:link w:val="BalloonTextChar"/>
+    <w:uiPriority w:val="99"/>
+    <w:semiHidden/>
+    <w:unhideWhenUsed/>
+    <w:rsid w:val="00616A77"/>
+    <w:rPr>
+      <w:rFonts w:ascii="Lucida Grande" w:hAnsi="Lucida Grande" w:cs="Lucida Grande"/>
+      <w:sz w:val="18"/>
+      <w:szCs w:val="18"/>
+    </w:rPr>
+  </w:style>
+  <w:style w:type="character" w:customStyle="1" w:styleId="BalloonTextChar">
+    <w:name w:val="Balloon Text Char"/>
+    <w:basedOn w:val="DefaultParagraphFont"/>
+    <w:link w:val="BalloonText"/>
+    <w:uiPriority w:val="99"/>
+    <w:semiHidden/>
+    <w:rsid w:val="00616A77"/>
+    <w:rPr>
+      <w:rFonts w:ascii="Lucida Grande" w:hAnsi="Lucida Grande" w:cs="Lucida Grande"/>
+      <w:noProof/>
+      <w:sz w:val="18"/>
+      <w:szCs w:val="18"/>
+    </w:rPr>
+  </w:style>
+  <w:style w:type="paragraph" w:styleId="TOCHeading">
+    <w:name w:val="TOC Heading"/>
+    <w:basedOn w:val="Heading1"/>
+    <w:next w:val="Normal"/>
+    <w:uiPriority w:val="39"/>
+    <w:unhideWhenUsed/>
+    <w:qFormat/>
+    <w:rsid w:val="003A4B28"/>
+    <w:pPr>
+      <w:spacing w:line="276" w:lineRule="auto"/>
+      <w:outlineLvl w:val="9"/>
+    </w:pPr>
+    <w:rPr>
+      <w:noProof w:val="0"/>
+      <w:color w:val="3476B1" w:themeColor="accent1" w:themeShade="BF"/>
+      <w:sz w:val="28"/>
+      <w:szCs w:val="28"/>
+      <w:lang w:val="en-US"/>
+    </w:rPr>
+  </w:style>
+  <w:style w:type="paragraph" w:styleId="TOC1">
+    <w:name w:val="toc 1"/>
+    <w:basedOn w:val="Normal"/>
+    <w:next w:val="Normal"/>
+    <w:autoRedefine/>
+    <w:uiPriority w:val="39"/>
+    <w:unhideWhenUsed/>
+    <w:rsid w:val="0041608E"/>
+    <w:pPr>
+      <w:tabs>
+        <w:tab w:val="right" w:leader="dot" w:pos="8290"/>
+      </w:tabs>
+      <w:spacing w:after="0"/>
+    </w:pPr>
+    <w:rPr>
+      <w:rFonts w:asciiTheme="majorHAnsi" w:hAnsiTheme="majorHAnsi"/>
+      <w:b/>
+      <w:color w:val="297FD5" w:themeColor="accent2"/>
+    </w:rPr>
+  </w:style>
+  <w:style w:type="paragraph" w:styleId="TOC2">
+    <w:name w:val="toc 2"/>
+    <w:basedOn w:val="Normal"/>
+    <w:next w:val="Normal"/>
+    <w:autoRedefine/>
+    <w:uiPriority w:val="39"/>
+    <w:unhideWhenUsed/>
+    <w:rsid w:val="0041608E"/>
+    <w:pPr>
+      <w:tabs>
+        <w:tab w:val="right" w:leader="dot" w:pos="8290"/>
+      </w:tabs>
+      <w:spacing w:after="0"/>
+    </w:pPr>
+    <w:rPr>
+      <w:sz w:val="22"/>
+      <w:szCs w:val="22"/>
+    </w:rPr>
+  </w:style>
+  <w:style w:type="paragraph" w:styleId="TOC3">
+    <w:name w:val="toc 3"/>
+    <w:basedOn w:val="Normal"/>
+    <w:next w:val="Normal"/>
+    <w:autoRedefine/>
+    <w:uiPriority w:val="39"/>
+    <w:unhideWhenUsed/>
+    <w:rsid w:val="0041608E"/>
+    <w:pPr>
+      <w:tabs>
+        <w:tab w:val="right" w:leader="dot" w:pos="8290"/>
+      </w:tabs>
+      <w:spacing w:after="0"/>
+      <w:ind w:left="240"/>
+    </w:pPr>
+    <w:rPr>
+      <w:i/>
+      <w:sz w:val="22"/>
+      <w:szCs w:val="22"/>
+    </w:rPr>
+  </w:style>
+  <w:style w:type="paragraph" w:styleId="TOC4">
+    <w:name w:val="toc 4"/>
+    <w:basedOn w:val="Normal"/>
+    <w:next w:val="Normal"/>
+    <w:autoRedefine/>
+    <w:uiPriority w:val="39"/>
+    <w:semiHidden/>
+    <w:unhideWhenUsed/>
+    <w:rsid w:val="003A4B28"/>
+    <w:pPr>
+      <w:pBdr>
+        <w:between w:val="double" w:sz="6" w:space="0" w:color="auto"/>
+      </w:pBdr>
+      <w:ind w:left="480"/>
+    </w:pPr>
+    <w:rPr>
+      <w:sz w:val="20"/>
+      <w:szCs w:val="20"/>
+    </w:rPr>
+  </w:style>
+  <w:style w:type="paragraph" w:styleId="TOC5">
+    <w:name w:val="toc 5"/>
+    <w:basedOn w:val="Normal"/>
+    <w:next w:val="Normal"/>
+    <w:autoRedefine/>
+    <w:uiPriority w:val="39"/>
+    <w:semiHidden/>
+    <w:unhideWhenUsed/>
+    <w:rsid w:val="003A4B28"/>
+    <w:pPr>
+      <w:pBdr>
+        <w:between w:val="double" w:sz="6" w:space="0" w:color="auto"/>
+      </w:pBdr>
+      <w:ind w:left="720"/>
+    </w:pPr>
+    <w:rPr>
+      <w:sz w:val="20"/>
+      <w:szCs w:val="20"/>
+    </w:rPr>
+  </w:style>
+  <w:style w:type="paragraph" w:styleId="TOC6">
+    <w:name w:val="toc 6"/>
+    <w:basedOn w:val="Normal"/>
+    <w:next w:val="Normal"/>
+    <w:autoRedefine/>
+    <w:uiPriority w:val="39"/>
+    <w:semiHidden/>
+    <w:unhideWhenUsed/>
+    <w:rsid w:val="003A4B28"/>
+    <w:pPr>
+      <w:pBdr>
+        <w:between w:val="double" w:sz="6" w:space="0" w:color="auto"/>
+      </w:pBdr>
+      <w:ind w:left="960"/>
+    </w:pPr>
+    <w:rPr>
+      <w:sz w:val="20"/>
+      <w:szCs w:val="20"/>
+    </w:rPr>
+  </w:style>
+  <w:style w:type="paragraph" w:styleId="TOC7">
+    <w:name w:val="toc 7"/>
+    <w:basedOn w:val="Normal"/>
+    <w:next w:val="Normal"/>
+    <w:autoRedefine/>
+    <w:uiPriority w:val="39"/>
+    <w:semiHidden/>
+    <w:unhideWhenUsed/>
+    <w:rsid w:val="003A4B28"/>
+    <w:pPr>
+      <w:pBdr>
+        <w:between w:val="double" w:sz="6" w:space="0" w:color="auto"/>
+      </w:pBdr>
+      <w:ind w:left="1200"/>
+    </w:pPr>
+    <w:rPr>
+      <w:sz w:val="20"/>
+      <w:szCs w:val="20"/>
+    </w:rPr>
+  </w:style>
+  <w:style w:type="paragraph" w:styleId="TOC8">
+    <w:name w:val="toc 8"/>
+    <w:basedOn w:val="Normal"/>
+    <w:next w:val="Normal"/>
+    <w:autoRedefine/>
+    <w:uiPriority w:val="39"/>
+    <w:semiHidden/>
+    <w:unhideWhenUsed/>
+    <w:rsid w:val="003A4B28"/>
+    <w:pPr>
+      <w:pBdr>
+        <w:between w:val="double" w:sz="6" w:space="0" w:color="auto"/>
+      </w:pBdr>
+      <w:ind w:left="1440"/>
+    </w:pPr>
+    <w:rPr>
+      <w:sz w:val="20"/>
+      <w:szCs w:val="20"/>
+    </w:rPr>
+  </w:style>
+  <w:style w:type="paragraph" w:styleId="TOC9">
+    <w:name w:val="toc 9"/>
+    <w:basedOn w:val="Normal"/>
+    <w:next w:val="Normal"/>
+    <w:autoRedefine/>
+    <w:uiPriority w:val="39"/>
+    <w:semiHidden/>
+    <w:unhideWhenUsed/>
+    <w:rsid w:val="003A4B28"/>
+    <w:pPr>
+      <w:pBdr>
+        <w:between w:val="double" w:sz="6" w:space="0" w:color="auto"/>
+      </w:pBdr>
+      <w:ind w:left="1680"/>
+    </w:pPr>
+    <w:rPr>
+      <w:sz w:val="20"/>
+      <w:szCs w:val="20"/>
+    </w:rPr>
+  </w:style>
+  <w:style w:type="paragraph" w:styleId="Header">
+    <w:name w:val="header"/>
+    <w:basedOn w:val="Normal"/>
+    <w:link w:val="HeaderChar"/>
+    <w:uiPriority w:val="99"/>
+    <w:unhideWhenUsed/>
+    <w:rsid w:val="003A4B28"/>
+    <w:pPr>
+      <w:tabs>
+        <w:tab w:val="center" w:pos="4320"/>
+        <w:tab w:val="right" w:pos="8640"/>
+      </w:tabs>
+    </w:pPr>
+  </w:style>
+  <w:style w:type="character" w:customStyle="1" w:styleId="HeaderChar">
+    <w:name w:val="Header Char"/>
+    <w:basedOn w:val="DefaultParagraphFont"/>
+    <w:link w:val="Header"/>
+    <w:uiPriority w:val="99"/>
+    <w:rsid w:val="003A4B28"/>
+    <w:rPr>
+      <w:noProof/>
+    </w:rPr>
+  </w:style>
+  <w:style w:type="paragraph" w:styleId="Footer">
+    <w:name w:val="footer"/>
+    <w:basedOn w:val="Normal"/>
+    <w:link w:val="FooterChar"/>
+    <w:uiPriority w:val="99"/>
+    <w:unhideWhenUsed/>
+    <w:rsid w:val="003A4B28"/>
+    <w:pPr>
+      <w:tabs>
+        <w:tab w:val="center" w:pos="4320"/>
+        <w:tab w:val="right" w:pos="8640"/>
+      </w:tabs>
+    </w:pPr>
+  </w:style>
+  <w:style w:type="character" w:customStyle="1" w:styleId="FooterChar">
+    <w:name w:val="Footer Char"/>
+    <w:basedOn w:val="DefaultParagraphFont"/>
+    <w:link w:val="Footer"/>
+    <w:uiPriority w:val="99"/>
+    <w:rsid w:val="003A4B28"/>
+    <w:rPr>
+      <w:noProof/>
+    </w:rPr>
+  </w:style>
+  <w:style w:type="character" w:styleId="PageNumber">
+    <w:name w:val="page number"/>
+    <w:basedOn w:val="DefaultParagraphFont"/>
+    <w:uiPriority w:val="99"/>
+    <w:semiHidden/>
+    <w:unhideWhenUsed/>
+    <w:rsid w:val="003A4B28"/>
+  </w:style>
+  <w:style w:type="character" w:customStyle="1" w:styleId="Heading2Char">
+    <w:name w:val="Heading 2 Char"/>
+    <w:basedOn w:val="DefaultParagraphFont"/>
+    <w:link w:val="Heading2"/>
+    <w:uiPriority w:val="9"/>
+    <w:rsid w:val="003B25EC"/>
+    <w:rPr>
+      <w:rFonts w:asciiTheme="majorHAnsi" w:eastAsiaTheme="majorEastAsia" w:hAnsiTheme="majorHAnsi" w:cstheme="majorBidi"/>
+      <w:b/>
+      <w:bCs/>
+      <w:noProof/>
+      <w:color w:val="0E57C4" w:themeColor="background2" w:themeShade="80"/>
+      <w:sz w:val="26"/>
+      <w:szCs w:val="26"/>
+    </w:rPr>
+  </w:style>
+  <w:style w:type="paragraph" w:styleId="DocumentMap">
+    <w:name w:val="Document Map"/>
+    <w:basedOn w:val="Normal"/>
+    <w:link w:val="DocumentMapChar"/>
+    <w:uiPriority w:val="99"/>
+    <w:semiHidden/>
+    <w:unhideWhenUsed/>
+    <w:rsid w:val="00D83499"/>
+    <w:rPr>
+      <w:rFonts w:ascii="Lucida Grande" w:hAnsi="Lucida Grande" w:cs="Lucida Grande"/>
+    </w:rPr>
+  </w:style>
+  <w:style w:type="character" w:customStyle="1" w:styleId="DocumentMapChar">
+    <w:name w:val="Document Map Char"/>
+    <w:basedOn w:val="DefaultParagraphFont"/>
+    <w:link w:val="DocumentMap"/>
+    <w:uiPriority w:val="99"/>
+    <w:semiHidden/>
+    <w:rsid w:val="00D83499"/>
+    <w:rPr>
+      <w:rFonts w:ascii="Lucida Grande" w:hAnsi="Lucida Grande" w:cs="Lucida Grande"/>
+      <w:noProof/>
+    </w:rPr>
+  </w:style>
+  <w:style w:type="character" w:styleId="Hyperlink">
+    <w:name w:val="Hyperlink"/>
+    <w:basedOn w:val="DefaultParagraphFont"/>
+    <w:uiPriority w:val="99"/>
+    <w:unhideWhenUsed/>
+    <w:rsid w:val="005A38A0"/>
+    <w:rPr>
+      <w:color w:val="9454C3" w:themeColor="hyperlink"/>
+      <w:u w:val="single"/>
+    </w:rPr>
+  </w:style>
+  <w:style w:type="character" w:customStyle="1" w:styleId="Heading3Char">
+    <w:name w:val="Heading 3 Char"/>
+    <w:basedOn w:val="DefaultParagraphFont"/>
+    <w:link w:val="Heading3"/>
+    <w:uiPriority w:val="9"/>
+    <w:rsid w:val="004E7D4E"/>
+    <w:rPr>
+      <w:rFonts w:asciiTheme="majorHAnsi" w:eastAsiaTheme="majorEastAsia" w:hAnsiTheme="majorHAnsi" w:cstheme="majorBidi"/>
+      <w:b/>
+      <w:bCs/>
+      <w:i/>
+      <w:noProof/>
+      <w:color w:val="992B2B"/>
+    </w:rPr>
+  </w:style>
+  <w:style w:type="paragraph" w:styleId="Caption">
+    <w:name w:val="caption"/>
+    <w:basedOn w:val="Normal"/>
+    <w:next w:val="Normal"/>
+    <w:uiPriority w:val="35"/>
+    <w:unhideWhenUsed/>
+    <w:qFormat/>
+    <w:rsid w:val="002726EF"/>
+    <w:pPr>
+      <w:spacing w:after="200"/>
+    </w:pPr>
+    <w:rPr>
+      <w:b/>
+      <w:bCs/>
+      <w:color w:val="629DD1" w:themeColor="accent1"/>
+      <w:sz w:val="18"/>
+      <w:szCs w:val="18"/>
+    </w:rPr>
+  </w:style>
+  <w:style w:type="paragraph" w:styleId="Subtitle">
+    <w:name w:val="Subtitle"/>
+    <w:basedOn w:val="Normal"/>
+    <w:next w:val="Normal"/>
+    <w:link w:val="SubtitleChar"/>
+    <w:uiPriority w:val="11"/>
+    <w:qFormat/>
+    <w:rsid w:val="002113A9"/>
+    <w:pPr>
+      <w:numPr>
+        <w:ilvl w:val="1"/>
+      </w:numPr>
+      <w:pBdr>
+        <w:bottom w:val="single" w:sz="12" w:space="1" w:color="0E57C4" w:themeColor="background2" w:themeShade="80"/>
+      </w:pBdr>
+      <w:spacing w:before="240"/>
+      <w:jc w:val="center"/>
+    </w:pPr>
+    <w:rPr>
+      <w:rFonts w:asciiTheme="majorHAnsi" w:eastAsiaTheme="majorEastAsia" w:hAnsiTheme="majorHAnsi" w:cstheme="majorBidi"/>
+      <w:b/>
+      <w:iCs/>
+      <w:color w:val="0E57C4" w:themeColor="background2" w:themeShade="80"/>
+      <w:spacing w:val="15"/>
+    </w:rPr>
+  </w:style>
+  <w:style w:type="character" w:customStyle="1" w:styleId="SubtitleChar">
+    <w:name w:val="Subtitle Char"/>
+    <w:basedOn w:val="DefaultParagraphFont"/>
+    <w:link w:val="Subtitle"/>
+    <w:uiPriority w:val="11"/>
+    <w:rsid w:val="002113A9"/>
+    <w:rPr>
+      <w:rFonts w:asciiTheme="majorHAnsi" w:eastAsiaTheme="majorEastAsia" w:hAnsiTheme="majorHAnsi" w:cstheme="majorBidi"/>
+      <w:b/>
+      <w:iCs/>
+      <w:noProof/>
+      <w:color w:val="0E57C4" w:themeColor="background2" w:themeShade="80"/>
+      <w:spacing w:val="15"/>
+    </w:rPr>
+  </w:style>
+  <w:style w:type="paragraph" w:customStyle="1" w:styleId="Paragraphheader">
+    <w:name w:val="Paragraph header"/>
+    <w:basedOn w:val="Normal"/>
+    <w:next w:val="Normal"/>
+    <w:link w:val="ParagraphheaderChar"/>
+    <w:qFormat/>
+    <w:rsid w:val="004E7D4E"/>
+    <w:pPr>
+      <w:spacing w:after="0"/>
+    </w:pPr>
+    <w:rPr>
+      <w:b/>
+    </w:rPr>
+  </w:style>
+  <w:style w:type="character" w:customStyle="1" w:styleId="ParagraphheaderChar">
+    <w:name w:val="Paragraph header Char"/>
+    <w:basedOn w:val="DefaultParagraphFont"/>
     <w:link w:val="Paragraphheader"/>
     <w:rsid w:val="004E7D4E"/>
     <w:rPr>
@@ -4801,7 +5728,7 @@
 </file>
 
 <file path=customXml/itemProps1.xml><?xml version="1.0" encoding="utf-8"?>
-<ds:datastoreItem xmlns:ds="http://schemas.openxmlformats.org/officeDocument/2006/customXml" ds:itemID="{15A7C116-01A9-4C6F-9B0D-B3DE7CE45C83}">
+<ds:datastoreItem xmlns:ds="http://schemas.openxmlformats.org/officeDocument/2006/customXml" ds:itemID="{A71BCFEE-2645-4659-989F-32CFE2457B2F}">
   <ds:schemaRefs>
     <ds:schemaRef ds:uri="http://schemas.openxmlformats.org/officeDocument/2006/bibliography"/>
   </ds:schemaRefs>

</xml_diff>

<commit_message>
Added info on PowerGrid loader application to documentation.
</commit_message>
<xml_diff>
--- a/doc/Documentation.docx
+++ b/doc/Documentation.docx
@@ -2060,10 +2060,22 @@
     </w:p>
     <w:p>
       <w:r>
-        <w:t>The modules are split up in two groups: The Java Virtual Machine and the PowerGrid client. The Java Virtual Machine contains the running Runescape client as well as access to the JNI functions that PowerGrid uses. PowerGrid itself contains various modules to monitor, process and inject actions and information from and to the Java Virtual Machine.</w:t>
-      </w:r>
-      <w:r>
-        <w:t xml:space="preserve"> Please note that PowerGrid has no direct control over components in the Java Virtual Machine.</w:t>
+        <w:t xml:space="preserve">The modules are split up in two groups: The Java Virtual Machine and the PowerGrid client. The Java Virtual Machine contains the running Runescape client as well as </w:t>
+      </w:r>
+      <w:r>
+        <w:t>PowerGrid’s client loader</w:t>
+      </w:r>
+      <w:r>
+        <w:t>. PowerGrid itself contains various modules to monitor, process and inject actions and information from and to the Java Virtual Machine.</w:t>
+      </w:r>
+      <w:r>
+        <w:t xml:space="preserve"> Please note that PowerGrid has no direct control over </w:t>
+      </w:r>
+      <w:r>
+        <w:t>the RS client through the loader, but the only possible interaction is through reflection (using JNI) on the running JVM</w:t>
+      </w:r>
+      <w:r>
+        <w:t>.</w:t>
       </w:r>
     </w:p>
     <w:p>
@@ -2101,7 +2113,7 @@
           <v:shape id="_x0000_i1025" type="#_x0000_t75" style="width:370.5pt;height:338.25pt" o:ole="">
             <v:imagedata r:id="rId10" o:title=""/>
           </v:shape>
-          <o:OLEObject Type="Embed" ProgID="Visio.Drawing.11" ShapeID="_x0000_i1025" DrawAspect="Content" ObjectID="_1432407732" r:id="rId11"/>
+          <o:OLEObject Type="Embed" ProgID="Visio.Drawing.11" ShapeID="_x0000_i1025" DrawAspect="Content" ObjectID="_1433609103" r:id="rId11"/>
         </w:object>
       </w:r>
     </w:p>
@@ -2351,85 +2363,67 @@
       <w:r>
         <w:t>ch are then passed into the JVM.</w:t>
       </w:r>
+      <w:r>
+        <w:t xml:space="preserve"> Please note that the injection module does not perform bytecode injection, but instead performs event injection to simulate user </w:t>
+      </w:r>
+      <w:r>
+        <w:t>actions</w:t>
+      </w:r>
+      <w:r>
+        <w:t>.</w:t>
+      </w:r>
     </w:p>
     <w:p>
       <w:pPr>
         <w:pStyle w:val="Paragraphheader"/>
       </w:pPr>
       <w:r>
-        <w:t>J</w:t>
+        <w:t>PowerGrid loader</w:t>
+      </w:r>
+    </w:p>
+    <w:p>
+      <w:r>
+        <w:t>The loader (Java) application that connects to the Runescape servers and downloads the client. It provides a framework for injecting Input Events into the Runescape client, which is indirectly used by the injection module.</w:t>
+      </w:r>
+      <w:r>
+        <w:t xml:space="preserve"> Its main purpose is to fake the environment in which the Runescape Applet is running. The way the loader downloads and handles the Runescape client is similar to the way the official Runescape loader does it. But because the PowerGrid loader does not perform all kinds of safety checks, the PowerGrid loader is usually faster, expecially when being run stand-alone (with PowerGrid disabled).</w:t>
+      </w:r>
+    </w:p>
+    <w:p>
+      <w:pPr>
+        <w:pStyle w:val="Paragraphheader"/>
+      </w:pPr>
+      <w:r>
+        <w:t>RS client</w:t>
+      </w:r>
+    </w:p>
+    <w:p>
+      <w:r>
+        <w:t>The running Runescape client. Interaction with this environment can only be done using reflection functionality provided by the J</w:t>
       </w:r>
       <w:r>
         <w:t>NI</w:t>
       </w:r>
       <w:r>
-        <w:t xml:space="preserve"> core</w:t>
-      </w:r>
-    </w:p>
-    <w:p>
-      <w:r>
-        <w:t>The JNI core is t</w:t>
-      </w:r>
-      <w:r>
-        <w:t>he core of the Java Virtual Machine</w:t>
-      </w:r>
-      <w:r>
-        <w:t>’s native API</w:t>
-      </w:r>
-      <w:r>
-        <w:t xml:space="preserve">. </w:t>
-      </w:r>
-      <w:r>
-        <w:t>It m</w:t>
-      </w:r>
-      <w:r>
-        <w:t xml:space="preserve">anages the basic functions of the running Java Environment. </w:t>
-      </w:r>
-      <w:r>
-        <w:t xml:space="preserve">It </w:t>
-      </w:r>
-      <w:r>
-        <w:t xml:space="preserve">also </w:t>
-      </w:r>
-      <w:r>
-        <w:t xml:space="preserve">provides </w:t>
-      </w:r>
-      <w:r>
-        <w:t>functions to the JNI module for accessing the running Runescape environment. Since this is a part of the JVM itself, PowerGrid has no control over its behavior.</w:t>
-      </w:r>
-    </w:p>
-    <w:p>
-      <w:pPr>
-        <w:pStyle w:val="Paragraphheader"/>
-      </w:pPr>
-      <w:r>
-        <w:t>RS client</w:t>
-      </w:r>
-    </w:p>
-    <w:p>
-      <w:r>
-        <w:t>The running Runescape client. Interaction with this environment can only be done using reflection functionality provided by the J</w:t>
-      </w:r>
-      <w:r>
-        <w:t>NI</w:t>
-      </w:r>
-      <w:r>
-        <w:t xml:space="preserve"> core, which in turn can be accessed through </w:t>
-      </w:r>
-      <w:r>
-        <w:t xml:space="preserve">the </w:t>
-      </w:r>
-      <w:r>
-        <w:t>JNI</w:t>
-      </w:r>
-      <w:r>
-        <w:t xml:space="preserve"> module in PowerGrid</w:t>
+        <w:t xml:space="preserve"> </w:t>
+      </w:r>
+      <w:r>
+        <w:t xml:space="preserve">module </w:t>
+      </w:r>
+      <w:r>
+        <w:t>in PowerGrid</w:t>
       </w:r>
       <w:r>
         <w:t>.</w:t>
       </w:r>
       <w:r>
-        <w:t xml:space="preserve"> The RS client itself connects to the RS servers, allowing the player to perform actions. These actions are simulated by PowerGrid by injecting appropriate event objects into the RS client by pushing the required data into the JNI core through PowerGrid’s own JNI module.</w:t>
+        <w:t xml:space="preserve"> The RS client itself connects to the RS servers, allowing the player to perform actions. These actions are simulated by PowerGrid by injecting appropriate event objects into the RS client by pushing the required data into the </w:t>
+      </w:r>
+      <w:r>
+        <w:t>Virtual Machine</w:t>
+      </w:r>
+      <w:r>
+        <w:t xml:space="preserve"> through PowerGrid’s own JNI module.</w:t>
       </w:r>
     </w:p>
     <w:p>
@@ -2453,6 +2447,9 @@
         <w:t xml:space="preserve"> This is the contiuous cycle that PowerGrid runs in. </w:t>
       </w:r>
       <w:r>
+        <w:t xml:space="preserve">This is important to note because it defines the way PowerGrid works as a whole. </w:t>
+      </w:r>
+      <w:r>
         <w:t>An overview of how this cycle works is given below.</w:t>
       </w:r>
     </w:p>
@@ -2463,6 +2460,10 @@
       <w:r>
         <w:t xml:space="preserve">This improves the hit ratio of cached data. </w:t>
       </w:r>
+    </w:p>
+    <w:p>
+      <w:bookmarkStart w:id="9" w:name="_GoBack"/>
+      <w:bookmarkEnd w:id="9"/>
       <w:r>
         <w:t xml:space="preserve">When the AI decided on an action, </w:t>
       </w:r>
@@ -2475,15 +2476,15 @@
     </w:p>
     <w:p>
       <w:r>
-        <w:t xml:space="preserve">More technically correct, though, would be to say that the AI module runs in a loop that requests the data it needs from the monitor module which in turn first performs the required </w:t>
-      </w:r>
-      <w:r>
-        <w:t>JNI calls to fetch the required data (or fetches it from the cache, if this is feasible).</w:t>
-      </w:r>
-    </w:p>
-    <w:p>
-      <w:r>
-        <w:t>The GUI module provides end users with the possibility to modify how the AI works. When a setting is changed in the GUI, this change is propagated to the AI module, which will change its behavior accordingly.</w:t>
+        <w:t xml:space="preserve">The GUI module provides end users with the possibility to modify how the AI works. When a setting is changed in the GUI, this change is propagated to the AI module, which will </w:t>
+      </w:r>
+      <w:r>
+        <w:t xml:space="preserve">change its behavior accordingly, or push instructions to the other modules that will change their behavior. </w:t>
+      </w:r>
+    </w:p>
+    <w:p>
+      <w:r>
+        <w:t xml:space="preserve">The reason for using the AI module as a delegator is, that the AI module can then optimize the exact settings that are changed according to the situation and state of the AI itself in order to adhere to the settings. The GUI settings also have an option to let the AI decide for itself. This is, because it allows the AI to change options based on the tasks the AI is performing at that moment. </w:t>
       </w:r>
     </w:p>
     <w:p>
@@ -2493,12 +2494,12 @@
       <w:r>
         <w:br w:type="column"/>
       </w:r>
-      <w:bookmarkStart w:id="9" w:name="_Toc358646659"/>
+      <w:bookmarkStart w:id="10" w:name="_Toc358646659"/>
       <w:r>
         <w:lastRenderedPageBreak/>
         <w:t>Chapter 4 – Implementation</w:t>
       </w:r>
-      <w:bookmarkEnd w:id="9"/>
+      <w:bookmarkEnd w:id="10"/>
     </w:p>
     <w:p>
       <w:r>
@@ -2518,11 +2519,11 @@
       <w:pPr>
         <w:pStyle w:val="Heading2"/>
       </w:pPr>
-      <w:bookmarkStart w:id="10" w:name="_Toc358646660"/>
+      <w:bookmarkStart w:id="11" w:name="_Toc358646660"/>
       <w:r>
         <w:t>4.1 – The JNI module</w:t>
       </w:r>
-      <w:bookmarkEnd w:id="10"/>
+      <w:bookmarkEnd w:id="11"/>
     </w:p>
     <w:p>
       <w:r>
@@ -2536,11 +2537,11 @@
       <w:pPr>
         <w:pStyle w:val="Heading3"/>
       </w:pPr>
-      <w:bookmarkStart w:id="11" w:name="_Toc358646661"/>
+      <w:bookmarkStart w:id="12" w:name="_Toc358646661"/>
       <w:r>
         <w:t>4.1.1 – Problems with Java’s JNI</w:t>
       </w:r>
-      <w:bookmarkEnd w:id="11"/>
+      <w:bookmarkEnd w:id="12"/>
     </w:p>
     <w:p>
       <w:r>
@@ -2569,11 +2570,11 @@
       <w:pPr>
         <w:pStyle w:val="Heading3"/>
       </w:pPr>
-      <w:bookmarkStart w:id="12" w:name="_Toc358646662"/>
+      <w:bookmarkStart w:id="13" w:name="_Toc358646662"/>
       <w:r>
         <w:t>4.1.2 – Mimicking Java’s reflection engine in C++</w:t>
       </w:r>
-      <w:bookmarkEnd w:id="12"/>
+      <w:bookmarkEnd w:id="13"/>
     </w:p>
     <w:p>
       <w:r>
@@ -2596,12 +2597,12 @@
       <w:pPr>
         <w:pStyle w:val="Heading3"/>
       </w:pPr>
-      <w:bookmarkStart w:id="13" w:name="_Toc358646663"/>
+      <w:bookmarkStart w:id="14" w:name="_Toc358646663"/>
       <w:r>
         <w:lastRenderedPageBreak/>
         <w:t>4.1.3 – Summary of JNI classes in PowerGrid</w:t>
       </w:r>
-      <w:bookmarkEnd w:id="13"/>
+      <w:bookmarkEnd w:id="14"/>
     </w:p>
     <w:p>
       <w:r>
@@ -2779,10 +2780,7 @@
         </w:numPr>
       </w:pPr>
       <w:r>
-        <w:t>Can invoke static methods on the class it represents</w:t>
-      </w:r>
-      <w:r>
-        <w:t>.</w:t>
+        <w:t>Can invoke static methods on the class it represents.</w:t>
       </w:r>
     </w:p>
     <w:p>
@@ -2796,8 +2794,6 @@
       <w:r>
         <w:t>Can invoke non-static methods of the Class class on the Class representative object (reflection calls).</w:t>
       </w:r>
-      <w:bookmarkStart w:id="14" w:name="_GoBack"/>
-      <w:bookmarkEnd w:id="14"/>
     </w:p>
     <w:p>
       <w:pPr>
@@ -3388,7 +3384,7 @@
       <w:rPr>
         <w:rStyle w:val="PageNumber"/>
       </w:rPr>
-      <w:t>9</w:t>
+      <w:t>7</w:t>
     </w:r>
     <w:r>
       <w:rPr>
@@ -5728,7 +5724,7 @@
 </file>
 
 <file path=customXml/itemProps1.xml><?xml version="1.0" encoding="utf-8"?>
-<ds:datastoreItem xmlns:ds="http://schemas.openxmlformats.org/officeDocument/2006/customXml" ds:itemID="{A71BCFEE-2645-4659-989F-32CFE2457B2F}">
+<ds:datastoreItem xmlns:ds="http://schemas.openxmlformats.org/officeDocument/2006/customXml" ds:itemID="{F7A82892-1780-405F-B43C-022E13C3848E}">
   <ds:schemaRefs>
     <ds:schemaRef ds:uri="http://schemas.openxmlformats.org/officeDocument/2006/bibliography"/>
   </ds:schemaRefs>

</xml_diff>

<commit_message>
Attempt at fixing the linker errors occuring from linking to JACE, so far no luck
</commit_message>
<xml_diff>
--- a/doc/Documentation.docx
+++ b/doc/Documentation.docx
@@ -149,7 +149,6 @@
       <w:sdtPr>
         <w:rPr>
           <w:rFonts w:asciiTheme="minorHAnsi" w:eastAsiaTheme="minorEastAsia" w:hAnsiTheme="minorHAnsi" w:cstheme="minorBidi"/>
-          <w:b w:val="0"/>
           <w:bCs w:val="0"/>
           <w:noProof/>
           <w:color w:val="auto"/>
@@ -163,18 +162,24 @@
           <w:docPartUnique/>
         </w:docPartObj>
       </w:sdtPr>
-      <w:sdtEndPr/>
+      <w:sdtEndPr>
+        <w:rPr>
+          <w:b w:val="0"/>
+        </w:rPr>
+      </w:sdtEndPr>
       <w:sdtContent>
         <w:p>
           <w:pPr>
             <w:pStyle w:val="TOCHeading"/>
             <w:rPr>
               <w:rStyle w:val="Heading1Char"/>
+              <w:b/>
             </w:rPr>
           </w:pPr>
           <w:r>
             <w:rPr>
               <w:rStyle w:val="Heading1Char"/>
+              <w:b/>
             </w:rPr>
             <w:t>Table of Contents</w:t>
           </w:r>
@@ -1795,12 +1800,14 @@
       <w:r>
         <w:br w:type="page"/>
       </w:r>
+      <w:bookmarkStart w:id="1" w:name="_GoBack"/>
+      <w:bookmarkEnd w:id="1"/>
     </w:p>
     <w:p>
       <w:pPr>
         <w:pStyle w:val="Heading1"/>
       </w:pPr>
-      <w:bookmarkStart w:id="1" w:name="_Toc358646651"/>
+      <w:bookmarkStart w:id="2" w:name="_Toc358646651"/>
       <w:r>
         <w:lastRenderedPageBreak/>
         <w:t xml:space="preserve">Chapter 1 – </w:t>
@@ -1808,7 +1815,7 @@
       <w:r>
         <w:t>Introduction</w:t>
       </w:r>
-      <w:bookmarkEnd w:id="1"/>
+      <w:bookmarkEnd w:id="2"/>
     </w:p>
     <w:p>
       <w:r>
@@ -1895,12 +1902,12 @@
       <w:pPr>
         <w:pStyle w:val="Heading1"/>
       </w:pPr>
-      <w:bookmarkStart w:id="2" w:name="_Toc358646652"/>
+      <w:bookmarkStart w:id="3" w:name="_Toc358646652"/>
       <w:r>
         <w:lastRenderedPageBreak/>
         <w:t>Chapter 2 – Overview of PowerGrid</w:t>
       </w:r>
-      <w:bookmarkEnd w:id="2"/>
+      <w:bookmarkEnd w:id="3"/>
     </w:p>
     <w:p>
       <w:r>
@@ -1929,11 +1936,11 @@
       <w:pPr>
         <w:pStyle w:val="Heading2"/>
       </w:pPr>
-      <w:bookmarkStart w:id="3" w:name="_Toc358646653"/>
+      <w:bookmarkStart w:id="4" w:name="_Toc358646653"/>
       <w:r>
         <w:t>2.1 – Artificial Intelligence as a way of playing Runescape automatically</w:t>
       </w:r>
-      <w:bookmarkEnd w:id="3"/>
+      <w:bookmarkEnd w:id="4"/>
     </w:p>
     <w:p>
       <w:r>
@@ -1965,11 +1972,11 @@
       <w:pPr>
         <w:pStyle w:val="Heading2"/>
       </w:pPr>
-      <w:bookmarkStart w:id="4" w:name="_Toc358646654"/>
+      <w:bookmarkStart w:id="5" w:name="_Toc358646654"/>
       <w:r>
         <w:t>2.2 – Communication with the Runescape client</w:t>
       </w:r>
-      <w:bookmarkEnd w:id="4"/>
+      <w:bookmarkEnd w:id="5"/>
     </w:p>
     <w:p>
       <w:r>
@@ -1986,7 +1993,7 @@
       <w:pPr>
         <w:pStyle w:val="Heading1"/>
       </w:pPr>
-      <w:bookmarkStart w:id="5" w:name="_Toc358646655"/>
+      <w:bookmarkStart w:id="6" w:name="_Toc358646655"/>
       <w:r>
         <w:lastRenderedPageBreak/>
         <w:t>Chapter 3</w:t>
@@ -1997,7 +2004,7 @@
       <w:r>
         <w:t>overview</w:t>
       </w:r>
-      <w:bookmarkEnd w:id="5"/>
+      <w:bookmarkEnd w:id="6"/>
     </w:p>
     <w:p>
       <w:r>
@@ -2035,14 +2042,14 @@
       <w:pPr>
         <w:pStyle w:val="Heading2"/>
       </w:pPr>
-      <w:bookmarkStart w:id="6" w:name="_Toc358646656"/>
+      <w:bookmarkStart w:id="7" w:name="_Toc358646656"/>
       <w:r>
         <w:t>3</w:t>
       </w:r>
       <w:r>
         <w:t>.1 – Structural diagram of PowerGrid</w:t>
       </w:r>
-      <w:bookmarkEnd w:id="6"/>
+      <w:bookmarkEnd w:id="7"/>
     </w:p>
     <w:p>
       <w:r>
@@ -2113,7 +2120,7 @@
           <v:shape id="_x0000_i1025" type="#_x0000_t75" style="width:370.5pt;height:338.25pt" o:ole="">
             <v:imagedata r:id="rId10" o:title=""/>
           </v:shape>
-          <o:OLEObject Type="Embed" ProgID="Visio.Drawing.11" ShapeID="_x0000_i1025" DrawAspect="Content" ObjectID="_1433609103" r:id="rId11"/>
+          <o:OLEObject Type="Embed" ProgID="Visio.Drawing.11" ShapeID="_x0000_i1025" DrawAspect="Content" ObjectID="_1439988913" r:id="rId11"/>
         </w:object>
       </w:r>
     </w:p>
@@ -2149,7 +2156,7 @@
       <w:pPr>
         <w:pStyle w:val="Heading2"/>
       </w:pPr>
-      <w:bookmarkStart w:id="7" w:name="_Toc358646657"/>
+      <w:bookmarkStart w:id="8" w:name="_Toc358646657"/>
       <w:r>
         <w:lastRenderedPageBreak/>
         <w:t>3</w:t>
@@ -2157,7 +2164,7 @@
       <w:r>
         <w:t>.2 – Summary of each of the modules in PowerGrid</w:t>
       </w:r>
-      <w:bookmarkEnd w:id="7"/>
+      <w:bookmarkEnd w:id="8"/>
     </w:p>
     <w:p>
       <w:r>
@@ -2430,14 +2437,14 @@
       <w:pPr>
         <w:pStyle w:val="Heading2"/>
       </w:pPr>
-      <w:bookmarkStart w:id="8" w:name="_Toc358646658"/>
+      <w:bookmarkStart w:id="9" w:name="_Toc358646658"/>
       <w:r>
         <w:t>3</w:t>
       </w:r>
       <w:r>
         <w:t>.3 – The PowerGrid execution cycle</w:t>
       </w:r>
-      <w:bookmarkEnd w:id="8"/>
+      <w:bookmarkEnd w:id="9"/>
     </w:p>
     <w:p>
       <w:r>
@@ -2462,8 +2469,6 @@
       </w:r>
     </w:p>
     <w:p>
-      <w:bookmarkStart w:id="9" w:name="_GoBack"/>
-      <w:bookmarkEnd w:id="9"/>
       <w:r>
         <w:t xml:space="preserve">When the AI decided on an action, </w:t>
       </w:r>
@@ -3384,7 +3389,7 @@
       <w:rPr>
         <w:rStyle w:val="PageNumber"/>
       </w:rPr>
-      <w:t>7</w:t>
+      <w:t>12</w:t>
     </w:r>
     <w:r>
       <w:rPr>
@@ -5724,7 +5729,7 @@
 </file>
 
 <file path=customXml/itemProps1.xml><?xml version="1.0" encoding="utf-8"?>
-<ds:datastoreItem xmlns:ds="http://schemas.openxmlformats.org/officeDocument/2006/customXml" ds:itemID="{F7A82892-1780-405F-B43C-022E13C3848E}">
+<ds:datastoreItem xmlns:ds="http://schemas.openxmlformats.org/officeDocument/2006/customXml" ds:itemID="{28F323A7-CD08-4AD5-9D28-CAD848197FC3}">
   <ds:schemaRefs>
     <ds:schemaRef ds:uri="http://schemas.openxmlformats.org/officeDocument/2006/bibliography"/>
   </ds:schemaRefs>

</xml_diff>

<commit_message>
Cleanup of old classes and incorrect documentation
</commit_message>
<xml_diff>
--- a/doc/Documentation.docx
+++ b/doc/Documentation.docx
@@ -1,6 +1,6 @@
 
 <file path=word/document.xml><?xml version="1.0" encoding="utf-8"?>
-<w:document xmlns:wpc="http://schemas.microsoft.com/office/word/2010/wordprocessingCanvas" xmlns:mc="http://schemas.openxmlformats.org/markup-compatibility/2006" xmlns:o="urn:schemas-microsoft-com:office:office" xmlns:r="http://schemas.openxmlformats.org/officeDocument/2006/relationships" xmlns:m="http://schemas.openxmlformats.org/officeDocument/2006/math" xmlns:v="urn:schemas-microsoft-com:vml" xmlns:wp14="http://schemas.microsoft.com/office/word/2010/wordprocessingDrawing" xmlns:wp="http://schemas.openxmlformats.org/drawingml/2006/wordprocessingDrawing" xmlns:w10="urn:schemas-microsoft-com:office:word" xmlns:w="http://schemas.openxmlformats.org/wordprocessingml/2006/main" xmlns:w14="http://schemas.microsoft.com/office/word/2010/wordml" xmlns:wpg="http://schemas.microsoft.com/office/word/2010/wordprocessingGroup" xmlns:wpi="http://schemas.microsoft.com/office/word/2010/wordprocessingInk" xmlns:wne="http://schemas.microsoft.com/office/word/2006/wordml" xmlns:wps="http://schemas.microsoft.com/office/word/2010/wordprocessingShape" mc:Ignorable="w14 wp14">
+<w:document xmlns:wpc="http://schemas.microsoft.com/office/word/2010/wordprocessingCanvas" xmlns:mo="http://schemas.microsoft.com/office/mac/office/2008/main" xmlns:mc="http://schemas.openxmlformats.org/markup-compatibility/2006" xmlns:mv="urn:schemas-microsoft-com:mac:vml" xmlns:o="urn:schemas-microsoft-com:office:office" xmlns:r="http://schemas.openxmlformats.org/officeDocument/2006/relationships" xmlns:m="http://schemas.openxmlformats.org/officeDocument/2006/math" xmlns:v="urn:schemas-microsoft-com:vml" xmlns:wp14="http://schemas.microsoft.com/office/word/2010/wordprocessingDrawing" xmlns:wp="http://schemas.openxmlformats.org/drawingml/2006/wordprocessingDrawing" xmlns:w10="urn:schemas-microsoft-com:office:word" xmlns:w="http://schemas.openxmlformats.org/wordprocessingml/2006/main" xmlns:w14="http://schemas.microsoft.com/office/word/2010/wordml" xmlns:wpg="http://schemas.microsoft.com/office/word/2010/wordprocessingGroup" xmlns:wpi="http://schemas.microsoft.com/office/word/2010/wordprocessingInk" xmlns:wne="http://schemas.microsoft.com/office/word/2006/wordml" xmlns:wps="http://schemas.microsoft.com/office/word/2010/wordprocessingShape" mc:Ignorable="w14 wp14">
   <w:body>
     <w:bookmarkStart w:id="0" w:name="_Toc358646650" w:displacedByCustomXml="next"/>
     <w:sdt>
@@ -21,7 +21,6 @@
           <w:docPartUnique/>
         </w:docPartObj>
       </w:sdtPr>
-      <w:sdtEndPr/>
       <w:sdtContent>
         <w:p>
           <w:pPr>
@@ -48,7 +47,7 @@
         <w:p>
           <w:r>
             <w:rPr>
-              <w:lang w:val="nl-NL" w:eastAsia="ja-JP"/>
+              <w:lang w:val="en-US"/>
             </w:rPr>
             <w:drawing>
               <wp:inline distT="0" distB="0" distL="0" distR="0" wp14:anchorId="6F1ED9F3" wp14:editId="28A287AB">
@@ -149,6 +148,7 @@
       <w:sdtPr>
         <w:rPr>
           <w:rFonts w:asciiTheme="minorHAnsi" w:eastAsiaTheme="minorEastAsia" w:hAnsiTheme="minorHAnsi" w:cstheme="minorBidi"/>
+          <w:b w:val="0"/>
           <w:bCs w:val="0"/>
           <w:noProof/>
           <w:color w:val="auto"/>
@@ -162,11 +162,6 @@
           <w:docPartUnique/>
         </w:docPartObj>
       </w:sdtPr>
-      <w:sdtEndPr>
-        <w:rPr>
-          <w:b w:val="0"/>
-        </w:rPr>
-      </w:sdtEndPr>
       <w:sdtContent>
         <w:p>
           <w:pPr>
@@ -1800,14 +1795,12 @@
       <w:r>
         <w:br w:type="page"/>
       </w:r>
-      <w:bookmarkStart w:id="1" w:name="_GoBack"/>
-      <w:bookmarkEnd w:id="1"/>
     </w:p>
     <w:p>
       <w:pPr>
         <w:pStyle w:val="Heading1"/>
       </w:pPr>
-      <w:bookmarkStart w:id="2" w:name="_Toc358646651"/>
+      <w:bookmarkStart w:id="1" w:name="_Toc358646651"/>
       <w:r>
         <w:lastRenderedPageBreak/>
         <w:t xml:space="preserve">Chapter 1 – </w:t>
@@ -1815,175 +1808,147 @@
       <w:r>
         <w:t>Introduction</w:t>
       </w:r>
-      <w:bookmarkEnd w:id="2"/>
+      <w:bookmarkEnd w:id="1"/>
     </w:p>
     <w:p>
       <w:r>
-        <w:t xml:space="preserve">Many bot clients already exist for the MMORPG Runescape. Each with their own benefits and downsides. However, almost all bot clients have one thing in common: they offer little to no functionality by themselves, and only provide that which is required to perform basic operations on the bot. A large downside of this is, that </w:t>
-      </w:r>
-      <w:r>
-        <w:t>it</w:t>
-      </w:r>
-      <w:r>
-        <w:t xml:space="preserve"> results in bot clients not being able to operate in a dynamic environment, and such clients often also do not provide tools to recognise certain object types, leading to manually checking and comparing</w:t>
-      </w:r>
-      <w:r>
-        <w:t xml:space="preserve"> id values over and over again.</w:t>
+        <w:t xml:space="preserve">Many bot clients already exist for the MMORPG Runescape. </w:t>
+      </w:r>
+      <w:r>
+        <w:t>However, since the introduction of Runescape 3, most of these bot clients have been rendered useless, as using these bot clients may cause the player to be banned. As such, only few bot clients are able to provide the functionality that is desired from a bot client without the implied risk of being banned.</w:t>
       </w:r>
     </w:p>
     <w:p>
       <w:r>
-        <w:t xml:space="preserve">A solution to the abovementioned problem would be, to provide the missing tools as an extension </w:t>
-      </w:r>
-      <w:r>
-        <w:t xml:space="preserve">to an existing bot client, but such an approach also has a price in the form of a very high memory footprint, since much data needs to be cached locally too. This is mainly because almost all clients are closed-source, and getting the </w:t>
-      </w:r>
-      <w:r>
-        <w:t>necessary</w:t>
-      </w:r>
-      <w:r>
-        <w:t xml:space="preserve"> data often requires an impractical detour through a variety of method calls.</w:t>
+        <w:t xml:space="preserve">The above problems, together with observations of the points where other bot clients failed on, calls for a new approach to Runescape bot development. This project aims to fill the gap left behind by the other bot clients after the Runescape 3 update, and to provide the functionality requested by its users more than other bot clients did before. This project aims to do so by making the client completely open-source. Also, to prevent direct manipulation of the Runescape client, this new bot client will not perform any byte code injection on the running Runescape client. Instead, the core of the bot client is written in C++, an object-oriented language which is somewhat similar to Java. Because of this, most of the bot client’s botting functionality will happen completely separate from the Java Virtual Machine, and as such also invisible from the Runescape client. </w:t>
       </w:r>
     </w:p>
     <w:p>
       <w:r>
-        <w:t>So the best solution would be to create a bot client from scratch, focussed on solving the above problems and to optimize user experience in this way. However, there is another problem a large number of bot client</w:t>
-      </w:r>
-      <w:r>
-        <w:t>s</w:t>
-      </w:r>
-      <w:r>
-        <w:t xml:space="preserve"> cope with: It is only possible to play the game in fixed resolutions, because of the way the widget system </w:t>
-      </w:r>
-      <w:r>
-        <w:t>in these bot clients work</w:t>
-      </w:r>
-      <w:r>
-        <w:t>. Since most bot clients essentially operate on the same core, these bot clients all deal with the same problems, and as such an entirely new and revolutionary approach must be taken in order to avoi</w:t>
-      </w:r>
-      <w:r>
-        <w:t>d the same problems and issues.</w:t>
+        <w:t>Putting all the above together, we present</w:t>
+      </w:r>
+      <w:r>
+        <w:t xml:space="preserve"> you PowerGrid. A revolutionary, open-source </w:t>
+      </w:r>
+      <w:r>
+        <w:t xml:space="preserve">bot client that intends to make life easier for everyone by providing functionality that automatically classifies and stores the data from the runescape world in native (C++) objects. Because of this caching behavior, it suddenly becomes possible to plan routes across the entire world, or find the nearest object matching certain criteria even if such an object is far away. </w:t>
       </w:r>
     </w:p>
     <w:p>
       <w:r>
-        <w:t xml:space="preserve">In order to optimize speed and to make it easier to remain undetected as a botting client, it would be a good design choice to </w:t>
-      </w:r>
-      <w:r>
-        <w:t xml:space="preserve">implement the project in a programming language other than Java. As such, a programming language was chosen that resembles Java in many ways, </w:t>
-      </w:r>
-      <w:r>
-        <w:t xml:space="preserve">namely: </w:t>
-      </w:r>
-      <w:r>
-        <w:t>C++.</w:t>
-      </w:r>
-      <w:r>
-        <w:t xml:space="preserve"> A challenge that must be overcome by making this choice is, to effectively bridge the gap between the two languages without losing too much speed.</w:t>
-      </w:r>
-    </w:p>
-    <w:p>
-      <w:r>
-        <w:t>Putting all the above together, we present</w:t>
-      </w:r>
-      <w:r>
-        <w:t xml:space="preserve"> you PowerGrid. A revolutionary, open-source </w:t>
-      </w:r>
-      <w:r>
-        <w:t xml:space="preserve">bot client that intends to make life easier for everyone by providing functionality that automatically classifies and stores the data from the runescape world in native (C++) objects. Because of this caching behavior, it suddenly becomes possible to plan routes across the entire world, or find the nearest object matching certain criteria even if such an object is far away. </w:t>
-      </w:r>
-    </w:p>
-    <w:p>
-      <w:r>
-        <w:t xml:space="preserve">The final goal of PowerGrid is to provide users with a tool that can play Runescape completely by itself, automatically deciding on the tasks to perform based on changes in the environment. PowerGrid will even be able to perform abstract tasks like leveling a certain skill to a certain level, or making a certain amount of money. PowerGrid should then automatically decide on the concrete tasks (what methods of money-making to use, or what method to use to train the requested skill) by effiency. </w:t>
+        <w:t>The final goal of PowerGrid is to provide users with a tool that can play Runescape completely by itself, automatically deciding on the tasks to perform based on changes in the environment. PowerGrid will even be able to perform abstract tasks like leveling a c</w:t>
+      </w:r>
+      <w:r>
+        <w:t>ertain skill to a certain level, or get to a certain destination</w:t>
+      </w:r>
+      <w:r>
+        <w:t>. PowerGrid should then automatically decide on the concrete tasks (what methods to use</w:t>
+      </w:r>
+      <w:r>
+        <w:t xml:space="preserve"> for quick travel</w:t>
+      </w:r>
+      <w:r>
+        <w:t xml:space="preserve">, or what method to use to train the requested skill) by effiency. </w:t>
       </w:r>
     </w:p>
     <w:p>
       <w:pPr>
         <w:pStyle w:val="Heading1"/>
       </w:pPr>
-      <w:bookmarkStart w:id="3" w:name="_Toc358646652"/>
+      <w:bookmarkStart w:id="2" w:name="_Toc358646652"/>
+      <w:r>
+        <w:br w:type="page"/>
+      </w:r>
+    </w:p>
+    <w:p>
+      <w:pPr>
+        <w:pStyle w:val="Heading1"/>
+      </w:pPr>
       <w:r>
         <w:lastRenderedPageBreak/>
         <w:t>Chapter 2 – Overview of PowerGrid</w:t>
       </w:r>
-      <w:bookmarkEnd w:id="3"/>
-    </w:p>
-    <w:p>
-      <w:r>
-        <w:t xml:space="preserve">This chapter </w:t>
-      </w:r>
-      <w:r>
-        <w:t xml:space="preserve">describes the two main components of PowerGrid </w:t>
-      </w:r>
-      <w:r>
-        <w:t xml:space="preserve">and how these contribute to each other to make PowerGrid work the way it does. PowerGrid basically consists of </w:t>
-      </w:r>
-      <w:r>
-        <w:t>the following</w:t>
-      </w:r>
-      <w:r>
-        <w:t xml:space="preserve"> main components: the Artficial Intelligence and the communication between the Runescape client and PowerGrid. A description of the Artificial Intelligence module is provided in paragraph 2.1, whereas </w:t>
-      </w:r>
-      <w:r>
-        <w:t xml:space="preserve">the communitication </w:t>
-      </w:r>
-      <w:r>
-        <w:t>with the Runescape client is described in paragraph 2.2.</w:t>
-      </w:r>
+      <w:bookmarkEnd w:id="2"/>
     </w:p>
     <w:p>
       <w:pPr>
         <w:pStyle w:val="Heading2"/>
       </w:pPr>
-      <w:bookmarkStart w:id="4" w:name="_Toc358646653"/>
-      <w:r>
-        <w:t>2.1 – Artificial Intelligence as a way of playing Runescape automatically</w:t>
-      </w:r>
-      <w:bookmarkEnd w:id="4"/>
+      <w:bookmarkStart w:id="3" w:name="_Toc358646653"/>
+      <w:r>
+        <w:t xml:space="preserve">2.1 – </w:t>
+      </w:r>
+      <w:bookmarkEnd w:id="3"/>
+      <w:r>
+        <w:t>Communication with the Runescape client</w:t>
+      </w:r>
     </w:p>
     <w:p>
       <w:r>
-        <w:t>PowerGrid has a sophisticated Artificial Intelligence (AI) module, which it uses to decide on actions from the Runescape environment.</w:t>
-      </w:r>
-      <w:r>
-        <w:t xml:space="preserve"> Because PowerGrid uses such an AI module, it is possible for PowerGrid to operate even in unknown environments and behave dynamically based on the state of the environment and the goals set by the user.</w:t>
-      </w:r>
-    </w:p>
-    <w:p>
-      <w:r>
-        <w:t xml:space="preserve">The goals the user can provide to the AI are high-level descriptions of tasks, such as to reach a certain location, or to acquire a certain amount of experience for a skill. The AI combines this information with the </w:t>
-      </w:r>
-      <w:r>
-        <w:t xml:space="preserve">environment to decide on an action to perform. </w:t>
-      </w:r>
-    </w:p>
-    <w:p>
-      <w:r>
-        <w:t>For example, reaching a certain location requires the AI to execute a pathfinding algorithm and then follow the path this algorithm produced. As the AI navigates this path, it should still monitor the environment because some things are prone to change. Imagine that the path leads through a door but that door is closed. The AI should then automatically know that the door should be opened before continuing its path.</w:t>
-      </w:r>
-    </w:p>
-    <w:p>
-      <w:r>
-        <w:t>For gaining experience in various skills the amount of elements to monitor is even bigger, and the approach varies greatly between different skills. Training a skill such as crafting, for example, requires a completely different approach then training a skill such as woodcutting. Therefore an AI is required that can somehow decide on the action based on its goals.</w:t>
+        <w:t>The main component of any Runescape bot client is getting the information from the Runescape client, and sending actions back to the client. To achieve this between the C++ bot and the Java client, it is required to use an intermediate system provided by the Java Virtual Machine called JNI (Java Native Interface).  A drawback of the JNI is, that it is a quite basic system, not at all suitable for the intensive and complex operations that a bot client requires. Therefore, PowerGrid uses a library that extends JNI and provides a more natural way to communicate with the Java Virtual Machine.</w:t>
+      </w:r>
+      <w:r>
+        <w:t xml:space="preserve"> This library is called JACE, and it provides a way to communicate with Java classes and objects as if they were C++ classes and objects, making </w:t>
       </w:r>
     </w:p>
     <w:p>
       <w:pPr>
         <w:pStyle w:val="Heading2"/>
       </w:pPr>
-      <w:bookmarkStart w:id="5" w:name="_Toc358646654"/>
-      <w:r>
-        <w:t>2.2 – Communication with the Runescape client</w:t>
-      </w:r>
-      <w:bookmarkEnd w:id="5"/>
+      <w:bookmarkStart w:id="4" w:name="_Toc358646654"/>
+      <w:r>
+        <w:t xml:space="preserve">2.2 – </w:t>
+      </w:r>
+      <w:bookmarkEnd w:id="4"/>
+      <w:r>
+        <w:t>Cross-platform Graphical User Interfaces</w:t>
+      </w:r>
     </w:p>
     <w:p>
       <w:r>
-        <w:t xml:space="preserve">The AI by itself cannot do much good if there is no connection to the </w:t>
-      </w:r>
-      <w:r>
-        <w:t>Runescape environment itself. As such, a system is needed that ensures a correctly set up connection to the Runescape client. Since Runescape runs on Java, we need to communicate with the Java Virtual Machine (that runs the Runescape client) first. Java provides a system for this called JNI (Java Native Interface). However, the functionality provided by it is not sufficient, and JNI only understands very low-level instructions. As such, Powergrid contains a system that mediates between instructions and information the AI can understand, and the low-level instructions that the JNI can understand. This bridges the gap between C++, the language PowerGrid is written in, and Java, the language of the Runescape client.</w:t>
+        <w:t xml:space="preserve">PowerGrid is written in C++, and as such, it is platform-dependant. To make it easier to use PowerGrid on multiple platforms, such as Windows, </w:t>
+      </w:r>
+      <w:r>
+        <w:t>Mac OS, and Linux, PowerGrid makes use of a sophisticated library that aims to remove all platform differences, allowing the same code to work on almost all popular platforms. This library (called Qt) also features ways to dynamically load plugins, something PowerGrid will use to load additional features.</w:t>
+      </w:r>
+    </w:p>
+    <w:p>
+      <w:pPr>
+        <w:pStyle w:val="Heading2"/>
+      </w:pPr>
+      <w:r>
+        <w:t xml:space="preserve">2.3 – High-level </w:t>
+      </w:r>
+      <w:r>
+        <w:t>task descriptions in favor of direct control</w:t>
+      </w:r>
+    </w:p>
+    <w:p>
+      <w:r>
+        <w:t xml:space="preserve">PowerGrid is meant to be used with high level tasks, so for example “train mining skill to level 99”, instead of “mine this much of this type of ore at that place”. PowerGrid is then meant to automatically decide the best location and ore type between the options it knows about. This supposedly </w:t>
+      </w:r>
+      <w:r>
+        <w:t>results in a more natural playing style</w:t>
+      </w:r>
+      <w:r>
+        <w:t>, since PowerGrid can decide to change strategies midway and go to a different mining spot</w:t>
+      </w:r>
+      <w:r>
+        <w:t xml:space="preserve"> if that turns out better (for example, when the initial mining spot is very crowded)</w:t>
+      </w:r>
+      <w:r>
+        <w:t xml:space="preserve">. By </w:t>
+      </w:r>
+      <w:r>
+        <w:t xml:space="preserve">giving high-level tasks to PowerGrid, it may be possible to use strategies that players would normally not </w:t>
+      </w:r>
+      <w:r>
+        <w:t>t</w:t>
+      </w:r>
+      <w:bookmarkStart w:id="5" w:name="_GoBack"/>
+      <w:bookmarkEnd w:id="5"/>
+      <w:r>
+        <w:t xml:space="preserve">hink of, but are more efficient then conventional strategies. </w:t>
       </w:r>
       <w:r>
         <w:br w:type="page"/>
@@ -2007,38 +1972,6 @@
       <w:bookmarkEnd w:id="6"/>
     </w:p>
     <w:p>
-      <w:r>
-        <w:t xml:space="preserve">In this chapter, an overview is given of the basic structural components of the project and the relations between these components. </w:t>
-      </w:r>
-      <w:r>
-        <w:t>First,</w:t>
-      </w:r>
-      <w:r>
-        <w:t xml:space="preserve"> in paragraph 3</w:t>
-      </w:r>
-      <w:r>
-        <w:t>.1,</w:t>
-      </w:r>
-      <w:r>
-        <w:t xml:space="preserve"> a diagram is provided that shows the structure of PowerGrid while in action. This is followed by a summary of eac</w:t>
-      </w:r>
-      <w:r>
-        <w:t>h module s</w:t>
-      </w:r>
-      <w:r>
-        <w:t>hown in the diagram (paragraph 3</w:t>
-      </w:r>
-      <w:r>
-        <w:t>.2).  Lastly, a description is given about PowerGrid’</w:t>
-      </w:r>
-      <w:r>
-        <w:t>s execution cycle in paragraph 3</w:t>
-      </w:r>
-      <w:r>
-        <w:t>.3</w:t>
-      </w:r>
-    </w:p>
-    <w:p>
       <w:pPr>
         <w:pStyle w:val="Heading2"/>
       </w:pPr>
@@ -2050,107 +1983,6 @@
         <w:t>.1 – Structural diagram of PowerGrid</w:t>
       </w:r>
       <w:bookmarkEnd w:id="7"/>
-    </w:p>
-    <w:p>
-      <w:r>
-        <w:t>The</w:t>
-      </w:r>
-      <w:r>
-        <w:t xml:space="preserve"> below diagram illustrates </w:t>
-      </w:r>
-      <w:r>
-        <w:t xml:space="preserve">the structural diagram of PowerGrid. The diagram shows the different modules in PowerGrid and how these modules interact with each other. </w:t>
-      </w:r>
-      <w:r>
-        <w:t xml:space="preserve">The direction of the arrows indicates the direction in which data is transferred between the components. </w:t>
-      </w:r>
-    </w:p>
-    <w:p>
-      <w:r>
-        <w:t xml:space="preserve">The modules are split up in two groups: The Java Virtual Machine and the PowerGrid client. The Java Virtual Machine contains the running Runescape client as well as </w:t>
-      </w:r>
-      <w:r>
-        <w:t>PowerGrid’s client loader</w:t>
-      </w:r>
-      <w:r>
-        <w:t>. PowerGrid itself contains various modules to monitor, process and inject actions and information from and to the Java Virtual Machine.</w:t>
-      </w:r>
-      <w:r>
-        <w:t xml:space="preserve"> Please note that PowerGrid has no direct control over </w:t>
-      </w:r>
-      <w:r>
-        <w:t>the RS client through the loader, but the only possible interaction is through reflection (using JNI) on the running JVM</w:t>
-      </w:r>
-      <w:r>
-        <w:t>.</w:t>
-      </w:r>
-    </w:p>
-    <w:p>
-      <w:pPr>
-        <w:pStyle w:val="NoSpacing"/>
-        <w:pBdr>
-          <w:top w:val="single" w:sz="4" w:space="1" w:color="auto"/>
-          <w:left w:val="single" w:sz="4" w:space="4" w:color="auto"/>
-          <w:bottom w:val="single" w:sz="4" w:space="1" w:color="auto"/>
-          <w:right w:val="single" w:sz="4" w:space="4" w:color="auto"/>
-        </w:pBdr>
-        <w:jc w:val="center"/>
-      </w:pPr>
-      <w:r>
-        <w:object w:dxaOrig="8692" w:dyaOrig="7950" w14:anchorId="658AC5CF">
-          <v:shapetype id="_x0000_t75" coordsize="21600,21600" o:spt="75" o:preferrelative="t" path="m@4@5l@4@11@9@11@9@5xe" filled="f" stroked="f">
-            <v:stroke joinstyle="miter"/>
-            <v:formulas>
-              <v:f eqn="if lineDrawn pixelLineWidth 0"/>
-              <v:f eqn="sum @0 1 0"/>
-              <v:f eqn="sum 0 0 @1"/>
-              <v:f eqn="prod @2 1 2"/>
-              <v:f eqn="prod @3 21600 pixelWidth"/>
-              <v:f eqn="prod @3 21600 pixelHeight"/>
-              <v:f eqn="sum @0 0 1"/>
-              <v:f eqn="prod @6 1 2"/>
-              <v:f eqn="prod @7 21600 pixelWidth"/>
-              <v:f eqn="sum @8 21600 0"/>
-              <v:f eqn="prod @7 21600 pixelHeight"/>
-              <v:f eqn="sum @10 21600 0"/>
-            </v:formulas>
-            <v:path o:extrusionok="f" gradientshapeok="t" o:connecttype="rect"/>
-            <o:lock v:ext="edit" aspectratio="t"/>
-          </v:shapetype>
-          <v:shape id="_x0000_i1025" type="#_x0000_t75" style="width:370.5pt;height:338.25pt" o:ole="">
-            <v:imagedata r:id="rId10" o:title=""/>
-          </v:shape>
-          <o:OLEObject Type="Embed" ProgID="Visio.Drawing.11" ShapeID="_x0000_i1025" DrawAspect="Content" ObjectID="_1439988913" r:id="rId11"/>
-        </w:object>
-      </w:r>
-    </w:p>
-    <w:p>
-      <w:pPr>
-        <w:pStyle w:val="Caption"/>
-      </w:pPr>
-      <w:r>
-        <w:t>Figure 3.</w:t>
-      </w:r>
-      <w:r>
-        <w:fldChar w:fldCharType="begin"/>
-      </w:r>
-      <w:r>
-        <w:instrText xml:space="preserve"> SEQ Figure \* ARABIC </w:instrText>
-      </w:r>
-      <w:r>
-        <w:fldChar w:fldCharType="separate"/>
-      </w:r>
-      <w:r>
-        <w:t>1</w:t>
-      </w:r>
-      <w:r>
-        <w:fldChar w:fldCharType="end"/>
-      </w:r>
-    </w:p>
-    <w:p>
-      <w:r>
-        <w:br w:type="page"/>
-      </w:r>
     </w:p>
     <w:p>
       <w:pPr>
@@ -2158,280 +1990,12 @@
       </w:pPr>
       <w:bookmarkStart w:id="8" w:name="_Toc358646657"/>
       <w:r>
-        <w:lastRenderedPageBreak/>
         <w:t>3</w:t>
       </w:r>
       <w:r>
         <w:t>.2 – Summary of each of the modules in PowerGrid</w:t>
       </w:r>
       <w:bookmarkEnd w:id="8"/>
-    </w:p>
-    <w:p>
-      <w:r>
-        <w:t>Below a summary is provided of each of the modules in PowerGrid. For a diagram of how these modules fit together, please refer to figure 3.1.</w:t>
-      </w:r>
-      <w:r>
-        <w:t xml:space="preserve"> Note that the JNI core and RS client modules are not real modules of PowerGrid, but are instead the two main external components PowerGrid works with. Also note that the JNI core from the Java Virtual Machine is different from the JNI module contained in PowerGrid.</w:t>
-      </w:r>
-    </w:p>
-    <w:p>
-      <w:pPr>
-        <w:pStyle w:val="Paragraphheader"/>
-        <w:rPr>
-          <w:rStyle w:val="Strong"/>
-          <w:b/>
-          <w:bCs w:val="0"/>
-        </w:rPr>
-      </w:pPr>
-      <w:r>
-        <w:rPr>
-          <w:rStyle w:val="Strong"/>
-          <w:b/>
-          <w:bCs w:val="0"/>
-        </w:rPr>
-        <w:t>JNI module</w:t>
-      </w:r>
-    </w:p>
-    <w:p>
-      <w:r>
-        <w:t>The JNI module handles</w:t>
-      </w:r>
-      <w:r>
-        <w:t xml:space="preserve"> basic interaction with the JVM. Can read from, and</w:t>
-      </w:r>
-      <w:r>
-        <w:t xml:space="preserve"> send</w:t>
-      </w:r>
-      <w:r>
-        <w:t xml:space="preserve"> da</w:t>
-      </w:r>
-      <w:r>
-        <w:t>ta to the running Java Virtual M</w:t>
-      </w:r>
-      <w:r>
-        <w:t>achine through JNI.</w:t>
-      </w:r>
-      <w:r>
-        <w:t xml:space="preserve"> Unlike JNI by itself, this module performs safety-checks to ensure the data put into the Java Virtual Machine is valid. JNI by itself does not do this, so without using an intermediate module to perform these checks, it becomes possible to send invalid data into the JVM that potentially crashes the entire program.</w:t>
-      </w:r>
-    </w:p>
-    <w:p>
-      <w:pPr>
-        <w:pStyle w:val="Paragraphheader"/>
-      </w:pPr>
-      <w:r>
-        <w:t>Monitor module</w:t>
-      </w:r>
-    </w:p>
-    <w:p>
-      <w:r>
-        <w:t>The monitor module h</w:t>
-      </w:r>
-      <w:r>
-        <w:t>andles incoming raw data from the JNI module and parses</w:t>
-      </w:r>
-      <w:r>
-        <w:t xml:space="preserve"> it as recognis</w:t>
-      </w:r>
-      <w:r>
-        <w:t>able</w:t>
-      </w:r>
-      <w:r>
-        <w:t xml:space="preserve"> (native) objects. </w:t>
-      </w:r>
-      <w:r>
-        <w:t>These objects are then sent to the cache module for quick retrieval. The monitor also provides functionality to the AI module that allows it to read real-time statistics from the Runescape world.</w:t>
-      </w:r>
-    </w:p>
-    <w:p>
-      <w:pPr>
-        <w:pStyle w:val="Paragraphheader"/>
-      </w:pPr>
-      <w:r>
-        <w:t>Caching module</w:t>
-      </w:r>
-    </w:p>
-    <w:p>
-      <w:pPr>
-        <w:rPr>
-          <w:rStyle w:val="Strong"/>
-          <w:b w:val="0"/>
-        </w:rPr>
-      </w:pPr>
-      <w:r>
-        <w:rPr>
-          <w:rStyle w:val="Strong"/>
-          <w:b w:val="0"/>
-        </w:rPr>
-        <w:t>The caching module s</w:t>
-      </w:r>
-      <w:r>
-        <w:rPr>
-          <w:rStyle w:val="Strong"/>
-          <w:b w:val="0"/>
-        </w:rPr>
-        <w:t xml:space="preserve">tores and manages the data from the Runescape environment for quick access. </w:t>
-      </w:r>
-      <w:r>
-        <w:rPr>
-          <w:rStyle w:val="Strong"/>
-          <w:b w:val="0"/>
-        </w:rPr>
-        <w:t>This module consists of a variety of caches with different structures for different purposes, and each cache has its own policy of storing and retrieving the data it contains. The caching module also allows storing and loading custom data from other modules. This data is then kept in a separate cache, also for quick lookup.</w:t>
-      </w:r>
-    </w:p>
-    <w:p>
-      <w:pPr>
-        <w:pStyle w:val="Paragraphheader"/>
-      </w:pPr>
-      <w:r>
-        <w:t>GUI module</w:t>
-      </w:r>
-    </w:p>
-    <w:p>
-      <w:r>
-        <w:t>The GUI module h</w:t>
-      </w:r>
-      <w:r>
-        <w:t>andles parsing and configuring the AI module with the information provided by the user.</w:t>
-      </w:r>
-      <w:r>
-        <w:t xml:space="preserve"> Also, the GUI can check the status of each individual module and report its status to the user. This provides a overview of the state of the entire program.</w:t>
-      </w:r>
-    </w:p>
-    <w:p>
-      <w:pPr>
-        <w:pStyle w:val="Paragraphheader"/>
-      </w:pPr>
-      <w:r>
-        <w:t>AI module</w:t>
-      </w:r>
-    </w:p>
-    <w:p>
-      <w:r>
-        <w:t>The AI module d</w:t>
-      </w:r>
-      <w:r>
-        <w:t>ecides on an action based on parameters from the GUI module and information from the Monitor module.</w:t>
-      </w:r>
-      <w:r>
-        <w:t xml:space="preserve"> This is the core of the bot itself that makes the decisions.</w:t>
-      </w:r>
-      <w:r>
-        <w:t xml:space="preserve"> The AI module may give directives to the Monitor module and the cache module for managing their data. This helps, because the AI module usually knows the semantics of the data it’s working with. By allowing the AI to provide these directives, it becomes possible to use the memory more efficiently.</w:t>
-      </w:r>
-    </w:p>
-    <w:p>
-      <w:pPr>
-        <w:pStyle w:val="Paragraphheader"/>
-      </w:pPr>
-      <w:r>
-        <w:t>Injection module</w:t>
-      </w:r>
-    </w:p>
-    <w:p>
-      <w:r>
-        <w:t>The injection module t</w:t>
-      </w:r>
-      <w:r>
-        <w:t xml:space="preserve">ranslates an action from the AI into </w:t>
-      </w:r>
-      <w:r>
-        <w:t>one or more</w:t>
-      </w:r>
-      <w:r>
-        <w:t xml:space="preserve"> events that can be injected into the JVM. These event objects are then </w:t>
-      </w:r>
-      <w:r>
-        <w:t>passed on</w:t>
-      </w:r>
-      <w:r>
-        <w:t xml:space="preserve"> to the JNI module that will </w:t>
-      </w:r>
-      <w:r>
-        <w:t>put</w:t>
-      </w:r>
-      <w:r>
-        <w:t xml:space="preserve"> them </w:t>
-      </w:r>
-      <w:r>
-        <w:t>in</w:t>
-      </w:r>
-      <w:r>
-        <w:t>to the JVM.</w:t>
-      </w:r>
-      <w:r>
-        <w:t xml:space="preserve"> Basically, the injection module provides more high-level functions to the AI for performing common actions, and </w:t>
-      </w:r>
-      <w:r>
-        <w:lastRenderedPageBreak/>
-        <w:t>the injection module will convert these actions into Java event objects whi</w:t>
-      </w:r>
-      <w:r>
-        <w:t>ch are then passed into the JVM.</w:t>
-      </w:r>
-      <w:r>
-        <w:t xml:space="preserve"> Please note that the injection module does not perform bytecode injection, but instead performs event injection to simulate user </w:t>
-      </w:r>
-      <w:r>
-        <w:t>actions</w:t>
-      </w:r>
-      <w:r>
-        <w:t>.</w:t>
-      </w:r>
-    </w:p>
-    <w:p>
-      <w:pPr>
-        <w:pStyle w:val="Paragraphheader"/>
-      </w:pPr>
-      <w:r>
-        <w:t>PowerGrid loader</w:t>
-      </w:r>
-    </w:p>
-    <w:p>
-      <w:r>
-        <w:t>The loader (Java) application that connects to the Runescape servers and downloads the client. It provides a framework for injecting Input Events into the Runescape client, which is indirectly used by the injection module.</w:t>
-      </w:r>
-      <w:r>
-        <w:t xml:space="preserve"> Its main purpose is to fake the environment in which the Runescape Applet is running. The way the loader downloads and handles the Runescape client is similar to the way the official Runescape loader does it. But because the PowerGrid loader does not perform all kinds of safety checks, the PowerGrid loader is usually faster, expecially when being run stand-alone (with PowerGrid disabled).</w:t>
-      </w:r>
-    </w:p>
-    <w:p>
-      <w:pPr>
-        <w:pStyle w:val="Paragraphheader"/>
-      </w:pPr>
-      <w:r>
-        <w:t>RS client</w:t>
-      </w:r>
-    </w:p>
-    <w:p>
-      <w:r>
-        <w:t>The running Runescape client. Interaction with this environment can only be done using reflection functionality provided by the J</w:t>
-      </w:r>
-      <w:r>
-        <w:t>NI</w:t>
-      </w:r>
-      <w:r>
-        <w:t xml:space="preserve"> </w:t>
-      </w:r>
-      <w:r>
-        <w:t xml:space="preserve">module </w:t>
-      </w:r>
-      <w:r>
-        <w:t>in PowerGrid</w:t>
-      </w:r>
-      <w:r>
-        <w:t>.</w:t>
-      </w:r>
-      <w:r>
-        <w:t xml:space="preserve"> The RS client itself connects to the RS servers, allowing the player to perform actions. These actions are simulated by PowerGrid by injecting appropriate event objects into the RS client by pushing the required data into the </w:t>
-      </w:r>
-      <w:r>
-        <w:t>Virtual Machine</w:t>
-      </w:r>
-      <w:r>
-        <w:t xml:space="preserve"> through PowerGrid’s own JNI module.</w:t>
-      </w:r>
     </w:p>
     <w:p>
       <w:pPr>
@@ -2442,54 +2006,11 @@
         <w:t>3</w:t>
       </w:r>
       <w:r>
-        <w:t>.3 – The PowerGrid execution cycle</w:t>
+        <w:t xml:space="preserve">.3 – </w:t>
       </w:r>
       <w:bookmarkEnd w:id="9"/>
-    </w:p>
-    <w:p>
-      <w:r>
-        <w:t>PowerGrid has four modules (JNI, Monitor, AI and Injection modules) that pass information to each other in a cycle.</w:t>
-      </w:r>
-      <w:r>
-        <w:t xml:space="preserve"> This is the contiuous cycle that PowerGrid runs in. </w:t>
-      </w:r>
-      <w:r>
-        <w:t xml:space="preserve">This is important to note because it defines the way PowerGrid works as a whole. </w:t>
-      </w:r>
-      <w:r>
-        <w:t>An overview of how this cycle works is given below.</w:t>
-      </w:r>
-    </w:p>
-    <w:p>
-      <w:r>
-        <w:t xml:space="preserve">First, information is fetched through JNI. This information is parsed by the monitor (and then stored in the caches). Then, the AI module retrieves this information and uses it to decide on an action. The AI may also offer directives to the monitor on what to monitor, what to remember, and what to delete. </w:t>
-      </w:r>
-      <w:r>
-        <w:t xml:space="preserve">This improves the hit ratio of cached data. </w:t>
-      </w:r>
-    </w:p>
-    <w:p>
-      <w:r>
-        <w:t xml:space="preserve">When the AI decided on an action, </w:t>
-      </w:r>
-      <w:r>
-        <w:t>i</w:t>
-      </w:r>
-      <w:r>
-        <w:t>t is sent to the injector module, which converts (breaks up) the action into separate JNI calls and sends these commands to the JNI module that will execute them on the Java Virtual Machine.</w:t>
-      </w:r>
-    </w:p>
-    <w:p>
-      <w:r>
-        <w:t xml:space="preserve">The GUI module provides end users with the possibility to modify how the AI works. When a setting is changed in the GUI, this change is propagated to the AI module, which will </w:t>
-      </w:r>
-      <w:r>
-        <w:t xml:space="preserve">change its behavior accordingly, or push instructions to the other modules that will change their behavior. </w:t>
-      </w:r>
-    </w:p>
-    <w:p>
-      <w:r>
-        <w:t xml:space="preserve">The reason for using the AI module as a delegator is, that the AI module can then optimize the exact settings that are changed according to the situation and state of the AI itself in order to adhere to the settings. The GUI settings also have an option to let the AI decide for itself. This is, because it allows the AI to change options based on the tasks the AI is performing at that moment. </w:t>
+      <w:r>
+        <w:t>The process of performing tasks in PowerGrid</w:t>
       </w:r>
     </w:p>
     <w:p>
@@ -2508,723 +2029,6 @@
     </w:p>
     <w:p>
       <w:r>
-        <w:t xml:space="preserve">This chapter will provide a more in-depth description of how each module is implemented. The first paragraph provides an analysis of the JNI module (4.1). After that the Monitor module will be discussed (4.2). Following the Monitor module, the implementation details of </w:t>
-      </w:r>
-      <w:r>
-        <w:t xml:space="preserve">the Caching module are discussed (4.3). In paragraph 4.4, the design of the GUI module is explained. The next paragraph (4.5) describes the AI module. In the </w:t>
-      </w:r>
-      <w:r>
-        <w:t>second-to-last</w:t>
-      </w:r>
-      <w:r>
-        <w:t xml:space="preserve"> paragraph the Injection module will be explained (4.6). Finally a summary is provided indicating the relations between the different modules.</w:t>
-      </w:r>
-    </w:p>
-    <w:p>
-      <w:pPr>
-        <w:pStyle w:val="Heading2"/>
-      </w:pPr>
-      <w:bookmarkStart w:id="11" w:name="_Toc358646660"/>
-      <w:r>
-        <w:t>4.1 – The JNI module</w:t>
-      </w:r>
-      <w:bookmarkEnd w:id="11"/>
-    </w:p>
-    <w:p>
-      <w:r>
-        <w:t xml:space="preserve">The JNI module provides functions that allow communication with the JNI in a safer way than JNI provides by itself, and the JNI module in PowerGrid also provides functions for commonly used operations that are not provided by the JNI itself. </w:t>
-      </w:r>
-      <w:r>
-        <w:t>The problems of Java’s own JNI is described in paragraph 4.1.1, while the solution PowerGrid implements to counter these problems is depicted in paragraph 4.1.2. At last a summary of the revelant classes is given to give an impression of the design of the implementation of the JNI module in paragraph 4.1.3.</w:t>
-      </w:r>
-    </w:p>
-    <w:p>
-      <w:pPr>
-        <w:pStyle w:val="Heading3"/>
-      </w:pPr>
-      <w:bookmarkStart w:id="12" w:name="_Toc358646661"/>
-      <w:r>
-        <w:t>4.1.1 – Problems with Java’s JNI</w:t>
-      </w:r>
-      <w:bookmarkEnd w:id="12"/>
-    </w:p>
-    <w:p>
-      <w:r>
-        <w:t xml:space="preserve">Java’s own JNI was originally made for plain C, and has some syntactic additions for C++. However, Java’s JNI does not make </w:t>
-      </w:r>
-      <w:r>
-        <w:t xml:space="preserve">efficient </w:t>
-      </w:r>
-      <w:r>
-        <w:t xml:space="preserve">use of C++ objects and classes, even though Java is also an object-oriented language. </w:t>
-      </w:r>
-      <w:r>
-        <w:t>To bridge this gap between C++ and Java</w:t>
-      </w:r>
-      <w:r>
-        <w:t xml:space="preserve">, the JNI module of PowerGrid provides classes that model Java components such as classes and methods by representing them as C++ objects. This allows for a more fluent use of JNI and also provides a more solid </w:t>
-      </w:r>
-      <w:r>
-        <w:t>foundation for the more complex JNI calls. The JNI module also provides satefy checking for the method invocations, something Java’s JNI also did not provide. As such, using a wrapper around Java’s JNI to do the safety checking increases the robustness of the entire program and ensures that the Java Virtual Machine does not crash or hang due to invalid method calls.</w:t>
-      </w:r>
-      <w:r>
-        <w:t xml:space="preserve"> Of course it is possible to turn off these safety checks in favour of performance, but disabling safety checks may also mean that PowerGrid crashes without any explanation at all.</w:t>
-      </w:r>
-    </w:p>
-    <w:p>
-      <w:pPr>
-        <w:pStyle w:val="Heading3"/>
-      </w:pPr>
-      <w:bookmarkStart w:id="13" w:name="_Toc358646662"/>
-      <w:r>
-        <w:t>4.1.2 – Mimicking Java’s reflection engine in C++</w:t>
-      </w:r>
-      <w:bookmarkEnd w:id="13"/>
-    </w:p>
-    <w:p>
-      <w:r>
-        <w:t xml:space="preserve">The design of the JNI module mimicks the design of the Java reflection engine provided in the JVM itself. This is </w:t>
-      </w:r>
-      <w:r>
-        <w:t xml:space="preserve">done </w:t>
-      </w:r>
-      <w:r>
-        <w:t xml:space="preserve">because </w:t>
-      </w:r>
-      <w:r>
-        <w:t>the Java reflection engine works as expected, and using a similar approach in C++ makes it easier for other developers to start using the JNI module’s functionality in C++.</w:t>
-      </w:r>
-      <w:r>
-        <w:t xml:space="preserve"> Also, Java’s reflection engine is fully object-oriented, just like Java itself, and that is what makes the reflection engine perform well enough in most situations. By mimicking the classes in the Java reflect package in C++, it becomes possible to gain access to JNI functionality in a more native way than when using Java’s own (functional) JNI.</w:t>
-      </w:r>
-    </w:p>
-    <w:p>
-      <w:pPr>
-        <w:pStyle w:val="Heading3"/>
-      </w:pPr>
-      <w:bookmarkStart w:id="14" w:name="_Toc358646663"/>
-      <w:r>
-        <w:lastRenderedPageBreak/>
-        <w:t>4.1.3 – Summary of JNI classes in PowerGrid</w:t>
-      </w:r>
-      <w:bookmarkEnd w:id="14"/>
-    </w:p>
-    <w:p>
-      <w:r>
-        <w:t>The JNI module in PowerGrid provides a variety of classes quite similar to the reflection classes in Java. The relevant classes are mentioned below:</w:t>
-      </w:r>
-    </w:p>
-    <w:p>
-      <w:pPr>
-        <w:pStyle w:val="ListParagraph"/>
-        <w:numPr>
-          <w:ilvl w:val="0"/>
-          <w:numId w:val="2"/>
-        </w:numPr>
-      </w:pPr>
-      <w:r>
-        <w:t>JNIMethod</w:t>
-      </w:r>
-    </w:p>
-    <w:p>
-      <w:pPr>
-        <w:pStyle w:val="ListParagraph"/>
-        <w:numPr>
-          <w:ilvl w:val="1"/>
-          <w:numId w:val="2"/>
-        </w:numPr>
-      </w:pPr>
-      <w:r>
-        <w:t>Represents a method (static or non-static) in the Java environment</w:t>
-      </w:r>
-    </w:p>
-    <w:p>
-      <w:pPr>
-        <w:pStyle w:val="ListParagraph"/>
-        <w:numPr>
-          <w:ilvl w:val="1"/>
-          <w:numId w:val="2"/>
-        </w:numPr>
-      </w:pPr>
-      <w:r>
-        <w:t xml:space="preserve">Contains functions to check the return type as well as </w:t>
-      </w:r>
-      <w:r>
-        <w:t>the parameter types</w:t>
-      </w:r>
-    </w:p>
-    <w:p>
-      <w:pPr>
-        <w:pStyle w:val="ListParagraph"/>
-        <w:numPr>
-          <w:ilvl w:val="0"/>
-          <w:numId w:val="2"/>
-        </w:numPr>
-      </w:pPr>
-      <w:r>
-        <w:t>JNIValue</w:t>
-      </w:r>
-    </w:p>
-    <w:p>
-      <w:pPr>
-        <w:pStyle w:val="ListParagraph"/>
-        <w:numPr>
-          <w:ilvl w:val="1"/>
-          <w:numId w:val="2"/>
-        </w:numPr>
-      </w:pPr>
-      <w:r>
-        <w:t>Represents any value (primitive or object) from the Java environment.</w:t>
-      </w:r>
-    </w:p>
-    <w:p>
-      <w:pPr>
-        <w:pStyle w:val="ListParagraph"/>
-        <w:numPr>
-          <w:ilvl w:val="1"/>
-          <w:numId w:val="2"/>
-        </w:numPr>
-      </w:pPr>
-      <w:r>
-        <w:t>Different from JNI’s own jvalue type, JNIValues know what type they are.</w:t>
-      </w:r>
-    </w:p>
-    <w:p>
-      <w:pPr>
-        <w:pStyle w:val="ListParagraph"/>
-        <w:numPr>
-          <w:ilvl w:val="0"/>
-          <w:numId w:val="2"/>
-        </w:numPr>
-      </w:pPr>
-      <w:r>
-        <w:t>JNIObject</w:t>
-      </w:r>
-    </w:p>
-    <w:p>
-      <w:pPr>
-        <w:pStyle w:val="ListParagraph"/>
-        <w:numPr>
-          <w:ilvl w:val="1"/>
-          <w:numId w:val="2"/>
-        </w:numPr>
-      </w:pPr>
-      <w:r>
-        <w:t>Represents an object from the Java environment</w:t>
-      </w:r>
-      <w:r>
-        <w:t xml:space="preserve"> (subclass of JNIValue)</w:t>
-      </w:r>
-    </w:p>
-    <w:p>
-      <w:pPr>
-        <w:pStyle w:val="ListParagraph"/>
-        <w:numPr>
-          <w:ilvl w:val="1"/>
-          <w:numId w:val="2"/>
-        </w:numPr>
-      </w:pPr>
-      <w:r>
-        <w:t>Can have non-static methods invoked on itself.</w:t>
-      </w:r>
-    </w:p>
-    <w:p>
-      <w:pPr>
-        <w:pStyle w:val="ListParagraph"/>
-        <w:numPr>
-          <w:ilvl w:val="0"/>
-          <w:numId w:val="2"/>
-        </w:numPr>
-      </w:pPr>
-      <w:r>
-        <w:t>JNIClass</w:t>
-      </w:r>
-    </w:p>
-    <w:p>
-      <w:pPr>
-        <w:pStyle w:val="ListParagraph"/>
-        <w:numPr>
-          <w:ilvl w:val="1"/>
-          <w:numId w:val="2"/>
-        </w:numPr>
-      </w:pPr>
-      <w:r>
-        <w:t>Represents a class in the Java environment.</w:t>
-      </w:r>
-    </w:p>
-    <w:p>
-      <w:pPr>
-        <w:pStyle w:val="ListParagraph"/>
-        <w:numPr>
-          <w:ilvl w:val="1"/>
-          <w:numId w:val="2"/>
-        </w:numPr>
-      </w:pPr>
-      <w:r>
-        <w:t>Since the jclass object in JNI is actually the Class object representative from the Java environment, JNIClass extends JNIObject.</w:t>
-      </w:r>
-    </w:p>
-    <w:p>
-      <w:pPr>
-        <w:pStyle w:val="ListParagraph"/>
-        <w:numPr>
-          <w:ilvl w:val="1"/>
-          <w:numId w:val="2"/>
-        </w:numPr>
-      </w:pPr>
-      <w:r>
-        <w:t>Contains functions to locate and retrieve methods and properties of the class it represents.</w:t>
-      </w:r>
-    </w:p>
-    <w:p>
-      <w:pPr>
-        <w:pStyle w:val="ListParagraph"/>
-        <w:numPr>
-          <w:ilvl w:val="1"/>
-          <w:numId w:val="2"/>
-        </w:numPr>
-      </w:pPr>
-      <w:r>
-        <w:t>Can invoke static methods on the class it represents.</w:t>
-      </w:r>
-    </w:p>
-    <w:p>
-      <w:pPr>
-        <w:pStyle w:val="ListParagraph"/>
-        <w:numPr>
-          <w:ilvl w:val="1"/>
-          <w:numId w:val="2"/>
-        </w:numPr>
-      </w:pPr>
-      <w:r>
-        <w:t>Can invoke non-static methods of the Class class on the Class representative object (reflection calls).</w:t>
-      </w:r>
-    </w:p>
-    <w:p>
-      <w:pPr>
-        <w:pStyle w:val="ListParagraph"/>
-        <w:numPr>
-          <w:ilvl w:val="0"/>
-          <w:numId w:val="2"/>
-        </w:numPr>
-      </w:pPr>
-      <w:r>
-        <w:t>JavaEnv</w:t>
-      </w:r>
-    </w:p>
-    <w:p>
-      <w:pPr>
-        <w:pStyle w:val="ListParagraph"/>
-        <w:numPr>
-          <w:ilvl w:val="1"/>
-          <w:numId w:val="2"/>
-        </w:numPr>
-      </w:pPr>
-      <w:r>
-        <w:t xml:space="preserve">A general access point to the running Java environment. </w:t>
-      </w:r>
-    </w:p>
-    <w:p>
-      <w:pPr>
-        <w:pStyle w:val="ListParagraph"/>
-        <w:numPr>
-          <w:ilvl w:val="1"/>
-          <w:numId w:val="2"/>
-        </w:numPr>
-      </w:pPr>
-      <w:r>
-        <w:t>Can be used instead of the other JNI classes for class and method retrieval, although using JNIClass and JNIMethod is usually more readable and easier to understand.</w:t>
-      </w:r>
-    </w:p>
-    <w:p>
-      <w:r>
-        <w:t xml:space="preserve">The JNIClass and JNIMethod classes above provide roughly the same functionality as the Class and Method classes from Java. JNIClass actually holds a reference to the Class object in the Java environment to request specific information. </w:t>
-      </w:r>
-    </w:p>
-    <w:p>
-      <w:r>
-        <w:t>All classes and all functionality directly related to the JNI module resides on the jni namespace.</w:t>
-      </w:r>
-    </w:p>
-    <w:p>
-      <w:pPr>
-        <w:pStyle w:val="Heading2"/>
-      </w:pPr>
-      <w:bookmarkStart w:id="15" w:name="_Toc358646664"/>
-      <w:r>
-        <w:t>4.2 – The Monitor module</w:t>
-      </w:r>
-      <w:bookmarkEnd w:id="15"/>
-    </w:p>
-    <w:p>
-      <w:r>
-        <w:t>The Monitor module collects relevant information from the Java Virtual Machine and stores it in the caches. At the same time, the information retrieved from the JVM is parsed and stored in C++ objects according to the type of information.</w:t>
-      </w:r>
-    </w:p>
-    <w:p>
-      <w:r>
-        <w:t>The classes modelling the Runescape environment are all stored on the world namespace. The monitor itself, as well as everything related to it, is stored on the monitor namespace</w:t>
-      </w:r>
-      <w:r>
-        <w:t>.</w:t>
-      </w:r>
-    </w:p>
-    <w:p>
-      <w:r>
-        <w:lastRenderedPageBreak/>
-        <w:t xml:space="preserve">The Monitor only collects world and collision data by default. Loading of other types of data is done on a need-to-know basis. This is to ensure no obsolete data is loaded and no obsolete information is cached. For example, wigets are only loaded once a certain widget is required that is not already cached. In that case, the monitor module will check the Runescape environment for the required widget and caches it, after which it will return a reference to the C++ object representing the widget. </w:t>
-      </w:r>
-    </w:p>
-    <w:p>
-      <w:r>
-        <w:t>The monitor module can also take directives on what to cache and what not. This is to optimize the monitor by only loading what is needed and discarding information that is no longer needed. In this way it is possible to optimize the memory usage.</w:t>
-      </w:r>
-    </w:p>
-    <w:p>
-      <w:pPr>
-        <w:pStyle w:val="Heading2"/>
-      </w:pPr>
-      <w:bookmarkStart w:id="16" w:name="_Toc358646665"/>
-      <w:r>
-        <w:t>4.3 – The Caching module</w:t>
-      </w:r>
-      <w:bookmarkEnd w:id="16"/>
-      <w:r>
-        <w:t xml:space="preserve"> </w:t>
-      </w:r>
-    </w:p>
-    <w:p>
-      <w:r>
-        <w:t>The caching module is responsible for storing information retrieved from the Runescape environment for quick access. This module is essential to ensure that the AI module has access to the information it needs. In paragraph 4.3.1, an overview is given of the data from the Runescape world that will be cached in this module, along with an description of each data type. In paragraph 4.3.2, the different methods of caching for the different types are mentioned and explained. A summary providing an explanation of how the different caches in this module benefit the other modules is given in paragraph 4.3.3.</w:t>
-      </w:r>
-    </w:p>
-    <w:p>
-      <w:pPr>
-        <w:pStyle w:val="Heading3"/>
-      </w:pPr>
-      <w:bookmarkStart w:id="17" w:name="_Toc358646666"/>
-      <w:r>
-        <w:t>4.3.1 – Objects suited to be cached</w:t>
-      </w:r>
-      <w:bookmarkEnd w:id="17"/>
-    </w:p>
-    <w:p>
-      <w:r>
-        <w:t xml:space="preserve">Runescape contains many different types of objects and data. Some types of data are very important for PowerGrid, while others are not. Requesting important data from the Runescape enviroment repeatedly causes massive delay, and as such should be prevented as much as possible. For this problem, PowerGrid contains a variety of caches to ‘remember’ the information it requested, thus eliminating the need to request it again. However, caching everything that Runescape provides results in a large memory footprint, which also reduces performance. </w:t>
-      </w:r>
-      <w:r>
-        <w:t>The objects that are most suited to be cached by PowerGrid are mentioned below along with an explanation as to why it is important to cache this specific object type.</w:t>
-      </w:r>
-    </w:p>
-    <w:p>
-      <w:pPr>
-        <w:pStyle w:val="ListParagraph"/>
-        <w:numPr>
-          <w:ilvl w:val="0"/>
-          <w:numId w:val="3"/>
-        </w:numPr>
-      </w:pPr>
-      <w:r>
-        <w:t>The locations of walls and other types of barriers</w:t>
-      </w:r>
-    </w:p>
-    <w:p>
-      <w:pPr>
-        <w:pStyle w:val="ListParagraph"/>
-        <w:numPr>
-          <w:ilvl w:val="1"/>
-          <w:numId w:val="3"/>
-        </w:numPr>
-      </w:pPr>
-      <w:r>
-        <w:t>This includes the locations and orientations, but excludes further details about the texture or height of the wall or barrier.</w:t>
-      </w:r>
-    </w:p>
-    <w:p>
-      <w:pPr>
-        <w:pStyle w:val="ListParagraph"/>
-        <w:numPr>
-          <w:ilvl w:val="1"/>
-          <w:numId w:val="3"/>
-        </w:numPr>
-      </w:pPr>
-      <w:r>
-        <w:t>Caching this type of information is important for PowerGrid to be able to look up the locations of walls when computing a path between two points in the Runescape world. Also, if this information is not cached, PowerGrid cannot compute paths that go far away from the player’s location, because Runescape unloads far away areas, making them unavailable for reading data from them.</w:t>
-      </w:r>
-    </w:p>
-    <w:p>
-      <w:pPr>
-        <w:pStyle w:val="ListParagraph"/>
-        <w:numPr>
-          <w:ilvl w:val="0"/>
-          <w:numId w:val="3"/>
-        </w:numPr>
-      </w:pPr>
-      <w:r>
-        <w:t>Definitions of objects that can be interacted with.</w:t>
-      </w:r>
-    </w:p>
-    <w:p>
-      <w:pPr>
-        <w:pStyle w:val="ListParagraph"/>
-        <w:numPr>
-          <w:ilvl w:val="1"/>
-          <w:numId w:val="3"/>
-        </w:numPr>
-      </w:pPr>
-      <w:r>
-        <w:t xml:space="preserve">This includes doors and gates, but also </w:t>
-      </w:r>
-      <w:r>
-        <w:t xml:space="preserve">trees, ores, shortcuts and so on. However, objects that the player would normally never interact </w:t>
-      </w:r>
-      <w:r>
-        <w:lastRenderedPageBreak/>
-        <w:t>with, such as wall and floor tiles will not be cached because they are not interesting for PowerGrid.</w:t>
-      </w:r>
-    </w:p>
-    <w:p>
-      <w:pPr>
-        <w:pStyle w:val="ListParagraph"/>
-        <w:numPr>
-          <w:ilvl w:val="1"/>
-          <w:numId w:val="3"/>
-        </w:numPr>
-      </w:pPr>
-      <w:r>
-        <w:t>Caching this type of information allows PowerGrid to quickly look up information about objects in the neighbourhood of the player, and as such can compute the nearest object of a certain type, or identify certain situations based on the objects there are.</w:t>
-      </w:r>
-    </w:p>
-    <w:p>
-      <w:pPr>
-        <w:pStyle w:val="ListParagraph"/>
-        <w:numPr>
-          <w:ilvl w:val="0"/>
-          <w:numId w:val="3"/>
-        </w:numPr>
-      </w:pPr>
-      <w:r>
-        <w:t>Widgets that make up the Runescape user interface.</w:t>
-      </w:r>
-    </w:p>
-    <w:p>
-      <w:pPr>
-        <w:pStyle w:val="ListParagraph"/>
-        <w:numPr>
-          <w:ilvl w:val="1"/>
-          <w:numId w:val="3"/>
-        </w:numPr>
-      </w:pPr>
-      <w:r>
-        <w:t>Widgets will be cached by ID and are structured as a tree just as in Runescape itself.</w:t>
-      </w:r>
-    </w:p>
-    <w:p>
-      <w:pPr>
-        <w:pStyle w:val="ListParagraph"/>
-        <w:numPr>
-          <w:ilvl w:val="1"/>
-          <w:numId w:val="3"/>
-        </w:numPr>
-      </w:pPr>
-      <w:r>
-        <w:t>Caching of Widgets is convenient when accessing Runescape UI components, because this reduces the amount of JNI calls since you can directly access the Widget reference.</w:t>
-      </w:r>
-    </w:p>
-    <w:p>
-      <w:pPr>
-        <w:pStyle w:val="Heading3"/>
-      </w:pPr>
-      <w:bookmarkStart w:id="18" w:name="_Toc358646667"/>
-      <w:r>
-        <w:t>4.3.2 – Caching method for different object types</w:t>
-      </w:r>
-      <w:bookmarkEnd w:id="18"/>
-    </w:p>
-    <w:p>
-      <w:pPr>
-        <w:rPr>
-          <w:noProof w:val="0"/>
-        </w:rPr>
-      </w:pPr>
-      <w:r>
-        <w:t>…</w:t>
-      </w:r>
-    </w:p>
-    <w:p>
-      <w:pPr>
-        <w:pStyle w:val="Heading3"/>
-      </w:pPr>
-      <w:bookmarkStart w:id="19" w:name="_Toc358646668"/>
-      <w:r>
-        <w:t>4.3.3 – Integration of the caching module into PowerGrid</w:t>
-      </w:r>
-      <w:bookmarkEnd w:id="19"/>
-    </w:p>
-    <w:p>
-      <w:r>
-        <w:t>…</w:t>
-      </w:r>
-    </w:p>
-    <w:p>
-      <w:pPr>
-        <w:pStyle w:val="Heading2"/>
-      </w:pPr>
-      <w:bookmarkStart w:id="20" w:name="_Toc358646669"/>
-      <w:r>
-        <w:t>4.4 – The GUI module</w:t>
-      </w:r>
-      <w:bookmarkEnd w:id="20"/>
-    </w:p>
-    <w:p>
-      <w:r>
-        <w:t xml:space="preserve">GUI stands for Graphical User Interface. Basically this refers to the windows that will be visible to the end user. The GUI module provides access to most of the functions of PowerGrid through such a window. The design of the GUI should meet certain parameters in order for the end users to find their way through the GUI. These parameters are identified in paragraph 4.4.1. In the next paragraph (4.4.2), an overview is given as to how the parameters discussed in paragraph 4.4.1 are reflected in the design of the GUI. Next, the different parts of the GUI are explained and shown in paragraph 4.4.3. </w:t>
-      </w:r>
-    </w:p>
-    <w:p>
-      <w:pPr>
-        <w:pStyle w:val="Heading3"/>
-      </w:pPr>
-      <w:bookmarkStart w:id="21" w:name="_Toc358646670"/>
-      <w:r>
-        <w:t>4.4.1 – Requirements for the PowerGrid user interface</w:t>
-      </w:r>
-      <w:bookmarkEnd w:id="21"/>
-    </w:p>
-    <w:p>
-      <w:r>
-        <w:t>The user interface of PowerGrid needs to adhere to certain requirements in order to make it easier for the user to find the right commands and settings for the PowerGrid bot. A few of the most important of these requirements is listed below.</w:t>
-      </w:r>
-    </w:p>
-    <w:p>
-      <w:r>
-        <w:t xml:space="preserve">First of all, since PowerGrid will be used by a variety of different people, of which some might have difficulty handling computers, it is important to make the GUI easy to understand. </w:t>
-      </w:r>
-      <w:r>
-        <w:t>This may also prevent users from making mistakes, as the required steps in order to achieve a certain goal are clear simply by navigating through the GUI.</w:t>
-      </w:r>
-    </w:p>
-    <w:p>
-      <w:r>
-        <w:t>Also, since the main focus of PowerGrid lies on automating tasks, the interface that allows the user to provide commands to PowerGrid should be as intuitive as possible</w:t>
-      </w:r>
-      <w:r>
-        <w:t>, and be able to present information regarding the current state of  the bot in a clear and easy to understand way</w:t>
-      </w:r>
-      <w:r>
-        <w:t xml:space="preserve">. </w:t>
-      </w:r>
-    </w:p>
-    <w:p>
-      <w:r>
-        <w:t xml:space="preserve">And above all, the GUI should be extendibe, in order to make it relatively easy to add functionality without needing to change underlying code. Making the GUI </w:t>
-      </w:r>
-      <w:r>
-        <w:lastRenderedPageBreak/>
-        <w:t>extendible like that prevents the introduction of hard-to-trace bugs and breaking changes in the GUI code because of added functionality.</w:t>
-      </w:r>
-    </w:p>
-    <w:p>
-      <w:pPr>
-        <w:pStyle w:val="Heading3"/>
-      </w:pPr>
-      <w:bookmarkStart w:id="22" w:name="_Toc358646671"/>
-      <w:r>
-        <w:t>4.4.2 – Implementation of the GUI requirements</w:t>
-      </w:r>
-      <w:bookmarkEnd w:id="22"/>
-    </w:p>
-    <w:p>
-      <w:r>
-        <w:t xml:space="preserve">In order to make it easier to stick to the requirements listed in paragraph 4.4.1, PowerGrid uses Qt for handling the user interface components. The reason for this is, that the Qt library provides an easy and intuitive way of programming user interfaces, and extending such a Qt interface is relatively easy. As such, by using Qt for the user interface, the extendible requirement is met due to the </w:t>
-      </w:r>
-      <w:r>
-        <w:t xml:space="preserve">extendible </w:t>
-      </w:r>
-      <w:r>
-        <w:t xml:space="preserve">design of Qt itself. </w:t>
-      </w:r>
-    </w:p>
-    <w:p>
-      <w:r>
-        <w:t xml:space="preserve">Furthermore, </w:t>
-      </w:r>
-      <w:r>
-        <w:t>the user interface can be made intuitive by using recognisable  elements such as properly labeled buttons, textfields, and radio buttons or checkboxes. By grouping elements that belong together (for example, different options belonging to the same setting or group of settings), the user interface is made more clear to the end user because the way of organisation helps to identify the different components in the GUI.</w:t>
-      </w:r>
-    </w:p>
-    <w:p>
-      <w:r>
-        <w:t>Finally, in order to make it clear to the user what each setting is about, and how it affects the actions of the bot, a help function can be implemented, in order to allow users that are uncertain about something in the GUI to find their way again. Implementing such an option may also provide users with more insight knowledge of how the bot works, allowing them to tweak each setting to optimize the bot’s behavior.</w:t>
-      </w:r>
-    </w:p>
-    <w:p>
-      <w:r>
-        <w:t xml:space="preserve">To sum up, the GUI design of PowerGrid should focus on making it easy for end users to understand every aspect of the GUI by itself, and how all components contribute to the whole of PowerGrid. In order to make it easier to achieve and maintain such an user interface, the interface itself is made extendible by using the Qt libraries. The abovementioned design guidelines should be adhered to not only during developing PowerGrid, but especially so when creating extensions for the existing GUI, since designs that do not follow those guidelines may appear chaotic and possibly confusing for the end user. </w:t>
-      </w:r>
-    </w:p>
-    <w:p>
-      <w:pPr>
-        <w:pStyle w:val="Heading3"/>
-      </w:pPr>
-      <w:bookmarkStart w:id="23" w:name="_Toc358646672"/>
-      <w:r>
-        <w:t>4.4.3 – Summary of GUI components in PowerGrid</w:t>
-      </w:r>
-      <w:bookmarkEnd w:id="23"/>
-    </w:p>
-    <w:p>
-      <w:r>
-        <w:t>…</w:t>
-      </w:r>
-    </w:p>
-    <w:p>
-      <w:pPr>
-        <w:pStyle w:val="Heading2"/>
-      </w:pPr>
-      <w:bookmarkStart w:id="24" w:name="_Toc358646673"/>
-      <w:r>
-        <w:t>4.5 – The AI module</w:t>
-      </w:r>
-      <w:bookmarkEnd w:id="24"/>
-    </w:p>
-    <w:p>
-      <w:r>
-        <w:t>…</w:t>
-      </w:r>
-    </w:p>
-    <w:p>
-      <w:pPr>
-        <w:pStyle w:val="Heading2"/>
-      </w:pPr>
-      <w:bookmarkStart w:id="25" w:name="_Toc358646674"/>
-      <w:r>
-        <w:t>4.6 – The Injection module</w:t>
-      </w:r>
-      <w:bookmarkEnd w:id="25"/>
-    </w:p>
-    <w:p>
-      <w:r>
-        <w:t>…</w:t>
-      </w:r>
-    </w:p>
-    <w:p>
-      <w:pPr>
-        <w:pStyle w:val="Heading2"/>
-      </w:pPr>
-      <w:bookmarkStart w:id="26" w:name="_Toc358646675"/>
-      <w:r>
-        <w:t>4.7 – Summary of modules and their relations</w:t>
-      </w:r>
-      <w:bookmarkEnd w:id="26"/>
-    </w:p>
-    <w:p>
-      <w:r>
-        <w:t>…</w:t>
-      </w:r>
-    </w:p>
-    <w:p>
-      <w:r>
         <w:br w:type="page"/>
       </w:r>
     </w:p>
@@ -3232,18 +2036,24 @@
       <w:pPr>
         <w:pStyle w:val="Heading1"/>
       </w:pPr>
-      <w:bookmarkStart w:id="27" w:name="_Toc358646676"/>
+      <w:bookmarkStart w:id="11" w:name="_Toc358646676"/>
       <w:r>
         <w:lastRenderedPageBreak/>
         <w:t>Chapter 5 – Legal notes</w:t>
       </w:r>
-      <w:bookmarkEnd w:id="27"/>
+      <w:bookmarkEnd w:id="11"/>
     </w:p>
     <w:p>
       <w:r>
-        <w:t xml:space="preserve">PowerGrid is completely free and open-source, and is licensed under the GPL license. A copy of this license is available at </w:t>
-      </w:r>
-      <w:hyperlink r:id="rId12" w:history="1">
+        <w:t>PowerGrid is completely free and open-source, and is licensed under the GPL license</w:t>
+      </w:r>
+      <w:r>
+        <w:t xml:space="preserve"> version 3</w:t>
+      </w:r>
+      <w:r>
+        <w:t xml:space="preserve">. A copy of this license is available at </w:t>
+      </w:r>
+      <w:hyperlink r:id="rId10" w:history="1">
         <w:r>
           <w:rPr>
             <w:rStyle w:val="Hyperlink"/>
@@ -3257,42 +2067,45 @@
     </w:p>
     <w:p>
       <w:r>
-        <w:t xml:space="preserve">No one associated with PowerGrid by any other means can be held responsible for the behavior of the PowerGrid application and as such no one can be held responsible if any damage, be it physical, mental or </w:t>
-      </w:r>
-      <w:r>
-        <w:t xml:space="preserve">in </w:t>
-      </w:r>
-      <w:r>
-        <w:t>any other way</w:t>
-      </w:r>
-      <w:r>
-        <w:t xml:space="preserve"> occurs by using PowerGrid</w:t>
-      </w:r>
-      <w:r>
-        <w:t>. This can also be found in the license, which is available through the above link.</w:t>
+        <w:t>Furthermore, we, the authors of this docum</w:t>
+      </w:r>
+      <w:r>
+        <w:t>ent</w:t>
+      </w:r>
+      <w:r>
+        <w:t>, and the main developers of PowerGrid</w:t>
+      </w:r>
+      <w:r>
+        <w:t>, have no connection to Jagex</w:t>
+      </w:r>
+      <w:r>
+        <w:t xml:space="preserve"> Ltd.</w:t>
+      </w:r>
+      <w:r>
+        <w:t xml:space="preserve"> or Runescape whatsoever. </w:t>
+      </w:r>
+      <w:r>
+        <w:t xml:space="preserve"> </w:t>
+      </w:r>
+      <w:r>
+        <w:t>Any and all trademarks and/or rights are prop</w:t>
+      </w:r>
+      <w:r>
+        <w:t>erty of their respective owners</w:t>
+      </w:r>
+      <w:r>
+        <w:t xml:space="preserve">. </w:t>
       </w:r>
     </w:p>
     <w:p>
       <w:r>
-        <w:t>Furthermore, we, the authors of this docum</w:t>
-      </w:r>
-      <w:r>
-        <w:t>ent, have no connection to Jagex</w:t>
-      </w:r>
-      <w:r>
-        <w:t xml:space="preserve"> or Runescape whatsoever. </w:t>
-      </w:r>
-      <w:r>
-        <w:t xml:space="preserve"> </w:t>
-      </w:r>
-      <w:r>
-        <w:t xml:space="preserve">Any and all trademarks and/or rights are property of their respective owners, be it Jagex Limited or otherwise. </w:t>
+        <w:t xml:space="preserve">The libraries that are used for PowerGrid </w:t>
       </w:r>
     </w:p>
     <w:sectPr>
-      <w:footerReference w:type="even" r:id="rId13"/>
-      <w:footerReference w:type="default" r:id="rId14"/>
-      <w:footerReference w:type="first" r:id="rId15"/>
+      <w:footerReference w:type="even" r:id="rId11"/>
+      <w:footerReference w:type="default" r:id="rId12"/>
+      <w:footerReference w:type="first" r:id="rId13"/>
       <w:pgSz w:w="11900" w:h="16840"/>
       <w:pgMar w:top="1440" w:right="1800" w:bottom="1440" w:left="1800" w:header="708" w:footer="708" w:gutter="0"/>
       <w:cols w:space="708"/>
@@ -3304,7 +2117,7 @@
 </file>
 
 <file path=word/endnotes.xml><?xml version="1.0" encoding="utf-8"?>
-<w:endnotes xmlns:wpc="http://schemas.microsoft.com/office/word/2010/wordprocessingCanvas" xmlns:mc="http://schemas.openxmlformats.org/markup-compatibility/2006" xmlns:o="urn:schemas-microsoft-com:office:office" xmlns:r="http://schemas.openxmlformats.org/officeDocument/2006/relationships" xmlns:m="http://schemas.openxmlformats.org/officeDocument/2006/math" xmlns:v="urn:schemas-microsoft-com:vml" xmlns:wp14="http://schemas.microsoft.com/office/word/2010/wordprocessingDrawing" xmlns:wp="http://schemas.openxmlformats.org/drawingml/2006/wordprocessingDrawing" xmlns:w10="urn:schemas-microsoft-com:office:word" xmlns:w="http://schemas.openxmlformats.org/wordprocessingml/2006/main" xmlns:w14="http://schemas.microsoft.com/office/word/2010/wordml" xmlns:wpg="http://schemas.microsoft.com/office/word/2010/wordprocessingGroup" xmlns:wpi="http://schemas.microsoft.com/office/word/2010/wordprocessingInk" xmlns:wne="http://schemas.microsoft.com/office/word/2006/wordml" xmlns:wps="http://schemas.microsoft.com/office/word/2010/wordprocessingShape" mc:Ignorable="w14 wp14">
+<w:endnotes xmlns:wpc="http://schemas.microsoft.com/office/word/2010/wordprocessingCanvas" xmlns:mo="http://schemas.microsoft.com/office/mac/office/2008/main" xmlns:mc="http://schemas.openxmlformats.org/markup-compatibility/2006" xmlns:mv="urn:schemas-microsoft-com:mac:vml" xmlns:o="urn:schemas-microsoft-com:office:office" xmlns:r="http://schemas.openxmlformats.org/officeDocument/2006/relationships" xmlns:m="http://schemas.openxmlformats.org/officeDocument/2006/math" xmlns:v="urn:schemas-microsoft-com:vml" xmlns:wp14="http://schemas.microsoft.com/office/word/2010/wordprocessingDrawing" xmlns:wp="http://schemas.openxmlformats.org/drawingml/2006/wordprocessingDrawing" xmlns:w10="urn:schemas-microsoft-com:office:word" xmlns:w="http://schemas.openxmlformats.org/wordprocessingml/2006/main" xmlns:w14="http://schemas.microsoft.com/office/word/2010/wordml" xmlns:wpg="http://schemas.microsoft.com/office/word/2010/wordprocessingGroup" xmlns:wpi="http://schemas.microsoft.com/office/word/2010/wordprocessingInk" xmlns:wne="http://schemas.microsoft.com/office/word/2006/wordml" xmlns:wps="http://schemas.microsoft.com/office/word/2010/wordprocessingShape" mc:Ignorable="w14 wp14">
   <w:endnote w:type="separator" w:id="-1">
     <w:p>
       <w:r>
@@ -3323,7 +2136,7 @@
 </file>
 
 <file path=word/footer1.xml><?xml version="1.0" encoding="utf-8"?>
-<w:ftr xmlns:wpc="http://schemas.microsoft.com/office/word/2010/wordprocessingCanvas" xmlns:mc="http://schemas.openxmlformats.org/markup-compatibility/2006" xmlns:o="urn:schemas-microsoft-com:office:office" xmlns:r="http://schemas.openxmlformats.org/officeDocument/2006/relationships" xmlns:m="http://schemas.openxmlformats.org/officeDocument/2006/math" xmlns:v="urn:schemas-microsoft-com:vml" xmlns:wp14="http://schemas.microsoft.com/office/word/2010/wordprocessingDrawing" xmlns:wp="http://schemas.openxmlformats.org/drawingml/2006/wordprocessingDrawing" xmlns:w10="urn:schemas-microsoft-com:office:word" xmlns:w="http://schemas.openxmlformats.org/wordprocessingml/2006/main" xmlns:w14="http://schemas.microsoft.com/office/word/2010/wordml" xmlns:wpg="http://schemas.microsoft.com/office/word/2010/wordprocessingGroup" xmlns:wpi="http://schemas.microsoft.com/office/word/2010/wordprocessingInk" xmlns:wne="http://schemas.microsoft.com/office/word/2006/wordml" xmlns:wps="http://schemas.microsoft.com/office/word/2010/wordprocessingShape" mc:Ignorable="w14 wp14">
+<w:ftr xmlns:wpc="http://schemas.microsoft.com/office/word/2010/wordprocessingCanvas" xmlns:mo="http://schemas.microsoft.com/office/mac/office/2008/main" xmlns:mc="http://schemas.openxmlformats.org/markup-compatibility/2006" xmlns:mv="urn:schemas-microsoft-com:mac:vml" xmlns:o="urn:schemas-microsoft-com:office:office" xmlns:r="http://schemas.openxmlformats.org/officeDocument/2006/relationships" xmlns:m="http://schemas.openxmlformats.org/officeDocument/2006/math" xmlns:v="urn:schemas-microsoft-com:vml" xmlns:wp14="http://schemas.microsoft.com/office/word/2010/wordprocessingDrawing" xmlns:wp="http://schemas.openxmlformats.org/drawingml/2006/wordprocessingDrawing" xmlns:w10="urn:schemas-microsoft-com:office:word" xmlns:w="http://schemas.openxmlformats.org/wordprocessingml/2006/main" xmlns:w14="http://schemas.microsoft.com/office/word/2010/wordml" xmlns:wpg="http://schemas.microsoft.com/office/word/2010/wordprocessingGroup" xmlns:wpi="http://schemas.microsoft.com/office/word/2010/wordprocessingInk" xmlns:wne="http://schemas.microsoft.com/office/word/2006/wordml" xmlns:wps="http://schemas.microsoft.com/office/word/2010/wordprocessingShape" mc:Ignorable="w14 wp14">
   <w:p>
     <w:pPr>
       <w:pStyle w:val="Footer"/>
@@ -3359,7 +2172,7 @@
 </file>
 
 <file path=word/footer2.xml><?xml version="1.0" encoding="utf-8"?>
-<w:ftr xmlns:wpc="http://schemas.microsoft.com/office/word/2010/wordprocessingCanvas" xmlns:mc="http://schemas.openxmlformats.org/markup-compatibility/2006" xmlns:o="urn:schemas-microsoft-com:office:office" xmlns:r="http://schemas.openxmlformats.org/officeDocument/2006/relationships" xmlns:m="http://schemas.openxmlformats.org/officeDocument/2006/math" xmlns:v="urn:schemas-microsoft-com:vml" xmlns:wp14="http://schemas.microsoft.com/office/word/2010/wordprocessingDrawing" xmlns:wp="http://schemas.openxmlformats.org/drawingml/2006/wordprocessingDrawing" xmlns:w10="urn:schemas-microsoft-com:office:word" xmlns:w="http://schemas.openxmlformats.org/wordprocessingml/2006/main" xmlns:w14="http://schemas.microsoft.com/office/word/2010/wordml" xmlns:wpg="http://schemas.microsoft.com/office/word/2010/wordprocessingGroup" xmlns:wpi="http://schemas.microsoft.com/office/word/2010/wordprocessingInk" xmlns:wne="http://schemas.microsoft.com/office/word/2006/wordml" xmlns:wps="http://schemas.microsoft.com/office/word/2010/wordprocessingShape" mc:Ignorable="w14 wp14">
+<w:ftr xmlns:wpc="http://schemas.microsoft.com/office/word/2010/wordprocessingCanvas" xmlns:mo="http://schemas.microsoft.com/office/mac/office/2008/main" xmlns:mc="http://schemas.openxmlformats.org/markup-compatibility/2006" xmlns:mv="urn:schemas-microsoft-com:mac:vml" xmlns:o="urn:schemas-microsoft-com:office:office" xmlns:r="http://schemas.openxmlformats.org/officeDocument/2006/relationships" xmlns:m="http://schemas.openxmlformats.org/officeDocument/2006/math" xmlns:v="urn:schemas-microsoft-com:vml" xmlns:wp14="http://schemas.microsoft.com/office/word/2010/wordprocessingDrawing" xmlns:wp="http://schemas.openxmlformats.org/drawingml/2006/wordprocessingDrawing" xmlns:w10="urn:schemas-microsoft-com:office:word" xmlns:w="http://schemas.openxmlformats.org/wordprocessingml/2006/main" xmlns:w14="http://schemas.microsoft.com/office/word/2010/wordml" xmlns:wpg="http://schemas.microsoft.com/office/word/2010/wordprocessingGroup" xmlns:wpi="http://schemas.microsoft.com/office/word/2010/wordprocessingInk" xmlns:wne="http://schemas.microsoft.com/office/word/2006/wordml" xmlns:wps="http://schemas.microsoft.com/office/word/2010/wordprocessingShape" mc:Ignorable="w14 wp14">
   <w:p>
     <w:pPr>
       <w:pStyle w:val="Footer"/>
@@ -3389,7 +2202,7 @@
       <w:rPr>
         <w:rStyle w:val="PageNumber"/>
       </w:rPr>
-      <w:t>12</w:t>
+      <w:t>4</w:t>
     </w:r>
     <w:r>
       <w:rPr>
@@ -3407,7 +2220,7 @@
 </file>
 
 <file path=word/footer3.xml><?xml version="1.0" encoding="utf-8"?>
-<w:ftr xmlns:wpc="http://schemas.microsoft.com/office/word/2010/wordprocessingCanvas" xmlns:mc="http://schemas.openxmlformats.org/markup-compatibility/2006" xmlns:o="urn:schemas-microsoft-com:office:office" xmlns:r="http://schemas.openxmlformats.org/officeDocument/2006/relationships" xmlns:m="http://schemas.openxmlformats.org/officeDocument/2006/math" xmlns:v="urn:schemas-microsoft-com:vml" xmlns:wp14="http://schemas.microsoft.com/office/word/2010/wordprocessingDrawing" xmlns:wp="http://schemas.openxmlformats.org/drawingml/2006/wordprocessingDrawing" xmlns:w10="urn:schemas-microsoft-com:office:word" xmlns:w="http://schemas.openxmlformats.org/wordprocessingml/2006/main" xmlns:w14="http://schemas.microsoft.com/office/word/2010/wordml" xmlns:wpg="http://schemas.microsoft.com/office/word/2010/wordprocessingGroup" xmlns:wpi="http://schemas.microsoft.com/office/word/2010/wordprocessingInk" xmlns:wne="http://schemas.microsoft.com/office/word/2006/wordml" xmlns:wps="http://schemas.microsoft.com/office/word/2010/wordprocessingShape" mc:Ignorable="w14 wp14">
+<w:ftr xmlns:wpc="http://schemas.microsoft.com/office/word/2010/wordprocessingCanvas" xmlns:mo="http://schemas.microsoft.com/office/mac/office/2008/main" xmlns:mc="http://schemas.openxmlformats.org/markup-compatibility/2006" xmlns:mv="urn:schemas-microsoft-com:mac:vml" xmlns:o="urn:schemas-microsoft-com:office:office" xmlns:r="http://schemas.openxmlformats.org/officeDocument/2006/relationships" xmlns:m="http://schemas.openxmlformats.org/officeDocument/2006/math" xmlns:v="urn:schemas-microsoft-com:vml" xmlns:wp14="http://schemas.microsoft.com/office/word/2010/wordprocessingDrawing" xmlns:wp="http://schemas.openxmlformats.org/drawingml/2006/wordprocessingDrawing" xmlns:w10="urn:schemas-microsoft-com:office:word" xmlns:w="http://schemas.openxmlformats.org/wordprocessingml/2006/main" xmlns:w14="http://schemas.microsoft.com/office/word/2010/wordml" xmlns:wpg="http://schemas.microsoft.com/office/word/2010/wordprocessingGroup" xmlns:wpi="http://schemas.microsoft.com/office/word/2010/wordprocessingInk" xmlns:wne="http://schemas.microsoft.com/office/word/2006/wordml" xmlns:wps="http://schemas.microsoft.com/office/word/2010/wordprocessingShape" mc:Ignorable="w14 wp14">
   <w:p>
     <w:pPr>
       <w:pStyle w:val="Footer"/>
@@ -3454,7 +2267,7 @@
 </file>
 
 <file path=word/footnotes.xml><?xml version="1.0" encoding="utf-8"?>
-<w:footnotes xmlns:wpc="http://schemas.microsoft.com/office/word/2010/wordprocessingCanvas" xmlns:mc="http://schemas.openxmlformats.org/markup-compatibility/2006" xmlns:o="urn:schemas-microsoft-com:office:office" xmlns:r="http://schemas.openxmlformats.org/officeDocument/2006/relationships" xmlns:m="http://schemas.openxmlformats.org/officeDocument/2006/math" xmlns:v="urn:schemas-microsoft-com:vml" xmlns:wp14="http://schemas.microsoft.com/office/word/2010/wordprocessingDrawing" xmlns:wp="http://schemas.openxmlformats.org/drawingml/2006/wordprocessingDrawing" xmlns:w10="urn:schemas-microsoft-com:office:word" xmlns:w="http://schemas.openxmlformats.org/wordprocessingml/2006/main" xmlns:w14="http://schemas.microsoft.com/office/word/2010/wordml" xmlns:wpg="http://schemas.microsoft.com/office/word/2010/wordprocessingGroup" xmlns:wpi="http://schemas.microsoft.com/office/word/2010/wordprocessingInk" xmlns:wne="http://schemas.microsoft.com/office/word/2006/wordml" xmlns:wps="http://schemas.microsoft.com/office/word/2010/wordprocessingShape" mc:Ignorable="w14 wp14">
+<w:footnotes xmlns:wpc="http://schemas.microsoft.com/office/word/2010/wordprocessingCanvas" xmlns:mo="http://schemas.microsoft.com/office/mac/office/2008/main" xmlns:mc="http://schemas.openxmlformats.org/markup-compatibility/2006" xmlns:mv="urn:schemas-microsoft-com:mac:vml" xmlns:o="urn:schemas-microsoft-com:office:office" xmlns:r="http://schemas.openxmlformats.org/officeDocument/2006/relationships" xmlns:m="http://schemas.openxmlformats.org/officeDocument/2006/math" xmlns:v="urn:schemas-microsoft-com:vml" xmlns:wp14="http://schemas.microsoft.com/office/word/2010/wordprocessingDrawing" xmlns:wp="http://schemas.openxmlformats.org/drawingml/2006/wordprocessingDrawing" xmlns:w10="urn:schemas-microsoft-com:office:word" xmlns:w="http://schemas.openxmlformats.org/wordprocessingml/2006/main" xmlns:w14="http://schemas.microsoft.com/office/word/2010/wordml" xmlns:wpg="http://schemas.microsoft.com/office/word/2010/wordprocessingGroup" xmlns:wpi="http://schemas.microsoft.com/office/word/2010/wordprocessingInk" xmlns:wne="http://schemas.microsoft.com/office/word/2006/wordml" xmlns:wps="http://schemas.microsoft.com/office/word/2010/wordprocessingShape" mc:Ignorable="w14 wp14">
   <w:footnote w:type="separator" w:id="-1">
     <w:p>
       <w:r>
@@ -3473,7 +2286,7 @@
 </file>
 
 <file path=word/numbering.xml><?xml version="1.0" encoding="utf-8"?>
-<w:numbering xmlns:wpc="http://schemas.microsoft.com/office/word/2010/wordprocessingCanvas" xmlns:mc="http://schemas.openxmlformats.org/markup-compatibility/2006" xmlns:o="urn:schemas-microsoft-com:office:office" xmlns:r="http://schemas.openxmlformats.org/officeDocument/2006/relationships" xmlns:m="http://schemas.openxmlformats.org/officeDocument/2006/math" xmlns:v="urn:schemas-microsoft-com:vml" xmlns:wp14="http://schemas.microsoft.com/office/word/2010/wordprocessingDrawing" xmlns:wp="http://schemas.openxmlformats.org/drawingml/2006/wordprocessingDrawing" xmlns:w10="urn:schemas-microsoft-com:office:word" xmlns:w="http://schemas.openxmlformats.org/wordprocessingml/2006/main" xmlns:w14="http://schemas.microsoft.com/office/word/2010/wordml" xmlns:wpg="http://schemas.microsoft.com/office/word/2010/wordprocessingGroup" xmlns:wpi="http://schemas.microsoft.com/office/word/2010/wordprocessingInk" xmlns:wne="http://schemas.microsoft.com/office/word/2006/wordml" xmlns:wps="http://schemas.microsoft.com/office/word/2010/wordprocessingShape" mc:Ignorable="w14 wp14">
+<w:numbering xmlns:wpc="http://schemas.microsoft.com/office/word/2010/wordprocessingCanvas" xmlns:mo="http://schemas.microsoft.com/office/mac/office/2008/main" xmlns:mc="http://schemas.openxmlformats.org/markup-compatibility/2006" xmlns:mv="urn:schemas-microsoft-com:mac:vml" xmlns:o="urn:schemas-microsoft-com:office:office" xmlns:r="http://schemas.openxmlformats.org/officeDocument/2006/relationships" xmlns:m="http://schemas.openxmlformats.org/officeDocument/2006/math" xmlns:v="urn:schemas-microsoft-com:vml" xmlns:wp14="http://schemas.microsoft.com/office/word/2010/wordprocessingDrawing" xmlns:wp="http://schemas.openxmlformats.org/drawingml/2006/wordprocessingDrawing" xmlns:w10="urn:schemas-microsoft-com:office:word" xmlns:w="http://schemas.openxmlformats.org/wordprocessingml/2006/main" xmlns:w14="http://schemas.microsoft.com/office/word/2010/wordml" xmlns:wpg="http://schemas.microsoft.com/office/word/2010/wordprocessingGroup" xmlns:wpi="http://schemas.microsoft.com/office/word/2010/wordprocessingInk" xmlns:wne="http://schemas.microsoft.com/office/word/2006/wordml" xmlns:wps="http://schemas.microsoft.com/office/word/2010/wordprocessingShape" mc:Ignorable="w14 wp14">
   <w:abstractNum w:abstractNumId="0">
     <w:nsid w:val="25B12FAD"/>
     <w:multiLevelType w:val="hybridMultilevel"/>
@@ -3811,7 +2624,7 @@
     </w:rPrDefault>
     <w:pPrDefault/>
   </w:docDefaults>
-  <w:latentStyles w:defLockedState="0" w:defUIPriority="99" w:defSemiHidden="1" w:defUnhideWhenUsed="1" w:defQFormat="0" w:count="267">
+  <w:latentStyles w:defLockedState="0" w:defUIPriority="99" w:defSemiHidden="1" w:defUnhideWhenUsed="1" w:defQFormat="0" w:count="276">
     <w:lsdException w:name="Normal" w:semiHidden="0" w:uiPriority="0" w:unhideWhenUsed="0" w:qFormat="1"/>
     <w:lsdException w:name="heading 1" w:semiHidden="0" w:uiPriority="9" w:unhideWhenUsed="0" w:qFormat="1"/>
     <w:lsdException w:name="heading 2" w:uiPriority="9" w:qFormat="1"/>
@@ -4602,7 +3415,7 @@
 </file>
 
 <file path=word/stylesWithEffects.xml><?xml version="1.0" encoding="utf-8"?>
-<w:styles xmlns:wpc="http://schemas.microsoft.com/office/word/2010/wordprocessingCanvas" xmlns:mc="http://schemas.openxmlformats.org/markup-compatibility/2006" xmlns:o="urn:schemas-microsoft-com:office:office" xmlns:r="http://schemas.openxmlformats.org/officeDocument/2006/relationships" xmlns:m="http://schemas.openxmlformats.org/officeDocument/2006/math" xmlns:v="urn:schemas-microsoft-com:vml" xmlns:wp14="http://schemas.microsoft.com/office/word/2010/wordprocessingDrawing" xmlns:wp="http://schemas.openxmlformats.org/drawingml/2006/wordprocessingDrawing" xmlns:w10="urn:schemas-microsoft-com:office:word" xmlns:w="http://schemas.openxmlformats.org/wordprocessingml/2006/main" xmlns:w14="http://schemas.microsoft.com/office/word/2010/wordml" xmlns:wpg="http://schemas.microsoft.com/office/word/2010/wordprocessingGroup" xmlns:wpi="http://schemas.microsoft.com/office/word/2010/wordprocessingInk" xmlns:wne="http://schemas.microsoft.com/office/word/2006/wordml" xmlns:wps="http://schemas.microsoft.com/office/word/2010/wordprocessingShape" mc:Ignorable="w14 wp14">
+<w:styles xmlns:wpc="http://schemas.microsoft.com/office/word/2010/wordprocessingCanvas" xmlns:mo="http://schemas.microsoft.com/office/mac/office/2008/main" xmlns:mc="http://schemas.openxmlformats.org/markup-compatibility/2006" xmlns:mv="urn:schemas-microsoft-com:mac:vml" xmlns:o="urn:schemas-microsoft-com:office:office" xmlns:r="http://schemas.openxmlformats.org/officeDocument/2006/relationships" xmlns:m="http://schemas.openxmlformats.org/officeDocument/2006/math" xmlns:v="urn:schemas-microsoft-com:vml" xmlns:wp14="http://schemas.microsoft.com/office/word/2010/wordprocessingDrawing" xmlns:wp="http://schemas.openxmlformats.org/drawingml/2006/wordprocessingDrawing" xmlns:w10="urn:schemas-microsoft-com:office:word" xmlns:w="http://schemas.openxmlformats.org/wordprocessingml/2006/main" xmlns:w14="http://schemas.microsoft.com/office/word/2010/wordml" xmlns:wpg="http://schemas.microsoft.com/office/word/2010/wordprocessingGroup" xmlns:wpi="http://schemas.microsoft.com/office/word/2010/wordprocessingInk" xmlns:wne="http://schemas.microsoft.com/office/word/2006/wordml" xmlns:wps="http://schemas.microsoft.com/office/word/2010/wordprocessingShape" mc:Ignorable="w14 wp14">
   <w:docDefaults>
     <w:rPrDefault>
       <w:rPr>
@@ -4614,7 +3427,7 @@
     </w:rPrDefault>
     <w:pPrDefault/>
   </w:docDefaults>
-  <w:latentStyles w:defLockedState="0" w:defUIPriority="99" w:defSemiHidden="1" w:defUnhideWhenUsed="1" w:defQFormat="0" w:count="267">
+  <w:latentStyles w:defLockedState="0" w:defUIPriority="99" w:defSemiHidden="1" w:defUnhideWhenUsed="1" w:defQFormat="0" w:count="276">
     <w:lsdException w:name="Normal" w:semiHidden="0" w:uiPriority="0" w:unhideWhenUsed="0" w:qFormat="1"/>
     <w:lsdException w:name="heading 1" w:semiHidden="0" w:uiPriority="9" w:unhideWhenUsed="0" w:qFormat="1"/>
     <w:lsdException w:name="heading 2" w:uiPriority="9" w:qFormat="1"/>
@@ -5729,7 +4542,7 @@
 </file>
 
 <file path=customXml/itemProps1.xml><?xml version="1.0" encoding="utf-8"?>
-<ds:datastoreItem xmlns:ds="http://schemas.openxmlformats.org/officeDocument/2006/customXml" ds:itemID="{28F323A7-CD08-4AD5-9D28-CAD848197FC3}">
+<ds:datastoreItem xmlns:ds="http://schemas.openxmlformats.org/officeDocument/2006/customXml" ds:itemID="{56E527CC-47C7-0E42-AB14-374EC69C2CC7}">
   <ds:schemaRefs>
     <ds:schemaRef ds:uri="http://schemas.openxmlformats.org/officeDocument/2006/bibliography"/>
   </ds:schemaRefs>

</xml_diff>

<commit_message>
Updated documentation chapter 3
</commit_message>
<xml_diff>
--- a/doc/Documentation.docx
+++ b/doc/Documentation.docx
@@ -1,8 +1,8 @@
 
 <file path=word/document.xml><?xml version="1.0" encoding="utf-8"?>
-<w:document xmlns:wpc="http://schemas.microsoft.com/office/word/2010/wordprocessingCanvas" xmlns:mo="http://schemas.microsoft.com/office/mac/office/2008/main" xmlns:mc="http://schemas.openxmlformats.org/markup-compatibility/2006" xmlns:mv="urn:schemas-microsoft-com:mac:vml" xmlns:o="urn:schemas-microsoft-com:office:office" xmlns:r="http://schemas.openxmlformats.org/officeDocument/2006/relationships" xmlns:m="http://schemas.openxmlformats.org/officeDocument/2006/math" xmlns:v="urn:schemas-microsoft-com:vml" xmlns:wp14="http://schemas.microsoft.com/office/word/2010/wordprocessingDrawing" xmlns:wp="http://schemas.openxmlformats.org/drawingml/2006/wordprocessingDrawing" xmlns:w10="urn:schemas-microsoft-com:office:word" xmlns:w="http://schemas.openxmlformats.org/wordprocessingml/2006/main" xmlns:w14="http://schemas.microsoft.com/office/word/2010/wordml" xmlns:wpg="http://schemas.microsoft.com/office/word/2010/wordprocessingGroup" xmlns:wpi="http://schemas.microsoft.com/office/word/2010/wordprocessingInk" xmlns:wne="http://schemas.microsoft.com/office/word/2006/wordml" xmlns:wps="http://schemas.microsoft.com/office/word/2010/wordprocessingShape" mc:Ignorable="w14 wp14">
+<w:document xmlns:wpc="http://schemas.microsoft.com/office/word/2010/wordprocessingCanvas" xmlns:mc="http://schemas.openxmlformats.org/markup-compatibility/2006" xmlns:o="urn:schemas-microsoft-com:office:office" xmlns:r="http://schemas.openxmlformats.org/officeDocument/2006/relationships" xmlns:m="http://schemas.openxmlformats.org/officeDocument/2006/math" xmlns:v="urn:schemas-microsoft-com:vml" xmlns:wp14="http://schemas.microsoft.com/office/word/2010/wordprocessingDrawing" xmlns:wp="http://schemas.openxmlformats.org/drawingml/2006/wordprocessingDrawing" xmlns:w10="urn:schemas-microsoft-com:office:word" xmlns:w="http://schemas.openxmlformats.org/wordprocessingml/2006/main" xmlns:w14="http://schemas.microsoft.com/office/word/2010/wordml" xmlns:wpg="http://schemas.microsoft.com/office/word/2010/wordprocessingGroup" xmlns:wpi="http://schemas.microsoft.com/office/word/2010/wordprocessingInk" xmlns:wne="http://schemas.microsoft.com/office/word/2006/wordml" xmlns:wps="http://schemas.microsoft.com/office/word/2010/wordprocessingShape" mc:Ignorable="w14 wp14">
   <w:body>
-    <w:bookmarkStart w:id="0" w:name="_Toc358646650" w:displacedByCustomXml="next"/>
+    <w:bookmarkStart w:id="0" w:name="_Toc376726397" w:displacedByCustomXml="next"/>
     <w:sdt>
       <w:sdtPr>
         <w:rPr>
@@ -10,10 +10,12 @@
           <w:b w:val="0"/>
           <w:bCs w:val="0"/>
           <w:smallCaps w:val="0"/>
+          <w:noProof w:val="0"/>
           <w:color w:val="auto"/>
           <w:spacing w:val="0"/>
           <w:sz w:val="24"/>
           <w:szCs w:val="24"/>
+          <w:lang w:val="en-US"/>
         </w:rPr>
         <w:id w:val="1791316518"/>
         <w:docPartObj>
@@ -21,12 +23,21 @@
           <w:docPartUnique/>
         </w:docPartObj>
       </w:sdtPr>
+      <w:sdtEndPr/>
       <w:sdtContent>
         <w:p>
           <w:pPr>
             <w:pStyle w:val="Title"/>
+            <w:rPr>
+              <w:noProof w:val="0"/>
+              <w:lang w:val="en-US"/>
+            </w:rPr>
           </w:pPr>
           <w:r>
+            <w:rPr>
+              <w:noProof w:val="0"/>
+              <w:lang w:val="en-US"/>
+            </w:rPr>
             <w:t>PowerGrid documentation</w:t>
           </w:r>
           <w:bookmarkEnd w:id="0"/>
@@ -34,20 +45,45 @@
         <w:p>
           <w:pPr>
             <w:pStyle w:val="Subtitle"/>
+            <w:rPr>
+              <w:noProof w:val="0"/>
+              <w:lang w:val="en-US"/>
+            </w:rPr>
           </w:pPr>
           <w:r>
+            <w:rPr>
+              <w:noProof w:val="0"/>
+              <w:lang w:val="en-US"/>
+            </w:rPr>
             <w:t>An overview of the PowerGrid project, how it works, and what the differences are with other Runescape bot clients.</w:t>
           </w:r>
         </w:p>
         <w:p>
+          <w:pPr>
+            <w:rPr>
+              <w:noProof w:val="0"/>
+              <w:lang w:val="en-US"/>
+            </w:rPr>
+          </w:pPr>
           <w:r>
+            <w:rPr>
+              <w:noProof w:val="0"/>
+              <w:lang w:val="en-US"/>
+            </w:rPr>
             <w:tab/>
           </w:r>
         </w:p>
         <w:p>
+          <w:pPr>
+            <w:rPr>
+              <w:noProof w:val="0"/>
+              <w:lang w:val="en-US"/>
+            </w:rPr>
+          </w:pPr>
           <w:r>
             <w:rPr>
-              <w:lang w:val="en-US"/>
+              <w:noProof w:val="0"/>
+              <w:lang w:val="en-US" w:eastAsia="nl-NL"/>
             </w:rPr>
             <w:drawing>
               <wp:inline distT="0" distB="0" distL="0" distR="0" wp14:anchorId="6F1ED9F3" wp14:editId="28A287AB">
@@ -133,12 +169,18 @@
               <w:rFonts w:asciiTheme="majorHAnsi" w:eastAsiaTheme="majorEastAsia" w:hAnsiTheme="majorHAnsi" w:cstheme="majorBidi"/>
               <w:b/>
               <w:bCs/>
+              <w:noProof w:val="0"/>
               <w:color w:val="3170A8" w:themeColor="accent1" w:themeShade="B5"/>
               <w:sz w:val="32"/>
               <w:szCs w:val="32"/>
+              <w:lang w:val="en-US"/>
             </w:rPr>
           </w:pPr>
           <w:r>
+            <w:rPr>
+              <w:noProof w:val="0"/>
+              <w:lang w:val="en-US"/>
+            </w:rPr>
             <w:br w:type="page"/>
           </w:r>
         </w:p>
@@ -150,11 +192,9 @@
           <w:rFonts w:asciiTheme="minorHAnsi" w:eastAsiaTheme="minorEastAsia" w:hAnsiTheme="minorHAnsi" w:cstheme="minorBidi"/>
           <w:b w:val="0"/>
           <w:bCs w:val="0"/>
-          <w:noProof/>
           <w:color w:val="auto"/>
           <w:sz w:val="24"/>
           <w:szCs w:val="24"/>
-          <w:lang w:val="en-GB"/>
         </w:rPr>
         <w:id w:val="603465602"/>
         <w:docPartObj>
@@ -162,6 +202,7 @@
           <w:docPartUnique/>
         </w:docPartObj>
       </w:sdtPr>
+      <w:sdtEndPr/>
       <w:sdtContent>
         <w:p>
           <w:pPr>
@@ -169,12 +210,14 @@
             <w:rPr>
               <w:rStyle w:val="Heading1Char"/>
               <w:b/>
+              <w:noProof w:val="0"/>
             </w:rPr>
           </w:pPr>
           <w:r>
             <w:rPr>
               <w:rStyle w:val="Heading1Char"/>
               <w:b/>
+              <w:noProof w:val="0"/>
             </w:rPr>
             <w:t>Table of Contents</w:t>
           </w:r>
@@ -188,30 +231,37 @@
               <w:color w:val="auto"/>
               <w:sz w:val="22"/>
               <w:szCs w:val="22"/>
-              <w:lang w:val="nl-NL" w:eastAsia="ja-JP"/>
+              <w:lang w:val="nl-NL" w:eastAsia="nl-NL"/>
             </w:rPr>
           </w:pPr>
           <w:r>
             <w:rPr>
               <w:noProof w:val="0"/>
               <w:color w:val="548DD4"/>
+              <w:lang w:val="en-US"/>
             </w:rPr>
             <w:fldChar w:fldCharType="begin"/>
           </w:r>
           <w:r>
+            <w:rPr>
+              <w:noProof w:val="0"/>
+              <w:lang w:val="en-US"/>
+            </w:rPr>
             <w:instrText xml:space="preserve"> TOC \o "1-3" \h \z \u </w:instrText>
           </w:r>
           <w:r>
             <w:rPr>
               <w:noProof w:val="0"/>
               <w:color w:val="548DD4"/>
+              <w:lang w:val="en-US"/>
             </w:rPr>
             <w:fldChar w:fldCharType="separate"/>
           </w:r>
-          <w:hyperlink w:anchor="_Toc358646650" w:history="1">
+          <w:hyperlink w:anchor="_Toc376726397" w:history="1">
             <w:r>
               <w:rPr>
                 <w:rStyle w:val="Hyperlink"/>
+                <w:lang w:val="en-US"/>
               </w:rPr>
               <w:t>PowerGrid documentation</w:t>
             </w:r>
@@ -231,7 +281,7 @@
               <w:rPr>
                 <w:webHidden/>
               </w:rPr>
-              <w:instrText xml:space="preserve"> PAGEREF _Toc358646650 \h </w:instrText>
+              <w:instrText xml:space="preserve"> PAGEREF _Toc376726397 \h </w:instrText>
             </w:r>
             <w:r>
               <w:rPr>
@@ -267,13 +317,14 @@
               <w:color w:val="auto"/>
               <w:sz w:val="22"/>
               <w:szCs w:val="22"/>
-              <w:lang w:val="nl-NL" w:eastAsia="ja-JP"/>
+              <w:lang w:val="nl-NL" w:eastAsia="nl-NL"/>
             </w:rPr>
           </w:pPr>
-          <w:hyperlink w:anchor="_Toc358646651" w:history="1">
+          <w:hyperlink w:anchor="_Toc376726398" w:history="1">
             <w:r>
               <w:rPr>
                 <w:rStyle w:val="Hyperlink"/>
+                <w:lang w:val="en-US"/>
               </w:rPr>
               <w:t>Chapter 1 – Introduction</w:t>
             </w:r>
@@ -293,7 +344,7 @@
               <w:rPr>
                 <w:webHidden/>
               </w:rPr>
-              <w:instrText xml:space="preserve"> PAGEREF _Toc358646651 \h </w:instrText>
+              <w:instrText xml:space="preserve"> PAGEREF _Toc376726398 \h </w:instrText>
             </w:r>
             <w:r>
               <w:rPr>
@@ -329,13 +380,14 @@
               <w:color w:val="auto"/>
               <w:sz w:val="22"/>
               <w:szCs w:val="22"/>
-              <w:lang w:val="nl-NL" w:eastAsia="ja-JP"/>
+              <w:lang w:val="nl-NL" w:eastAsia="nl-NL"/>
             </w:rPr>
           </w:pPr>
-          <w:hyperlink w:anchor="_Toc358646652" w:history="1">
+          <w:hyperlink w:anchor="_Toc376726399" w:history="1">
             <w:r>
               <w:rPr>
                 <w:rStyle w:val="Hyperlink"/>
+                <w:lang w:val="en-US"/>
               </w:rPr>
               <w:t>Chapter 2 – Overview of PowerGrid</w:t>
             </w:r>
@@ -355,7 +407,7 @@
               <w:rPr>
                 <w:webHidden/>
               </w:rPr>
-              <w:instrText xml:space="preserve"> PAGEREF _Toc358646652 \h </w:instrText>
+              <w:instrText xml:space="preserve"> PAGEREF _Toc376726399 \h </w:instrText>
             </w:r>
             <w:r>
               <w:rPr>
@@ -386,15 +438,16 @@
           <w:pPr>
             <w:pStyle w:val="TOC2"/>
             <w:rPr>
-              <w:lang w:val="nl-NL" w:eastAsia="ja-JP"/>
+              <w:lang w:val="nl-NL" w:eastAsia="nl-NL"/>
             </w:rPr>
           </w:pPr>
-          <w:hyperlink w:anchor="_Toc358646653" w:history="1">
+          <w:hyperlink w:anchor="_Toc376726400" w:history="1">
             <w:r>
               <w:rPr>
                 <w:rStyle w:val="Hyperlink"/>
-              </w:rPr>
-              <w:t>2.1 – Artificial Intelligence as a way of playing Runescape automatically</w:t>
+                <w:lang w:val="en-US"/>
+              </w:rPr>
+              <w:t>2.1 – Communication with the Runescape client</w:t>
             </w:r>
             <w:r>
               <w:rPr>
@@ -412,7 +465,7 @@
               <w:rPr>
                 <w:webHidden/>
               </w:rPr>
-              <w:instrText xml:space="preserve"> PAGEREF _Toc358646653 \h </w:instrText>
+              <w:instrText xml:space="preserve"> PAGEREF _Toc376726400 \h </w:instrText>
             </w:r>
             <w:r>
               <w:rPr>
@@ -443,15 +496,16 @@
           <w:pPr>
             <w:pStyle w:val="TOC2"/>
             <w:rPr>
-              <w:lang w:val="nl-NL" w:eastAsia="ja-JP"/>
+              <w:lang w:val="nl-NL" w:eastAsia="nl-NL"/>
             </w:rPr>
           </w:pPr>
-          <w:hyperlink w:anchor="_Toc358646654" w:history="1">
+          <w:hyperlink w:anchor="_Toc376726401" w:history="1">
             <w:r>
               <w:rPr>
                 <w:rStyle w:val="Hyperlink"/>
-              </w:rPr>
-              <w:t>2.2 – Communication with the Runescape client</w:t>
+                <w:lang w:val="en-US"/>
+              </w:rPr>
+              <w:t>2.2 – Cross-platform Graphical User Interfaces</w:t>
             </w:r>
             <w:r>
               <w:rPr>
@@ -469,7 +523,65 @@
               <w:rPr>
                 <w:webHidden/>
               </w:rPr>
-              <w:instrText xml:space="preserve"> PAGEREF _Toc358646654 \h </w:instrText>
+              <w:instrText xml:space="preserve"> PAGEREF _Toc376726401 \h </w:instrText>
+            </w:r>
+            <w:r>
+              <w:rPr>
+                <w:webHidden/>
+              </w:rPr>
+            </w:r>
+            <w:r>
+              <w:rPr>
+                <w:webHidden/>
+              </w:rPr>
+              <w:fldChar w:fldCharType="separate"/>
+            </w:r>
+            <w:r>
+              <w:rPr>
+                <w:webHidden/>
+              </w:rPr>
+              <w:t>4</w:t>
+            </w:r>
+            <w:r>
+              <w:rPr>
+                <w:webHidden/>
+              </w:rPr>
+              <w:fldChar w:fldCharType="end"/>
+            </w:r>
+          </w:hyperlink>
+        </w:p>
+        <w:p>
+          <w:pPr>
+            <w:pStyle w:val="TOC2"/>
+            <w:rPr>
+              <w:lang w:val="nl-NL" w:eastAsia="nl-NL"/>
+            </w:rPr>
+          </w:pPr>
+          <w:hyperlink w:anchor="_Toc376726402" w:history="1">
+            <w:r>
+              <w:rPr>
+                <w:rStyle w:val="Hyperlink"/>
+                <w:lang w:val="en-US"/>
+              </w:rPr>
+              <w:t>2.3 – High-level task descriptions in favor of direct control</w:t>
+            </w:r>
+            <w:r>
+              <w:rPr>
+                <w:webHidden/>
+              </w:rPr>
+              <w:tab/>
+            </w:r>
+            <w:r>
+              <w:rPr>
+                <w:webHidden/>
+              </w:rPr>
+              <w:fldChar w:fldCharType="begin"/>
+            </w:r>
+            <w:r>
+              <w:rPr>
+                <w:webHidden/>
+              </w:rPr>
+              <w:instrText xml:space="preserve"> PAGEREF _Toc376726402 \h </w:instrText>
             </w:r>
             <w:r>
               <w:rPr>
@@ -505,13 +617,14 @@
               <w:color w:val="auto"/>
               <w:sz w:val="22"/>
               <w:szCs w:val="22"/>
-              <w:lang w:val="nl-NL" w:eastAsia="ja-JP"/>
+              <w:lang w:val="nl-NL" w:eastAsia="nl-NL"/>
             </w:rPr>
           </w:pPr>
-          <w:hyperlink w:anchor="_Toc358646655" w:history="1">
+          <w:hyperlink w:anchor="_Toc376726403" w:history="1">
             <w:r>
               <w:rPr>
                 <w:rStyle w:val="Hyperlink"/>
+                <w:lang w:val="en-US"/>
               </w:rPr>
               <w:t>Chapter 3 – Structural overview</w:t>
             </w:r>
@@ -531,7 +644,7 @@
               <w:rPr>
                 <w:webHidden/>
               </w:rPr>
-              <w:instrText xml:space="preserve"> PAGEREF _Toc358646655 \h </w:instrText>
+              <w:instrText xml:space="preserve"> PAGEREF _Toc376726403 \h </w:instrText>
             </w:r>
             <w:r>
               <w:rPr>
@@ -562,13 +675,14 @@
           <w:pPr>
             <w:pStyle w:val="TOC2"/>
             <w:rPr>
-              <w:lang w:val="nl-NL" w:eastAsia="ja-JP"/>
+              <w:lang w:val="nl-NL" w:eastAsia="nl-NL"/>
             </w:rPr>
           </w:pPr>
-          <w:hyperlink w:anchor="_Toc358646656" w:history="1">
+          <w:hyperlink w:anchor="_Toc376726404" w:history="1">
             <w:r>
               <w:rPr>
                 <w:rStyle w:val="Hyperlink"/>
+                <w:lang w:val="en-US"/>
               </w:rPr>
               <w:t>3.1 – Structural diagram of PowerGrid</w:t>
             </w:r>
@@ -588,7 +702,7 @@
               <w:rPr>
                 <w:webHidden/>
               </w:rPr>
-              <w:instrText xml:space="preserve"> PAGEREF _Toc358646656 \h </w:instrText>
+              <w:instrText xml:space="preserve"> PAGEREF _Toc376726404 \h </w:instrText>
             </w:r>
             <w:r>
               <w:rPr>
@@ -619,13 +733,14 @@
           <w:pPr>
             <w:pStyle w:val="TOC2"/>
             <w:rPr>
-              <w:lang w:val="nl-NL" w:eastAsia="ja-JP"/>
+              <w:lang w:val="nl-NL" w:eastAsia="nl-NL"/>
             </w:rPr>
           </w:pPr>
-          <w:hyperlink w:anchor="_Toc358646657" w:history="1">
+          <w:hyperlink w:anchor="_Toc376726405" w:history="1">
             <w:r>
               <w:rPr>
                 <w:rStyle w:val="Hyperlink"/>
+                <w:lang w:val="en-US"/>
               </w:rPr>
               <w:t>3.2 – Summary of each of the modules in PowerGrid</w:t>
             </w:r>
@@ -645,7 +760,7 @@
               <w:rPr>
                 <w:webHidden/>
               </w:rPr>
-              <w:instrText xml:space="preserve"> PAGEREF _Toc358646657 \h </w:instrText>
+              <w:instrText xml:space="preserve"> PAGEREF _Toc376726405 \h </w:instrText>
             </w:r>
             <w:r>
               <w:rPr>
@@ -676,15 +791,16 @@
           <w:pPr>
             <w:pStyle w:val="TOC2"/>
             <w:rPr>
-              <w:lang w:val="nl-NL" w:eastAsia="ja-JP"/>
+              <w:lang w:val="nl-NL" w:eastAsia="nl-NL"/>
             </w:rPr>
           </w:pPr>
-          <w:hyperlink w:anchor="_Toc358646658" w:history="1">
+          <w:hyperlink w:anchor="_Toc376726406" w:history="1">
             <w:r>
               <w:rPr>
                 <w:rStyle w:val="Hyperlink"/>
-              </w:rPr>
-              <w:t>3.3 – The PowerGrid execution cycle</w:t>
+                <w:lang w:val="en-US"/>
+              </w:rPr>
+              <w:t>3.3 – The process of performing tasks in PowerGrid</w:t>
             </w:r>
             <w:r>
               <w:rPr>
@@ -702,7 +818,7 @@
               <w:rPr>
                 <w:webHidden/>
               </w:rPr>
-              <w:instrText xml:space="preserve"> PAGEREF _Toc358646658 \h </w:instrText>
+              <w:instrText xml:space="preserve"> PAGEREF _Toc376726406 \h </w:instrText>
             </w:r>
             <w:r>
               <w:rPr>
@@ -738,13 +854,14 @@
               <w:color w:val="auto"/>
               <w:sz w:val="22"/>
               <w:szCs w:val="22"/>
-              <w:lang w:val="nl-NL" w:eastAsia="ja-JP"/>
+              <w:lang w:val="nl-NL" w:eastAsia="nl-NL"/>
             </w:rPr>
           </w:pPr>
-          <w:hyperlink w:anchor="_Toc358646659" w:history="1">
+          <w:hyperlink w:anchor="_Toc376726407" w:history="1">
             <w:r>
               <w:rPr>
                 <w:rStyle w:val="Hyperlink"/>
+                <w:lang w:val="en-US"/>
               </w:rPr>
               <w:t>Chapter 4 – Implementation</w:t>
             </w:r>
@@ -764,7 +881,7 @@
               <w:rPr>
                 <w:webHidden/>
               </w:rPr>
-              <w:instrText xml:space="preserve"> PAGEREF _Toc358646659 \h </w:instrText>
+              <w:instrText xml:space="preserve"> PAGEREF _Toc376726407 \h </w:instrText>
             </w:r>
             <w:r>
               <w:rPr>
@@ -782,927 +899,6 @@
                 <w:webHidden/>
               </w:rPr>
               <w:t>8</w:t>
-            </w:r>
-            <w:r>
-              <w:rPr>
-                <w:webHidden/>
-              </w:rPr>
-              <w:fldChar w:fldCharType="end"/>
-            </w:r>
-          </w:hyperlink>
-        </w:p>
-        <w:p>
-          <w:pPr>
-            <w:pStyle w:val="TOC2"/>
-            <w:rPr>
-              <w:lang w:val="nl-NL" w:eastAsia="ja-JP"/>
-            </w:rPr>
-          </w:pPr>
-          <w:hyperlink w:anchor="_Toc358646660" w:history="1">
-            <w:r>
-              <w:rPr>
-                <w:rStyle w:val="Hyperlink"/>
-              </w:rPr>
-              <w:t>4.1 – The JNI module</w:t>
-            </w:r>
-            <w:r>
-              <w:rPr>
-                <w:webHidden/>
-              </w:rPr>
-              <w:tab/>
-            </w:r>
-            <w:r>
-              <w:rPr>
-                <w:webHidden/>
-              </w:rPr>
-              <w:fldChar w:fldCharType="begin"/>
-            </w:r>
-            <w:r>
-              <w:rPr>
-                <w:webHidden/>
-              </w:rPr>
-              <w:instrText xml:space="preserve"> PAGEREF _Toc358646660 \h </w:instrText>
-            </w:r>
-            <w:r>
-              <w:rPr>
-                <w:webHidden/>
-              </w:rPr>
-            </w:r>
-            <w:r>
-              <w:rPr>
-                <w:webHidden/>
-              </w:rPr>
-              <w:fldChar w:fldCharType="separate"/>
-            </w:r>
-            <w:r>
-              <w:rPr>
-                <w:webHidden/>
-              </w:rPr>
-              <w:t>8</w:t>
-            </w:r>
-            <w:r>
-              <w:rPr>
-                <w:webHidden/>
-              </w:rPr>
-              <w:fldChar w:fldCharType="end"/>
-            </w:r>
-          </w:hyperlink>
-        </w:p>
-        <w:p>
-          <w:pPr>
-            <w:pStyle w:val="TOC3"/>
-            <w:rPr>
-              <w:i w:val="0"/>
-              <w:lang w:val="nl-NL" w:eastAsia="ja-JP"/>
-            </w:rPr>
-          </w:pPr>
-          <w:hyperlink w:anchor="_Toc358646661" w:history="1">
-            <w:r>
-              <w:rPr>
-                <w:rStyle w:val="Hyperlink"/>
-              </w:rPr>
-              <w:t>4.1.1 – Problems with Java’s JNI</w:t>
-            </w:r>
-            <w:r>
-              <w:rPr>
-                <w:webHidden/>
-              </w:rPr>
-              <w:tab/>
-            </w:r>
-            <w:r>
-              <w:rPr>
-                <w:webHidden/>
-              </w:rPr>
-              <w:fldChar w:fldCharType="begin"/>
-            </w:r>
-            <w:r>
-              <w:rPr>
-                <w:webHidden/>
-              </w:rPr>
-              <w:instrText xml:space="preserve"> PAGEREF _Toc358646661 \h </w:instrText>
-            </w:r>
-            <w:r>
-              <w:rPr>
-                <w:webHidden/>
-              </w:rPr>
-            </w:r>
-            <w:r>
-              <w:rPr>
-                <w:webHidden/>
-              </w:rPr>
-              <w:fldChar w:fldCharType="separate"/>
-            </w:r>
-            <w:r>
-              <w:rPr>
-                <w:webHidden/>
-              </w:rPr>
-              <w:t>8</w:t>
-            </w:r>
-            <w:r>
-              <w:rPr>
-                <w:webHidden/>
-              </w:rPr>
-              <w:fldChar w:fldCharType="end"/>
-            </w:r>
-          </w:hyperlink>
-        </w:p>
-        <w:p>
-          <w:pPr>
-            <w:pStyle w:val="TOC3"/>
-            <w:rPr>
-              <w:i w:val="0"/>
-              <w:lang w:val="nl-NL" w:eastAsia="ja-JP"/>
-            </w:rPr>
-          </w:pPr>
-          <w:hyperlink w:anchor="_Toc358646662" w:history="1">
-            <w:r>
-              <w:rPr>
-                <w:rStyle w:val="Hyperlink"/>
-              </w:rPr>
-              <w:t>4.1.2 – Mimicking Java’s reflection engine in C++</w:t>
-            </w:r>
-            <w:r>
-              <w:rPr>
-                <w:webHidden/>
-              </w:rPr>
-              <w:tab/>
-            </w:r>
-            <w:r>
-              <w:rPr>
-                <w:webHidden/>
-              </w:rPr>
-              <w:fldChar w:fldCharType="begin"/>
-            </w:r>
-            <w:r>
-              <w:rPr>
-                <w:webHidden/>
-              </w:rPr>
-              <w:instrText xml:space="preserve"> PAGEREF _Toc358646662 \h </w:instrText>
-            </w:r>
-            <w:r>
-              <w:rPr>
-                <w:webHidden/>
-              </w:rPr>
-            </w:r>
-            <w:r>
-              <w:rPr>
-                <w:webHidden/>
-              </w:rPr>
-              <w:fldChar w:fldCharType="separate"/>
-            </w:r>
-            <w:r>
-              <w:rPr>
-                <w:webHidden/>
-              </w:rPr>
-              <w:t>8</w:t>
-            </w:r>
-            <w:r>
-              <w:rPr>
-                <w:webHidden/>
-              </w:rPr>
-              <w:fldChar w:fldCharType="end"/>
-            </w:r>
-          </w:hyperlink>
-        </w:p>
-        <w:p>
-          <w:pPr>
-            <w:pStyle w:val="TOC3"/>
-            <w:rPr>
-              <w:i w:val="0"/>
-              <w:lang w:val="nl-NL" w:eastAsia="ja-JP"/>
-            </w:rPr>
-          </w:pPr>
-          <w:hyperlink w:anchor="_Toc358646663" w:history="1">
-            <w:r>
-              <w:rPr>
-                <w:rStyle w:val="Hyperlink"/>
-              </w:rPr>
-              <w:t>4.1.3 – Summary of JNI classes in PowerGrid</w:t>
-            </w:r>
-            <w:r>
-              <w:rPr>
-                <w:webHidden/>
-              </w:rPr>
-              <w:tab/>
-            </w:r>
-            <w:r>
-              <w:rPr>
-                <w:webHidden/>
-              </w:rPr>
-              <w:fldChar w:fldCharType="begin"/>
-            </w:r>
-            <w:r>
-              <w:rPr>
-                <w:webHidden/>
-              </w:rPr>
-              <w:instrText xml:space="preserve"> PAGEREF _Toc358646663 \h </w:instrText>
-            </w:r>
-            <w:r>
-              <w:rPr>
-                <w:webHidden/>
-              </w:rPr>
-            </w:r>
-            <w:r>
-              <w:rPr>
-                <w:webHidden/>
-              </w:rPr>
-              <w:fldChar w:fldCharType="separate"/>
-            </w:r>
-            <w:r>
-              <w:rPr>
-                <w:webHidden/>
-              </w:rPr>
-              <w:t>8</w:t>
-            </w:r>
-            <w:r>
-              <w:rPr>
-                <w:webHidden/>
-              </w:rPr>
-              <w:fldChar w:fldCharType="end"/>
-            </w:r>
-          </w:hyperlink>
-        </w:p>
-        <w:p>
-          <w:pPr>
-            <w:pStyle w:val="TOC2"/>
-            <w:rPr>
-              <w:lang w:val="nl-NL" w:eastAsia="ja-JP"/>
-            </w:rPr>
-          </w:pPr>
-          <w:hyperlink w:anchor="_Toc358646664" w:history="1">
-            <w:r>
-              <w:rPr>
-                <w:rStyle w:val="Hyperlink"/>
-              </w:rPr>
-              <w:t>4.2 – The Monitor module</w:t>
-            </w:r>
-            <w:r>
-              <w:rPr>
-                <w:webHidden/>
-              </w:rPr>
-              <w:tab/>
-            </w:r>
-            <w:r>
-              <w:rPr>
-                <w:webHidden/>
-              </w:rPr>
-              <w:fldChar w:fldCharType="begin"/>
-            </w:r>
-            <w:r>
-              <w:rPr>
-                <w:webHidden/>
-              </w:rPr>
-              <w:instrText xml:space="preserve"> PAGEREF _Toc358646664 \h </w:instrText>
-            </w:r>
-            <w:r>
-              <w:rPr>
-                <w:webHidden/>
-              </w:rPr>
-            </w:r>
-            <w:r>
-              <w:rPr>
-                <w:webHidden/>
-              </w:rPr>
-              <w:fldChar w:fldCharType="separate"/>
-            </w:r>
-            <w:r>
-              <w:rPr>
-                <w:webHidden/>
-              </w:rPr>
-              <w:t>9</w:t>
-            </w:r>
-            <w:r>
-              <w:rPr>
-                <w:webHidden/>
-              </w:rPr>
-              <w:fldChar w:fldCharType="end"/>
-            </w:r>
-          </w:hyperlink>
-        </w:p>
-        <w:p>
-          <w:pPr>
-            <w:pStyle w:val="TOC2"/>
-            <w:rPr>
-              <w:lang w:val="nl-NL" w:eastAsia="ja-JP"/>
-            </w:rPr>
-          </w:pPr>
-          <w:hyperlink w:anchor="_Toc358646665" w:history="1">
-            <w:r>
-              <w:rPr>
-                <w:rStyle w:val="Hyperlink"/>
-              </w:rPr>
-              <w:t>4.3 – The Caching module</w:t>
-            </w:r>
-            <w:r>
-              <w:rPr>
-                <w:webHidden/>
-              </w:rPr>
-              <w:tab/>
-            </w:r>
-            <w:r>
-              <w:rPr>
-                <w:webHidden/>
-              </w:rPr>
-              <w:fldChar w:fldCharType="begin"/>
-            </w:r>
-            <w:r>
-              <w:rPr>
-                <w:webHidden/>
-              </w:rPr>
-              <w:instrText xml:space="preserve"> PAGEREF _Toc358646665 \h </w:instrText>
-            </w:r>
-            <w:r>
-              <w:rPr>
-                <w:webHidden/>
-              </w:rPr>
-            </w:r>
-            <w:r>
-              <w:rPr>
-                <w:webHidden/>
-              </w:rPr>
-              <w:fldChar w:fldCharType="separate"/>
-            </w:r>
-            <w:r>
-              <w:rPr>
-                <w:webHidden/>
-              </w:rPr>
-              <w:t>10</w:t>
-            </w:r>
-            <w:r>
-              <w:rPr>
-                <w:webHidden/>
-              </w:rPr>
-              <w:fldChar w:fldCharType="end"/>
-            </w:r>
-          </w:hyperlink>
-        </w:p>
-        <w:p>
-          <w:pPr>
-            <w:pStyle w:val="TOC3"/>
-            <w:rPr>
-              <w:i w:val="0"/>
-              <w:lang w:val="nl-NL" w:eastAsia="ja-JP"/>
-            </w:rPr>
-          </w:pPr>
-          <w:hyperlink w:anchor="_Toc358646666" w:history="1">
-            <w:r>
-              <w:rPr>
-                <w:rStyle w:val="Hyperlink"/>
-              </w:rPr>
-              <w:t>4.3.1 – Objects suited to be cached</w:t>
-            </w:r>
-            <w:r>
-              <w:rPr>
-                <w:webHidden/>
-              </w:rPr>
-              <w:tab/>
-            </w:r>
-            <w:r>
-              <w:rPr>
-                <w:webHidden/>
-              </w:rPr>
-              <w:fldChar w:fldCharType="begin"/>
-            </w:r>
-            <w:r>
-              <w:rPr>
-                <w:webHidden/>
-              </w:rPr>
-              <w:instrText xml:space="preserve"> PAGEREF _Toc358646666 \h </w:instrText>
-            </w:r>
-            <w:r>
-              <w:rPr>
-                <w:webHidden/>
-              </w:rPr>
-            </w:r>
-            <w:r>
-              <w:rPr>
-                <w:webHidden/>
-              </w:rPr>
-              <w:fldChar w:fldCharType="separate"/>
-            </w:r>
-            <w:r>
-              <w:rPr>
-                <w:webHidden/>
-              </w:rPr>
-              <w:t>10</w:t>
-            </w:r>
-            <w:r>
-              <w:rPr>
-                <w:webHidden/>
-              </w:rPr>
-              <w:fldChar w:fldCharType="end"/>
-            </w:r>
-          </w:hyperlink>
-        </w:p>
-        <w:p>
-          <w:pPr>
-            <w:pStyle w:val="TOC3"/>
-            <w:rPr>
-              <w:i w:val="0"/>
-              <w:lang w:val="nl-NL" w:eastAsia="ja-JP"/>
-            </w:rPr>
-          </w:pPr>
-          <w:hyperlink w:anchor="_Toc358646667" w:history="1">
-            <w:r>
-              <w:rPr>
-                <w:rStyle w:val="Hyperlink"/>
-              </w:rPr>
-              <w:t>4.3.2 – Caching method for different object types</w:t>
-            </w:r>
-            <w:r>
-              <w:rPr>
-                <w:webHidden/>
-              </w:rPr>
-              <w:tab/>
-            </w:r>
-            <w:r>
-              <w:rPr>
-                <w:webHidden/>
-              </w:rPr>
-              <w:fldChar w:fldCharType="begin"/>
-            </w:r>
-            <w:r>
-              <w:rPr>
-                <w:webHidden/>
-              </w:rPr>
-              <w:instrText xml:space="preserve"> PAGEREF _Toc358646667 \h </w:instrText>
-            </w:r>
-            <w:r>
-              <w:rPr>
-                <w:webHidden/>
-              </w:rPr>
-            </w:r>
-            <w:r>
-              <w:rPr>
-                <w:webHidden/>
-              </w:rPr>
-              <w:fldChar w:fldCharType="separate"/>
-            </w:r>
-            <w:r>
-              <w:rPr>
-                <w:webHidden/>
-              </w:rPr>
-              <w:t>11</w:t>
-            </w:r>
-            <w:r>
-              <w:rPr>
-                <w:webHidden/>
-              </w:rPr>
-              <w:fldChar w:fldCharType="end"/>
-            </w:r>
-          </w:hyperlink>
-        </w:p>
-        <w:p>
-          <w:pPr>
-            <w:pStyle w:val="TOC3"/>
-            <w:rPr>
-              <w:i w:val="0"/>
-              <w:lang w:val="nl-NL" w:eastAsia="ja-JP"/>
-            </w:rPr>
-          </w:pPr>
-          <w:hyperlink w:anchor="_Toc358646668" w:history="1">
-            <w:r>
-              <w:rPr>
-                <w:rStyle w:val="Hyperlink"/>
-              </w:rPr>
-              <w:t>4.3.3 – Integration of the caching module into PowerGrid</w:t>
-            </w:r>
-            <w:r>
-              <w:rPr>
-                <w:webHidden/>
-              </w:rPr>
-              <w:tab/>
-            </w:r>
-            <w:r>
-              <w:rPr>
-                <w:webHidden/>
-              </w:rPr>
-              <w:fldChar w:fldCharType="begin"/>
-            </w:r>
-            <w:r>
-              <w:rPr>
-                <w:webHidden/>
-              </w:rPr>
-              <w:instrText xml:space="preserve"> PAGEREF _Toc358646668 \h </w:instrText>
-            </w:r>
-            <w:r>
-              <w:rPr>
-                <w:webHidden/>
-              </w:rPr>
-            </w:r>
-            <w:r>
-              <w:rPr>
-                <w:webHidden/>
-              </w:rPr>
-              <w:fldChar w:fldCharType="separate"/>
-            </w:r>
-            <w:r>
-              <w:rPr>
-                <w:webHidden/>
-              </w:rPr>
-              <w:t>11</w:t>
-            </w:r>
-            <w:r>
-              <w:rPr>
-                <w:webHidden/>
-              </w:rPr>
-              <w:fldChar w:fldCharType="end"/>
-            </w:r>
-          </w:hyperlink>
-        </w:p>
-        <w:p>
-          <w:pPr>
-            <w:pStyle w:val="TOC2"/>
-            <w:rPr>
-              <w:lang w:val="nl-NL" w:eastAsia="ja-JP"/>
-            </w:rPr>
-          </w:pPr>
-          <w:hyperlink w:anchor="_Toc358646669" w:history="1">
-            <w:r>
-              <w:rPr>
-                <w:rStyle w:val="Hyperlink"/>
-              </w:rPr>
-              <w:t>4.4 – The GUI module</w:t>
-            </w:r>
-            <w:r>
-              <w:rPr>
-                <w:webHidden/>
-              </w:rPr>
-              <w:tab/>
-            </w:r>
-            <w:r>
-              <w:rPr>
-                <w:webHidden/>
-              </w:rPr>
-              <w:fldChar w:fldCharType="begin"/>
-            </w:r>
-            <w:r>
-              <w:rPr>
-                <w:webHidden/>
-              </w:rPr>
-              <w:instrText xml:space="preserve"> PAGEREF _Toc358646669 \h </w:instrText>
-            </w:r>
-            <w:r>
-              <w:rPr>
-                <w:webHidden/>
-              </w:rPr>
-            </w:r>
-            <w:r>
-              <w:rPr>
-                <w:webHidden/>
-              </w:rPr>
-              <w:fldChar w:fldCharType="separate"/>
-            </w:r>
-            <w:r>
-              <w:rPr>
-                <w:webHidden/>
-              </w:rPr>
-              <w:t>11</w:t>
-            </w:r>
-            <w:r>
-              <w:rPr>
-                <w:webHidden/>
-              </w:rPr>
-              <w:fldChar w:fldCharType="end"/>
-            </w:r>
-          </w:hyperlink>
-        </w:p>
-        <w:p>
-          <w:pPr>
-            <w:pStyle w:val="TOC3"/>
-            <w:rPr>
-              <w:i w:val="0"/>
-              <w:lang w:val="nl-NL" w:eastAsia="ja-JP"/>
-            </w:rPr>
-          </w:pPr>
-          <w:hyperlink w:anchor="_Toc358646670" w:history="1">
-            <w:r>
-              <w:rPr>
-                <w:rStyle w:val="Hyperlink"/>
-              </w:rPr>
-              <w:t>4.4.1 – Requirements for the PowerGrid user interface</w:t>
-            </w:r>
-            <w:r>
-              <w:rPr>
-                <w:webHidden/>
-              </w:rPr>
-              <w:tab/>
-            </w:r>
-            <w:r>
-              <w:rPr>
-                <w:webHidden/>
-              </w:rPr>
-              <w:fldChar w:fldCharType="begin"/>
-            </w:r>
-            <w:r>
-              <w:rPr>
-                <w:webHidden/>
-              </w:rPr>
-              <w:instrText xml:space="preserve"> PAGEREF _Toc358646670 \h </w:instrText>
-            </w:r>
-            <w:r>
-              <w:rPr>
-                <w:webHidden/>
-              </w:rPr>
-            </w:r>
-            <w:r>
-              <w:rPr>
-                <w:webHidden/>
-              </w:rPr>
-              <w:fldChar w:fldCharType="separate"/>
-            </w:r>
-            <w:r>
-              <w:rPr>
-                <w:webHidden/>
-              </w:rPr>
-              <w:t>11</w:t>
-            </w:r>
-            <w:r>
-              <w:rPr>
-                <w:webHidden/>
-              </w:rPr>
-              <w:fldChar w:fldCharType="end"/>
-            </w:r>
-          </w:hyperlink>
-        </w:p>
-        <w:p>
-          <w:pPr>
-            <w:pStyle w:val="TOC3"/>
-            <w:rPr>
-              <w:i w:val="0"/>
-              <w:lang w:val="nl-NL" w:eastAsia="ja-JP"/>
-            </w:rPr>
-          </w:pPr>
-          <w:hyperlink w:anchor="_Toc358646671" w:history="1">
-            <w:r>
-              <w:rPr>
-                <w:rStyle w:val="Hyperlink"/>
-              </w:rPr>
-              <w:t>4.4.2 – Implementation of the GUI requirements</w:t>
-            </w:r>
-            <w:r>
-              <w:rPr>
-                <w:webHidden/>
-              </w:rPr>
-              <w:tab/>
-            </w:r>
-            <w:r>
-              <w:rPr>
-                <w:webHidden/>
-              </w:rPr>
-              <w:fldChar w:fldCharType="begin"/>
-            </w:r>
-            <w:r>
-              <w:rPr>
-                <w:webHidden/>
-              </w:rPr>
-              <w:instrText xml:space="preserve"> PAGEREF _Toc358646671 \h </w:instrText>
-            </w:r>
-            <w:r>
-              <w:rPr>
-                <w:webHidden/>
-              </w:rPr>
-            </w:r>
-            <w:r>
-              <w:rPr>
-                <w:webHidden/>
-              </w:rPr>
-              <w:fldChar w:fldCharType="separate"/>
-            </w:r>
-            <w:r>
-              <w:rPr>
-                <w:webHidden/>
-              </w:rPr>
-              <w:t>12</w:t>
-            </w:r>
-            <w:r>
-              <w:rPr>
-                <w:webHidden/>
-              </w:rPr>
-              <w:fldChar w:fldCharType="end"/>
-            </w:r>
-          </w:hyperlink>
-        </w:p>
-        <w:p>
-          <w:pPr>
-            <w:pStyle w:val="TOC3"/>
-            <w:rPr>
-              <w:i w:val="0"/>
-              <w:lang w:val="nl-NL" w:eastAsia="ja-JP"/>
-            </w:rPr>
-          </w:pPr>
-          <w:hyperlink w:anchor="_Toc358646672" w:history="1">
-            <w:r>
-              <w:rPr>
-                <w:rStyle w:val="Hyperlink"/>
-              </w:rPr>
-              <w:t>4.4.3 – Summary of GUI components in PowerGrid</w:t>
-            </w:r>
-            <w:r>
-              <w:rPr>
-                <w:webHidden/>
-              </w:rPr>
-              <w:tab/>
-            </w:r>
-            <w:r>
-              <w:rPr>
-                <w:webHidden/>
-              </w:rPr>
-              <w:fldChar w:fldCharType="begin"/>
-            </w:r>
-            <w:r>
-              <w:rPr>
-                <w:webHidden/>
-              </w:rPr>
-              <w:instrText xml:space="preserve"> PAGEREF _Toc358646672 \h </w:instrText>
-            </w:r>
-            <w:r>
-              <w:rPr>
-                <w:webHidden/>
-              </w:rPr>
-            </w:r>
-            <w:r>
-              <w:rPr>
-                <w:webHidden/>
-              </w:rPr>
-              <w:fldChar w:fldCharType="separate"/>
-            </w:r>
-            <w:r>
-              <w:rPr>
-                <w:webHidden/>
-              </w:rPr>
-              <w:t>12</w:t>
-            </w:r>
-            <w:r>
-              <w:rPr>
-                <w:webHidden/>
-              </w:rPr>
-              <w:fldChar w:fldCharType="end"/>
-            </w:r>
-          </w:hyperlink>
-        </w:p>
-        <w:p>
-          <w:pPr>
-            <w:pStyle w:val="TOC2"/>
-            <w:rPr>
-              <w:lang w:val="nl-NL" w:eastAsia="ja-JP"/>
-            </w:rPr>
-          </w:pPr>
-          <w:hyperlink w:anchor="_Toc358646673" w:history="1">
-            <w:r>
-              <w:rPr>
-                <w:rStyle w:val="Hyperlink"/>
-              </w:rPr>
-              <w:t>4.5 – The AI module</w:t>
-            </w:r>
-            <w:r>
-              <w:rPr>
-                <w:webHidden/>
-              </w:rPr>
-              <w:tab/>
-            </w:r>
-            <w:r>
-              <w:rPr>
-                <w:webHidden/>
-              </w:rPr>
-              <w:fldChar w:fldCharType="begin"/>
-            </w:r>
-            <w:r>
-              <w:rPr>
-                <w:webHidden/>
-              </w:rPr>
-              <w:instrText xml:space="preserve"> PAGEREF _Toc358646673 \h </w:instrText>
-            </w:r>
-            <w:r>
-              <w:rPr>
-                <w:webHidden/>
-              </w:rPr>
-            </w:r>
-            <w:r>
-              <w:rPr>
-                <w:webHidden/>
-              </w:rPr>
-              <w:fldChar w:fldCharType="separate"/>
-            </w:r>
-            <w:r>
-              <w:rPr>
-                <w:webHidden/>
-              </w:rPr>
-              <w:t>12</w:t>
-            </w:r>
-            <w:r>
-              <w:rPr>
-                <w:webHidden/>
-              </w:rPr>
-              <w:fldChar w:fldCharType="end"/>
-            </w:r>
-          </w:hyperlink>
-        </w:p>
-        <w:p>
-          <w:pPr>
-            <w:pStyle w:val="TOC2"/>
-            <w:rPr>
-              <w:lang w:val="nl-NL" w:eastAsia="ja-JP"/>
-            </w:rPr>
-          </w:pPr>
-          <w:hyperlink w:anchor="_Toc358646674" w:history="1">
-            <w:r>
-              <w:rPr>
-                <w:rStyle w:val="Hyperlink"/>
-              </w:rPr>
-              <w:t>4.6 – The Injection module</w:t>
-            </w:r>
-            <w:r>
-              <w:rPr>
-                <w:webHidden/>
-              </w:rPr>
-              <w:tab/>
-            </w:r>
-            <w:r>
-              <w:rPr>
-                <w:webHidden/>
-              </w:rPr>
-              <w:fldChar w:fldCharType="begin"/>
-            </w:r>
-            <w:r>
-              <w:rPr>
-                <w:webHidden/>
-              </w:rPr>
-              <w:instrText xml:space="preserve"> PAGEREF _Toc358646674 \h </w:instrText>
-            </w:r>
-            <w:r>
-              <w:rPr>
-                <w:webHidden/>
-              </w:rPr>
-            </w:r>
-            <w:r>
-              <w:rPr>
-                <w:webHidden/>
-              </w:rPr>
-              <w:fldChar w:fldCharType="separate"/>
-            </w:r>
-            <w:r>
-              <w:rPr>
-                <w:webHidden/>
-              </w:rPr>
-              <w:t>12</w:t>
-            </w:r>
-            <w:r>
-              <w:rPr>
-                <w:webHidden/>
-              </w:rPr>
-              <w:fldChar w:fldCharType="end"/>
-            </w:r>
-          </w:hyperlink>
-        </w:p>
-        <w:p>
-          <w:pPr>
-            <w:pStyle w:val="TOC2"/>
-            <w:rPr>
-              <w:lang w:val="nl-NL" w:eastAsia="ja-JP"/>
-            </w:rPr>
-          </w:pPr>
-          <w:hyperlink w:anchor="_Toc358646675" w:history="1">
-            <w:r>
-              <w:rPr>
-                <w:rStyle w:val="Hyperlink"/>
-              </w:rPr>
-              <w:t>4.7 – Summary of modules and their relations</w:t>
-            </w:r>
-            <w:r>
-              <w:rPr>
-                <w:webHidden/>
-              </w:rPr>
-              <w:tab/>
-            </w:r>
-            <w:r>
-              <w:rPr>
-                <w:webHidden/>
-              </w:rPr>
-              <w:fldChar w:fldCharType="begin"/>
-            </w:r>
-            <w:r>
-              <w:rPr>
-                <w:webHidden/>
-              </w:rPr>
-              <w:instrText xml:space="preserve"> PAGEREF _Toc358646675 \h </w:instrText>
-            </w:r>
-            <w:r>
-              <w:rPr>
-                <w:webHidden/>
-              </w:rPr>
-            </w:r>
-            <w:r>
-              <w:rPr>
-                <w:webHidden/>
-              </w:rPr>
-              <w:fldChar w:fldCharType="separate"/>
-            </w:r>
-            <w:r>
-              <w:rPr>
-                <w:webHidden/>
-              </w:rPr>
-              <w:t>12</w:t>
             </w:r>
             <w:r>
               <w:rPr>
@@ -1721,13 +917,14 @@
               <w:color w:val="auto"/>
               <w:sz w:val="22"/>
               <w:szCs w:val="22"/>
-              <w:lang w:val="nl-NL" w:eastAsia="ja-JP"/>
+              <w:lang w:val="nl-NL" w:eastAsia="nl-NL"/>
             </w:rPr>
           </w:pPr>
-          <w:hyperlink w:anchor="_Toc358646676" w:history="1">
+          <w:hyperlink w:anchor="_Toc376726408" w:history="1">
             <w:r>
               <w:rPr>
                 <w:rStyle w:val="Hyperlink"/>
+                <w:lang w:val="en-US"/>
               </w:rPr>
               <w:t>Chapter 5 – Legal notes</w:t>
             </w:r>
@@ -1747,7 +944,7 @@
               <w:rPr>
                 <w:webHidden/>
               </w:rPr>
-              <w:instrText xml:space="preserve"> PAGEREF _Toc358646676 \h </w:instrText>
+              <w:instrText xml:space="preserve"> PAGEREF _Toc376726408 \h </w:instrText>
             </w:r>
             <w:r>
               <w:rPr>
@@ -1764,7 +961,7 @@
               <w:rPr>
                 <w:webHidden/>
               </w:rPr>
-              <w:t>13</w:t>
+              <w:t>9</w:t>
             </w:r>
             <w:r>
               <w:rPr>
@@ -1777,11 +974,17 @@
         <w:p>
           <w:pPr>
             <w:spacing w:after="0"/>
+            <w:rPr>
+              <w:noProof w:val="0"/>
+              <w:lang w:val="en-US"/>
+            </w:rPr>
           </w:pPr>
           <w:r>
             <w:rPr>
               <w:b/>
               <w:bCs/>
+              <w:noProof w:val="0"/>
+              <w:lang w:val="en-US"/>
             </w:rPr>
             <w:fldChar w:fldCharType="end"/>
           </w:r>
@@ -1791,321 +994,1383 @@
     <w:p>
       <w:pPr>
         <w:pStyle w:val="Heading1"/>
-      </w:pPr>
-      <w:r>
+        <w:rPr>
+          <w:noProof w:val="0"/>
+          <w:lang w:val="en-US"/>
+        </w:rPr>
+      </w:pPr>
+      <w:r>
+        <w:rPr>
+          <w:noProof w:val="0"/>
+          <w:lang w:val="en-US"/>
+        </w:rPr>
         <w:br w:type="page"/>
       </w:r>
+      <w:bookmarkStart w:id="1" w:name="_GoBack"/>
+      <w:bookmarkEnd w:id="1"/>
     </w:p>
     <w:p>
       <w:pPr>
         <w:pStyle w:val="Heading1"/>
-      </w:pPr>
-      <w:bookmarkStart w:id="1" w:name="_Toc358646651"/>
-      <w:r>
+        <w:rPr>
+          <w:noProof w:val="0"/>
+          <w:lang w:val="en-US"/>
+        </w:rPr>
+      </w:pPr>
+      <w:bookmarkStart w:id="2" w:name="_Toc376726398"/>
+      <w:r>
+        <w:rPr>
+          <w:noProof w:val="0"/>
+          <w:lang w:val="en-US"/>
+        </w:rPr>
         <w:lastRenderedPageBreak/>
         <w:t xml:space="preserve">Chapter 1 – </w:t>
       </w:r>
       <w:r>
+        <w:rPr>
+          <w:noProof w:val="0"/>
+          <w:lang w:val="en-US"/>
+        </w:rPr>
         <w:t>Introduction</w:t>
       </w:r>
-      <w:bookmarkEnd w:id="1"/>
-    </w:p>
-    <w:p>
-      <w:r>
+      <w:bookmarkEnd w:id="2"/>
+    </w:p>
+    <w:p>
+      <w:pPr>
+        <w:rPr>
+          <w:noProof w:val="0"/>
+          <w:lang w:val="en-US"/>
+        </w:rPr>
+      </w:pPr>
+      <w:r>
+        <w:rPr>
+          <w:noProof w:val="0"/>
+          <w:lang w:val="en-US"/>
+        </w:rPr>
         <w:t xml:space="preserve">Many bot clients already exist for the MMORPG Runescape. </w:t>
       </w:r>
       <w:r>
+        <w:rPr>
+          <w:noProof w:val="0"/>
+          <w:lang w:val="en-US"/>
+        </w:rPr>
         <w:t>However, since the introduction of Runescape 3, most of these bot clients have been rendered useless, as using these bot clients may cause the player to be banned. As such, only few bot clients are able to provide the functionality that is desired from a bot client without the implied risk of being banned.</w:t>
       </w:r>
     </w:p>
     <w:p>
-      <w:r>
+      <w:pPr>
+        <w:rPr>
+          <w:noProof w:val="0"/>
+          <w:lang w:val="en-US"/>
+        </w:rPr>
+      </w:pPr>
+      <w:r>
+        <w:rPr>
+          <w:noProof w:val="0"/>
+          <w:lang w:val="en-US"/>
+        </w:rPr>
         <w:t xml:space="preserve">The above problems, together with observations of the points where other bot clients failed on, calls for a new approach to Runescape bot development. This project aims to fill the gap left behind by the other bot clients after the Runescape 3 update, and to provide the functionality requested by its users more than other bot clients did before. This project aims to do so by making the client completely open-source. Also, to prevent direct manipulation of the Runescape client, this new bot client will not perform any byte code injection on the running Runescape client. Instead, the core of the bot client is written in C++, an object-oriented language which is somewhat similar to Java. Because of this, most of the bot client’s botting functionality will happen completely separate from the Java Virtual Machine, and as such also invisible from the Runescape client. </w:t>
       </w:r>
     </w:p>
     <w:p>
-      <w:r>
+      <w:pPr>
+        <w:rPr>
+          <w:noProof w:val="0"/>
+          <w:lang w:val="en-US"/>
+        </w:rPr>
+      </w:pPr>
+      <w:r>
+        <w:rPr>
+          <w:noProof w:val="0"/>
+          <w:lang w:val="en-US"/>
+        </w:rPr>
         <w:t>Putting all the above together, we present</w:t>
       </w:r>
       <w:r>
+        <w:rPr>
+          <w:noProof w:val="0"/>
+          <w:lang w:val="en-US"/>
+        </w:rPr>
         <w:t xml:space="preserve"> you PowerGrid. A revolutionary, open-source </w:t>
       </w:r>
       <w:r>
-        <w:t xml:space="preserve">bot client that intends to make life easier for everyone by providing functionality that automatically classifies and stores the data from the runescape world in native (C++) objects. Because of this caching behavior, it suddenly becomes possible to plan routes across the entire world, or find the nearest object matching certain criteria even if such an object is far away. </w:t>
-      </w:r>
-    </w:p>
-    <w:p>
-      <w:r>
+        <w:rPr>
+          <w:noProof w:val="0"/>
+          <w:lang w:val="en-US"/>
+        </w:rPr>
+        <w:t xml:space="preserve">bot client that intends to make life easier for everyone by providing functionality that automatically </w:t>
+      </w:r>
+      <w:r>
+        <w:rPr>
+          <w:noProof w:val="0"/>
+          <w:lang w:val="en-US"/>
+        </w:rPr>
+        <w:t>reads the data from the Runescape client and presents it as native C++ objects. Because of this, the bot can provide the same functionality as traditional injection bots, but without modifying the game data.</w:t>
+      </w:r>
+    </w:p>
+    <w:p>
+      <w:pPr>
+        <w:rPr>
+          <w:noProof w:val="0"/>
+          <w:lang w:val="en-US"/>
+        </w:rPr>
+      </w:pPr>
+      <w:r>
+        <w:rPr>
+          <w:noProof w:val="0"/>
+          <w:lang w:val="en-US"/>
+        </w:rPr>
         <w:t>The final goal of PowerGrid is to provide users with a tool that can play Runescape completely by itself, automatically deciding on the tasks to perform based on changes in the environment. PowerGrid will even be able to perform abstract tasks like leveling a c</w:t>
       </w:r>
       <w:r>
+        <w:rPr>
+          <w:noProof w:val="0"/>
+          <w:lang w:val="en-US"/>
+        </w:rPr>
         <w:t>ertain skill to a certain level, or get to a certain destination</w:t>
       </w:r>
       <w:r>
+        <w:rPr>
+          <w:noProof w:val="0"/>
+          <w:lang w:val="en-US"/>
+        </w:rPr>
         <w:t>. PowerGrid should then automatically decide on the concrete tasks (what methods to use</w:t>
       </w:r>
       <w:r>
+        <w:rPr>
+          <w:noProof w:val="0"/>
+          <w:lang w:val="en-US"/>
+        </w:rPr>
         <w:t xml:space="preserve"> for quick travel</w:t>
       </w:r>
       <w:r>
-        <w:t xml:space="preserve">, or what method to use to train the requested skill) by effiency. </w:t>
+        <w:rPr>
+          <w:noProof w:val="0"/>
+          <w:lang w:val="en-US"/>
+        </w:rPr>
+        <w:t>ling</w:t>
+      </w:r>
+      <w:r>
+        <w:rPr>
+          <w:noProof w:val="0"/>
+          <w:lang w:val="en-US"/>
+        </w:rPr>
+        <w:t>, or what method to use to train the requested skill)</w:t>
+      </w:r>
+      <w:r>
+        <w:rPr>
+          <w:noProof w:val="0"/>
+          <w:lang w:val="en-US"/>
+        </w:rPr>
+        <w:t>, based on</w:t>
+      </w:r>
+      <w:r>
+        <w:rPr>
+          <w:noProof w:val="0"/>
+          <w:lang w:val="en-US"/>
+        </w:rPr>
+        <w:t xml:space="preserve"> </w:t>
+      </w:r>
+      <w:r>
+        <w:rPr>
+          <w:noProof w:val="0"/>
+          <w:lang w:val="en-US"/>
+        </w:rPr>
+        <w:t xml:space="preserve">the </w:t>
+      </w:r>
+      <w:r>
+        <w:rPr>
+          <w:noProof w:val="0"/>
+          <w:lang w:val="en-US"/>
+        </w:rPr>
+        <w:t>efficie</w:t>
+      </w:r>
+      <w:r>
+        <w:rPr>
+          <w:noProof w:val="0"/>
+          <w:lang w:val="en-US"/>
+        </w:rPr>
+        <w:t>ncy</w:t>
+      </w:r>
+      <w:r>
+        <w:rPr>
+          <w:noProof w:val="0"/>
+          <w:lang w:val="en-US"/>
+        </w:rPr>
+        <w:t xml:space="preserve"> of each task</w:t>
+      </w:r>
+      <w:r>
+        <w:rPr>
+          <w:noProof w:val="0"/>
+          <w:lang w:val="en-US"/>
+        </w:rPr>
+        <w:t xml:space="preserve">. </w:t>
       </w:r>
     </w:p>
     <w:p>
       <w:pPr>
         <w:pStyle w:val="Heading1"/>
-      </w:pPr>
-      <w:bookmarkStart w:id="2" w:name="_Toc358646652"/>
-      <w:r>
+        <w:rPr>
+          <w:noProof w:val="0"/>
+          <w:lang w:val="en-US"/>
+        </w:rPr>
+      </w:pPr>
+      <w:r>
+        <w:rPr>
+          <w:noProof w:val="0"/>
+          <w:lang w:val="en-US"/>
+        </w:rPr>
         <w:br w:type="page"/>
       </w:r>
     </w:p>
     <w:p>
       <w:pPr>
         <w:pStyle w:val="Heading1"/>
-      </w:pPr>
-      <w:r>
+        <w:rPr>
+          <w:noProof w:val="0"/>
+          <w:lang w:val="en-US"/>
+        </w:rPr>
+      </w:pPr>
+      <w:bookmarkStart w:id="3" w:name="_Toc376726399"/>
+      <w:r>
+        <w:rPr>
+          <w:noProof w:val="0"/>
+          <w:lang w:val="en-US"/>
+        </w:rPr>
         <w:lastRenderedPageBreak/>
         <w:t>Chapter 2 – Overview of PowerGrid</w:t>
       </w:r>
-      <w:bookmarkEnd w:id="2"/>
+      <w:bookmarkEnd w:id="3"/>
     </w:p>
     <w:p>
       <w:pPr>
         <w:pStyle w:val="Heading2"/>
-      </w:pPr>
-      <w:bookmarkStart w:id="3" w:name="_Toc358646653"/>
-      <w:r>
+        <w:rPr>
+          <w:noProof w:val="0"/>
+          <w:lang w:val="en-US"/>
+        </w:rPr>
+      </w:pPr>
+      <w:bookmarkStart w:id="4" w:name="_Toc376726400"/>
+      <w:r>
+        <w:rPr>
+          <w:noProof w:val="0"/>
+          <w:lang w:val="en-US"/>
+        </w:rPr>
         <w:t xml:space="preserve">2.1 – </w:t>
       </w:r>
-      <w:bookmarkEnd w:id="3"/>
-      <w:r>
+      <w:r>
+        <w:rPr>
+          <w:noProof w:val="0"/>
+          <w:lang w:val="en-US"/>
+        </w:rPr>
         <w:t>Communication with the Runescape client</w:t>
       </w:r>
-    </w:p>
-    <w:p>
-      <w:r>
+      <w:bookmarkEnd w:id="4"/>
+    </w:p>
+    <w:p>
+      <w:pPr>
+        <w:rPr>
+          <w:noProof w:val="0"/>
+          <w:lang w:val="en-US"/>
+        </w:rPr>
+      </w:pPr>
+      <w:r>
+        <w:rPr>
+          <w:noProof w:val="0"/>
+          <w:lang w:val="en-US"/>
+        </w:rPr>
         <w:t>The main component of any Runescape bot client is getting the information from the Runescape client, and sending actions back to the client. To achieve this between the C++ bot and the Java client, it is required to use an intermediate system provided by the Java Virtual Machine called JNI (Java Native Interface).  A drawback of the JNI is, that it is a quite basic system, not at all suitable for the intensive and complex operations that a bot client requires. Therefore, PowerGrid uses a library that extends JNI and provides a more natural way to communicate with the Java Virtual Machine.</w:t>
       </w:r>
       <w:r>
+        <w:rPr>
+          <w:noProof w:val="0"/>
+          <w:lang w:val="en-US"/>
+        </w:rPr>
         <w:t xml:space="preserve"> This library is called JACE, and it provides a way to communicate with Java classes and objects as if they were C++ classes and objects, making </w:t>
       </w:r>
+      <w:r>
+        <w:rPr>
+          <w:noProof w:val="0"/>
+          <w:lang w:val="en-US"/>
+        </w:rPr>
+        <w:t>it easier to bridge the gap between the two languages.</w:t>
+      </w:r>
     </w:p>
     <w:p>
       <w:pPr>
         <w:pStyle w:val="Heading2"/>
-      </w:pPr>
-      <w:bookmarkStart w:id="4" w:name="_Toc358646654"/>
-      <w:r>
+        <w:rPr>
+          <w:noProof w:val="0"/>
+          <w:lang w:val="en-US"/>
+        </w:rPr>
+      </w:pPr>
+      <w:bookmarkStart w:id="5" w:name="_Toc376726401"/>
+      <w:r>
+        <w:rPr>
+          <w:noProof w:val="0"/>
+          <w:lang w:val="en-US"/>
+        </w:rPr>
         <w:t xml:space="preserve">2.2 – </w:t>
       </w:r>
-      <w:bookmarkEnd w:id="4"/>
-      <w:r>
+      <w:r>
+        <w:rPr>
+          <w:noProof w:val="0"/>
+          <w:lang w:val="en-US"/>
+        </w:rPr>
         <w:t>Cross-platform Graphical User Interfaces</w:t>
       </w:r>
-    </w:p>
-    <w:p>
-      <w:r>
-        <w:t xml:space="preserve">PowerGrid is written in C++, and as such, it is platform-dependant. To make it easier to use PowerGrid on multiple platforms, such as Windows, </w:t>
-      </w:r>
-      <w:r>
-        <w:t>Mac OS, and Linux, PowerGrid makes use of a sophisticated library that aims to remove all platform differences, allowing the same code to work on almost all popular platforms. This library (called Qt) also features ways to dynamically load plugins, something PowerGrid will use to load additional features.</w:t>
+      <w:bookmarkEnd w:id="5"/>
+    </w:p>
+    <w:p>
+      <w:pPr>
+        <w:rPr>
+          <w:noProof w:val="0"/>
+          <w:lang w:val="en-US"/>
+        </w:rPr>
+      </w:pPr>
+      <w:r>
+        <w:rPr>
+          <w:noProof w:val="0"/>
+          <w:lang w:val="en-US"/>
+        </w:rPr>
+        <w:t>PowerGrid is written in C++, and as such, it is platform-</w:t>
+      </w:r>
+      <w:r>
+        <w:rPr>
+          <w:noProof w:val="0"/>
+          <w:lang w:val="en-US"/>
+        </w:rPr>
+        <w:t>dependent</w:t>
+      </w:r>
+      <w:r>
+        <w:rPr>
+          <w:noProof w:val="0"/>
+          <w:lang w:val="en-US"/>
+        </w:rPr>
+        <w:t xml:space="preserve">. To make it easier to use PowerGrid on multiple platforms, such as Windows, </w:t>
+      </w:r>
+      <w:r>
+        <w:rPr>
+          <w:noProof w:val="0"/>
+          <w:lang w:val="en-US"/>
+        </w:rPr>
+        <w:t xml:space="preserve">Mac OS, and Linux, PowerGrid makes use of a sophisticated library that aims to remove all platform differences, allowing the same code to work on almost all popular platforms. This library (called Qt) also features ways to dynamically load plugins, something </w:t>
+      </w:r>
+      <w:r>
+        <w:rPr>
+          <w:noProof w:val="0"/>
+          <w:lang w:val="en-US"/>
+        </w:rPr>
+        <w:t>which will extend</w:t>
+      </w:r>
+      <w:r>
+        <w:rPr>
+          <w:noProof w:val="0"/>
+          <w:lang w:val="en-US"/>
+        </w:rPr>
+        <w:t xml:space="preserve"> </w:t>
+      </w:r>
+      <w:r>
+        <w:rPr>
+          <w:noProof w:val="0"/>
+          <w:lang w:val="en-US"/>
+        </w:rPr>
+        <w:t xml:space="preserve">PowerGrid </w:t>
+      </w:r>
+      <w:r>
+        <w:rPr>
+          <w:noProof w:val="0"/>
+          <w:lang w:val="en-US"/>
+        </w:rPr>
+        <w:t xml:space="preserve">with </w:t>
+      </w:r>
+      <w:r>
+        <w:rPr>
+          <w:noProof w:val="0"/>
+          <w:lang w:val="en-US"/>
+        </w:rPr>
+        <w:t xml:space="preserve">additional </w:t>
+      </w:r>
+      <w:r>
+        <w:rPr>
+          <w:noProof w:val="0"/>
+          <w:lang w:val="en-US"/>
+        </w:rPr>
+        <w:t>features and functionality</w:t>
+      </w:r>
+      <w:r>
+        <w:rPr>
+          <w:noProof w:val="0"/>
+          <w:lang w:val="en-US"/>
+        </w:rPr>
+        <w:t>.</w:t>
       </w:r>
     </w:p>
     <w:p>
       <w:pPr>
         <w:pStyle w:val="Heading2"/>
-      </w:pPr>
-      <w:r>
+        <w:rPr>
+          <w:noProof w:val="0"/>
+          <w:lang w:val="en-US"/>
+        </w:rPr>
+      </w:pPr>
+      <w:bookmarkStart w:id="6" w:name="_Toc376726402"/>
+      <w:r>
+        <w:rPr>
+          <w:noProof w:val="0"/>
+          <w:lang w:val="en-US"/>
+        </w:rPr>
         <w:t xml:space="preserve">2.3 – High-level </w:t>
       </w:r>
       <w:r>
+        <w:rPr>
+          <w:noProof w:val="0"/>
+          <w:lang w:val="en-US"/>
+        </w:rPr>
         <w:t>task descriptions in favor of direct control</w:t>
       </w:r>
-    </w:p>
-    <w:p>
-      <w:r>
+      <w:bookmarkEnd w:id="6"/>
+    </w:p>
+    <w:p>
+      <w:pPr>
+        <w:rPr>
+          <w:noProof w:val="0"/>
+          <w:lang w:val="en-US"/>
+        </w:rPr>
+      </w:pPr>
+      <w:r>
+        <w:rPr>
+          <w:noProof w:val="0"/>
+          <w:lang w:val="en-US"/>
+        </w:rPr>
         <w:t xml:space="preserve">PowerGrid is meant to be used with high level tasks, so for example “train mining skill to level 99”, instead of “mine this much of this type of ore at that place”. PowerGrid is then meant to automatically decide the best location and ore type between the options it knows about. This supposedly </w:t>
       </w:r>
       <w:r>
+        <w:rPr>
+          <w:noProof w:val="0"/>
+          <w:lang w:val="en-US"/>
+        </w:rPr>
         <w:t>results in a more natural playing style</w:t>
       </w:r>
       <w:r>
+        <w:rPr>
+          <w:noProof w:val="0"/>
+          <w:lang w:val="en-US"/>
+        </w:rPr>
         <w:t>, since PowerGrid can decide to change strategies midway and go to a different mining spot</w:t>
       </w:r>
       <w:r>
+        <w:rPr>
+          <w:noProof w:val="0"/>
+          <w:lang w:val="en-US"/>
+        </w:rPr>
         <w:t xml:space="preserve"> if that turns out better (for example, when the initial mining spot is very crowded)</w:t>
       </w:r>
       <w:r>
+        <w:rPr>
+          <w:noProof w:val="0"/>
+          <w:lang w:val="en-US"/>
+        </w:rPr>
         <w:t xml:space="preserve">. By </w:t>
       </w:r>
       <w:r>
+        <w:rPr>
+          <w:noProof w:val="0"/>
+          <w:lang w:val="en-US"/>
+        </w:rPr>
         <w:t xml:space="preserve">giving high-level tasks to PowerGrid, it may be possible to use strategies that players would normally not </w:t>
       </w:r>
       <w:r>
+        <w:rPr>
+          <w:noProof w:val="0"/>
+          <w:lang w:val="en-US"/>
+        </w:rPr>
         <w:t>t</w:t>
       </w:r>
-      <w:bookmarkStart w:id="5" w:name="_GoBack"/>
-      <w:bookmarkEnd w:id="5"/>
-      <w:r>
-        <w:t xml:space="preserve">hink of, but are more efficient then conventional strategies. </w:t>
-      </w:r>
-      <w:r>
+      <w:r>
+        <w:rPr>
+          <w:noProof w:val="0"/>
+          <w:lang w:val="en-US"/>
+        </w:rPr>
+        <w:t xml:space="preserve">hink of, but are more efficient </w:t>
+      </w:r>
+      <w:r>
+        <w:rPr>
+          <w:noProof w:val="0"/>
+          <w:lang w:val="en-US"/>
+        </w:rPr>
+        <w:t>than</w:t>
+      </w:r>
+      <w:r>
+        <w:rPr>
+          <w:noProof w:val="0"/>
+          <w:lang w:val="en-US"/>
+        </w:rPr>
+        <w:t xml:space="preserve"> conventional strategies</w:t>
+      </w:r>
+      <w:r>
+        <w:rPr>
+          <w:noProof w:val="0"/>
+          <w:lang w:val="en-US"/>
+        </w:rPr>
+        <w:t>, while still remaining more player-like due to this strategy-switching behavior</w:t>
+      </w:r>
+      <w:r>
+        <w:rPr>
+          <w:noProof w:val="0"/>
+          <w:lang w:val="en-US"/>
+        </w:rPr>
+        <w:t xml:space="preserve">. </w:t>
+      </w:r>
+      <w:r>
+        <w:rPr>
+          <w:noProof w:val="0"/>
+          <w:lang w:val="en-US"/>
+        </w:rPr>
         <w:br w:type="page"/>
       </w:r>
     </w:p>
     <w:p>
       <w:pPr>
         <w:pStyle w:val="Heading1"/>
-      </w:pPr>
-      <w:bookmarkStart w:id="6" w:name="_Toc358646655"/>
-      <w:r>
+        <w:rPr>
+          <w:noProof w:val="0"/>
+          <w:lang w:val="en-US"/>
+        </w:rPr>
+      </w:pPr>
+      <w:bookmarkStart w:id="7" w:name="_Toc376726403"/>
+      <w:r>
+        <w:rPr>
+          <w:noProof w:val="0"/>
+          <w:lang w:val="en-US"/>
+        </w:rPr>
         <w:lastRenderedPageBreak/>
         <w:t>Chapter 3</w:t>
       </w:r>
       <w:r>
+        <w:rPr>
+          <w:noProof w:val="0"/>
+          <w:lang w:val="en-US"/>
+        </w:rPr>
         <w:t xml:space="preserve"> – Structural </w:t>
       </w:r>
       <w:r>
+        <w:rPr>
+          <w:noProof w:val="0"/>
+          <w:lang w:val="en-US"/>
+        </w:rPr>
         <w:t>overview</w:t>
       </w:r>
-      <w:bookmarkEnd w:id="6"/>
+      <w:bookmarkEnd w:id="7"/>
     </w:p>
     <w:p>
       <w:pPr>
         <w:pStyle w:val="Heading2"/>
-      </w:pPr>
-      <w:bookmarkStart w:id="7" w:name="_Toc358646656"/>
-      <w:r>
+        <w:rPr>
+          <w:noProof w:val="0"/>
+          <w:lang w:val="en-US"/>
+        </w:rPr>
+      </w:pPr>
+      <w:bookmarkStart w:id="8" w:name="_Toc376726404"/>
+      <w:r>
+        <w:rPr>
+          <w:noProof w:val="0"/>
+          <w:lang w:val="en-US"/>
+        </w:rPr>
         <w:t>3</w:t>
       </w:r>
       <w:r>
+        <w:rPr>
+          <w:noProof w:val="0"/>
+          <w:lang w:val="en-US"/>
+        </w:rPr>
         <w:t>.1 – Structural diagram of PowerGrid</w:t>
       </w:r>
-      <w:bookmarkEnd w:id="7"/>
+      <w:bookmarkEnd w:id="8"/>
+    </w:p>
+    <w:p>
+      <w:pPr>
+        <w:rPr>
+          <w:noProof w:val="0"/>
+          <w:lang w:val="en-US"/>
+        </w:rPr>
+      </w:pPr>
+      <w:r>
+        <w:rPr>
+          <w:noProof w:val="0"/>
+          <w:lang w:val="en-US"/>
+        </w:rPr>
+        <w:t>PowerGrid</w:t>
+      </w:r>
+      <w:r>
+        <w:rPr>
+          <w:noProof w:val="0"/>
+          <w:lang w:val="en-US"/>
+        </w:rPr>
+        <w:t xml:space="preserve"> consists of many small parts, but these can be grouped together in only a few large parts with distinct roles. The diagram below </w:t>
+      </w:r>
+      <w:r>
+        <w:rPr>
+          <w:noProof w:val="0"/>
+          <w:lang w:val="en-US"/>
+        </w:rPr>
+        <w:t>shows the way information is sent between the Runescape client and PowerGrid.</w:t>
+      </w:r>
+    </w:p>
+    <w:p>
+      <w:pPr>
+        <w:keepNext/>
+        <w:rPr>
+          <w:noProof w:val="0"/>
+          <w:lang w:val="en-US"/>
+        </w:rPr>
+      </w:pPr>
+      <w:r>
+        <w:rPr>
+          <w:noProof w:val="0"/>
+          <w:lang w:val="en-US"/>
+        </w:rPr>
+        <w:object w:dxaOrig="9033" w:dyaOrig="12118" w14:anchorId="7326BD73">
+          <v:shapetype id="_x0000_t75" coordsize="21600,21600" o:spt="75" o:preferrelative="t" path="m@4@5l@4@11@9@11@9@5xe" filled="f" stroked="f">
+            <v:stroke joinstyle="miter"/>
+            <v:formulas>
+              <v:f eqn="if lineDrawn pixelLineWidth 0"/>
+              <v:f eqn="sum @0 1 0"/>
+              <v:f eqn="sum 0 0 @1"/>
+              <v:f eqn="prod @2 1 2"/>
+              <v:f eqn="prod @3 21600 pixelWidth"/>
+              <v:f eqn="prod @3 21600 pixelHeight"/>
+              <v:f eqn="sum @0 0 1"/>
+              <v:f eqn="prod @6 1 2"/>
+              <v:f eqn="prod @7 21600 pixelWidth"/>
+              <v:f eqn="sum @8 21600 0"/>
+              <v:f eqn="prod @7 21600 pixelHeight"/>
+              <v:f eqn="sum @10 21600 0"/>
+            </v:formulas>
+            <v:path o:extrusionok="f" gradientshapeok="t" o:connecttype="rect"/>
+            <o:lock v:ext="edit" aspectratio="t"/>
+          </v:shapetype>
+          <v:shape id="_x0000_i1025" type="#_x0000_t75" style="width:401.25pt;height:538.5pt" o:ole="">
+            <v:imagedata r:id="rId10" o:title=""/>
+          </v:shape>
+          <o:OLEObject Type="Embed" ProgID="Visio.Drawing.11" ShapeID="_x0000_i1025" DrawAspect="Content" ObjectID="_1450468237" r:id="rId11"/>
+        </w:object>
+      </w:r>
+    </w:p>
+    <w:p>
+      <w:pPr>
+        <w:pStyle w:val="Caption"/>
+        <w:rPr>
+          <w:noProof w:val="0"/>
+          <w:lang w:val="en-US"/>
+        </w:rPr>
+      </w:pPr>
+      <w:r>
+        <w:rPr>
+          <w:noProof w:val="0"/>
+          <w:lang w:val="en-US"/>
+        </w:rPr>
+        <w:t xml:space="preserve">Figure </w:t>
+      </w:r>
+      <w:r>
+        <w:rPr>
+          <w:noProof w:val="0"/>
+          <w:lang w:val="en-US"/>
+        </w:rPr>
+        <w:fldChar w:fldCharType="begin"/>
+      </w:r>
+      <w:r>
+        <w:rPr>
+          <w:noProof w:val="0"/>
+          <w:lang w:val="en-US"/>
+        </w:rPr>
+        <w:instrText xml:space="preserve"> SEQ Figure \* ARABIC </w:instrText>
+      </w:r>
+      <w:r>
+        <w:rPr>
+          <w:noProof w:val="0"/>
+          <w:lang w:val="en-US"/>
+        </w:rPr>
+        <w:fldChar w:fldCharType="separate"/>
+      </w:r>
+      <w:r>
+        <w:rPr>
+          <w:noProof w:val="0"/>
+          <w:lang w:val="en-US"/>
+        </w:rPr>
+        <w:t>1</w:t>
+      </w:r>
+      <w:r>
+        <w:rPr>
+          <w:noProof w:val="0"/>
+          <w:lang w:val="en-US"/>
+        </w:rPr>
+        <w:fldChar w:fldCharType="end"/>
+      </w:r>
+      <w:r>
+        <w:rPr>
+          <w:noProof w:val="0"/>
+          <w:lang w:val="en-US"/>
+        </w:rPr>
+        <w:t xml:space="preserve"> - Structural Diagram of PowerGrid</w:t>
+      </w:r>
     </w:p>
     <w:p>
       <w:pPr>
         <w:pStyle w:val="Heading2"/>
-      </w:pPr>
-      <w:bookmarkStart w:id="8" w:name="_Toc358646657"/>
-      <w:r>
+        <w:rPr>
+          <w:noProof w:val="0"/>
+          <w:lang w:val="en-US"/>
+        </w:rPr>
+      </w:pPr>
+      <w:bookmarkStart w:id="9" w:name="_Toc376726405"/>
+      <w:r>
+        <w:rPr>
+          <w:noProof w:val="0"/>
+          <w:lang w:val="en-US"/>
+        </w:rPr>
+        <w:lastRenderedPageBreak/>
         <w:t>3</w:t>
       </w:r>
       <w:r>
+        <w:rPr>
+          <w:noProof w:val="0"/>
+          <w:lang w:val="en-US"/>
+        </w:rPr>
         <w:t>.2 – Summary of each of the modules in PowerGrid</w:t>
       </w:r>
-      <w:bookmarkEnd w:id="8"/>
+      <w:bookmarkEnd w:id="9"/>
+    </w:p>
+    <w:p>
+      <w:pPr>
+        <w:rPr>
+          <w:noProof w:val="0"/>
+          <w:lang w:val="en-US"/>
+        </w:rPr>
+      </w:pPr>
+      <w:r>
+        <w:rPr>
+          <w:noProof w:val="0"/>
+          <w:lang w:val="en-US"/>
+        </w:rPr>
+        <w:t xml:space="preserve">As seen in the diagram in chapter 3.1, PowerGrid </w:t>
+      </w:r>
+      <w:r>
+        <w:rPr>
+          <w:noProof w:val="0"/>
+          <w:lang w:val="en-US"/>
+        </w:rPr>
+        <w:t>consists</w:t>
+      </w:r>
+      <w:r>
+        <w:rPr>
+          <w:noProof w:val="0"/>
+          <w:lang w:val="en-US"/>
+        </w:rPr>
+        <w:t xml:space="preserve"> of a few large modules. In this chapter, a summary of the tasks of each of these modules is given.</w:t>
+      </w:r>
+    </w:p>
+    <w:p>
+      <w:pPr>
+        <w:pStyle w:val="Paragraphheader"/>
+        <w:rPr>
+          <w:noProof w:val="0"/>
+          <w:lang w:val="en-US"/>
+        </w:rPr>
+      </w:pPr>
+      <w:r>
+        <w:rPr>
+          <w:noProof w:val="0"/>
+          <w:lang w:val="en-US"/>
+        </w:rPr>
+        <w:t>RS Client</w:t>
+      </w:r>
+    </w:p>
+    <w:p>
+      <w:pPr>
+        <w:rPr>
+          <w:noProof w:val="0"/>
+          <w:lang w:val="en-US"/>
+        </w:rPr>
+      </w:pPr>
+      <w:r>
+        <w:rPr>
+          <w:noProof w:val="0"/>
+          <w:lang w:val="en-US"/>
+        </w:rPr>
+        <w:t>The Runescape client, running in the Java Virtual Machine. It connects to the Runescape servers to allow player to play the game online. PowerGrid can read dat</w:t>
+      </w:r>
+      <w:r>
+        <w:rPr>
+          <w:noProof w:val="0"/>
+          <w:lang w:val="en-US"/>
+        </w:rPr>
+        <w:t>a</w:t>
+      </w:r>
+      <w:r>
+        <w:rPr>
+          <w:noProof w:val="0"/>
+          <w:lang w:val="en-US"/>
+        </w:rPr>
+        <w:t xml:space="preserve"> from the Runescape client which it uses to decide its actions.</w:t>
+      </w:r>
+    </w:p>
+    <w:p>
+      <w:pPr>
+        <w:pStyle w:val="Paragraphheader"/>
+        <w:rPr>
+          <w:noProof w:val="0"/>
+          <w:lang w:val="en-US"/>
+        </w:rPr>
+      </w:pPr>
+      <w:r>
+        <w:rPr>
+          <w:noProof w:val="0"/>
+          <w:lang w:val="en-US"/>
+        </w:rPr>
+        <w:t>AWT</w:t>
+      </w:r>
+    </w:p>
+    <w:p>
+      <w:pPr>
+        <w:rPr>
+          <w:noProof w:val="0"/>
+          <w:lang w:val="en-US"/>
+        </w:rPr>
+      </w:pPr>
+      <w:r>
+        <w:rPr>
+          <w:noProof w:val="0"/>
+          <w:lang w:val="en-US"/>
+        </w:rPr>
+        <w:t>AWT stands for Advanced Windowing Toolkit. This component is part of Java itself and contains the required code to process input and to display output to the screen. Runescape uses AWT to draw the world, and PowerGrid uses AWT to simulate user input.</w:t>
+      </w:r>
+    </w:p>
+    <w:p>
+      <w:pPr>
+        <w:pStyle w:val="Paragraphheader"/>
+        <w:rPr>
+          <w:noProof w:val="0"/>
+          <w:lang w:val="en-US"/>
+        </w:rPr>
+      </w:pPr>
+      <w:r>
+        <w:rPr>
+          <w:noProof w:val="0"/>
+          <w:lang w:val="en-US"/>
+        </w:rPr>
+        <w:t>PG Loader</w:t>
+      </w:r>
+    </w:p>
+    <w:p>
+      <w:pPr>
+        <w:rPr>
+          <w:noProof w:val="0"/>
+          <w:lang w:val="en-US"/>
+        </w:rPr>
+      </w:pPr>
+      <w:r>
+        <w:rPr>
+          <w:noProof w:val="0"/>
+          <w:lang w:val="en-US"/>
+        </w:rPr>
+        <w:t>The PowerGrid client loader, which loads and starts the Runescape client. It is built with the focus on performance. As such, it is able to start the client faster than almost any other client, including the official Runescape Launcher. It also plays a part in the communication between Java and C++.</w:t>
+      </w:r>
+    </w:p>
+    <w:p>
+      <w:pPr>
+        <w:pStyle w:val="Paragraphheader"/>
+        <w:rPr>
+          <w:noProof w:val="0"/>
+          <w:lang w:val="en-US"/>
+        </w:rPr>
+      </w:pPr>
+      <w:r>
+        <w:rPr>
+          <w:noProof w:val="0"/>
+          <w:lang w:val="en-US"/>
+        </w:rPr>
+        <w:t>JACE</w:t>
+      </w:r>
+    </w:p>
+    <w:p>
+      <w:pPr>
+        <w:rPr>
+          <w:noProof w:val="0"/>
+          <w:lang w:val="en-US"/>
+        </w:rPr>
+      </w:pPr>
+      <w:r>
+        <w:rPr>
+          <w:noProof w:val="0"/>
+          <w:lang w:val="en-US"/>
+        </w:rPr>
+        <w:t xml:space="preserve">The library that is used to communicate with the Java Virtual Machine. Through JACE, the bot can read information from the client, and take actions based on this. </w:t>
+      </w:r>
+      <w:r>
+        <w:rPr>
+          <w:noProof w:val="0"/>
+          <w:lang w:val="en-US"/>
+        </w:rPr>
+        <w:t>It serves as the main component linking the Java Virtual Machine and the PowerGrid C++ client.</w:t>
+      </w:r>
+    </w:p>
+    <w:p>
+      <w:pPr>
+        <w:pStyle w:val="Paragraphheader"/>
+        <w:rPr>
+          <w:noProof w:val="0"/>
+          <w:lang w:val="en-US"/>
+        </w:rPr>
+      </w:pPr>
+      <w:r>
+        <w:rPr>
+          <w:noProof w:val="0"/>
+          <w:lang w:val="en-US"/>
+        </w:rPr>
+        <w:t>Event Handler</w:t>
+      </w:r>
+    </w:p>
+    <w:p>
+      <w:pPr>
+        <w:rPr>
+          <w:noProof w:val="0"/>
+          <w:lang w:val="en-US"/>
+        </w:rPr>
+      </w:pPr>
+      <w:r>
+        <w:rPr>
+          <w:noProof w:val="0"/>
+          <w:lang w:val="en-US"/>
+        </w:rPr>
+        <w:t xml:space="preserve">This component deals with constructing and queuing </w:t>
+      </w:r>
+      <w:r>
+        <w:rPr>
+          <w:noProof w:val="0"/>
+          <w:lang w:val="en-US"/>
+        </w:rPr>
+        <w:t xml:space="preserve">input events to be sent to the client. The Event Handler then </w:t>
+      </w:r>
+      <w:r>
+        <w:rPr>
+          <w:noProof w:val="0"/>
+          <w:lang w:val="en-US"/>
+        </w:rPr>
+        <w:t>sends the required input events to AWT through JACE. The Runescape client then accepts these events as user input. Basically, this component translates instructions like “Click the sprint button” to “Move the mouse to that location (x, y) and press the left mouse button”.</w:t>
+      </w:r>
+    </w:p>
+    <w:p>
+      <w:pPr>
+        <w:pStyle w:val="Paragraphheader"/>
+        <w:rPr>
+          <w:lang w:val="en-US"/>
+        </w:rPr>
+      </w:pPr>
+      <w:r>
+        <w:rPr>
+          <w:lang w:val="en-US"/>
+        </w:rPr>
+        <w:t>PowerGrid AI</w:t>
+      </w:r>
+    </w:p>
+    <w:p>
+      <w:pPr>
+        <w:rPr>
+          <w:lang w:val="en-US"/>
+        </w:rPr>
+      </w:pPr>
+      <w:r>
+        <w:rPr>
+          <w:lang w:val="en-US"/>
+        </w:rPr>
+        <w:t>The PowerGrid AI is the core of the bot. This component deals with executing tasks and performing the actual botting. It reads data using JACE and uses the Event Handler to execute actions. Users of PowerGrid can give instructions to the AI using the GUI.</w:t>
+      </w:r>
+    </w:p>
+    <w:p>
+      <w:pPr>
+        <w:pStyle w:val="Paragraphheader"/>
+        <w:rPr>
+          <w:lang w:val="en-US"/>
+        </w:rPr>
+      </w:pPr>
+      <w:r>
+        <w:rPr>
+          <w:lang w:val="en-US"/>
+        </w:rPr>
+        <w:t>PowerGrid GUI</w:t>
+      </w:r>
+    </w:p>
+    <w:p>
+      <w:pPr>
+        <w:rPr>
+          <w:lang w:val="en-US"/>
+        </w:rPr>
+      </w:pPr>
+      <w:r>
+        <w:rPr>
+          <w:lang w:val="en-US"/>
+        </w:rPr>
+        <w:t>The graphical user interface of PowerGrid. It allows users to select tasks for PowerGrid to perform, and have direct control over the PowerGrid client. The GUI is presented next to the Runescape client in a separate window. This is because Java (AWT/Swing) GUI parts and C++ (Qt) GUI parts cannot be mixed.</w:t>
+      </w:r>
     </w:p>
     <w:p>
       <w:pPr>
         <w:pStyle w:val="Heading2"/>
-      </w:pPr>
-      <w:bookmarkStart w:id="9" w:name="_Toc358646658"/>
-      <w:r>
+        <w:rPr>
+          <w:noProof w:val="0"/>
+          <w:lang w:val="en-US"/>
+        </w:rPr>
+      </w:pPr>
+    </w:p>
+    <w:p>
+      <w:pPr>
+        <w:pStyle w:val="Heading2"/>
+        <w:rPr>
+          <w:noProof w:val="0"/>
+          <w:lang w:val="en-US"/>
+        </w:rPr>
+      </w:pPr>
+      <w:bookmarkStart w:id="10" w:name="_Toc376726406"/>
+      <w:r>
+        <w:rPr>
+          <w:noProof w:val="0"/>
+          <w:lang w:val="en-US"/>
+        </w:rPr>
         <w:t>3</w:t>
       </w:r>
       <w:r>
+        <w:rPr>
+          <w:noProof w:val="0"/>
+          <w:lang w:val="en-US"/>
+        </w:rPr>
         <w:t xml:space="preserve">.3 – </w:t>
       </w:r>
-      <w:bookmarkEnd w:id="9"/>
-      <w:r>
+      <w:r>
+        <w:rPr>
+          <w:noProof w:val="0"/>
+          <w:lang w:val="en-US"/>
+        </w:rPr>
         <w:t>The process of performing tasks in PowerGrid</w:t>
       </w:r>
+      <w:bookmarkEnd w:id="10"/>
+    </w:p>
+    <w:p>
+      <w:pPr>
+        <w:rPr>
+          <w:lang w:val="en-US"/>
+        </w:rPr>
+      </w:pPr>
+      <w:r>
+        <w:rPr>
+          <w:lang w:val="en-US"/>
+        </w:rPr>
+        <w:t>To further illustrate what PowerGrid does and how it works, an example is given here of a user having PowerGrid execute a simple task.</w:t>
+      </w:r>
+    </w:p>
+    <w:p>
+      <w:pPr>
+        <w:rPr>
+          <w:lang w:val="en-US"/>
+        </w:rPr>
+      </w:pPr>
+      <w:r>
+        <w:rPr>
+          <w:lang w:val="en-US"/>
+        </w:rPr>
+        <w:t xml:space="preserve">Imagine the user wants to train the mining skill level of his/her character. And PowerGrid contains functionality to train this skill, then the user can select the appropriate skill in the list of skills that can be trained. PowerGrid will then look for tasks it knows that promise to train the skill (in this case: mining). PowerGrid will compare the skills based on efficiency and execute one or more of these tasks in sequence to achieve the goal the user has set (which can be in terms of experience gained, or reaching a certain level, amongst others). </w:t>
+      </w:r>
+    </w:p>
+    <w:p>
+      <w:pPr>
+        <w:rPr>
+          <w:lang w:val="en-US"/>
+        </w:rPr>
+      </w:pPr>
+      <w:r>
+        <w:rPr>
+          <w:lang w:val="en-US"/>
+        </w:rPr>
+        <w:t xml:space="preserve">To execute the task, PowerGrid may need to execute smaller subtasks (like moving to a specific spot, or collecting a specific item from the bank). In case of mining, PowerGrid would need to move the character to a mining spot, then repeatedly click minable rocks to collect ore, and (possibly) go to the bank and back when the character’s inventory is full. These are all subtasks, that are provided either by PowerGrid itself, or are included in one of the plugins loaded by PowerGrid. The task that involves moving to a mining spot may, in turn, also consist of smaller tasks, like using a lodestone, teleport, or </w:t>
+      </w:r>
+      <w:r>
+        <w:rPr>
+          <w:lang w:val="en-US"/>
+        </w:rPr>
+        <w:t xml:space="preserve">just </w:t>
+      </w:r>
+      <w:r>
+        <w:rPr>
+          <w:lang w:val="en-US"/>
+        </w:rPr>
+        <w:t>walking there.</w:t>
+      </w:r>
+      <w:r>
+        <w:rPr>
+          <w:lang w:val="en-US"/>
+        </w:rPr>
+        <w:t xml:space="preserve"> This way, large and complex tasks can be done by combining smaller and easier tasks. </w:t>
+      </w:r>
+    </w:p>
+    <w:p>
+      <w:pPr>
+        <w:rPr>
+          <w:lang w:val="en-US"/>
+        </w:rPr>
+      </w:pPr>
+      <w:r>
+        <w:rPr>
+          <w:lang w:val="en-US"/>
+        </w:rPr>
+        <w:t xml:space="preserve">Over time, PowerGrid may be able to support a large variety of tasks that help it to execute extremely complex tasks, like fighting against enemies in a group. PowerGrid may with time even be able to communicate with other bot clients and optimize task execution by telling each other about what they’re seeing. Consider the previous example of mining. Imagine that at a certain mining spot there are other users using PowerGrid. Then these clients may be able to tell that the mining spot they’re in is already very crowded. As such they may be able to pass on this information to other PowerGrid clients, so that these clients choose a different mining spot. This helps to prevent the PowerGrid client from navigating to a mining spot, only to find that it is too crowded when it gets there. </w:t>
+      </w:r>
     </w:p>
     <w:p>
       <w:pPr>
         <w:pStyle w:val="Heading1"/>
-      </w:pPr>
-      <w:r>
+        <w:rPr>
+          <w:noProof w:val="0"/>
+          <w:lang w:val="en-US"/>
+        </w:rPr>
+      </w:pPr>
+      <w:r>
+        <w:rPr>
+          <w:noProof w:val="0"/>
+          <w:lang w:val="en-US"/>
+        </w:rPr>
         <w:br w:type="column"/>
       </w:r>
-      <w:bookmarkStart w:id="10" w:name="_Toc358646659"/>
-      <w:r>
+      <w:bookmarkStart w:id="11" w:name="_Toc376726407"/>
+      <w:r>
+        <w:rPr>
+          <w:noProof w:val="0"/>
+          <w:lang w:val="en-US"/>
+        </w:rPr>
         <w:lastRenderedPageBreak/>
         <w:t>Chapter 4 – Implementation</w:t>
       </w:r>
-      <w:bookmarkEnd w:id="10"/>
-    </w:p>
-    <w:p>
-      <w:r>
+      <w:bookmarkEnd w:id="11"/>
+    </w:p>
+    <w:p>
+      <w:pPr>
+        <w:rPr>
+          <w:noProof w:val="0"/>
+          <w:lang w:val="en-US"/>
+        </w:rPr>
+      </w:pPr>
+      <w:r>
+        <w:rPr>
+          <w:noProof w:val="0"/>
+          <w:lang w:val="en-US"/>
+        </w:rPr>
+        <w:t>This chapter will go deeper into the implementation of all the parts of PowerGrid. It illustrates how the PowerGrid</w:t>
+      </w:r>
+      <w:r>
+        <w:rPr>
+          <w:noProof w:val="0"/>
+          <w:lang w:val="en-US"/>
+        </w:rPr>
+        <w:t xml:space="preserve"> client</w:t>
+      </w:r>
+      <w:r>
+        <w:rPr>
+          <w:noProof w:val="0"/>
+          <w:lang w:val="en-US"/>
+        </w:rPr>
+        <w:t xml:space="preserve"> does what it does.</w:t>
+      </w:r>
+      <w:r>
+        <w:rPr>
+          <w:noProof w:val="0"/>
+          <w:lang w:val="en-US"/>
+        </w:rPr>
+        <w:t xml:space="preserve"> This chapter is mostly intended for programmers and developers, as it may contain terminology specific to programming or Runescape bot development.</w:t>
+      </w:r>
+    </w:p>
+    <w:p>
+      <w:pPr>
+        <w:rPr>
+          <w:noProof w:val="0"/>
+          <w:lang w:val="en-US"/>
+        </w:rPr>
+      </w:pPr>
+      <w:r>
+        <w:rPr>
+          <w:noProof w:val="0"/>
+          <w:lang w:val="en-US"/>
+        </w:rPr>
+        <w:t>&lt;…&gt;</w:t>
+      </w:r>
+      <w:r>
+        <w:rPr>
+          <w:noProof w:val="0"/>
+          <w:lang w:val="en-US"/>
+        </w:rPr>
         <w:br w:type="page"/>
       </w:r>
     </w:p>
     <w:p>
       <w:pPr>
         <w:pStyle w:val="Heading1"/>
-      </w:pPr>
-      <w:bookmarkStart w:id="11" w:name="_Toc358646676"/>
-      <w:r>
+        <w:rPr>
+          <w:noProof w:val="0"/>
+          <w:lang w:val="en-US"/>
+        </w:rPr>
+      </w:pPr>
+      <w:bookmarkStart w:id="12" w:name="_Toc376726408"/>
+      <w:r>
+        <w:rPr>
+          <w:noProof w:val="0"/>
+          <w:lang w:val="en-US"/>
+        </w:rPr>
         <w:lastRenderedPageBreak/>
         <w:t>Chapter 5 – Legal notes</w:t>
       </w:r>
-      <w:bookmarkEnd w:id="11"/>
-    </w:p>
-    <w:p>
-      <w:r>
+      <w:bookmarkEnd w:id="12"/>
+    </w:p>
+    <w:p>
+      <w:pPr>
+        <w:rPr>
+          <w:noProof w:val="0"/>
+          <w:lang w:val="en-US"/>
+        </w:rPr>
+      </w:pPr>
+      <w:r>
+        <w:rPr>
+          <w:noProof w:val="0"/>
+          <w:lang w:val="en-US"/>
+        </w:rPr>
         <w:t>PowerGrid is completely free and open-source, and is licensed under the GPL license</w:t>
       </w:r>
       <w:r>
+        <w:rPr>
+          <w:noProof w:val="0"/>
+          <w:lang w:val="en-US"/>
+        </w:rPr>
         <w:t xml:space="preserve"> version 3</w:t>
       </w:r>
       <w:r>
+        <w:rPr>
+          <w:noProof w:val="0"/>
+          <w:lang w:val="en-US"/>
+        </w:rPr>
         <w:t xml:space="preserve">. A copy of this license is available at </w:t>
       </w:r>
-      <w:hyperlink r:id="rId10" w:history="1">
+      <w:hyperlink r:id="rId12" w:history="1">
         <w:r>
           <w:rPr>
             <w:rStyle w:val="Hyperlink"/>
+            <w:noProof w:val="0"/>
+            <w:lang w:val="en-US"/>
           </w:rPr>
           <w:t>http://www.gnu.org/licenses/gpl.html</w:t>
         </w:r>
       </w:hyperlink>
       <w:r>
+        <w:rPr>
+          <w:noProof w:val="0"/>
+          <w:lang w:val="en-US"/>
+        </w:rPr>
         <w:t>. A copy of this license is also shipped along with PowerGrid.</w:t>
       </w:r>
     </w:p>
     <w:p>
-      <w:r>
+      <w:pPr>
+        <w:rPr>
+          <w:noProof w:val="0"/>
+          <w:lang w:val="en-US"/>
+        </w:rPr>
+      </w:pPr>
+      <w:r>
+        <w:rPr>
+          <w:noProof w:val="0"/>
+          <w:lang w:val="en-US"/>
+        </w:rPr>
         <w:t>Furthermore, we, the authors of this docum</w:t>
       </w:r>
       <w:r>
+        <w:rPr>
+          <w:noProof w:val="0"/>
+          <w:lang w:val="en-US"/>
+        </w:rPr>
         <w:t>ent</w:t>
       </w:r>
       <w:r>
+        <w:rPr>
+          <w:noProof w:val="0"/>
+          <w:lang w:val="en-US"/>
+        </w:rPr>
         <w:t>, and the main developers of PowerGrid</w:t>
       </w:r>
       <w:r>
+        <w:rPr>
+          <w:noProof w:val="0"/>
+          <w:lang w:val="en-US"/>
+        </w:rPr>
         <w:t>, have no connection to Jagex</w:t>
       </w:r>
       <w:r>
+        <w:rPr>
+          <w:noProof w:val="0"/>
+          <w:lang w:val="en-US"/>
+        </w:rPr>
         <w:t xml:space="preserve"> Ltd.</w:t>
       </w:r>
       <w:r>
+        <w:rPr>
+          <w:noProof w:val="0"/>
+          <w:lang w:val="en-US"/>
+        </w:rPr>
         <w:t xml:space="preserve"> or Runescape whatsoever. </w:t>
       </w:r>
       <w:r>
+        <w:rPr>
+          <w:noProof w:val="0"/>
+          <w:lang w:val="en-US"/>
+        </w:rPr>
         <w:t xml:space="preserve"> </w:t>
       </w:r>
       <w:r>
+        <w:rPr>
+          <w:noProof w:val="0"/>
+          <w:lang w:val="en-US"/>
+        </w:rPr>
         <w:t>Any and all trademarks and/or rights are prop</w:t>
       </w:r>
       <w:r>
+        <w:rPr>
+          <w:noProof w:val="0"/>
+          <w:lang w:val="en-US"/>
+        </w:rPr>
         <w:t>erty of their respective owners</w:t>
       </w:r>
       <w:r>
+        <w:rPr>
+          <w:noProof w:val="0"/>
+          <w:lang w:val="en-US"/>
+        </w:rPr>
         <w:t xml:space="preserve">. </w:t>
       </w:r>
     </w:p>
     <w:p>
-      <w:r>
+      <w:pPr>
+        <w:rPr>
+          <w:noProof w:val="0"/>
+          <w:lang w:val="en-US"/>
+        </w:rPr>
+      </w:pPr>
+      <w:r>
+        <w:rPr>
+          <w:noProof w:val="0"/>
+          <w:lang w:val="en-US"/>
+        </w:rPr>
         <w:t xml:space="preserve">The libraries that are used for PowerGrid </w:t>
       </w:r>
     </w:p>
     <w:sectPr>
-      <w:footerReference w:type="even" r:id="rId11"/>
-      <w:footerReference w:type="default" r:id="rId12"/>
-      <w:footerReference w:type="first" r:id="rId13"/>
+      <w:footerReference w:type="even" r:id="rId13"/>
+      <w:footerReference w:type="default" r:id="rId14"/>
+      <w:footerReference w:type="first" r:id="rId15"/>
       <w:pgSz w:w="11900" w:h="16840"/>
       <w:pgMar w:top="1440" w:right="1800" w:bottom="1440" w:left="1800" w:header="708" w:footer="708" w:gutter="0"/>
       <w:cols w:space="708"/>
@@ -2117,7 +2382,7 @@
 </file>
 
 <file path=word/endnotes.xml><?xml version="1.0" encoding="utf-8"?>
-<w:endnotes xmlns:wpc="http://schemas.microsoft.com/office/word/2010/wordprocessingCanvas" xmlns:mo="http://schemas.microsoft.com/office/mac/office/2008/main" xmlns:mc="http://schemas.openxmlformats.org/markup-compatibility/2006" xmlns:mv="urn:schemas-microsoft-com:mac:vml" xmlns:o="urn:schemas-microsoft-com:office:office" xmlns:r="http://schemas.openxmlformats.org/officeDocument/2006/relationships" xmlns:m="http://schemas.openxmlformats.org/officeDocument/2006/math" xmlns:v="urn:schemas-microsoft-com:vml" xmlns:wp14="http://schemas.microsoft.com/office/word/2010/wordprocessingDrawing" xmlns:wp="http://schemas.openxmlformats.org/drawingml/2006/wordprocessingDrawing" xmlns:w10="urn:schemas-microsoft-com:office:word" xmlns:w="http://schemas.openxmlformats.org/wordprocessingml/2006/main" xmlns:w14="http://schemas.microsoft.com/office/word/2010/wordml" xmlns:wpg="http://schemas.microsoft.com/office/word/2010/wordprocessingGroup" xmlns:wpi="http://schemas.microsoft.com/office/word/2010/wordprocessingInk" xmlns:wne="http://schemas.microsoft.com/office/word/2006/wordml" xmlns:wps="http://schemas.microsoft.com/office/word/2010/wordprocessingShape" mc:Ignorable="w14 wp14">
+<w:endnotes xmlns:wpc="http://schemas.microsoft.com/office/word/2010/wordprocessingCanvas" xmlns:mc="http://schemas.openxmlformats.org/markup-compatibility/2006" xmlns:o="urn:schemas-microsoft-com:office:office" xmlns:r="http://schemas.openxmlformats.org/officeDocument/2006/relationships" xmlns:m="http://schemas.openxmlformats.org/officeDocument/2006/math" xmlns:v="urn:schemas-microsoft-com:vml" xmlns:wp14="http://schemas.microsoft.com/office/word/2010/wordprocessingDrawing" xmlns:wp="http://schemas.openxmlformats.org/drawingml/2006/wordprocessingDrawing" xmlns:w10="urn:schemas-microsoft-com:office:word" xmlns:w="http://schemas.openxmlformats.org/wordprocessingml/2006/main" xmlns:w14="http://schemas.microsoft.com/office/word/2010/wordml" xmlns:wpg="http://schemas.microsoft.com/office/word/2010/wordprocessingGroup" xmlns:wpi="http://schemas.microsoft.com/office/word/2010/wordprocessingInk" xmlns:wne="http://schemas.microsoft.com/office/word/2006/wordml" xmlns:wps="http://schemas.microsoft.com/office/word/2010/wordprocessingShape" mc:Ignorable="w14 wp14">
   <w:endnote w:type="separator" w:id="-1">
     <w:p>
       <w:r>
@@ -2136,7 +2401,7 @@
 </file>
 
 <file path=word/footer1.xml><?xml version="1.0" encoding="utf-8"?>
-<w:ftr xmlns:wpc="http://schemas.microsoft.com/office/word/2010/wordprocessingCanvas" xmlns:mo="http://schemas.microsoft.com/office/mac/office/2008/main" xmlns:mc="http://schemas.openxmlformats.org/markup-compatibility/2006" xmlns:mv="urn:schemas-microsoft-com:mac:vml" xmlns:o="urn:schemas-microsoft-com:office:office" xmlns:r="http://schemas.openxmlformats.org/officeDocument/2006/relationships" xmlns:m="http://schemas.openxmlformats.org/officeDocument/2006/math" xmlns:v="urn:schemas-microsoft-com:vml" xmlns:wp14="http://schemas.microsoft.com/office/word/2010/wordprocessingDrawing" xmlns:wp="http://schemas.openxmlformats.org/drawingml/2006/wordprocessingDrawing" xmlns:w10="urn:schemas-microsoft-com:office:word" xmlns:w="http://schemas.openxmlformats.org/wordprocessingml/2006/main" xmlns:w14="http://schemas.microsoft.com/office/word/2010/wordml" xmlns:wpg="http://schemas.microsoft.com/office/word/2010/wordprocessingGroup" xmlns:wpi="http://schemas.microsoft.com/office/word/2010/wordprocessingInk" xmlns:wne="http://schemas.microsoft.com/office/word/2006/wordml" xmlns:wps="http://schemas.microsoft.com/office/word/2010/wordprocessingShape" mc:Ignorable="w14 wp14">
+<w:ftr xmlns:wpc="http://schemas.microsoft.com/office/word/2010/wordprocessingCanvas" xmlns:mc="http://schemas.openxmlformats.org/markup-compatibility/2006" xmlns:o="urn:schemas-microsoft-com:office:office" xmlns:r="http://schemas.openxmlformats.org/officeDocument/2006/relationships" xmlns:m="http://schemas.openxmlformats.org/officeDocument/2006/math" xmlns:v="urn:schemas-microsoft-com:vml" xmlns:wp14="http://schemas.microsoft.com/office/word/2010/wordprocessingDrawing" xmlns:wp="http://schemas.openxmlformats.org/drawingml/2006/wordprocessingDrawing" xmlns:w10="urn:schemas-microsoft-com:office:word" xmlns:w="http://schemas.openxmlformats.org/wordprocessingml/2006/main" xmlns:w14="http://schemas.microsoft.com/office/word/2010/wordml" xmlns:wpg="http://schemas.microsoft.com/office/word/2010/wordprocessingGroup" xmlns:wpi="http://schemas.microsoft.com/office/word/2010/wordprocessingInk" xmlns:wne="http://schemas.microsoft.com/office/word/2006/wordml" xmlns:wps="http://schemas.microsoft.com/office/word/2010/wordprocessingShape" mc:Ignorable="w14 wp14">
   <w:p>
     <w:pPr>
       <w:pStyle w:val="Footer"/>
@@ -2172,7 +2437,7 @@
 </file>
 
 <file path=word/footer2.xml><?xml version="1.0" encoding="utf-8"?>
-<w:ftr xmlns:wpc="http://schemas.microsoft.com/office/word/2010/wordprocessingCanvas" xmlns:mo="http://schemas.microsoft.com/office/mac/office/2008/main" xmlns:mc="http://schemas.openxmlformats.org/markup-compatibility/2006" xmlns:mv="urn:schemas-microsoft-com:mac:vml" xmlns:o="urn:schemas-microsoft-com:office:office" xmlns:r="http://schemas.openxmlformats.org/officeDocument/2006/relationships" xmlns:m="http://schemas.openxmlformats.org/officeDocument/2006/math" xmlns:v="urn:schemas-microsoft-com:vml" xmlns:wp14="http://schemas.microsoft.com/office/word/2010/wordprocessingDrawing" xmlns:wp="http://schemas.openxmlformats.org/drawingml/2006/wordprocessingDrawing" xmlns:w10="urn:schemas-microsoft-com:office:word" xmlns:w="http://schemas.openxmlformats.org/wordprocessingml/2006/main" xmlns:w14="http://schemas.microsoft.com/office/word/2010/wordml" xmlns:wpg="http://schemas.microsoft.com/office/word/2010/wordprocessingGroup" xmlns:wpi="http://schemas.microsoft.com/office/word/2010/wordprocessingInk" xmlns:wne="http://schemas.microsoft.com/office/word/2006/wordml" xmlns:wps="http://schemas.microsoft.com/office/word/2010/wordprocessingShape" mc:Ignorable="w14 wp14">
+<w:ftr xmlns:wpc="http://schemas.microsoft.com/office/word/2010/wordprocessingCanvas" xmlns:mc="http://schemas.openxmlformats.org/markup-compatibility/2006" xmlns:o="urn:schemas-microsoft-com:office:office" xmlns:r="http://schemas.openxmlformats.org/officeDocument/2006/relationships" xmlns:m="http://schemas.openxmlformats.org/officeDocument/2006/math" xmlns:v="urn:schemas-microsoft-com:vml" xmlns:wp14="http://schemas.microsoft.com/office/word/2010/wordprocessingDrawing" xmlns:wp="http://schemas.openxmlformats.org/drawingml/2006/wordprocessingDrawing" xmlns:w10="urn:schemas-microsoft-com:office:word" xmlns:w="http://schemas.openxmlformats.org/wordprocessingml/2006/main" xmlns:w14="http://schemas.microsoft.com/office/word/2010/wordml" xmlns:wpg="http://schemas.microsoft.com/office/word/2010/wordprocessingGroup" xmlns:wpi="http://schemas.microsoft.com/office/word/2010/wordprocessingInk" xmlns:wne="http://schemas.microsoft.com/office/word/2006/wordml" xmlns:wps="http://schemas.microsoft.com/office/word/2010/wordprocessingShape" mc:Ignorable="w14 wp14">
   <w:p>
     <w:pPr>
       <w:pStyle w:val="Footer"/>
@@ -2220,7 +2485,7 @@
 </file>
 
 <file path=word/footer3.xml><?xml version="1.0" encoding="utf-8"?>
-<w:ftr xmlns:wpc="http://schemas.microsoft.com/office/word/2010/wordprocessingCanvas" xmlns:mo="http://schemas.microsoft.com/office/mac/office/2008/main" xmlns:mc="http://schemas.openxmlformats.org/markup-compatibility/2006" xmlns:mv="urn:schemas-microsoft-com:mac:vml" xmlns:o="urn:schemas-microsoft-com:office:office" xmlns:r="http://schemas.openxmlformats.org/officeDocument/2006/relationships" xmlns:m="http://schemas.openxmlformats.org/officeDocument/2006/math" xmlns:v="urn:schemas-microsoft-com:vml" xmlns:wp14="http://schemas.microsoft.com/office/word/2010/wordprocessingDrawing" xmlns:wp="http://schemas.openxmlformats.org/drawingml/2006/wordprocessingDrawing" xmlns:w10="urn:schemas-microsoft-com:office:word" xmlns:w="http://schemas.openxmlformats.org/wordprocessingml/2006/main" xmlns:w14="http://schemas.microsoft.com/office/word/2010/wordml" xmlns:wpg="http://schemas.microsoft.com/office/word/2010/wordprocessingGroup" xmlns:wpi="http://schemas.microsoft.com/office/word/2010/wordprocessingInk" xmlns:wne="http://schemas.microsoft.com/office/word/2006/wordml" xmlns:wps="http://schemas.microsoft.com/office/word/2010/wordprocessingShape" mc:Ignorable="w14 wp14">
+<w:ftr xmlns:wpc="http://schemas.microsoft.com/office/word/2010/wordprocessingCanvas" xmlns:mc="http://schemas.openxmlformats.org/markup-compatibility/2006" xmlns:o="urn:schemas-microsoft-com:office:office" xmlns:r="http://schemas.openxmlformats.org/officeDocument/2006/relationships" xmlns:m="http://schemas.openxmlformats.org/officeDocument/2006/math" xmlns:v="urn:schemas-microsoft-com:vml" xmlns:wp14="http://schemas.microsoft.com/office/word/2010/wordprocessingDrawing" xmlns:wp="http://schemas.openxmlformats.org/drawingml/2006/wordprocessingDrawing" xmlns:w10="urn:schemas-microsoft-com:office:word" xmlns:w="http://schemas.openxmlformats.org/wordprocessingml/2006/main" xmlns:w14="http://schemas.microsoft.com/office/word/2010/wordml" xmlns:wpg="http://schemas.microsoft.com/office/word/2010/wordprocessingGroup" xmlns:wpi="http://schemas.microsoft.com/office/word/2010/wordprocessingInk" xmlns:wne="http://schemas.microsoft.com/office/word/2006/wordml" xmlns:wps="http://schemas.microsoft.com/office/word/2010/wordprocessingShape" mc:Ignorable="w14 wp14">
   <w:p>
     <w:pPr>
       <w:pStyle w:val="Footer"/>
@@ -2267,7 +2532,7 @@
 </file>
 
 <file path=word/footnotes.xml><?xml version="1.0" encoding="utf-8"?>
-<w:footnotes xmlns:wpc="http://schemas.microsoft.com/office/word/2010/wordprocessingCanvas" xmlns:mo="http://schemas.microsoft.com/office/mac/office/2008/main" xmlns:mc="http://schemas.openxmlformats.org/markup-compatibility/2006" xmlns:mv="urn:schemas-microsoft-com:mac:vml" xmlns:o="urn:schemas-microsoft-com:office:office" xmlns:r="http://schemas.openxmlformats.org/officeDocument/2006/relationships" xmlns:m="http://schemas.openxmlformats.org/officeDocument/2006/math" xmlns:v="urn:schemas-microsoft-com:vml" xmlns:wp14="http://schemas.microsoft.com/office/word/2010/wordprocessingDrawing" xmlns:wp="http://schemas.openxmlformats.org/drawingml/2006/wordprocessingDrawing" xmlns:w10="urn:schemas-microsoft-com:office:word" xmlns:w="http://schemas.openxmlformats.org/wordprocessingml/2006/main" xmlns:w14="http://schemas.microsoft.com/office/word/2010/wordml" xmlns:wpg="http://schemas.microsoft.com/office/word/2010/wordprocessingGroup" xmlns:wpi="http://schemas.microsoft.com/office/word/2010/wordprocessingInk" xmlns:wne="http://schemas.microsoft.com/office/word/2006/wordml" xmlns:wps="http://schemas.microsoft.com/office/word/2010/wordprocessingShape" mc:Ignorable="w14 wp14">
+<w:footnotes xmlns:wpc="http://schemas.microsoft.com/office/word/2010/wordprocessingCanvas" xmlns:mc="http://schemas.openxmlformats.org/markup-compatibility/2006" xmlns:o="urn:schemas-microsoft-com:office:office" xmlns:r="http://schemas.openxmlformats.org/officeDocument/2006/relationships" xmlns:m="http://schemas.openxmlformats.org/officeDocument/2006/math" xmlns:v="urn:schemas-microsoft-com:vml" xmlns:wp14="http://schemas.microsoft.com/office/word/2010/wordprocessingDrawing" xmlns:wp="http://schemas.openxmlformats.org/drawingml/2006/wordprocessingDrawing" xmlns:w10="urn:schemas-microsoft-com:office:word" xmlns:w="http://schemas.openxmlformats.org/wordprocessingml/2006/main" xmlns:w14="http://schemas.microsoft.com/office/word/2010/wordml" xmlns:wpg="http://schemas.microsoft.com/office/word/2010/wordprocessingGroup" xmlns:wpi="http://schemas.microsoft.com/office/word/2010/wordprocessingInk" xmlns:wne="http://schemas.microsoft.com/office/word/2006/wordml" xmlns:wps="http://schemas.microsoft.com/office/word/2010/wordprocessingShape" mc:Ignorable="w14 wp14">
   <w:footnote w:type="separator" w:id="-1">
     <w:p>
       <w:r>
@@ -2286,7 +2551,7 @@
 </file>
 
 <file path=word/numbering.xml><?xml version="1.0" encoding="utf-8"?>
-<w:numbering xmlns:wpc="http://schemas.microsoft.com/office/word/2010/wordprocessingCanvas" xmlns:mo="http://schemas.microsoft.com/office/mac/office/2008/main" xmlns:mc="http://schemas.openxmlformats.org/markup-compatibility/2006" xmlns:mv="urn:schemas-microsoft-com:mac:vml" xmlns:o="urn:schemas-microsoft-com:office:office" xmlns:r="http://schemas.openxmlformats.org/officeDocument/2006/relationships" xmlns:m="http://schemas.openxmlformats.org/officeDocument/2006/math" xmlns:v="urn:schemas-microsoft-com:vml" xmlns:wp14="http://schemas.microsoft.com/office/word/2010/wordprocessingDrawing" xmlns:wp="http://schemas.openxmlformats.org/drawingml/2006/wordprocessingDrawing" xmlns:w10="urn:schemas-microsoft-com:office:word" xmlns:w="http://schemas.openxmlformats.org/wordprocessingml/2006/main" xmlns:w14="http://schemas.microsoft.com/office/word/2010/wordml" xmlns:wpg="http://schemas.microsoft.com/office/word/2010/wordprocessingGroup" xmlns:wpi="http://schemas.microsoft.com/office/word/2010/wordprocessingInk" xmlns:wne="http://schemas.microsoft.com/office/word/2006/wordml" xmlns:wps="http://schemas.microsoft.com/office/word/2010/wordprocessingShape" mc:Ignorable="w14 wp14">
+<w:numbering xmlns:wpc="http://schemas.microsoft.com/office/word/2010/wordprocessingCanvas" xmlns:mc="http://schemas.openxmlformats.org/markup-compatibility/2006" xmlns:o="urn:schemas-microsoft-com:office:office" xmlns:r="http://schemas.openxmlformats.org/officeDocument/2006/relationships" xmlns:m="http://schemas.openxmlformats.org/officeDocument/2006/math" xmlns:v="urn:schemas-microsoft-com:vml" xmlns:wp14="http://schemas.microsoft.com/office/word/2010/wordprocessingDrawing" xmlns:wp="http://schemas.openxmlformats.org/drawingml/2006/wordprocessingDrawing" xmlns:w10="urn:schemas-microsoft-com:office:word" xmlns:w="http://schemas.openxmlformats.org/wordprocessingml/2006/main" xmlns:w14="http://schemas.microsoft.com/office/word/2010/wordml" xmlns:wpg="http://schemas.microsoft.com/office/word/2010/wordprocessingGroup" xmlns:wpi="http://schemas.microsoft.com/office/word/2010/wordprocessingInk" xmlns:wne="http://schemas.microsoft.com/office/word/2006/wordml" xmlns:wps="http://schemas.microsoft.com/office/word/2010/wordprocessingShape" mc:Ignorable="w14 wp14">
   <w:abstractNum w:abstractNumId="0">
     <w:nsid w:val="25B12FAD"/>
     <w:multiLevelType w:val="hybridMultilevel"/>
@@ -2624,7 +2889,7 @@
     </w:rPrDefault>
     <w:pPrDefault/>
   </w:docDefaults>
-  <w:latentStyles w:defLockedState="0" w:defUIPriority="99" w:defSemiHidden="1" w:defUnhideWhenUsed="1" w:defQFormat="0" w:count="276">
+  <w:latentStyles w:defLockedState="0" w:defUIPriority="99" w:defSemiHidden="1" w:defUnhideWhenUsed="1" w:defQFormat="0" w:count="267">
     <w:lsdException w:name="Normal" w:semiHidden="0" w:uiPriority="0" w:unhideWhenUsed="0" w:qFormat="1"/>
     <w:lsdException w:name="heading 1" w:semiHidden="0" w:uiPriority="9" w:unhideWhenUsed="0" w:qFormat="1"/>
     <w:lsdException w:name="heading 2" w:uiPriority="9" w:qFormat="1"/>
@@ -3415,7 +3680,7 @@
 </file>
 
 <file path=word/stylesWithEffects.xml><?xml version="1.0" encoding="utf-8"?>
-<w:styles xmlns:wpc="http://schemas.microsoft.com/office/word/2010/wordprocessingCanvas" xmlns:mo="http://schemas.microsoft.com/office/mac/office/2008/main" xmlns:mc="http://schemas.openxmlformats.org/markup-compatibility/2006" xmlns:mv="urn:schemas-microsoft-com:mac:vml" xmlns:o="urn:schemas-microsoft-com:office:office" xmlns:r="http://schemas.openxmlformats.org/officeDocument/2006/relationships" xmlns:m="http://schemas.openxmlformats.org/officeDocument/2006/math" xmlns:v="urn:schemas-microsoft-com:vml" xmlns:wp14="http://schemas.microsoft.com/office/word/2010/wordprocessingDrawing" xmlns:wp="http://schemas.openxmlformats.org/drawingml/2006/wordprocessingDrawing" xmlns:w10="urn:schemas-microsoft-com:office:word" xmlns:w="http://schemas.openxmlformats.org/wordprocessingml/2006/main" xmlns:w14="http://schemas.microsoft.com/office/word/2010/wordml" xmlns:wpg="http://schemas.microsoft.com/office/word/2010/wordprocessingGroup" xmlns:wpi="http://schemas.microsoft.com/office/word/2010/wordprocessingInk" xmlns:wne="http://schemas.microsoft.com/office/word/2006/wordml" xmlns:wps="http://schemas.microsoft.com/office/word/2010/wordprocessingShape" mc:Ignorable="w14 wp14">
+<w:styles xmlns:wpc="http://schemas.microsoft.com/office/word/2010/wordprocessingCanvas" xmlns:mc="http://schemas.openxmlformats.org/markup-compatibility/2006" xmlns:o="urn:schemas-microsoft-com:office:office" xmlns:r="http://schemas.openxmlformats.org/officeDocument/2006/relationships" xmlns:m="http://schemas.openxmlformats.org/officeDocument/2006/math" xmlns:v="urn:schemas-microsoft-com:vml" xmlns:wp14="http://schemas.microsoft.com/office/word/2010/wordprocessingDrawing" xmlns:wp="http://schemas.openxmlformats.org/drawingml/2006/wordprocessingDrawing" xmlns:w10="urn:schemas-microsoft-com:office:word" xmlns:w="http://schemas.openxmlformats.org/wordprocessingml/2006/main" xmlns:w14="http://schemas.microsoft.com/office/word/2010/wordml" xmlns:wpg="http://schemas.microsoft.com/office/word/2010/wordprocessingGroup" xmlns:wpi="http://schemas.microsoft.com/office/word/2010/wordprocessingInk" xmlns:wne="http://schemas.microsoft.com/office/word/2006/wordml" xmlns:wps="http://schemas.microsoft.com/office/word/2010/wordprocessingShape" mc:Ignorable="w14 wp14">
   <w:docDefaults>
     <w:rPrDefault>
       <w:rPr>
@@ -3427,7 +3692,7 @@
     </w:rPrDefault>
     <w:pPrDefault/>
   </w:docDefaults>
-  <w:latentStyles w:defLockedState="0" w:defUIPriority="99" w:defSemiHidden="1" w:defUnhideWhenUsed="1" w:defQFormat="0" w:count="276">
+  <w:latentStyles w:defLockedState="0" w:defUIPriority="99" w:defSemiHidden="1" w:defUnhideWhenUsed="1" w:defQFormat="0" w:count="267">
     <w:lsdException w:name="Normal" w:semiHidden="0" w:uiPriority="0" w:unhideWhenUsed="0" w:qFormat="1"/>
     <w:lsdException w:name="heading 1" w:semiHidden="0" w:uiPriority="9" w:unhideWhenUsed="0" w:qFormat="1"/>
     <w:lsdException w:name="heading 2" w:uiPriority="9" w:qFormat="1"/>
@@ -4542,7 +4807,7 @@
 </file>
 
 <file path=customXml/itemProps1.xml><?xml version="1.0" encoding="utf-8"?>
-<ds:datastoreItem xmlns:ds="http://schemas.openxmlformats.org/officeDocument/2006/customXml" ds:itemID="{56E527CC-47C7-0E42-AB14-374EC69C2CC7}">
+<ds:datastoreItem xmlns:ds="http://schemas.openxmlformats.org/officeDocument/2006/customXml" ds:itemID="{030FDC6B-4D06-4480-BB16-80F1C15CA7D2}">
   <ds:schemaRefs>
     <ds:schemaRef ds:uri="http://schemas.openxmlformats.org/officeDocument/2006/bibliography"/>
   </ds:schemaRefs>

</xml_diff>